<commit_message>
Pasted PCA histograms in report
</commit_message>
<xml_diff>
--- a/323270_dd-mm-yyyy/report/report.docx
+++ b/323270_dd-mm-yyyy/report/report.docx
@@ -89,15 +89,7 @@
           <w:color w:val="1F0909"/>
           <w:lang w:val="en"/>
         </w:rPr>
-        <w:t xml:space="preserve">the mean values are the same (approximately 0) for both features and their respective </w:t>
-      </w:r>
-      <w:r>
-        <w:rPr>
-          <w:rFonts w:ascii="Calibri" w:hAnsi="Calibri" w:cs="Calibri"/>
-          <w:color w:val="1F0909"/>
-          <w:lang w:val="en"/>
-        </w:rPr>
-        <w:t>classes.</w:t>
+        <w:t>the mean values are the same (approximately 0) for both features and their respective classes.</w:t>
       </w:r>
     </w:p>
     <w:p>
@@ -177,15 +169,7 @@
           <w:color w:val="1F0909"/>
           <w:lang w:val="en"/>
         </w:rPr>
-        <w:t xml:space="preserve"> class of feature </w:t>
-      </w:r>
-      <w:r>
-        <w:rPr>
-          <w:rFonts w:ascii="Calibri" w:hAnsi="Calibri" w:cs="Calibri"/>
-          <w:color w:val="1F0909"/>
-          <w:lang w:val="en"/>
-        </w:rPr>
-        <w:t>2.</w:t>
+        <w:t xml:space="preserve"> class of feature 2.</w:t>
       </w:r>
     </w:p>
     <w:p>
@@ -466,15 +450,7 @@
           <w:color w:val="1F0909"/>
           <w:lang w:val="en"/>
         </w:rPr>
-        <w:t xml:space="preserve">For each feature, both classes demonstrate a unimodal distribution with Normal shape, and they overlap on their respective </w:t>
-      </w:r>
-      <w:r>
-        <w:rPr>
-          <w:rFonts w:ascii="Calibri" w:hAnsi="Calibri" w:cs="Calibri"/>
-          <w:color w:val="1F0909"/>
-          <w:lang w:val="en"/>
-        </w:rPr>
-        <w:t>sides</w:t>
+        <w:t>For each feature, both classes demonstrate a unimodal distribution with Normal shape, and they overlap on their respective sides</w:t>
       </w:r>
       <w:r>
         <w:rPr>
@@ -579,6 +555,7 @@
       <w:r>
         <w:rPr>
           <w:rStyle w:val="Riferimentodelicato"/>
+          <w:noProof/>
         </w:rPr>
         <w:lastRenderedPageBreak/>
         <w:drawing>
@@ -676,6 +653,7 @@
       <w:r>
         <w:rPr>
           <w:rStyle w:val="Riferimentodelicato"/>
+          <w:noProof/>
         </w:rPr>
         <w:drawing>
           <wp:anchor distT="0" distB="0" distL="114300" distR="114300" simplePos="0" relativeHeight="251661312" behindDoc="1" locked="0" layoutInCell="1" allowOverlap="1" wp14:anchorId="455C0C34" wp14:editId="27CFD1DA">
@@ -864,15 +842,7 @@
           <w:color w:val="1F0909"/>
           <w:lang w:val="en"/>
         </w:rPr>
-        <w:t xml:space="preserve"> class, the modal values are </w:t>
-      </w:r>
-      <w:r>
-        <w:rPr>
-          <w:rFonts w:ascii="Calibri" w:hAnsi="Calibri" w:cs="Calibri"/>
-          <w:color w:val="1F0909"/>
-          <w:lang w:val="en"/>
-        </w:rPr>
-        <w:t>opposite.</w:t>
+        <w:t xml:space="preserve"> class, the modal values are opposite.</w:t>
       </w:r>
     </w:p>
     <w:p>
@@ -965,49 +935,29 @@
       </w:pPr>
       <w:r>
         <w:rPr>
-          <w:rFonts w:ascii="Calibri" w:hAnsi="Calibri" w:cs="Calibri"/>
-          <w:color w:val="1F0909"/>
-          <w:lang w:val="en"/>
-        </w:rPr>
-        <w:t>Furthermore, the scatter plots highlight the presence of four clusters for each class.</w:t>
-      </w:r>
-    </w:p>
-    <w:p>
-      <w:pPr>
-        <w:pStyle w:val="NormaleWeb"/>
-        <w:ind w:left="720"/>
-        <w:jc w:val="both"/>
-        <w:rPr>
-          <w:rFonts w:ascii="Calibri" w:hAnsi="Calibri" w:cs="Calibri"/>
-          <w:color w:val="1F0909"/>
-          <w:lang w:val="en"/>
-        </w:rPr>
-      </w:pPr>
-      <w:r>
-        <w:rPr>
           <w:noProof/>
         </w:rPr>
         <w:drawing>
-          <wp:anchor distT="0" distB="0" distL="114300" distR="114300" simplePos="0" relativeHeight="251665408" behindDoc="1" locked="0" layoutInCell="1" allowOverlap="1" wp14:anchorId="2A90B2BC" wp14:editId="529EDC23">
+          <wp:anchor distT="0" distB="0" distL="114300" distR="114300" simplePos="0" relativeHeight="251663360" behindDoc="1" locked="0" layoutInCell="1" allowOverlap="1" wp14:anchorId="7EFB479E" wp14:editId="7392C8E3">
             <wp:simplePos x="0" y="0"/>
             <wp:positionH relativeFrom="character">
-              <wp:posOffset>1333500</wp:posOffset>
+              <wp:posOffset>0</wp:posOffset>
             </wp:positionH>
-            <wp:positionV relativeFrom="margin">
-              <wp:align>bottom</wp:align>
+            <wp:positionV relativeFrom="paragraph">
+              <wp:posOffset>288290</wp:posOffset>
             </wp:positionV>
-            <wp:extent cx="2977200" cy="2340000"/>
-            <wp:effectExtent l="19050" t="19050" r="13970" b="22225"/>
+            <wp:extent cx="2700000" cy="2192400"/>
+            <wp:effectExtent l="19050" t="19050" r="24765" b="17780"/>
             <wp:wrapTight wrapText="bothSides">
               <wp:wrapPolygon edited="0">
-                <wp:start x="-138" y="-176"/>
-                <wp:lineTo x="-138" y="21629"/>
-                <wp:lineTo x="21563" y="21629"/>
-                <wp:lineTo x="21563" y="-176"/>
-                <wp:lineTo x="-138" y="-176"/>
+                <wp:start x="-152" y="-188"/>
+                <wp:lineTo x="-152" y="21587"/>
+                <wp:lineTo x="21646" y="21587"/>
+                <wp:lineTo x="21646" y="-188"/>
+                <wp:lineTo x="-152" y="-188"/>
               </wp:wrapPolygon>
             </wp:wrapTight>
-            <wp:docPr id="889447342" name="Immagine 1"/>
+            <wp:docPr id="1866919456" name="Immagine 1" descr="Immagine che contiene testo, diagramma, schermata, Diagramma&#10;&#10;Descrizione generata automaticamente"/>
             <wp:cNvGraphicFramePr>
               <a:graphicFrameLocks xmlns:a="http://schemas.openxmlformats.org/drawingml/2006/main" noChangeAspect="1"/>
             </wp:cNvGraphicFramePr>
@@ -1015,32 +965,51 @@
               <a:graphicData uri="http://schemas.openxmlformats.org/drawingml/2006/picture">
                 <pic:pic xmlns:pic="http://schemas.openxmlformats.org/drawingml/2006/picture">
                   <pic:nvPicPr>
-                    <pic:cNvPr id="889447342" name=""/>
+                    <pic:cNvPr id="1866919456" name="Immagine 1" descr="Immagine che contiene testo, diagramma, schermata, Diagramma&#10;&#10;Descrizione generata automaticamente"/>
                     <pic:cNvPicPr/>
                   </pic:nvPicPr>
                   <pic:blipFill rotWithShape="1">
-                    <a:blip r:embed="rId11" cstate="print">
+                    <a:blip r:embed="rId11">
                       <a:extLst>
                         <a:ext uri="{28A0092B-C50C-407E-A947-70E740481C1C}">
                           <a14:useLocalDpi xmlns:a14="http://schemas.microsoft.com/office/drawing/2010/main" val="0"/>
                         </a:ext>
                       </a:extLst>
                     </a:blip>
-                    <a:srcRect l="3258" t="5066" r="6074"/>
+                    <a:srcRect l="4911" t="4628" r="5591"/>
                     <a:stretch/>
                   </pic:blipFill>
                   <pic:spPr bwMode="auto">
                     <a:xfrm>
                       <a:off x="0" y="0"/>
-                      <a:ext cx="2977200" cy="2340000"/>
+                      <a:ext cx="2700000" cy="2192400"/>
                     </a:xfrm>
                     <a:prstGeom prst="rect">
                       <a:avLst/>
                     </a:prstGeom>
-                    <a:ln>
+                    <a:ln w="9525" cap="flat" cmpd="sng" algn="ctr">
                       <a:solidFill>
-                        <a:schemeClr val="tx1"/>
+                        <a:sysClr val="windowText" lastClr="000000"/>
                       </a:solidFill>
+                      <a:prstDash val="solid"/>
+                      <a:round/>
+                      <a:headEnd type="none" w="med" len="med"/>
+                      <a:tailEnd type="none" w="med" len="med"/>
+                      <a:extLst>
+                        <a:ext uri="{C807C97D-BFC1-408E-A445-0C87EB9F89A2}">
+                          <ask:lineSketchStyleProps xmlns:ask="http://schemas.microsoft.com/office/drawing/2018/sketchyshapes" sd="0">
+                            <a:custGeom>
+                              <a:avLst/>
+                              <a:gdLst/>
+                              <a:ahLst/>
+                              <a:cxnLst/>
+                              <a:rect l="0" t="0" r="0" b="0"/>
+                              <a:pathLst/>
+                            </a:custGeom>
+                            <ask:type/>
+                          </ask:lineSketchStyleProps>
+                        </a:ext>
+                      </a:extLst>
                     </a:ln>
                     <a:extLst>
                       <a:ext uri="{53640926-AAD7-44D8-BBD7-CCE9431645EC}">
@@ -1065,13 +1034,13 @@
           <w:noProof/>
         </w:rPr>
         <w:drawing>
-          <wp:anchor distT="0" distB="0" distL="114300" distR="114300" simplePos="0" relativeHeight="251664384" behindDoc="1" locked="0" layoutInCell="1" allowOverlap="1" wp14:anchorId="000B57B3" wp14:editId="5872A8DB">
-            <wp:simplePos x="1192530" y="4979670"/>
+          <wp:anchor distT="0" distB="0" distL="114300" distR="114300" simplePos="0" relativeHeight="251664384" behindDoc="1" locked="0" layoutInCell="1" allowOverlap="1" wp14:anchorId="000B57B3" wp14:editId="6131AC11">
+            <wp:simplePos x="0" y="0"/>
             <wp:positionH relativeFrom="column">
               <wp:align>right</wp:align>
             </wp:positionH>
             <wp:positionV relativeFrom="paragraph">
-              <wp:posOffset>0</wp:posOffset>
+              <wp:posOffset>288290</wp:posOffset>
             </wp:positionV>
             <wp:extent cx="2700000" cy="2188800"/>
             <wp:effectExtent l="19050" t="19050" r="24765" b="21590"/>
@@ -1139,29 +1108,49 @@
       </w:r>
       <w:r>
         <w:rPr>
+          <w:rFonts w:ascii="Calibri" w:hAnsi="Calibri" w:cs="Calibri"/>
+          <w:color w:val="1F0909"/>
+          <w:lang w:val="en"/>
+        </w:rPr>
+        <w:t>Furthermore, the scatter plots highlight the presence of four clusters for each class.</w:t>
+      </w:r>
+    </w:p>
+    <w:p>
+      <w:pPr>
+        <w:rPr>
+          <w:rFonts w:eastAsia="Times New Roman" w:cs="Calibri"/>
+          <w:color w:val="1F0909"/>
+          <w:kern w:val="0"/>
+          <w:szCs w:val="24"/>
+          <w:lang w:val="en" w:eastAsia="en-GB"/>
+          <w14:ligatures w14:val="none"/>
+        </w:rPr>
+      </w:pPr>
+      <w:r>
+        <w:rPr>
           <w:noProof/>
         </w:rPr>
         <w:drawing>
-          <wp:anchor distT="0" distB="0" distL="114300" distR="114300" simplePos="0" relativeHeight="251663360" behindDoc="1" locked="0" layoutInCell="1" allowOverlap="1" wp14:anchorId="7EFB479E" wp14:editId="41C4B98B">
+          <wp:anchor distT="0" distB="0" distL="114300" distR="114300" simplePos="0" relativeHeight="251665408" behindDoc="1" locked="0" layoutInCell="1" allowOverlap="1" wp14:anchorId="2A90B2BC" wp14:editId="5E2723FD">
             <wp:simplePos x="0" y="0"/>
-            <wp:positionH relativeFrom="character">
-              <wp:align>left</wp:align>
+            <wp:positionH relativeFrom="column">
+              <wp:posOffset>1620520</wp:posOffset>
             </wp:positionH>
-            <wp:positionV relativeFrom="paragraph">
-              <wp:posOffset>0</wp:posOffset>
+            <wp:positionV relativeFrom="margin">
+              <wp:posOffset>6661150</wp:posOffset>
             </wp:positionV>
-            <wp:extent cx="2700000" cy="2192400"/>
-            <wp:effectExtent l="19050" t="19050" r="24765" b="17780"/>
+            <wp:extent cx="2880000" cy="2264400"/>
+            <wp:effectExtent l="19050" t="19050" r="15875" b="22225"/>
             <wp:wrapTight wrapText="bothSides">
               <wp:wrapPolygon edited="0">
-                <wp:start x="-152" y="-188"/>
-                <wp:lineTo x="-152" y="21587"/>
-                <wp:lineTo x="21646" y="21587"/>
-                <wp:lineTo x="21646" y="-188"/>
-                <wp:lineTo x="-152" y="-188"/>
+                <wp:start x="-143" y="-182"/>
+                <wp:lineTo x="-143" y="21630"/>
+                <wp:lineTo x="21576" y="21630"/>
+                <wp:lineTo x="21576" y="-182"/>
+                <wp:lineTo x="-143" y="-182"/>
               </wp:wrapPolygon>
             </wp:wrapTight>
-            <wp:docPr id="1866919456" name="Immagine 1" descr="Immagine che contiene testo, diagramma, schermata, Diagramma&#10;&#10;Descrizione generata automaticamente"/>
+            <wp:docPr id="889447342" name="Immagine 1"/>
             <wp:cNvGraphicFramePr>
               <a:graphicFrameLocks xmlns:a="http://schemas.openxmlformats.org/drawingml/2006/main" noChangeAspect="1"/>
             </wp:cNvGraphicFramePr>
@@ -1169,24 +1158,298 @@
               <a:graphicData uri="http://schemas.openxmlformats.org/drawingml/2006/picture">
                 <pic:pic xmlns:pic="http://schemas.openxmlformats.org/drawingml/2006/picture">
                   <pic:nvPicPr>
-                    <pic:cNvPr id="1866919456" name="Immagine 1" descr="Immagine che contiene testo, diagramma, schermata, Diagramma&#10;&#10;Descrizione generata automaticamente"/>
+                    <pic:cNvPr id="889447342" name=""/>
                     <pic:cNvPicPr/>
                   </pic:nvPicPr>
                   <pic:blipFill rotWithShape="1">
-                    <a:blip r:embed="rId13">
+                    <a:blip r:embed="rId13" cstate="print">
                       <a:extLst>
                         <a:ext uri="{28A0092B-C50C-407E-A947-70E740481C1C}">
                           <a14:useLocalDpi xmlns:a14="http://schemas.microsoft.com/office/drawing/2010/main" val="0"/>
                         </a:ext>
                       </a:extLst>
                     </a:blip>
-                    <a:srcRect l="4911" t="4628" r="5591"/>
+                    <a:srcRect l="3258" t="5066" r="6074"/>
                     <a:stretch/>
                   </pic:blipFill>
                   <pic:spPr bwMode="auto">
                     <a:xfrm>
                       <a:off x="0" y="0"/>
-                      <a:ext cx="2700000" cy="2192400"/>
+                      <a:ext cx="2880000" cy="2264400"/>
+                    </a:xfrm>
+                    <a:prstGeom prst="rect">
+                      <a:avLst/>
+                    </a:prstGeom>
+                    <a:ln>
+                      <a:solidFill>
+                        <a:schemeClr val="tx1"/>
+                      </a:solidFill>
+                    </a:ln>
+                    <a:extLst>
+                      <a:ext uri="{53640926-AAD7-44D8-BBD7-CCE9431645EC}">
+                        <a14:shadowObscured xmlns:a14="http://schemas.microsoft.com/office/drawing/2010/main"/>
+                      </a:ext>
+                    </a:extLst>
+                  </pic:spPr>
+                </pic:pic>
+              </a:graphicData>
+            </a:graphic>
+            <wp14:sizeRelH relativeFrom="margin">
+              <wp14:pctWidth>0</wp14:pctWidth>
+            </wp14:sizeRelH>
+            <wp14:sizeRelV relativeFrom="margin">
+              <wp14:pctHeight>0</wp14:pctHeight>
+            </wp14:sizeRelV>
+          </wp:anchor>
+        </w:drawing>
+      </w:r>
+      <w:r>
+        <w:rPr>
+          <w:rFonts w:cs="Calibri"/>
+          <w:color w:val="1F0909"/>
+          <w:lang w:val="en"/>
+        </w:rPr>
+        <w:br w:type="page"/>
+      </w:r>
+    </w:p>
+    <w:p>
+      <w:pPr>
+        <w:pStyle w:val="Titolo2"/>
+        <w:rPr>
+          <w:lang w:val="en"/>
+        </w:rPr>
+      </w:pPr>
+      <w:r>
+        <w:rPr>
+          <w:lang w:val="en"/>
+        </w:rPr>
+        <w:lastRenderedPageBreak/>
+        <w:t>Laboratory 3 – Dimensionality reduction</w:t>
+      </w:r>
+    </w:p>
+    <w:p>
+      <w:pPr>
+        <w:pStyle w:val="Paragrafoelenco"/>
+        <w:numPr>
+          <w:ilvl w:val="0"/>
+          <w:numId w:val="2"/>
+        </w:numPr>
+        <w:jc w:val="both"/>
+        <w:rPr>
+          <w:color w:val="auto"/>
+          <w:lang w:val="en"/>
+        </w:rPr>
+      </w:pPr>
+      <w:r>
+        <w:rPr>
+          <w:color w:val="auto"/>
+          <w:lang w:val="en"/>
+        </w:rPr>
+        <w:t>By applying PCA, we get these histograms of the six different projected features</w:t>
+      </w:r>
+      <w:r>
+        <w:rPr>
+          <w:color w:val="auto"/>
+          <w:lang w:val="en"/>
+        </w:rPr>
+        <w:t xml:space="preserve">, in descending order of explained </w:t>
+      </w:r>
+      <w:proofErr w:type="spellStart"/>
+      <w:r>
+        <w:rPr>
+          <w:color w:val="auto"/>
+          <w:lang w:val="en"/>
+        </w:rPr>
+        <w:t>variance:</w:t>
+      </w:r>
+      <w:r>
+        <w:rPr>
+          <w:noProof/>
+        </w:rPr>
+        <w:drawing>
+          <wp:anchor distT="0" distB="0" distL="114300" distR="114300" simplePos="0" relativeHeight="251668480" behindDoc="1" locked="0" layoutInCell="1" allowOverlap="1" wp14:anchorId="6895E072" wp14:editId="657B9254">
+            <wp:simplePos x="0" y="0"/>
+            <wp:positionH relativeFrom="column">
+              <wp:posOffset>457200</wp:posOffset>
+            </wp:positionH>
+            <wp:positionV relativeFrom="paragraph">
+              <wp:posOffset>2893060</wp:posOffset>
+            </wp:positionV>
+            <wp:extent cx="2692400" cy="2105660"/>
+            <wp:effectExtent l="19050" t="19050" r="12700" b="27940"/>
+            <wp:wrapTight wrapText="bothSides">
+              <wp:wrapPolygon edited="0">
+                <wp:start x="-153" y="-195"/>
+                <wp:lineTo x="-153" y="21691"/>
+                <wp:lineTo x="21549" y="21691"/>
+                <wp:lineTo x="21549" y="-195"/>
+                <wp:lineTo x="-153" y="-195"/>
+              </wp:wrapPolygon>
+            </wp:wrapTight>
+            <wp:docPr id="1403943217" name="Immagine 1" descr="Immagine che contiene testo, schermata, diagramma, Diagramma&#10;&#10;Descrizione generata automaticamente"/>
+            <wp:cNvGraphicFramePr>
+              <a:graphicFrameLocks xmlns:a="http://schemas.openxmlformats.org/drawingml/2006/main" noChangeAspect="1"/>
+            </wp:cNvGraphicFramePr>
+            <a:graphic xmlns:a="http://schemas.openxmlformats.org/drawingml/2006/main">
+              <a:graphicData uri="http://schemas.openxmlformats.org/drawingml/2006/picture">
+                <pic:pic xmlns:pic="http://schemas.openxmlformats.org/drawingml/2006/picture">
+                  <pic:nvPicPr>
+                    <pic:cNvPr id="1403943217" name="Immagine 1" descr="Immagine che contiene testo, schermata, diagramma, Diagramma&#10;&#10;Descrizione generata automaticamente"/>
+                    <pic:cNvPicPr/>
+                  </pic:nvPicPr>
+                  <pic:blipFill>
+                    <a:blip r:embed="rId14" cstate="print">
+                      <a:extLst>
+                        <a:ext uri="{28A0092B-C50C-407E-A947-70E740481C1C}">
+                          <a14:useLocalDpi xmlns:a14="http://schemas.microsoft.com/office/drawing/2010/main" val="0"/>
+                        </a:ext>
+                      </a:extLst>
+                    </a:blip>
+                    <a:stretch>
+                      <a:fillRect/>
+                    </a:stretch>
+                  </pic:blipFill>
+                  <pic:spPr>
+                    <a:xfrm>
+                      <a:off x="0" y="0"/>
+                      <a:ext cx="2692400" cy="2105660"/>
+                    </a:xfrm>
+                    <a:prstGeom prst="rect">
+                      <a:avLst/>
+                    </a:prstGeom>
+                    <a:ln>
+                      <a:solidFill>
+                        <a:schemeClr val="tx1"/>
+                      </a:solidFill>
+                    </a:ln>
+                  </pic:spPr>
+                </pic:pic>
+              </a:graphicData>
+            </a:graphic>
+            <wp14:sizeRelH relativeFrom="margin">
+              <wp14:pctWidth>0</wp14:pctWidth>
+            </wp14:sizeRelH>
+            <wp14:sizeRelV relativeFrom="margin">
+              <wp14:pctHeight>0</wp14:pctHeight>
+            </wp14:sizeRelV>
+          </wp:anchor>
+        </w:drawing>
+      </w:r>
+      <w:r>
+        <w:rPr>
+          <w:noProof/>
+        </w:rPr>
+        <w:drawing>
+          <wp:anchor distT="0" distB="0" distL="114300" distR="114300" simplePos="0" relativeHeight="251670528" behindDoc="1" locked="0" layoutInCell="1" allowOverlap="1" wp14:anchorId="678B2CF9" wp14:editId="496C2503">
+            <wp:simplePos x="0" y="0"/>
+            <wp:positionH relativeFrom="column">
+              <wp:posOffset>457200</wp:posOffset>
+            </wp:positionH>
+            <wp:positionV relativeFrom="paragraph">
+              <wp:posOffset>5178425</wp:posOffset>
+            </wp:positionV>
+            <wp:extent cx="2699385" cy="2058670"/>
+            <wp:effectExtent l="19050" t="19050" r="24765" b="17780"/>
+            <wp:wrapTight wrapText="bothSides">
+              <wp:wrapPolygon edited="0">
+                <wp:start x="-152" y="-200"/>
+                <wp:lineTo x="-152" y="21587"/>
+                <wp:lineTo x="21646" y="21587"/>
+                <wp:lineTo x="21646" y="-200"/>
+                <wp:lineTo x="-152" y="-200"/>
+              </wp:wrapPolygon>
+            </wp:wrapTight>
+            <wp:docPr id="1848958045" name="Immagine 1" descr="Immagine che contiene testo, diagramma, schermata, Diagramma&#10;&#10;Descrizione generata automaticamente"/>
+            <wp:cNvGraphicFramePr>
+              <a:graphicFrameLocks xmlns:a="http://schemas.openxmlformats.org/drawingml/2006/main" noChangeAspect="1"/>
+            </wp:cNvGraphicFramePr>
+            <a:graphic xmlns:a="http://schemas.openxmlformats.org/drawingml/2006/main">
+              <a:graphicData uri="http://schemas.openxmlformats.org/drawingml/2006/picture">
+                <pic:pic xmlns:pic="http://schemas.openxmlformats.org/drawingml/2006/picture">
+                  <pic:nvPicPr>
+                    <pic:cNvPr id="1848958045" name="Immagine 1" descr="Immagine che contiene testo, diagramma, schermata, Diagramma&#10;&#10;Descrizione generata automaticamente"/>
+                    <pic:cNvPicPr/>
+                  </pic:nvPicPr>
+                  <pic:blipFill>
+                    <a:blip r:embed="rId15" cstate="print">
+                      <a:extLst>
+                        <a:ext uri="{28A0092B-C50C-407E-A947-70E740481C1C}">
+                          <a14:useLocalDpi xmlns:a14="http://schemas.microsoft.com/office/drawing/2010/main" val="0"/>
+                        </a:ext>
+                      </a:extLst>
+                    </a:blip>
+                    <a:stretch>
+                      <a:fillRect/>
+                    </a:stretch>
+                  </pic:blipFill>
+                  <pic:spPr>
+                    <a:xfrm>
+                      <a:off x="0" y="0"/>
+                      <a:ext cx="2699385" cy="2058670"/>
+                    </a:xfrm>
+                    <a:prstGeom prst="rect">
+                      <a:avLst/>
+                    </a:prstGeom>
+                    <a:ln>
+                      <a:solidFill>
+                        <a:schemeClr val="tx1"/>
+                      </a:solidFill>
+                    </a:ln>
+                  </pic:spPr>
+                </pic:pic>
+              </a:graphicData>
+            </a:graphic>
+            <wp14:sizeRelH relativeFrom="margin">
+              <wp14:pctWidth>0</wp14:pctWidth>
+            </wp14:sizeRelH>
+            <wp14:sizeRelV relativeFrom="margin">
+              <wp14:pctHeight>0</wp14:pctHeight>
+            </wp14:sizeRelV>
+          </wp:anchor>
+        </w:drawing>
+      </w:r>
+      <w:r>
+        <w:rPr>
+          <w:noProof/>
+        </w:rPr>
+        <w:drawing>
+          <wp:anchor distT="0" distB="0" distL="114300" distR="114300" simplePos="0" relativeHeight="251666432" behindDoc="1" locked="0" layoutInCell="1" allowOverlap="1" wp14:anchorId="086C06F3" wp14:editId="1154A066">
+            <wp:simplePos x="0" y="0"/>
+            <wp:positionH relativeFrom="column">
+              <wp:posOffset>457200</wp:posOffset>
+            </wp:positionH>
+            <wp:positionV relativeFrom="paragraph">
+              <wp:posOffset>640080</wp:posOffset>
+            </wp:positionV>
+            <wp:extent cx="2699385" cy="2105660"/>
+            <wp:effectExtent l="19050" t="19050" r="24765" b="27940"/>
+            <wp:wrapTopAndBottom/>
+            <wp:docPr id="182481211" name="Immagine 1" descr="Immagine che contiene testo, diagramma, schermata, mappa&#10;&#10;Descrizione generata automaticamente"/>
+            <wp:cNvGraphicFramePr>
+              <a:graphicFrameLocks xmlns:a="http://schemas.openxmlformats.org/drawingml/2006/main" noChangeAspect="1"/>
+            </wp:cNvGraphicFramePr>
+            <a:graphic xmlns:a="http://schemas.openxmlformats.org/drawingml/2006/main">
+              <a:graphicData uri="http://schemas.openxmlformats.org/drawingml/2006/picture">
+                <pic:pic xmlns:pic="http://schemas.openxmlformats.org/drawingml/2006/picture">
+                  <pic:nvPicPr>
+                    <pic:cNvPr id="182481211" name="Immagine 1" descr="Immagine che contiene testo, diagramma, schermata, mappa&#10;&#10;Descrizione generata automaticamente"/>
+                    <pic:cNvPicPr/>
+                  </pic:nvPicPr>
+                  <pic:blipFill rotWithShape="1">
+                    <a:blip r:embed="rId16" cstate="print">
+                      <a:extLst>
+                        <a:ext uri="{28A0092B-C50C-407E-A947-70E740481C1C}">
+                          <a14:useLocalDpi xmlns:a14="http://schemas.microsoft.com/office/drawing/2010/main" val="0"/>
+                        </a:ext>
+                      </a:extLst>
+                    </a:blip>
+                    <a:srcRect t="3992" b="-1"/>
+                    <a:stretch/>
+                  </pic:blipFill>
+                  <pic:spPr bwMode="auto">
+                    <a:xfrm>
+                      <a:off x="0" y="0"/>
+                      <a:ext cx="2699385" cy="2105660"/>
                     </a:xfrm>
                     <a:prstGeom prst="rect">
                       <a:avLst/>
@@ -1233,9 +1496,407 @@
           </wp:anchor>
         </w:drawing>
       </w:r>
+      <w:r>
+        <w:rPr>
+          <w:noProof/>
+        </w:rPr>
+        <w:drawing>
+          <wp:anchor distT="0" distB="0" distL="114300" distR="114300" simplePos="0" relativeHeight="251669504" behindDoc="1" locked="0" layoutInCell="1" allowOverlap="1" wp14:anchorId="57996CB9" wp14:editId="25017B11">
+            <wp:simplePos x="0" y="0"/>
+            <wp:positionH relativeFrom="column">
+              <wp:posOffset>3402330</wp:posOffset>
+            </wp:positionH>
+            <wp:positionV relativeFrom="paragraph">
+              <wp:posOffset>2892425</wp:posOffset>
+            </wp:positionV>
+            <wp:extent cx="2681605" cy="2105660"/>
+            <wp:effectExtent l="19050" t="19050" r="23495" b="27940"/>
+            <wp:wrapTight wrapText="bothSides">
+              <wp:wrapPolygon edited="0">
+                <wp:start x="-153" y="-195"/>
+                <wp:lineTo x="-153" y="21691"/>
+                <wp:lineTo x="21636" y="21691"/>
+                <wp:lineTo x="21636" y="-195"/>
+                <wp:lineTo x="-153" y="-195"/>
+              </wp:wrapPolygon>
+            </wp:wrapTight>
+            <wp:docPr id="1563169886" name="Immagine 1" descr="Immagine che contiene testo, schermata, diagramma, Diagramma&#10;&#10;Descrizione generata automaticamente"/>
+            <wp:cNvGraphicFramePr>
+              <a:graphicFrameLocks xmlns:a="http://schemas.openxmlformats.org/drawingml/2006/main" noChangeAspect="1"/>
+            </wp:cNvGraphicFramePr>
+            <a:graphic xmlns:a="http://schemas.openxmlformats.org/drawingml/2006/main">
+              <a:graphicData uri="http://schemas.openxmlformats.org/drawingml/2006/picture">
+                <pic:pic xmlns:pic="http://schemas.openxmlformats.org/drawingml/2006/picture">
+                  <pic:nvPicPr>
+                    <pic:cNvPr id="1563169886" name="Immagine 1" descr="Immagine che contiene testo, schermata, diagramma, Diagramma&#10;&#10;Descrizione generata automaticamente"/>
+                    <pic:cNvPicPr/>
+                  </pic:nvPicPr>
+                  <pic:blipFill>
+                    <a:blip r:embed="rId17" cstate="print">
+                      <a:extLst>
+                        <a:ext uri="{28A0092B-C50C-407E-A947-70E740481C1C}">
+                          <a14:useLocalDpi xmlns:a14="http://schemas.microsoft.com/office/drawing/2010/main" val="0"/>
+                        </a:ext>
+                      </a:extLst>
+                    </a:blip>
+                    <a:stretch>
+                      <a:fillRect/>
+                    </a:stretch>
+                  </pic:blipFill>
+                  <pic:spPr>
+                    <a:xfrm>
+                      <a:off x="0" y="0"/>
+                      <a:ext cx="2681605" cy="2105660"/>
+                    </a:xfrm>
+                    <a:prstGeom prst="rect">
+                      <a:avLst/>
+                    </a:prstGeom>
+                    <a:ln>
+                      <a:solidFill>
+                        <a:schemeClr val="tx1"/>
+                      </a:solidFill>
+                    </a:ln>
+                  </pic:spPr>
+                </pic:pic>
+              </a:graphicData>
+            </a:graphic>
+            <wp14:sizeRelH relativeFrom="margin">
+              <wp14:pctWidth>0</wp14:pctWidth>
+            </wp14:sizeRelH>
+            <wp14:sizeRelV relativeFrom="margin">
+              <wp14:pctHeight>0</wp14:pctHeight>
+            </wp14:sizeRelV>
+          </wp:anchor>
+        </w:drawing>
+      </w:r>
+      <w:r>
+        <w:rPr>
+          <w:noProof/>
+        </w:rPr>
+        <w:drawing>
+          <wp:anchor distT="0" distB="0" distL="114300" distR="114300" simplePos="0" relativeHeight="251667456" behindDoc="1" locked="0" layoutInCell="1" allowOverlap="1" wp14:anchorId="20DDA799" wp14:editId="504E4C94">
+            <wp:simplePos x="0" y="0"/>
+            <wp:positionH relativeFrom="column">
+              <wp:posOffset>3401060</wp:posOffset>
+            </wp:positionH>
+            <wp:positionV relativeFrom="paragraph">
+              <wp:posOffset>638175</wp:posOffset>
+            </wp:positionV>
+            <wp:extent cx="2694305" cy="2105025"/>
+            <wp:effectExtent l="19050" t="19050" r="10795" b="28575"/>
+            <wp:wrapTopAndBottom/>
+            <wp:docPr id="1032541198" name="Immagine 1" descr="Immagine che contiene schermata, diagramma, testo, Diagramma&#10;&#10;Descrizione generata automaticamente"/>
+            <wp:cNvGraphicFramePr>
+              <a:graphicFrameLocks xmlns:a="http://schemas.openxmlformats.org/drawingml/2006/main" noChangeAspect="1"/>
+            </wp:cNvGraphicFramePr>
+            <a:graphic xmlns:a="http://schemas.openxmlformats.org/drawingml/2006/main">
+              <a:graphicData uri="http://schemas.openxmlformats.org/drawingml/2006/picture">
+                <pic:pic xmlns:pic="http://schemas.openxmlformats.org/drawingml/2006/picture">
+                  <pic:nvPicPr>
+                    <pic:cNvPr id="1032541198" name="Immagine 1" descr="Immagine che contiene schermata, diagramma, testo, Diagramma&#10;&#10;Descrizione generata automaticamente"/>
+                    <pic:cNvPicPr/>
+                  </pic:nvPicPr>
+                  <pic:blipFill rotWithShape="1">
+                    <a:blip r:embed="rId18" cstate="print">
+                      <a:extLst>
+                        <a:ext uri="{28A0092B-C50C-407E-A947-70E740481C1C}">
+                          <a14:useLocalDpi xmlns:a14="http://schemas.microsoft.com/office/drawing/2010/main" val="0"/>
+                        </a:ext>
+                      </a:extLst>
+                    </a:blip>
+                    <a:srcRect t="2263" b="-28"/>
+                    <a:stretch/>
+                  </pic:blipFill>
+                  <pic:spPr bwMode="auto">
+                    <a:xfrm>
+                      <a:off x="0" y="0"/>
+                      <a:ext cx="2694305" cy="2105025"/>
+                    </a:xfrm>
+                    <a:prstGeom prst="rect">
+                      <a:avLst/>
+                    </a:prstGeom>
+                    <a:ln w="9525" cap="flat" cmpd="sng" algn="ctr">
+                      <a:solidFill>
+                        <a:sysClr val="windowText" lastClr="000000"/>
+                      </a:solidFill>
+                      <a:prstDash val="solid"/>
+                      <a:round/>
+                      <a:headEnd type="none" w="med" len="med"/>
+                      <a:tailEnd type="none" w="med" len="med"/>
+                      <a:extLst>
+                        <a:ext uri="{C807C97D-BFC1-408E-A445-0C87EB9F89A2}">
+                          <ask:lineSketchStyleProps xmlns:ask="http://schemas.microsoft.com/office/drawing/2018/sketchyshapes" sd="0">
+                            <a:custGeom>
+                              <a:avLst/>
+                              <a:gdLst/>
+                              <a:ahLst/>
+                              <a:cxnLst/>
+                              <a:rect l="0" t="0" r="0" b="0"/>
+                              <a:pathLst/>
+                            </a:custGeom>
+                            <ask:type/>
+                          </ask:lineSketchStyleProps>
+                        </a:ext>
+                      </a:extLst>
+                    </a:ln>
+                    <a:extLst>
+                      <a:ext uri="{53640926-AAD7-44D8-BBD7-CCE9431645EC}">
+                        <a14:shadowObscured xmlns:a14="http://schemas.microsoft.com/office/drawing/2010/main"/>
+                      </a:ext>
+                    </a:extLst>
+                  </pic:spPr>
+                </pic:pic>
+              </a:graphicData>
+            </a:graphic>
+            <wp14:sizeRelH relativeFrom="margin">
+              <wp14:pctWidth>0</wp14:pctWidth>
+            </wp14:sizeRelH>
+            <wp14:sizeRelV relativeFrom="margin">
+              <wp14:pctHeight>0</wp14:pctHeight>
+            </wp14:sizeRelV>
+          </wp:anchor>
+        </w:drawing>
+      </w:r>
+      <w:r>
+        <w:rPr>
+          <w:noProof/>
+        </w:rPr>
+        <w:drawing>
+          <wp:anchor distT="0" distB="0" distL="114300" distR="114300" simplePos="0" relativeHeight="251671552" behindDoc="1" locked="0" layoutInCell="1" allowOverlap="1" wp14:anchorId="2D305FCC" wp14:editId="6E33846C">
+            <wp:simplePos x="0" y="0"/>
+            <wp:positionH relativeFrom="column">
+              <wp:posOffset>3440430</wp:posOffset>
+            </wp:positionH>
+            <wp:positionV relativeFrom="paragraph">
+              <wp:posOffset>5179695</wp:posOffset>
+            </wp:positionV>
+            <wp:extent cx="2653200" cy="2059200"/>
+            <wp:effectExtent l="19050" t="19050" r="13970" b="17780"/>
+            <wp:wrapTight wrapText="bothSides">
+              <wp:wrapPolygon edited="0">
+                <wp:start x="-155" y="-200"/>
+                <wp:lineTo x="-155" y="21587"/>
+                <wp:lineTo x="21559" y="21587"/>
+                <wp:lineTo x="21559" y="-200"/>
+                <wp:lineTo x="-155" y="-200"/>
+              </wp:wrapPolygon>
+            </wp:wrapTight>
+            <wp:docPr id="1293671158" name="Immagine 1" descr="Immagine che contiene schermata, diagramma, Diagramma, testo&#10;&#10;Descrizione generata automaticamente"/>
+            <wp:cNvGraphicFramePr>
+              <a:graphicFrameLocks xmlns:a="http://schemas.openxmlformats.org/drawingml/2006/main" noChangeAspect="1"/>
+            </wp:cNvGraphicFramePr>
+            <a:graphic xmlns:a="http://schemas.openxmlformats.org/drawingml/2006/main">
+              <a:graphicData uri="http://schemas.openxmlformats.org/drawingml/2006/picture">
+                <pic:pic xmlns:pic="http://schemas.openxmlformats.org/drawingml/2006/picture">
+                  <pic:nvPicPr>
+                    <pic:cNvPr id="1293671158" name="Immagine 1" descr="Immagine che contiene schermata, diagramma, Diagramma, testo&#10;&#10;Descrizione generata automaticamente"/>
+                    <pic:cNvPicPr/>
+                  </pic:nvPicPr>
+                  <pic:blipFill>
+                    <a:blip r:embed="rId19" cstate="print">
+                      <a:extLst>
+                        <a:ext uri="{28A0092B-C50C-407E-A947-70E740481C1C}">
+                          <a14:useLocalDpi xmlns:a14="http://schemas.microsoft.com/office/drawing/2010/main" val="0"/>
+                        </a:ext>
+                      </a:extLst>
+                    </a:blip>
+                    <a:stretch>
+                      <a:fillRect/>
+                    </a:stretch>
+                  </pic:blipFill>
+                  <pic:spPr>
+                    <a:xfrm>
+                      <a:off x="0" y="0"/>
+                      <a:ext cx="2653200" cy="2059200"/>
+                    </a:xfrm>
+                    <a:prstGeom prst="rect">
+                      <a:avLst/>
+                    </a:prstGeom>
+                    <a:ln>
+                      <a:solidFill>
+                        <a:schemeClr val="tx1"/>
+                      </a:solidFill>
+                    </a:ln>
+                  </pic:spPr>
+                </pic:pic>
+              </a:graphicData>
+            </a:graphic>
+            <wp14:sizeRelH relativeFrom="margin">
+              <wp14:pctWidth>0</wp14:pctWidth>
+            </wp14:sizeRelH>
+            <wp14:sizeRelV relativeFrom="margin">
+              <wp14:pctHeight>0</wp14:pctHeight>
+            </wp14:sizeRelV>
+          </wp:anchor>
+        </w:drawing>
+      </w:r>
+      <w:proofErr w:type="spellEnd"/>
+    </w:p>
+    <w:p>
+      <w:pPr>
+        <w:jc w:val="both"/>
+        <w:rPr>
+          <w:color w:val="auto"/>
+          <w:lang w:val="en"/>
+        </w:rPr>
+      </w:pPr>
+    </w:p>
+    <w:p>
+      <w:pPr>
+        <w:pStyle w:val="Paragrafoelenco"/>
+        <w:jc w:val="both"/>
+        <w:rPr>
+          <w:color w:val="auto"/>
+          <w:lang w:val="en"/>
+        </w:rPr>
+      </w:pPr>
+    </w:p>
+    <w:p>
+      <w:pPr>
+        <w:jc w:val="both"/>
+        <w:rPr>
+          <w:color w:val="auto"/>
+          <w:lang w:val="en"/>
+        </w:rPr>
+      </w:pPr>
+    </w:p>
+    <w:p>
+      <w:pPr>
+        <w:jc w:val="both"/>
+        <w:rPr>
+          <w:color w:val="auto"/>
+          <w:lang w:val="en"/>
+        </w:rPr>
+      </w:pPr>
+    </w:p>
+    <w:p>
+      <w:pPr>
+        <w:jc w:val="both"/>
+        <w:rPr>
+          <w:color w:val="auto"/>
+          <w:lang w:val="en"/>
+        </w:rPr>
+      </w:pPr>
+    </w:p>
+    <w:p>
+      <w:pPr>
+        <w:jc w:val="both"/>
+        <w:rPr>
+          <w:color w:val="auto"/>
+          <w:lang w:val="en"/>
+        </w:rPr>
+      </w:pPr>
+    </w:p>
+    <w:p>
+      <w:pPr>
+        <w:jc w:val="both"/>
+        <w:rPr>
+          <w:color w:val="auto"/>
+          <w:lang w:val="en"/>
+        </w:rPr>
+      </w:pPr>
+    </w:p>
+    <w:p>
+      <w:pPr>
+        <w:jc w:val="both"/>
+        <w:rPr>
+          <w:color w:val="auto"/>
+          <w:lang w:val="en"/>
+        </w:rPr>
+      </w:pPr>
+    </w:p>
+    <w:p>
+      <w:pPr>
+        <w:jc w:val="both"/>
+        <w:rPr>
+          <w:color w:val="auto"/>
+          <w:lang w:val="en"/>
+        </w:rPr>
+      </w:pPr>
+    </w:p>
+    <w:p>
+      <w:pPr>
+        <w:jc w:val="both"/>
+        <w:rPr>
+          <w:color w:val="auto"/>
+          <w:lang w:val="en"/>
+        </w:rPr>
+      </w:pPr>
+    </w:p>
+    <w:p>
+      <w:pPr>
+        <w:jc w:val="both"/>
+        <w:rPr>
+          <w:color w:val="auto"/>
+          <w:lang w:val="en"/>
+        </w:rPr>
+      </w:pPr>
+    </w:p>
+    <w:p>
+      <w:pPr>
+        <w:jc w:val="both"/>
+        <w:rPr>
+          <w:color w:val="auto"/>
+          <w:lang w:val="en"/>
+        </w:rPr>
+      </w:pPr>
+    </w:p>
+    <w:p>
+      <w:pPr>
+        <w:jc w:val="both"/>
+        <w:rPr>
+          <w:color w:val="auto"/>
+          <w:lang w:val="en"/>
+        </w:rPr>
+      </w:pPr>
+    </w:p>
+    <w:p>
+      <w:pPr>
+        <w:jc w:val="both"/>
+        <w:rPr>
+          <w:color w:val="auto"/>
+          <w:lang w:val="en"/>
+        </w:rPr>
+      </w:pPr>
+    </w:p>
+    <w:p>
+      <w:pPr>
+        <w:jc w:val="both"/>
+        <w:rPr>
+          <w:color w:val="auto"/>
+          <w:lang w:val="en"/>
+        </w:rPr>
+      </w:pPr>
+    </w:p>
+    <w:p>
+      <w:pPr>
+        <w:jc w:val="both"/>
+        <w:rPr>
+          <w:color w:val="auto"/>
+          <w:lang w:val="en"/>
+        </w:rPr>
+      </w:pPr>
+    </w:p>
+    <w:p>
+      <w:pPr>
+        <w:jc w:val="both"/>
+        <w:rPr>
+          <w:color w:val="auto"/>
+          <w:lang w:val="en"/>
+        </w:rPr>
+      </w:pPr>
+    </w:p>
+    <w:p>
+      <w:pPr>
+        <w:jc w:val="both"/>
+        <w:rPr>
+          <w:color w:val="auto"/>
+          <w:lang w:val="en"/>
+        </w:rPr>
+      </w:pPr>
     </w:p>
     <w:sectPr>
-      <w:footerReference w:type="default" r:id="rId14"/>
+      <w:footerReference w:type="default" r:id="rId20"/>
       <w:pgSz w:w="11906" w:h="16838"/>
       <w:pgMar w:top="1417" w:right="1134" w:bottom="1134" w:left="1134" w:header="708" w:footer="708" w:gutter="0"/>
       <w:cols w:space="708"/>
@@ -1463,8 +2124,100 @@
       </w:pPr>
     </w:lvl>
   </w:abstractNum>
+  <w:abstractNum w:abstractNumId="1" w15:restartNumberingAfterBreak="0">
+    <w:nsid w:val="6B723406"/>
+    <w:multiLevelType w:val="hybridMultilevel"/>
+    <w:tmpl w:val="B90484F6"/>
+    <w:lvl w:ilvl="0" w:tplc="0809000F">
+      <w:start w:val="1"/>
+      <w:numFmt w:val="decimal"/>
+      <w:lvlText w:val="%1."/>
+      <w:lvlJc w:val="left"/>
+      <w:pPr>
+        <w:ind w:left="720" w:hanging="360"/>
+      </w:pPr>
+      <w:rPr>
+        <w:rFonts w:hint="default"/>
+      </w:rPr>
+    </w:lvl>
+    <w:lvl w:ilvl="1" w:tplc="08090019" w:tentative="1">
+      <w:start w:val="1"/>
+      <w:numFmt w:val="lowerLetter"/>
+      <w:lvlText w:val="%2."/>
+      <w:lvlJc w:val="left"/>
+      <w:pPr>
+        <w:ind w:left="1440" w:hanging="360"/>
+      </w:pPr>
+    </w:lvl>
+    <w:lvl w:ilvl="2" w:tplc="0809001B" w:tentative="1">
+      <w:start w:val="1"/>
+      <w:numFmt w:val="lowerRoman"/>
+      <w:lvlText w:val="%3."/>
+      <w:lvlJc w:val="right"/>
+      <w:pPr>
+        <w:ind w:left="2160" w:hanging="180"/>
+      </w:pPr>
+    </w:lvl>
+    <w:lvl w:ilvl="3" w:tplc="0809000F" w:tentative="1">
+      <w:start w:val="1"/>
+      <w:numFmt w:val="decimal"/>
+      <w:lvlText w:val="%4."/>
+      <w:lvlJc w:val="left"/>
+      <w:pPr>
+        <w:ind w:left="2880" w:hanging="360"/>
+      </w:pPr>
+    </w:lvl>
+    <w:lvl w:ilvl="4" w:tplc="08090019" w:tentative="1">
+      <w:start w:val="1"/>
+      <w:numFmt w:val="lowerLetter"/>
+      <w:lvlText w:val="%5."/>
+      <w:lvlJc w:val="left"/>
+      <w:pPr>
+        <w:ind w:left="3600" w:hanging="360"/>
+      </w:pPr>
+    </w:lvl>
+    <w:lvl w:ilvl="5" w:tplc="0809001B" w:tentative="1">
+      <w:start w:val="1"/>
+      <w:numFmt w:val="lowerRoman"/>
+      <w:lvlText w:val="%6."/>
+      <w:lvlJc w:val="right"/>
+      <w:pPr>
+        <w:ind w:left="4320" w:hanging="180"/>
+      </w:pPr>
+    </w:lvl>
+    <w:lvl w:ilvl="6" w:tplc="0809000F" w:tentative="1">
+      <w:start w:val="1"/>
+      <w:numFmt w:val="decimal"/>
+      <w:lvlText w:val="%7."/>
+      <w:lvlJc w:val="left"/>
+      <w:pPr>
+        <w:ind w:left="5040" w:hanging="360"/>
+      </w:pPr>
+    </w:lvl>
+    <w:lvl w:ilvl="7" w:tplc="08090019" w:tentative="1">
+      <w:start w:val="1"/>
+      <w:numFmt w:val="lowerLetter"/>
+      <w:lvlText w:val="%8."/>
+      <w:lvlJc w:val="left"/>
+      <w:pPr>
+        <w:ind w:left="5760" w:hanging="360"/>
+      </w:pPr>
+    </w:lvl>
+    <w:lvl w:ilvl="8" w:tplc="0809001B" w:tentative="1">
+      <w:start w:val="1"/>
+      <w:numFmt w:val="lowerRoman"/>
+      <w:lvlText w:val="%9."/>
+      <w:lvlJc w:val="right"/>
+      <w:pPr>
+        <w:ind w:left="6480" w:hanging="180"/>
+      </w:pPr>
+    </w:lvl>
+  </w:abstractNum>
   <w:num w:numId="1" w16cid:durableId="1999067019">
     <w:abstractNumId w:val="0"/>
+  </w:num>
+  <w:num w:numId="2" w16cid:durableId="958678996">
+    <w:abstractNumId w:val="1"/>
   </w:num>
 </w:numbering>
 </file>

</xml_diff>

<commit_message>
Updated report and cleanup code Report: completed lab3, TODO: complete lab4, fix pics details Code: added docs for lab4 functions, cleanup
</commit_message>
<xml_diff>
--- a/323270_dd-mm-yyyy/report/report.docx
+++ b/323270_dd-mm-yyyy/report/report.docx
@@ -43,8 +43,13 @@
         <w:t>Laboratory 2</w:t>
       </w:r>
       <w:r>
-        <w:t xml:space="preserve"> – Loading and visualization</w:t>
-      </w:r>
+        <w:t xml:space="preserve"> – Loading and </w:t>
+      </w:r>
+      <w:proofErr w:type="gramStart"/>
+      <w:r>
+        <w:t>visualization</w:t>
+      </w:r>
+      <w:proofErr w:type="gramEnd"/>
     </w:p>
     <w:p>
       <w:pPr>
@@ -450,15 +455,33 @@
           <w:color w:val="1F0909"/>
           <w:lang w:val="en"/>
         </w:rPr>
-        <w:t>For each feature, both classes demonstrate a unimodal distribution with Normal shape, and they overlap on their respective sides</w:t>
-      </w:r>
+        <w:t xml:space="preserve">For each feature, both classes demonstrate a unimodal distribution with Normal shape, and they overlap on their respective </w:t>
+      </w:r>
+      <w:proofErr w:type="gramStart"/>
       <w:r>
         <w:rPr>
           <w:rFonts w:ascii="Calibri" w:hAnsi="Calibri" w:cs="Calibri"/>
           <w:color w:val="1F0909"/>
           <w:lang w:val="en"/>
         </w:rPr>
-        <w:t xml:space="preserve">; </w:t>
+        <w:t>sides</w:t>
+      </w:r>
+      <w:r>
+        <w:rPr>
+          <w:rFonts w:ascii="Calibri" w:hAnsi="Calibri" w:cs="Calibri"/>
+          <w:color w:val="1F0909"/>
+          <w:lang w:val="en"/>
+        </w:rPr>
+        <w:t>;</w:t>
+      </w:r>
+      <w:proofErr w:type="gramEnd"/>
+      <w:r>
+        <w:rPr>
+          <w:rFonts w:ascii="Calibri" w:hAnsi="Calibri" w:cs="Calibri"/>
+          <w:color w:val="1F0909"/>
+          <w:lang w:val="en"/>
+        </w:rPr>
+        <w:t xml:space="preserve"> </w:t>
       </w:r>
       <w:r>
         <w:rPr>
@@ -1131,7 +1154,7 @@
           <w:noProof/>
         </w:rPr>
         <w:drawing>
-          <wp:anchor distT="0" distB="0" distL="114300" distR="114300" simplePos="0" relativeHeight="251665408" behindDoc="1" locked="0" layoutInCell="1" allowOverlap="1" wp14:anchorId="2A90B2BC" wp14:editId="5E2723FD">
+          <wp:anchor distT="0" distB="0" distL="114300" distR="114300" simplePos="0" relativeHeight="251665408" behindDoc="1" locked="0" layoutInCell="1" allowOverlap="1" wp14:anchorId="2A90B2BC" wp14:editId="723AC02D">
             <wp:simplePos x="0" y="0"/>
             <wp:positionH relativeFrom="column">
               <wp:posOffset>1620520</wp:posOffset>
@@ -1252,22 +1275,14 @@
           <w:color w:val="auto"/>
           <w:lang w:val="en"/>
         </w:rPr>
-        <w:t xml:space="preserve">, in descending order of explained </w:t>
-      </w:r>
-      <w:proofErr w:type="spellStart"/>
-      <w:r>
-        <w:rPr>
-          <w:color w:val="auto"/>
-          <w:lang w:val="en"/>
-        </w:rPr>
-        <w:t>variance:</w:t>
+        <w:t>, in descending order of explained variance:</w:t>
       </w:r>
       <w:r>
         <w:rPr>
           <w:noProof/>
         </w:rPr>
         <w:drawing>
-          <wp:anchor distT="0" distB="0" distL="114300" distR="114300" simplePos="0" relativeHeight="251668480" behindDoc="1" locked="0" layoutInCell="1" allowOverlap="1" wp14:anchorId="6895E072" wp14:editId="657B9254">
+          <wp:anchor distT="0" distB="0" distL="114300" distR="114300" simplePos="0" relativeHeight="251668480" behindDoc="1" locked="0" layoutInCell="1" allowOverlap="1" wp14:anchorId="6895E072" wp14:editId="4FD324E2">
             <wp:simplePos x="0" y="0"/>
             <wp:positionH relativeFrom="column">
               <wp:posOffset>457200</wp:posOffset>
@@ -1413,7 +1428,7 @@
           <w:noProof/>
         </w:rPr>
         <w:drawing>
-          <wp:anchor distT="0" distB="0" distL="114300" distR="114300" simplePos="0" relativeHeight="251666432" behindDoc="1" locked="0" layoutInCell="1" allowOverlap="1" wp14:anchorId="086C06F3" wp14:editId="1154A066">
+          <wp:anchor distT="0" distB="0" distL="114300" distR="114300" simplePos="0" relativeHeight="251666432" behindDoc="1" locked="0" layoutInCell="1" allowOverlap="1" wp14:anchorId="086C06F3" wp14:editId="1E5C23B9">
             <wp:simplePos x="0" y="0"/>
             <wp:positionH relativeFrom="column">
               <wp:posOffset>457200</wp:posOffset>
@@ -1501,7 +1516,7 @@
           <w:noProof/>
         </w:rPr>
         <w:drawing>
-          <wp:anchor distT="0" distB="0" distL="114300" distR="114300" simplePos="0" relativeHeight="251669504" behindDoc="1" locked="0" layoutInCell="1" allowOverlap="1" wp14:anchorId="57996CB9" wp14:editId="25017B11">
+          <wp:anchor distT="0" distB="0" distL="114300" distR="114300" simplePos="0" relativeHeight="251669504" behindDoc="1" locked="0" layoutInCell="1" allowOverlap="1" wp14:anchorId="57996CB9" wp14:editId="2AE49606">
             <wp:simplePos x="0" y="0"/>
             <wp:positionH relativeFrom="column">
               <wp:posOffset>3402330</wp:posOffset>
@@ -1574,7 +1589,7 @@
           <w:noProof/>
         </w:rPr>
         <w:drawing>
-          <wp:anchor distT="0" distB="0" distL="114300" distR="114300" simplePos="0" relativeHeight="251667456" behindDoc="1" locked="0" layoutInCell="1" allowOverlap="1" wp14:anchorId="20DDA799" wp14:editId="504E4C94">
+          <wp:anchor distT="0" distB="0" distL="114300" distR="114300" simplePos="0" relativeHeight="251667456" behindDoc="1" locked="0" layoutInCell="1" allowOverlap="1" wp14:anchorId="20DDA799" wp14:editId="4B94EA12">
             <wp:simplePos x="0" y="0"/>
             <wp:positionH relativeFrom="column">
               <wp:posOffset>3401060</wp:posOffset>
@@ -1730,7 +1745,6 @@
           </wp:anchor>
         </w:drawing>
       </w:r>
-      <w:proofErr w:type="spellEnd"/>
     </w:p>
     <w:p>
       <w:pPr>
@@ -1750,153 +1764,2056 @@
           <w:lang w:val="en"/>
         </w:rPr>
       </w:pPr>
-    </w:p>
-    <w:p>
-      <w:pPr>
+      <w:r>
+        <w:rPr>
+          <w:color w:val="auto"/>
+          <w:lang w:val="en"/>
+        </w:rPr>
+        <w:t>We observe that these dimensions still present histograms with a significant overlapping, except for the first one, where the class distribution are more distinguishable</w:t>
+      </w:r>
+      <w:r>
+        <w:rPr>
+          <w:color w:val="auto"/>
+          <w:lang w:val="en"/>
+        </w:rPr>
+        <w:t>. Moreover, these plots show that, despite the strong overlapping, all the features have a Gaussian distribution, which c</w:t>
+      </w:r>
+      <w:r>
+        <w:rPr>
+          <w:color w:val="auto"/>
+          <w:lang w:val="en"/>
+        </w:rPr>
+        <w:t>ould</w:t>
+      </w:r>
+      <w:r>
+        <w:rPr>
+          <w:color w:val="auto"/>
+          <w:lang w:val="en"/>
+        </w:rPr>
+        <w:t xml:space="preserve"> lead to an advantage in classification stage.</w:t>
+      </w:r>
+    </w:p>
+    <w:p>
+      <w:pPr>
+        <w:pStyle w:val="Paragrafoelenco"/>
         <w:jc w:val="both"/>
         <w:rPr>
           <w:color w:val="auto"/>
           <w:lang w:val="en"/>
         </w:rPr>
       </w:pPr>
-    </w:p>
-    <w:p>
-      <w:pPr>
+      <w:r>
+        <w:rPr>
+          <w:color w:val="auto"/>
+          <w:lang w:val="en"/>
+        </w:rPr>
+        <w:t xml:space="preserve">The </w:t>
+      </w:r>
+      <w:r>
+        <w:rPr>
+          <w:color w:val="auto"/>
+          <w:lang w:val="en"/>
+        </w:rPr>
+        <w:t>scatterplots do not highlight the presence of clusters among reduced features, differently by some of the original ones.</w:t>
+      </w:r>
+    </w:p>
+    <w:p>
+      <w:pPr>
+        <w:pStyle w:val="Paragrafoelenco"/>
+        <w:numPr>
+          <w:ilvl w:val="0"/>
+          <w:numId w:val="2"/>
+        </w:numPr>
         <w:jc w:val="both"/>
         <w:rPr>
           <w:color w:val="auto"/>
           <w:lang w:val="en"/>
         </w:rPr>
       </w:pPr>
-    </w:p>
-    <w:p>
-      <w:pPr>
+      <w:r>
+        <w:rPr>
+          <w:color w:val="auto"/>
+          <w:lang w:val="en"/>
+        </w:rPr>
+        <w:lastRenderedPageBreak/>
+        <w:t>By applying 1-dimensional LDA, we get the following histogram, which refers to the class distribution of the projected feature:</w:t>
+      </w:r>
+    </w:p>
+    <w:p>
+      <w:pPr>
+        <w:pStyle w:val="Paragrafoelenco"/>
         <w:jc w:val="both"/>
         <w:rPr>
           <w:color w:val="auto"/>
           <w:lang w:val="en"/>
         </w:rPr>
       </w:pPr>
-    </w:p>
-    <w:p>
-      <w:pPr>
+      <w:r>
+        <w:rPr>
+          <w:noProof/>
+        </w:rPr>
+        <w:drawing>
+          <wp:anchor distT="0" distB="0" distL="114300" distR="114300" simplePos="0" relativeHeight="251672576" behindDoc="0" locked="0" layoutInCell="1" allowOverlap="1" wp14:anchorId="6D9E9860" wp14:editId="48A70C6F">
+            <wp:simplePos x="0" y="0"/>
+            <wp:positionH relativeFrom="column">
+              <wp:align>center</wp:align>
+            </wp:positionH>
+            <wp:positionV relativeFrom="paragraph">
+              <wp:posOffset>21590</wp:posOffset>
+            </wp:positionV>
+            <wp:extent cx="2858400" cy="2160000"/>
+            <wp:effectExtent l="19050" t="19050" r="18415" b="12065"/>
+            <wp:wrapTopAndBottom/>
+            <wp:docPr id="1726147328" name="Immagine 1" descr="Immagine che contiene testo, schermata, diagramma, Diagramma&#10;&#10;Descrizione generata automaticamente"/>
+            <wp:cNvGraphicFramePr>
+              <a:graphicFrameLocks xmlns:a="http://schemas.openxmlformats.org/drawingml/2006/main" noChangeAspect="1"/>
+            </wp:cNvGraphicFramePr>
+            <a:graphic xmlns:a="http://schemas.openxmlformats.org/drawingml/2006/main">
+              <a:graphicData uri="http://schemas.openxmlformats.org/drawingml/2006/picture">
+                <pic:pic xmlns:pic="http://schemas.openxmlformats.org/drawingml/2006/picture">
+                  <pic:nvPicPr>
+                    <pic:cNvPr id="1726147328" name="Immagine 1" descr="Immagine che contiene testo, schermata, diagramma, Diagramma&#10;&#10;Descrizione generata automaticamente"/>
+                    <pic:cNvPicPr/>
+                  </pic:nvPicPr>
+                  <pic:blipFill>
+                    <a:blip r:embed="rId20" cstate="print">
+                      <a:extLst>
+                        <a:ext uri="{28A0092B-C50C-407E-A947-70E740481C1C}">
+                          <a14:useLocalDpi xmlns:a14="http://schemas.microsoft.com/office/drawing/2010/main" val="0"/>
+                        </a:ext>
+                      </a:extLst>
+                    </a:blip>
+                    <a:stretch>
+                      <a:fillRect/>
+                    </a:stretch>
+                  </pic:blipFill>
+                  <pic:spPr>
+                    <a:xfrm>
+                      <a:off x="0" y="0"/>
+                      <a:ext cx="2858400" cy="2160000"/>
+                    </a:xfrm>
+                    <a:prstGeom prst="rect">
+                      <a:avLst/>
+                    </a:prstGeom>
+                    <a:ln>
+                      <a:solidFill>
+                        <a:schemeClr val="tx1"/>
+                      </a:solidFill>
+                    </a:ln>
+                  </pic:spPr>
+                </pic:pic>
+              </a:graphicData>
+            </a:graphic>
+            <wp14:sizeRelH relativeFrom="margin">
+              <wp14:pctWidth>0</wp14:pctWidth>
+            </wp14:sizeRelH>
+            <wp14:sizeRelV relativeFrom="margin">
+              <wp14:pctHeight>0</wp14:pctHeight>
+            </wp14:sizeRelV>
+          </wp:anchor>
+        </w:drawing>
+      </w:r>
+    </w:p>
+    <w:p>
+      <w:pPr>
+        <w:pStyle w:val="Paragrafoelenco"/>
         <w:jc w:val="both"/>
         <w:rPr>
           <w:color w:val="auto"/>
           <w:lang w:val="en"/>
         </w:rPr>
       </w:pPr>
-    </w:p>
-    <w:p>
-      <w:pPr>
+      <w:r>
+        <w:rPr>
+          <w:color w:val="auto"/>
+          <w:lang w:val="en"/>
+        </w:rPr>
+        <w:t>We can observe that a significant overlapping is still present, but:</w:t>
+      </w:r>
+    </w:p>
+    <w:p>
+      <w:pPr>
+        <w:pStyle w:val="Paragrafoelenco"/>
+        <w:numPr>
+          <w:ilvl w:val="0"/>
+          <w:numId w:val="3"/>
+        </w:numPr>
         <w:jc w:val="both"/>
         <w:rPr>
           <w:color w:val="auto"/>
           <w:lang w:val="en"/>
         </w:rPr>
       </w:pPr>
-    </w:p>
-    <w:p>
-      <w:pPr>
+      <w:r>
+        <w:rPr>
+          <w:color w:val="auto"/>
+          <w:lang w:val="en"/>
+        </w:rPr>
+        <w:t>This overlapping is less than the one observed in the original features: it’s comparable with the one obtained in the first PCA feature;</w:t>
+      </w:r>
+    </w:p>
+    <w:p>
+      <w:pPr>
+        <w:pStyle w:val="Paragrafoelenco"/>
+        <w:numPr>
+          <w:ilvl w:val="0"/>
+          <w:numId w:val="3"/>
+        </w:numPr>
         <w:jc w:val="both"/>
         <w:rPr>
           <w:color w:val="auto"/>
           <w:lang w:val="en"/>
         </w:rPr>
       </w:pPr>
-    </w:p>
-    <w:p>
-      <w:pPr>
+      <w:r>
+        <w:rPr>
+          <w:color w:val="auto"/>
+          <w:lang w:val="en"/>
+        </w:rPr>
+        <w:t>both the class distributions are bell-shaped</w:t>
+      </w:r>
+      <w:r>
+        <w:rPr>
+          <w:color w:val="auto"/>
+          <w:lang w:val="en"/>
+        </w:rPr>
+        <w:t>, as after applying PCA.</w:t>
+      </w:r>
+    </w:p>
+    <w:p>
+      <w:pPr>
+        <w:ind w:left="709"/>
         <w:jc w:val="both"/>
         <w:rPr>
           <w:color w:val="auto"/>
           <w:lang w:val="en"/>
         </w:rPr>
       </w:pPr>
-    </w:p>
-    <w:p>
-      <w:pPr>
+      <w:r>
+        <w:rPr>
+          <w:color w:val="auto"/>
+          <w:lang w:val="en"/>
+        </w:rPr>
+        <w:t>thus, the LDA direction is better than the original features and it’s more suitable to be used in a classification task.</w:t>
+      </w:r>
+    </w:p>
+    <w:p>
+      <w:pPr>
+        <w:pStyle w:val="Paragrafoelenco"/>
+        <w:numPr>
+          <w:ilvl w:val="0"/>
+          <w:numId w:val="2"/>
+        </w:numPr>
         <w:jc w:val="both"/>
         <w:rPr>
           <w:color w:val="auto"/>
           <w:lang w:val="en"/>
         </w:rPr>
       </w:pPr>
-    </w:p>
-    <w:p>
-      <w:pPr>
+      <w:r>
+        <w:rPr>
+          <w:color w:val="auto"/>
+          <w:lang w:val="en"/>
+        </w:rPr>
+        <w:t>By applying LDA as a classifier, the dataset is split randomly into training and validation set, with a dimension of 2/3 and 1/3 with respect to the original dataset, respectively. The threshold is computed as</w:t>
+      </w:r>
+      <w:r>
+        <w:rPr>
+          <w:color w:val="auto"/>
+          <w:lang w:val="en"/>
+        </w:rPr>
+        <w:t xml:space="preserve"> the mean of the mean values per class, working only on the training set: its value is about -0.</w:t>
+      </w:r>
+      <w:r>
+        <w:rPr>
+          <w:color w:val="auto"/>
+          <w:lang w:val="en"/>
+        </w:rPr>
+        <w:t>0</w:t>
+      </w:r>
+      <w:r>
+        <w:rPr>
+          <w:color w:val="auto"/>
+          <w:lang w:val="en"/>
+        </w:rPr>
+        <w:t xml:space="preserve">2, as it’s possible to notice in the plots at point 4. The error rate obtained is 0.093 (9.3 %): the accuracy is greater than 90%, thus the classifier could be considered as a good one, </w:t>
+      </w:r>
+      <w:proofErr w:type="gramStart"/>
+      <w:r>
+        <w:rPr>
+          <w:color w:val="auto"/>
+          <w:lang w:val="en"/>
+        </w:rPr>
+        <w:t>in particular if</w:t>
+      </w:r>
+      <w:proofErr w:type="gramEnd"/>
+      <w:r>
+        <w:rPr>
+          <w:color w:val="auto"/>
+          <w:lang w:val="en"/>
+        </w:rPr>
+        <w:t xml:space="preserve"> we consider its simplicity.</w:t>
+      </w:r>
+    </w:p>
+    <w:p>
+      <w:pPr>
+        <w:pStyle w:val="Paragrafoelenco"/>
+        <w:numPr>
+          <w:ilvl w:val="0"/>
+          <w:numId w:val="2"/>
+        </w:numPr>
         <w:jc w:val="both"/>
         <w:rPr>
           <w:color w:val="auto"/>
           <w:lang w:val="en"/>
         </w:rPr>
       </w:pPr>
-    </w:p>
-    <w:p>
-      <w:pPr>
+      <w:r>
+        <w:rPr>
+          <w:noProof/>
+        </w:rPr>
+        <w:drawing>
+          <wp:anchor distT="0" distB="0" distL="114300" distR="114300" simplePos="0" relativeHeight="251673600" behindDoc="0" locked="0" layoutInCell="1" allowOverlap="1" wp14:anchorId="1DDDFEC1" wp14:editId="4EDB2854">
+            <wp:simplePos x="0" y="0"/>
+            <wp:positionH relativeFrom="column">
+              <wp:posOffset>474980</wp:posOffset>
+            </wp:positionH>
+            <wp:positionV relativeFrom="paragraph">
+              <wp:posOffset>827405</wp:posOffset>
+            </wp:positionV>
+            <wp:extent cx="2674800" cy="2088000"/>
+            <wp:effectExtent l="19050" t="19050" r="11430" b="26670"/>
+            <wp:wrapThrough wrapText="bothSides">
+              <wp:wrapPolygon edited="0">
+                <wp:start x="-154" y="-197"/>
+                <wp:lineTo x="-154" y="21679"/>
+                <wp:lineTo x="21538" y="21679"/>
+                <wp:lineTo x="21538" y="-197"/>
+                <wp:lineTo x="-154" y="-197"/>
+              </wp:wrapPolygon>
+            </wp:wrapThrough>
+            <wp:docPr id="1317288334" name="Immagine 1"/>
+            <wp:cNvGraphicFramePr>
+              <a:graphicFrameLocks xmlns:a="http://schemas.openxmlformats.org/drawingml/2006/main" noChangeAspect="1"/>
+            </wp:cNvGraphicFramePr>
+            <a:graphic xmlns:a="http://schemas.openxmlformats.org/drawingml/2006/main">
+              <a:graphicData uri="http://schemas.openxmlformats.org/drawingml/2006/picture">
+                <pic:pic xmlns:pic="http://schemas.openxmlformats.org/drawingml/2006/picture">
+                  <pic:nvPicPr>
+                    <pic:cNvPr id="1317288334" name=""/>
+                    <pic:cNvPicPr/>
+                  </pic:nvPicPr>
+                  <pic:blipFill rotWithShape="1">
+                    <a:blip r:embed="rId21" cstate="print">
+                      <a:extLst>
+                        <a:ext uri="{28A0092B-C50C-407E-A947-70E740481C1C}">
+                          <a14:useLocalDpi xmlns:a14="http://schemas.microsoft.com/office/drawing/2010/main" val="0"/>
+                        </a:ext>
+                      </a:extLst>
+                    </a:blip>
+                    <a:srcRect t="3749" r="2807"/>
+                    <a:stretch/>
+                  </pic:blipFill>
+                  <pic:spPr bwMode="auto">
+                    <a:xfrm>
+                      <a:off x="0" y="0"/>
+                      <a:ext cx="2674800" cy="2088000"/>
+                    </a:xfrm>
+                    <a:prstGeom prst="rect">
+                      <a:avLst/>
+                    </a:prstGeom>
+                    <a:ln w="9525" cap="flat" cmpd="sng" algn="ctr">
+                      <a:solidFill>
+                        <a:sysClr val="windowText" lastClr="000000"/>
+                      </a:solidFill>
+                      <a:prstDash val="solid"/>
+                      <a:round/>
+                      <a:headEnd type="none" w="med" len="med"/>
+                      <a:tailEnd type="none" w="med" len="med"/>
+                      <a:extLst>
+                        <a:ext uri="{C807C97D-BFC1-408E-A445-0C87EB9F89A2}">
+                          <ask:lineSketchStyleProps xmlns:ask="http://schemas.microsoft.com/office/drawing/2018/sketchyshapes" sd="0">
+                            <a:custGeom>
+                              <a:avLst/>
+                              <a:gdLst/>
+                              <a:ahLst/>
+                              <a:cxnLst/>
+                              <a:rect l="0" t="0" r="0" b="0"/>
+                              <a:pathLst/>
+                            </a:custGeom>
+                            <ask:type/>
+                          </ask:lineSketchStyleProps>
+                        </a:ext>
+                      </a:extLst>
+                    </a:ln>
+                    <a:extLst>
+                      <a:ext uri="{53640926-AAD7-44D8-BBD7-CCE9431645EC}">
+                        <a14:shadowObscured xmlns:a14="http://schemas.microsoft.com/office/drawing/2010/main"/>
+                      </a:ext>
+                    </a:extLst>
+                  </pic:spPr>
+                </pic:pic>
+              </a:graphicData>
+            </a:graphic>
+            <wp14:sizeRelH relativeFrom="margin">
+              <wp14:pctWidth>0</wp14:pctWidth>
+            </wp14:sizeRelH>
+            <wp14:sizeRelV relativeFrom="margin">
+              <wp14:pctHeight>0</wp14:pctHeight>
+            </wp14:sizeRelV>
+          </wp:anchor>
+        </w:drawing>
+      </w:r>
+      <w:r>
+        <w:rPr>
+          <w:noProof/>
+        </w:rPr>
+        <w:drawing>
+          <wp:anchor distT="0" distB="0" distL="114300" distR="114300" simplePos="0" relativeHeight="251674624" behindDoc="0" locked="0" layoutInCell="1" allowOverlap="1" wp14:anchorId="7BCFBB04" wp14:editId="34B3EEAB">
+            <wp:simplePos x="0" y="0"/>
+            <wp:positionH relativeFrom="column">
+              <wp:align>right</wp:align>
+            </wp:positionH>
+            <wp:positionV relativeFrom="paragraph">
+              <wp:posOffset>827828</wp:posOffset>
+            </wp:positionV>
+            <wp:extent cx="2764800" cy="2088000"/>
+            <wp:effectExtent l="19050" t="19050" r="16510" b="26670"/>
+            <wp:wrapThrough wrapText="bothSides">
+              <wp:wrapPolygon edited="0">
+                <wp:start x="-149" y="-197"/>
+                <wp:lineTo x="-149" y="21679"/>
+                <wp:lineTo x="21580" y="21679"/>
+                <wp:lineTo x="21580" y="-197"/>
+                <wp:lineTo x="-149" y="-197"/>
+              </wp:wrapPolygon>
+            </wp:wrapThrough>
+            <wp:docPr id="55892222" name="Immagine 1"/>
+            <wp:cNvGraphicFramePr>
+              <a:graphicFrameLocks xmlns:a="http://schemas.openxmlformats.org/drawingml/2006/main" noChangeAspect="1"/>
+            </wp:cNvGraphicFramePr>
+            <a:graphic xmlns:a="http://schemas.openxmlformats.org/drawingml/2006/main">
+              <a:graphicData uri="http://schemas.openxmlformats.org/drawingml/2006/picture">
+                <pic:pic xmlns:pic="http://schemas.openxmlformats.org/drawingml/2006/picture">
+                  <pic:nvPicPr>
+                    <pic:cNvPr id="55892222" name=""/>
+                    <pic:cNvPicPr/>
+                  </pic:nvPicPr>
+                  <pic:blipFill>
+                    <a:blip r:embed="rId22" cstate="print">
+                      <a:extLst>
+                        <a:ext uri="{28A0092B-C50C-407E-A947-70E740481C1C}">
+                          <a14:useLocalDpi xmlns:a14="http://schemas.microsoft.com/office/drawing/2010/main" val="0"/>
+                        </a:ext>
+                      </a:extLst>
+                    </a:blip>
+                    <a:stretch>
+                      <a:fillRect/>
+                    </a:stretch>
+                  </pic:blipFill>
+                  <pic:spPr>
+                    <a:xfrm>
+                      <a:off x="0" y="0"/>
+                      <a:ext cx="2764800" cy="2088000"/>
+                    </a:xfrm>
+                    <a:prstGeom prst="rect">
+                      <a:avLst/>
+                    </a:prstGeom>
+                    <a:ln>
+                      <a:solidFill>
+                        <a:schemeClr val="tx1"/>
+                      </a:solidFill>
+                    </a:ln>
+                  </pic:spPr>
+                </pic:pic>
+              </a:graphicData>
+            </a:graphic>
+            <wp14:sizeRelH relativeFrom="margin">
+              <wp14:pctWidth>0</wp14:pctWidth>
+            </wp14:sizeRelH>
+            <wp14:sizeRelV relativeFrom="margin">
+              <wp14:pctHeight>0</wp14:pctHeight>
+            </wp14:sizeRelV>
+          </wp:anchor>
+        </w:drawing>
+      </w:r>
+      <w:r>
+        <w:rPr>
+          <w:color w:val="auto"/>
+          <w:lang w:val="en"/>
+        </w:rPr>
+        <w:t xml:space="preserve">Changing the threshold in a wide range, delimited by the minimum and maximum value in the </w:t>
+      </w:r>
+      <w:r>
+        <w:rPr>
+          <w:color w:val="auto"/>
+          <w:lang w:val="en"/>
+        </w:rPr>
+        <w:t>validation set</w:t>
+      </w:r>
+      <w:r>
+        <w:rPr>
+          <w:color w:val="auto"/>
+          <w:lang w:val="en"/>
+        </w:rPr>
+        <w:t xml:space="preserve"> with a step of about 10</w:t>
+      </w:r>
+      <w:r>
+        <w:rPr>
+          <w:color w:val="auto"/>
+          <w:vertAlign w:val="superscript"/>
+          <w:lang w:val="en"/>
+        </w:rPr>
+        <w:t>-4</w:t>
+      </w:r>
+      <w:r>
+        <w:rPr>
+          <w:color w:val="auto"/>
+          <w:lang w:val="en"/>
+        </w:rPr>
+        <w:t xml:space="preserve">; the goal is </w:t>
+      </w:r>
+      <w:r>
+        <w:rPr>
+          <w:color w:val="auto"/>
+          <w:lang w:val="en"/>
+        </w:rPr>
+        <w:t>to find the value that minimizes the error rate, just by performing the prediction stage</w:t>
+      </w:r>
+      <w:r>
+        <w:rPr>
+          <w:color w:val="auto"/>
+          <w:lang w:val="en"/>
+        </w:rPr>
+        <w:t xml:space="preserve"> with different values of the threshold. The results are showed in the following plots:</w:t>
+      </w:r>
+    </w:p>
+    <w:p>
+      <w:pPr>
+        <w:pStyle w:val="Paragrafoelenco"/>
         <w:jc w:val="both"/>
         <w:rPr>
           <w:color w:val="auto"/>
           <w:lang w:val="en"/>
         </w:rPr>
       </w:pPr>
-    </w:p>
-    <w:p>
-      <w:pPr>
+      <w:r>
+        <w:rPr>
+          <w:color w:val="auto"/>
+          <w:lang w:val="en"/>
+        </w:rPr>
+        <w:t xml:space="preserve">The right plot offers a global view: we can observe that the error rate has a minimum around a point (denoted by the black cross), which represents the optimal value of the threshold; it </w:t>
+      </w:r>
+      <w:r>
+        <w:rPr>
+          <w:color w:val="auto"/>
+          <w:lang w:val="en"/>
+        </w:rPr>
+        <w:lastRenderedPageBreak/>
+        <w:t>is not far from the computed one at the previous point. In fact, by zooming in (left plot), we can notice that the minimum value for the error rate is about 0.09 (9 %) and it corresponds to a threshold value near to -0.1, while the computed one is about -0.02: this is coherent with the error rate obtained as the previous point (0.093), which is near to the optimal one.</w:t>
+      </w:r>
+    </w:p>
+    <w:p>
+      <w:pPr>
+        <w:pStyle w:val="Paragrafoelenco"/>
         <w:jc w:val="both"/>
         <w:rPr>
           <w:color w:val="auto"/>
           <w:lang w:val="en"/>
         </w:rPr>
       </w:pPr>
-    </w:p>
-    <w:p>
-      <w:pPr>
+      <w:r>
+        <w:rPr>
+          <w:color w:val="auto"/>
+          <w:lang w:val="en"/>
+        </w:rPr>
+        <w:t>Therefore, the accuracy can be improved by a little quantity, but the error rate computed at the previous point is higher than the minimum one by less than 1</w:t>
+      </w:r>
+      <w:r>
+        <w:rPr>
+          <w:color w:val="auto"/>
+          <w:lang w:val="en"/>
+        </w:rPr>
+        <w:t>%.</w:t>
+      </w:r>
+    </w:p>
+    <w:p>
+      <w:pPr>
+        <w:pStyle w:val="Paragrafoelenco"/>
+        <w:numPr>
+          <w:ilvl w:val="0"/>
+          <w:numId w:val="2"/>
+        </w:numPr>
         <w:jc w:val="both"/>
         <w:rPr>
           <w:color w:val="auto"/>
           <w:lang w:val="en"/>
         </w:rPr>
       </w:pPr>
-    </w:p>
-    <w:p>
-      <w:pPr>
+      <w:r>
+        <w:rPr>
+          <w:color w:val="auto"/>
+          <w:lang w:val="en"/>
+        </w:rPr>
+        <w:t>Applying PCA as a preprocessing stage means</w:t>
+      </w:r>
+      <w:r>
+        <w:rPr>
+          <w:color w:val="auto"/>
+          <w:lang w:val="en"/>
+        </w:rPr>
+        <w:t xml:space="preserve"> to:</w:t>
+      </w:r>
+    </w:p>
+    <w:p>
+      <w:pPr>
+        <w:pStyle w:val="Paragrafoelenco"/>
+        <w:numPr>
+          <w:ilvl w:val="0"/>
+          <w:numId w:val="5"/>
+        </w:numPr>
         <w:jc w:val="both"/>
         <w:rPr>
           <w:color w:val="auto"/>
           <w:lang w:val="en"/>
         </w:rPr>
       </w:pPr>
-    </w:p>
-    <w:p>
-      <w:pPr>
+      <w:r>
+        <w:rPr>
+          <w:color w:val="auto"/>
+          <w:lang w:val="en"/>
+        </w:rPr>
+        <w:t xml:space="preserve">Select </w:t>
+      </w:r>
+      <w:r>
+        <w:rPr>
+          <w:color w:val="auto"/>
+          <w:lang w:val="en"/>
+        </w:rPr>
+        <w:t xml:space="preserve">the </w:t>
+      </w:r>
+      <w:r>
+        <w:rPr>
+          <w:color w:val="auto"/>
+          <w:lang w:val="en"/>
+        </w:rPr>
+        <w:t xml:space="preserve">number of PCA dimensions </w:t>
+      </w:r>
+      <w:r>
+        <w:rPr>
+          <w:i/>
+          <w:iCs/>
+          <w:color w:val="auto"/>
+          <w:lang w:val="en"/>
+        </w:rPr>
+        <w:t>m</w:t>
+      </w:r>
+      <w:r>
+        <w:rPr>
+          <w:color w:val="auto"/>
+          <w:lang w:val="en"/>
+        </w:rPr>
+        <w:t xml:space="preserve">, to keep after PCA transformation; in particular, the </w:t>
+      </w:r>
+      <w:r>
+        <w:rPr>
+          <w:i/>
+          <w:iCs/>
+          <w:color w:val="auto"/>
+          <w:lang w:val="en"/>
+        </w:rPr>
+        <w:t>m</w:t>
+      </w:r>
+      <w:r>
+        <w:rPr>
+          <w:color w:val="auto"/>
+          <w:lang w:val="en"/>
+        </w:rPr>
+        <w:t xml:space="preserve"> values </w:t>
+      </w:r>
+      <w:r>
+        <w:rPr>
+          <w:color w:val="auto"/>
+          <w:lang w:val="en"/>
+        </w:rPr>
+        <w:t>that explain the higher variance will be kept;</w:t>
+      </w:r>
+    </w:p>
+    <w:p>
+      <w:pPr>
+        <w:pStyle w:val="Paragrafoelenco"/>
+        <w:numPr>
+          <w:ilvl w:val="0"/>
+          <w:numId w:val="5"/>
+        </w:numPr>
         <w:jc w:val="both"/>
         <w:rPr>
           <w:color w:val="auto"/>
           <w:lang w:val="en"/>
         </w:rPr>
       </w:pPr>
-    </w:p>
-    <w:p>
-      <w:pPr>
+      <w:r>
+        <w:rPr>
+          <w:color w:val="auto"/>
+          <w:lang w:val="en"/>
+        </w:rPr>
+        <w:t xml:space="preserve">Apply 1-dimensional LDA on the dataset, but projected over the </w:t>
+      </w:r>
+      <w:r>
+        <w:rPr>
+          <w:i/>
+          <w:iCs/>
+          <w:color w:val="auto"/>
+          <w:lang w:val="en"/>
+        </w:rPr>
+        <w:t>m</w:t>
+      </w:r>
+      <w:r>
+        <w:rPr>
+          <w:color w:val="auto"/>
+          <w:lang w:val="en"/>
+        </w:rPr>
+        <w:t xml:space="preserve"> PCA features;</w:t>
+      </w:r>
+    </w:p>
+    <w:p>
+      <w:pPr>
+        <w:pStyle w:val="Paragrafoelenco"/>
+        <w:numPr>
+          <w:ilvl w:val="0"/>
+          <w:numId w:val="5"/>
+        </w:numPr>
         <w:jc w:val="both"/>
         <w:rPr>
           <w:color w:val="auto"/>
           <w:lang w:val="en"/>
         </w:rPr>
       </w:pPr>
-    </w:p>
-    <w:p>
-      <w:pPr>
+      <w:r>
+        <w:rPr>
+          <w:color w:val="auto"/>
+          <w:lang w:val="en"/>
+        </w:rPr>
+        <w:t xml:space="preserve">Use LDA as a classifier, comparing the results obtained for different values of </w:t>
+      </w:r>
+      <w:r>
+        <w:rPr>
+          <w:i/>
+          <w:iCs/>
+          <w:color w:val="auto"/>
+          <w:lang w:val="en"/>
+        </w:rPr>
+        <w:t>m</w:t>
+      </w:r>
+      <w:r>
+        <w:rPr>
+          <w:color w:val="auto"/>
+          <w:lang w:val="en"/>
+        </w:rPr>
+        <w:t>.</w:t>
+      </w:r>
+    </w:p>
+    <w:p>
+      <w:pPr>
+        <w:pStyle w:val="Paragrafoelenco"/>
+        <w:ind w:left="709"/>
         <w:jc w:val="both"/>
         <w:rPr>
           <w:color w:val="auto"/>
           <w:lang w:val="en"/>
         </w:rPr>
       </w:pPr>
+      <w:r>
+        <w:rPr>
+          <w:color w:val="auto"/>
+          <w:lang w:val="en"/>
+        </w:rPr>
+        <w:t xml:space="preserve">This task has been implemented by iterating over valid (and meaningful) values of </w:t>
+      </w:r>
+      <w:r>
+        <w:rPr>
+          <w:i/>
+          <w:iCs/>
+          <w:color w:val="auto"/>
+          <w:lang w:val="en"/>
+        </w:rPr>
+        <w:t>m</w:t>
+      </w:r>
+      <w:r>
+        <w:rPr>
+          <w:color w:val="auto"/>
+          <w:lang w:val="en"/>
+        </w:rPr>
+        <w:t>, such as from 2 to 5 (included):</w:t>
+      </w:r>
+    </w:p>
+    <w:p>
+      <w:pPr>
+        <w:pStyle w:val="Paragrafoelenco"/>
+        <w:numPr>
+          <w:ilvl w:val="0"/>
+          <w:numId w:val="6"/>
+        </w:numPr>
+        <w:jc w:val="both"/>
+        <w:rPr>
+          <w:color w:val="auto"/>
+          <w:lang w:val="en"/>
+        </w:rPr>
+      </w:pPr>
+      <w:r>
+        <w:rPr>
+          <w:color w:val="auto"/>
+          <w:lang w:val="en"/>
+        </w:rPr>
+        <w:t xml:space="preserve">with </w:t>
+      </w:r>
+      <w:r>
+        <w:rPr>
+          <w:i/>
+          <w:iCs/>
+          <w:color w:val="auto"/>
+          <w:lang w:val="en"/>
+        </w:rPr>
+        <w:t xml:space="preserve">m </w:t>
+      </w:r>
+      <w:r>
+        <w:rPr>
+          <w:color w:val="auto"/>
+          <w:lang w:val="en"/>
+        </w:rPr>
+        <w:t>= 1 LDA would become irrelevant, since it would not perform a dimensionality reduction;</w:t>
+      </w:r>
+    </w:p>
+    <w:p>
+      <w:pPr>
+        <w:pStyle w:val="Paragrafoelenco"/>
+        <w:numPr>
+          <w:ilvl w:val="0"/>
+          <w:numId w:val="6"/>
+        </w:numPr>
+        <w:spacing w:before="240"/>
+        <w:jc w:val="both"/>
+        <w:rPr>
+          <w:color w:val="auto"/>
+          <w:lang w:val="en"/>
+        </w:rPr>
+      </w:pPr>
+      <w:r>
+        <w:rPr>
+          <w:color w:val="auto"/>
+          <w:lang w:val="en"/>
+        </w:rPr>
+        <w:t xml:space="preserve">with </w:t>
+      </w:r>
+      <w:r>
+        <w:rPr>
+          <w:i/>
+          <w:iCs/>
+          <w:color w:val="auto"/>
+          <w:lang w:val="en"/>
+        </w:rPr>
+        <w:t xml:space="preserve">m </w:t>
+      </w:r>
+      <w:r>
+        <w:rPr>
+          <w:color w:val="auto"/>
+          <w:lang w:val="en"/>
+        </w:rPr>
+        <w:t>= 6 PCA would become irrelevant, since it would not perform a dimensionality reduction, but only a projection over other direction</w:t>
+      </w:r>
+      <w:r>
+        <w:rPr>
+          <w:color w:val="auto"/>
+          <w:lang w:val="en"/>
+        </w:rPr>
+        <w:t>s</w:t>
+      </w:r>
+      <w:r>
+        <w:rPr>
+          <w:color w:val="auto"/>
+          <w:lang w:val="en"/>
+        </w:rPr>
+        <w:t xml:space="preserve"> than the original ones.</w:t>
+      </w:r>
+    </w:p>
+    <w:p>
+      <w:pPr>
+        <w:spacing w:before="240"/>
+        <w:ind w:left="709"/>
+        <w:jc w:val="both"/>
+        <w:rPr>
+          <w:color w:val="auto"/>
+          <w:lang w:val="en"/>
+        </w:rPr>
+      </w:pPr>
+      <w:r>
+        <w:rPr>
+          <w:color w:val="auto"/>
+          <w:lang w:val="en"/>
+        </w:rPr>
+        <w:t>The results obtained are the following:</w:t>
+      </w:r>
+    </w:p>
+    <w:tbl>
+      <w:tblPr>
+        <w:tblStyle w:val="Grigliatabella"/>
+        <w:tblW w:w="4650" w:type="pct"/>
+        <w:tblInd w:w="720" w:type="dxa"/>
+        <w:tblLook w:val="04A0" w:firstRow="1" w:lastRow="0" w:firstColumn="1" w:lastColumn="0" w:noHBand="0" w:noVBand="1"/>
+      </w:tblPr>
+      <w:tblGrid>
+        <w:gridCol w:w="2991"/>
+        <w:gridCol w:w="2983"/>
+        <w:gridCol w:w="2980"/>
+      </w:tblGrid>
+      <w:tr>
+        <w:tc>
+          <w:tcPr>
+            <w:tcW w:w="3020" w:type="dxa"/>
+            <w:vAlign w:val="center"/>
+          </w:tcPr>
+          <w:p>
+            <w:pPr>
+              <w:spacing w:before="240"/>
+              <w:jc w:val="center"/>
+              <w:rPr>
+                <w:color w:val="auto"/>
+                <w:lang w:val="en"/>
+              </w:rPr>
+            </w:pPr>
+            <w:r>
+              <w:rPr>
+                <w:color w:val="auto"/>
+                <w:lang w:val="en"/>
+              </w:rPr>
+              <w:t>PCA dimensions (</w:t>
+            </w:r>
+            <w:r>
+              <w:rPr>
+                <w:i/>
+                <w:iCs/>
+                <w:color w:val="auto"/>
+                <w:lang w:val="en"/>
+              </w:rPr>
+              <w:t>m</w:t>
+            </w:r>
+            <w:r>
+              <w:rPr>
+                <w:color w:val="auto"/>
+                <w:lang w:val="en"/>
+              </w:rPr>
+              <w:t>)</w:t>
+            </w:r>
+          </w:p>
+        </w:tc>
+        <w:tc>
+          <w:tcPr>
+            <w:tcW w:w="3020" w:type="dxa"/>
+            <w:vAlign w:val="center"/>
+          </w:tcPr>
+          <w:p>
+            <w:pPr>
+              <w:spacing w:before="240"/>
+              <w:jc w:val="center"/>
+              <w:rPr>
+                <w:color w:val="auto"/>
+                <w:lang w:val="en"/>
+              </w:rPr>
+            </w:pPr>
+            <w:r>
+              <w:rPr>
+                <w:color w:val="auto"/>
+                <w:lang w:val="en"/>
+              </w:rPr>
+              <w:t xml:space="preserve">Error rate </w:t>
+            </w:r>
+          </w:p>
+        </w:tc>
+        <w:tc>
+          <w:tcPr>
+            <w:tcW w:w="3020" w:type="dxa"/>
+          </w:tcPr>
+          <w:p>
+            <w:pPr>
+              <w:spacing w:before="240"/>
+              <w:jc w:val="center"/>
+              <w:rPr>
+                <w:color w:val="auto"/>
+                <w:lang w:val="en"/>
+              </w:rPr>
+            </w:pPr>
+            <w:r>
+              <w:rPr>
+                <w:color w:val="auto"/>
+                <w:lang w:val="en"/>
+              </w:rPr>
+              <w:t>Error rate (%)</w:t>
+            </w:r>
+          </w:p>
+        </w:tc>
+      </w:tr>
+      <w:tr>
+        <w:tc>
+          <w:tcPr>
+            <w:tcW w:w="3020" w:type="dxa"/>
+            <w:vAlign w:val="center"/>
+          </w:tcPr>
+          <w:p>
+            <w:pPr>
+              <w:spacing w:before="240"/>
+              <w:jc w:val="center"/>
+              <w:rPr>
+                <w:color w:val="auto"/>
+                <w:lang w:val="en"/>
+              </w:rPr>
+            </w:pPr>
+            <w:r>
+              <w:rPr>
+                <w:color w:val="auto"/>
+                <w:lang w:val="en"/>
+              </w:rPr>
+              <w:t>5</w:t>
+            </w:r>
+          </w:p>
+        </w:tc>
+        <w:tc>
+          <w:tcPr>
+            <w:tcW w:w="3020" w:type="dxa"/>
+            <w:vAlign w:val="center"/>
+          </w:tcPr>
+          <w:p>
+            <w:pPr>
+              <w:spacing w:before="240"/>
+              <w:jc w:val="center"/>
+              <w:rPr>
+                <w:color w:val="auto"/>
+                <w:lang w:val="en"/>
+              </w:rPr>
+            </w:pPr>
+            <w:r>
+              <w:rPr>
+                <w:color w:val="auto"/>
+                <w:lang w:val="en"/>
+              </w:rPr>
+              <w:t>0.0930</w:t>
+            </w:r>
+          </w:p>
+        </w:tc>
+        <w:tc>
+          <w:tcPr>
+            <w:tcW w:w="3020" w:type="dxa"/>
+          </w:tcPr>
+          <w:p>
+            <w:pPr>
+              <w:spacing w:before="240"/>
+              <w:jc w:val="center"/>
+              <w:rPr>
+                <w:color w:val="auto"/>
+                <w:lang w:val="en"/>
+              </w:rPr>
+            </w:pPr>
+            <w:r>
+              <w:rPr>
+                <w:color w:val="auto"/>
+                <w:lang w:val="en"/>
+              </w:rPr>
+              <w:t>9.30</w:t>
+            </w:r>
+          </w:p>
+        </w:tc>
+      </w:tr>
+      <w:tr>
+        <w:tc>
+          <w:tcPr>
+            <w:tcW w:w="3020" w:type="dxa"/>
+            <w:vAlign w:val="center"/>
+          </w:tcPr>
+          <w:p>
+            <w:pPr>
+              <w:spacing w:before="240"/>
+              <w:jc w:val="center"/>
+              <w:rPr>
+                <w:color w:val="auto"/>
+                <w:lang w:val="en"/>
+              </w:rPr>
+            </w:pPr>
+            <w:r>
+              <w:rPr>
+                <w:color w:val="auto"/>
+                <w:lang w:val="en"/>
+              </w:rPr>
+              <w:t>4</w:t>
+            </w:r>
+          </w:p>
+        </w:tc>
+        <w:tc>
+          <w:tcPr>
+            <w:tcW w:w="3020" w:type="dxa"/>
+            <w:vAlign w:val="center"/>
+          </w:tcPr>
+          <w:p>
+            <w:pPr>
+              <w:spacing w:before="240"/>
+              <w:jc w:val="center"/>
+              <w:rPr>
+                <w:color w:val="auto"/>
+                <w:lang w:val="en"/>
+              </w:rPr>
+            </w:pPr>
+            <w:r>
+              <w:rPr>
+                <w:color w:val="auto"/>
+                <w:lang w:val="en"/>
+              </w:rPr>
+              <w:t>0.0925</w:t>
+            </w:r>
+          </w:p>
+        </w:tc>
+        <w:tc>
+          <w:tcPr>
+            <w:tcW w:w="3020" w:type="dxa"/>
+          </w:tcPr>
+          <w:p>
+            <w:pPr>
+              <w:spacing w:before="240"/>
+              <w:jc w:val="center"/>
+              <w:rPr>
+                <w:color w:val="auto"/>
+                <w:lang w:val="en"/>
+              </w:rPr>
+            </w:pPr>
+            <w:r>
+              <w:rPr>
+                <w:color w:val="auto"/>
+                <w:lang w:val="en"/>
+              </w:rPr>
+              <w:t>9.25</w:t>
+            </w:r>
+          </w:p>
+        </w:tc>
+      </w:tr>
+      <w:tr>
+        <w:tc>
+          <w:tcPr>
+            <w:tcW w:w="3020" w:type="dxa"/>
+            <w:vAlign w:val="center"/>
+          </w:tcPr>
+          <w:p>
+            <w:pPr>
+              <w:spacing w:before="240"/>
+              <w:jc w:val="center"/>
+              <w:rPr>
+                <w:color w:val="auto"/>
+                <w:lang w:val="en"/>
+              </w:rPr>
+            </w:pPr>
+            <w:r>
+              <w:rPr>
+                <w:color w:val="auto"/>
+                <w:lang w:val="en"/>
+              </w:rPr>
+              <w:t>3</w:t>
+            </w:r>
+          </w:p>
+        </w:tc>
+        <w:tc>
+          <w:tcPr>
+            <w:tcW w:w="3020" w:type="dxa"/>
+            <w:vAlign w:val="center"/>
+          </w:tcPr>
+          <w:p>
+            <w:pPr>
+              <w:spacing w:before="240"/>
+              <w:jc w:val="center"/>
+              <w:rPr>
+                <w:color w:val="auto"/>
+                <w:lang w:val="en"/>
+              </w:rPr>
+            </w:pPr>
+            <w:r>
+              <w:rPr>
+                <w:color w:val="auto"/>
+                <w:lang w:val="en"/>
+              </w:rPr>
+              <w:t>0.0925</w:t>
+            </w:r>
+          </w:p>
+        </w:tc>
+        <w:tc>
+          <w:tcPr>
+            <w:tcW w:w="3020" w:type="dxa"/>
+          </w:tcPr>
+          <w:p>
+            <w:pPr>
+              <w:spacing w:before="240"/>
+              <w:jc w:val="center"/>
+              <w:rPr>
+                <w:color w:val="auto"/>
+                <w:lang w:val="en"/>
+              </w:rPr>
+            </w:pPr>
+            <w:r>
+              <w:rPr>
+                <w:color w:val="auto"/>
+                <w:lang w:val="en"/>
+              </w:rPr>
+              <w:t>9.25</w:t>
+            </w:r>
+          </w:p>
+        </w:tc>
+      </w:tr>
+      <w:tr>
+        <w:tc>
+          <w:tcPr>
+            <w:tcW w:w="3020" w:type="dxa"/>
+            <w:vAlign w:val="center"/>
+          </w:tcPr>
+          <w:p>
+            <w:pPr>
+              <w:spacing w:before="240"/>
+              <w:jc w:val="center"/>
+              <w:rPr>
+                <w:color w:val="auto"/>
+                <w:lang w:val="en"/>
+              </w:rPr>
+            </w:pPr>
+            <w:r>
+              <w:rPr>
+                <w:color w:val="auto"/>
+                <w:lang w:val="en"/>
+              </w:rPr>
+              <w:t>2</w:t>
+            </w:r>
+          </w:p>
+        </w:tc>
+        <w:tc>
+          <w:tcPr>
+            <w:tcW w:w="3020" w:type="dxa"/>
+            <w:vAlign w:val="center"/>
+          </w:tcPr>
+          <w:p>
+            <w:pPr>
+              <w:spacing w:before="240"/>
+              <w:jc w:val="center"/>
+              <w:rPr>
+                <w:color w:val="auto"/>
+                <w:lang w:val="en"/>
+              </w:rPr>
+            </w:pPr>
+            <w:r>
+              <w:rPr>
+                <w:color w:val="auto"/>
+                <w:lang w:val="en"/>
+              </w:rPr>
+              <w:t>0.0895</w:t>
+            </w:r>
+          </w:p>
+        </w:tc>
+        <w:tc>
+          <w:tcPr>
+            <w:tcW w:w="3020" w:type="dxa"/>
+          </w:tcPr>
+          <w:p>
+            <w:pPr>
+              <w:spacing w:before="240"/>
+              <w:jc w:val="center"/>
+              <w:rPr>
+                <w:color w:val="auto"/>
+                <w:lang w:val="en"/>
+              </w:rPr>
+            </w:pPr>
+            <w:r>
+              <w:rPr>
+                <w:color w:val="auto"/>
+                <w:lang w:val="en"/>
+              </w:rPr>
+              <w:t>8.95</w:t>
+            </w:r>
+          </w:p>
+        </w:tc>
+      </w:tr>
+    </w:tbl>
+    <w:p>
+      <w:pPr>
+        <w:spacing w:before="240"/>
+        <w:ind w:left="709"/>
+        <w:jc w:val="both"/>
+        <w:rPr>
+          <w:i/>
+          <w:iCs/>
+          <w:color w:val="auto"/>
+          <w:lang w:val="en"/>
+        </w:rPr>
+      </w:pPr>
+      <w:r>
+        <w:rPr>
+          <w:color w:val="auto"/>
+          <w:lang w:val="en"/>
+        </w:rPr>
+        <w:t xml:space="preserve">Therefore, we can observe that PCA preprocessing is beneficial for LDA classification in almost all cases, with an accuracy improvement for each value of </w:t>
+      </w:r>
+      <w:r>
+        <w:rPr>
+          <w:i/>
+          <w:iCs/>
+          <w:color w:val="auto"/>
+          <w:lang w:val="en"/>
+        </w:rPr>
+        <w:t>m</w:t>
+      </w:r>
+      <w:r>
+        <w:rPr>
+          <w:color w:val="auto"/>
+          <w:lang w:val="en"/>
+        </w:rPr>
+        <w:t>, except for 5. Moreover, the optimal configuration consists in performing a PCA preprocessing by selecting the two projected directions with the higher variance, then applying LDA classification on them.</w:t>
+      </w:r>
+    </w:p>
+    <w:p>
+      <w:pPr>
+        <w:jc w:val="both"/>
+        <w:rPr>
+          <w:color w:val="auto"/>
+          <w:lang w:val="en"/>
+        </w:rPr>
+      </w:pPr>
+    </w:p>
+    <w:p>
+      <w:pPr>
+        <w:jc w:val="both"/>
+        <w:rPr>
+          <w:color w:val="auto"/>
+          <w:lang w:val="en"/>
+        </w:rPr>
+      </w:pPr>
+    </w:p>
+    <w:p>
+      <w:pPr>
+        <w:jc w:val="both"/>
+        <w:rPr>
+          <w:color w:val="auto"/>
+          <w:lang w:val="en"/>
+        </w:rPr>
+      </w:pPr>
+    </w:p>
+    <w:p>
+      <w:pPr>
+        <w:jc w:val="both"/>
+        <w:rPr>
+          <w:color w:val="auto"/>
+          <w:lang w:val="en"/>
+        </w:rPr>
+      </w:pPr>
+    </w:p>
+    <w:p>
+      <w:pPr>
+        <w:jc w:val="both"/>
+        <w:rPr>
+          <w:color w:val="auto"/>
+          <w:lang w:val="en"/>
+        </w:rPr>
+      </w:pPr>
+    </w:p>
+    <w:p>
+      <w:pPr>
+        <w:jc w:val="both"/>
+        <w:rPr>
+          <w:color w:val="auto"/>
+          <w:lang w:val="en"/>
+        </w:rPr>
+      </w:pPr>
+    </w:p>
+    <w:p>
+      <w:pPr>
+        <w:jc w:val="both"/>
+        <w:rPr>
+          <w:color w:val="auto"/>
+          <w:lang w:val="en"/>
+        </w:rPr>
+      </w:pPr>
+    </w:p>
+    <w:p>
+      <w:pPr>
+        <w:pStyle w:val="Titolo2"/>
+        <w:rPr>
+          <w:lang w:val="en"/>
+        </w:rPr>
+      </w:pPr>
+      <w:r>
+        <w:rPr>
+          <w:lang w:val="en"/>
+        </w:rPr>
+        <w:lastRenderedPageBreak/>
+        <w:t>Laboratory 4 – Gaussian density estimation</w:t>
+      </w:r>
+    </w:p>
+    <w:p>
+      <w:pPr>
+        <w:jc w:val="both"/>
+        <w:rPr>
+          <w:color w:val="auto"/>
+          <w:lang w:val="en"/>
+        </w:rPr>
+      </w:pPr>
+      <w:r>
+        <w:rPr>
+          <w:color w:val="auto"/>
+          <w:lang w:val="en"/>
+        </w:rPr>
+        <w:t>To</w:t>
+      </w:r>
+      <w:r>
+        <w:rPr>
+          <w:color w:val="auto"/>
+          <w:lang w:val="en"/>
+        </w:rPr>
+        <w:t xml:space="preserve"> perform Gaussian estimation, original dataset is taken and split in two parts (by class), for each feature; then, the best Gaussian fitting is estimated by computing mean and variance with the maximum likelihood method and then by plotting the corresponding Gaussian distribution over the feature histogram. The results obtained are the following:</w:t>
+      </w:r>
+    </w:p>
+    <w:p>
+      <w:pPr>
+        <w:jc w:val="both"/>
+        <w:rPr>
+          <w:color w:val="auto"/>
+          <w:lang w:val="en"/>
+        </w:rPr>
+      </w:pPr>
+      <w:r>
+        <w:rPr>
+          <w:noProof/>
+        </w:rPr>
+        <w:drawing>
+          <wp:anchor distT="0" distB="0" distL="114300" distR="114300" simplePos="0" relativeHeight="251676672" behindDoc="1" locked="0" layoutInCell="1" allowOverlap="1" wp14:anchorId="0974BBF5" wp14:editId="4DBA0AB3">
+            <wp:simplePos x="0" y="0"/>
+            <wp:positionH relativeFrom="column">
+              <wp:align>right</wp:align>
+            </wp:positionH>
+            <wp:positionV relativeFrom="paragraph">
+              <wp:posOffset>14547</wp:posOffset>
+            </wp:positionV>
+            <wp:extent cx="2710800" cy="2160000"/>
+            <wp:effectExtent l="19050" t="19050" r="13970" b="12065"/>
+            <wp:wrapTight wrapText="bothSides">
+              <wp:wrapPolygon edited="0">
+                <wp:start x="-152" y="-191"/>
+                <wp:lineTo x="-152" y="21530"/>
+                <wp:lineTo x="21560" y="21530"/>
+                <wp:lineTo x="21560" y="-191"/>
+                <wp:lineTo x="-152" y="-191"/>
+              </wp:wrapPolygon>
+            </wp:wrapTight>
+            <wp:docPr id="996761580" name="Immagine 1" descr="Immagine che contiene schermata, testo, diagramma, Diagramma&#10;&#10;Descrizione generata automaticamente"/>
+            <wp:cNvGraphicFramePr>
+              <a:graphicFrameLocks xmlns:a="http://schemas.openxmlformats.org/drawingml/2006/main" noChangeAspect="1"/>
+            </wp:cNvGraphicFramePr>
+            <a:graphic xmlns:a="http://schemas.openxmlformats.org/drawingml/2006/main">
+              <a:graphicData uri="http://schemas.openxmlformats.org/drawingml/2006/picture">
+                <pic:pic xmlns:pic="http://schemas.openxmlformats.org/drawingml/2006/picture">
+                  <pic:nvPicPr>
+                    <pic:cNvPr id="996761580" name="Immagine 1" descr="Immagine che contiene schermata, testo, diagramma, Diagramma&#10;&#10;Descrizione generata automaticamente"/>
+                    <pic:cNvPicPr/>
+                  </pic:nvPicPr>
+                  <pic:blipFill rotWithShape="1">
+                    <a:blip r:embed="rId23" cstate="print">
+                      <a:extLst>
+                        <a:ext uri="{28A0092B-C50C-407E-A947-70E740481C1C}">
+                          <a14:useLocalDpi xmlns:a14="http://schemas.microsoft.com/office/drawing/2010/main" val="0"/>
+                        </a:ext>
+                      </a:extLst>
+                    </a:blip>
+                    <a:srcRect r="1827"/>
+                    <a:stretch/>
+                  </pic:blipFill>
+                  <pic:spPr bwMode="auto">
+                    <a:xfrm>
+                      <a:off x="0" y="0"/>
+                      <a:ext cx="2710800" cy="2160000"/>
+                    </a:xfrm>
+                    <a:prstGeom prst="rect">
+                      <a:avLst/>
+                    </a:prstGeom>
+                    <a:ln w="9525" cap="flat" cmpd="sng" algn="ctr">
+                      <a:solidFill>
+                        <a:sysClr val="windowText" lastClr="000000"/>
+                      </a:solidFill>
+                      <a:prstDash val="solid"/>
+                      <a:round/>
+                      <a:headEnd type="none" w="med" len="med"/>
+                      <a:tailEnd type="none" w="med" len="med"/>
+                      <a:extLst>
+                        <a:ext uri="{C807C97D-BFC1-408E-A445-0C87EB9F89A2}">
+                          <ask:lineSketchStyleProps xmlns:ask="http://schemas.microsoft.com/office/drawing/2018/sketchyshapes" sd="0">
+                            <a:custGeom>
+                              <a:avLst/>
+                              <a:gdLst/>
+                              <a:ahLst/>
+                              <a:cxnLst/>
+                              <a:rect l="0" t="0" r="0" b="0"/>
+                              <a:pathLst/>
+                            </a:custGeom>
+                            <ask:type/>
+                          </ask:lineSketchStyleProps>
+                        </a:ext>
+                      </a:extLst>
+                    </a:ln>
+                    <a:extLst>
+                      <a:ext uri="{53640926-AAD7-44D8-BBD7-CCE9431645EC}">
+                        <a14:shadowObscured xmlns:a14="http://schemas.microsoft.com/office/drawing/2010/main"/>
+                      </a:ext>
+                    </a:extLst>
+                  </pic:spPr>
+                </pic:pic>
+              </a:graphicData>
+            </a:graphic>
+            <wp14:sizeRelH relativeFrom="margin">
+              <wp14:pctWidth>0</wp14:pctWidth>
+            </wp14:sizeRelH>
+            <wp14:sizeRelV relativeFrom="margin">
+              <wp14:pctHeight>0</wp14:pctHeight>
+            </wp14:sizeRelV>
+          </wp:anchor>
+        </w:drawing>
+      </w:r>
+      <w:r>
+        <w:rPr>
+          <w:noProof/>
+        </w:rPr>
+        <w:drawing>
+          <wp:anchor distT="0" distB="0" distL="114300" distR="114300" simplePos="0" relativeHeight="251677696" behindDoc="1" locked="0" layoutInCell="1" allowOverlap="1" wp14:anchorId="15C98DA9" wp14:editId="7837CEEA">
+            <wp:simplePos x="0" y="0"/>
+            <wp:positionH relativeFrom="column">
+              <wp:align>left</wp:align>
+            </wp:positionH>
+            <wp:positionV relativeFrom="paragraph">
+              <wp:posOffset>2398395</wp:posOffset>
+            </wp:positionV>
+            <wp:extent cx="2772000" cy="2160000"/>
+            <wp:effectExtent l="19050" t="19050" r="9525" b="12065"/>
+            <wp:wrapTight wrapText="bothSides">
+              <wp:wrapPolygon edited="0">
+                <wp:start x="-148" y="-191"/>
+                <wp:lineTo x="-148" y="21530"/>
+                <wp:lineTo x="21526" y="21530"/>
+                <wp:lineTo x="21526" y="-191"/>
+                <wp:lineTo x="-148" y="-191"/>
+              </wp:wrapPolygon>
+            </wp:wrapTight>
+            <wp:docPr id="935852488" name="Immagine 1" descr="Immagine che contiene testo, diagramma, schermata, Diagramma&#10;&#10;Descrizione generata automaticamente"/>
+            <wp:cNvGraphicFramePr>
+              <a:graphicFrameLocks xmlns:a="http://schemas.openxmlformats.org/drawingml/2006/main" noChangeAspect="1"/>
+            </wp:cNvGraphicFramePr>
+            <a:graphic xmlns:a="http://schemas.openxmlformats.org/drawingml/2006/main">
+              <a:graphicData uri="http://schemas.openxmlformats.org/drawingml/2006/picture">
+                <pic:pic xmlns:pic="http://schemas.openxmlformats.org/drawingml/2006/picture">
+                  <pic:nvPicPr>
+                    <pic:cNvPr id="935852488" name="Immagine 1" descr="Immagine che contiene testo, diagramma, schermata, Diagramma&#10;&#10;Descrizione generata automaticamente"/>
+                    <pic:cNvPicPr/>
+                  </pic:nvPicPr>
+                  <pic:blipFill>
+                    <a:blip r:embed="rId24" cstate="print">
+                      <a:extLst>
+                        <a:ext uri="{28A0092B-C50C-407E-A947-70E740481C1C}">
+                          <a14:useLocalDpi xmlns:a14="http://schemas.microsoft.com/office/drawing/2010/main" val="0"/>
+                        </a:ext>
+                      </a:extLst>
+                    </a:blip>
+                    <a:stretch>
+                      <a:fillRect/>
+                    </a:stretch>
+                  </pic:blipFill>
+                  <pic:spPr>
+                    <a:xfrm>
+                      <a:off x="0" y="0"/>
+                      <a:ext cx="2772000" cy="2160000"/>
+                    </a:xfrm>
+                    <a:prstGeom prst="rect">
+                      <a:avLst/>
+                    </a:prstGeom>
+                    <a:ln>
+                      <a:solidFill>
+                        <a:schemeClr val="tx1"/>
+                      </a:solidFill>
+                    </a:ln>
+                  </pic:spPr>
+                </pic:pic>
+              </a:graphicData>
+            </a:graphic>
+            <wp14:sizeRelV relativeFrom="margin">
+              <wp14:pctHeight>0</wp14:pctHeight>
+            </wp14:sizeRelV>
+          </wp:anchor>
+        </w:drawing>
+      </w:r>
+      <w:r>
+        <w:rPr>
+          <w:noProof/>
+        </w:rPr>
+        <w:drawing>
+          <wp:anchor distT="0" distB="0" distL="114300" distR="114300" simplePos="0" relativeHeight="251675648" behindDoc="1" locked="0" layoutInCell="1" allowOverlap="1" wp14:anchorId="4FC36CD9" wp14:editId="022E77ED">
+            <wp:simplePos x="0" y="0"/>
+            <wp:positionH relativeFrom="column">
+              <wp:align>left</wp:align>
+            </wp:positionH>
+            <wp:positionV relativeFrom="paragraph">
+              <wp:posOffset>15990</wp:posOffset>
+            </wp:positionV>
+            <wp:extent cx="2786400" cy="2160000"/>
+            <wp:effectExtent l="19050" t="19050" r="13970" b="12065"/>
+            <wp:wrapTight wrapText="bothSides">
+              <wp:wrapPolygon edited="0">
+                <wp:start x="-148" y="-191"/>
+                <wp:lineTo x="-148" y="21530"/>
+                <wp:lineTo x="21561" y="21530"/>
+                <wp:lineTo x="21561" y="-191"/>
+                <wp:lineTo x="-148" y="-191"/>
+              </wp:wrapPolygon>
+            </wp:wrapTight>
+            <wp:docPr id="1119034058" name="Immagine 1" descr="Immagine che contiene testo, diagramma, schermata, Diagramma&#10;&#10;Descrizione generata automaticamente"/>
+            <wp:cNvGraphicFramePr>
+              <a:graphicFrameLocks xmlns:a="http://schemas.openxmlformats.org/drawingml/2006/main" noChangeAspect="1"/>
+            </wp:cNvGraphicFramePr>
+            <a:graphic xmlns:a="http://schemas.openxmlformats.org/drawingml/2006/main">
+              <a:graphicData uri="http://schemas.openxmlformats.org/drawingml/2006/picture">
+                <pic:pic xmlns:pic="http://schemas.openxmlformats.org/drawingml/2006/picture">
+                  <pic:nvPicPr>
+                    <pic:cNvPr id="1119034058" name="Immagine 1" descr="Immagine che contiene testo, diagramma, schermata, Diagramma&#10;&#10;Descrizione generata automaticamente"/>
+                    <pic:cNvPicPr/>
+                  </pic:nvPicPr>
+                  <pic:blipFill>
+                    <a:blip r:embed="rId25" cstate="print">
+                      <a:extLst>
+                        <a:ext uri="{28A0092B-C50C-407E-A947-70E740481C1C}">
+                          <a14:useLocalDpi xmlns:a14="http://schemas.microsoft.com/office/drawing/2010/main" val="0"/>
+                        </a:ext>
+                      </a:extLst>
+                    </a:blip>
+                    <a:stretch>
+                      <a:fillRect/>
+                    </a:stretch>
+                  </pic:blipFill>
+                  <pic:spPr>
+                    <a:xfrm>
+                      <a:off x="0" y="0"/>
+                      <a:ext cx="2786400" cy="2160000"/>
+                    </a:xfrm>
+                    <a:prstGeom prst="rect">
+                      <a:avLst/>
+                    </a:prstGeom>
+                    <a:ln>
+                      <a:solidFill>
+                        <a:schemeClr val="tx1"/>
+                      </a:solidFill>
+                    </a:ln>
+                  </pic:spPr>
+                </pic:pic>
+              </a:graphicData>
+            </a:graphic>
+            <wp14:sizeRelV relativeFrom="margin">
+              <wp14:pctHeight>0</wp14:pctHeight>
+            </wp14:sizeRelV>
+          </wp:anchor>
+        </w:drawing>
+      </w:r>
+    </w:p>
+    <w:p>
+      <w:pPr>
+        <w:jc w:val="both"/>
+        <w:rPr>
+          <w:color w:val="auto"/>
+          <w:lang w:val="en"/>
+        </w:rPr>
+      </w:pPr>
+    </w:p>
+    <w:p>
+      <w:pPr>
+        <w:jc w:val="both"/>
+        <w:rPr>
+          <w:color w:val="auto"/>
+          <w:lang w:val="en"/>
+        </w:rPr>
+      </w:pPr>
+    </w:p>
+    <w:p>
+      <w:pPr>
+        <w:jc w:val="both"/>
+        <w:rPr>
+          <w:color w:val="auto"/>
+          <w:lang w:val="en"/>
+        </w:rPr>
+      </w:pPr>
+    </w:p>
+    <w:p>
+      <w:pPr>
+        <w:jc w:val="both"/>
+        <w:rPr>
+          <w:color w:val="auto"/>
+          <w:lang w:val="en"/>
+        </w:rPr>
+      </w:pPr>
+    </w:p>
+    <w:p>
+      <w:pPr>
+        <w:jc w:val="both"/>
+        <w:rPr>
+          <w:color w:val="auto"/>
+          <w:lang w:val="en"/>
+        </w:rPr>
+      </w:pPr>
+    </w:p>
+    <w:p>
+      <w:pPr>
+        <w:jc w:val="both"/>
+        <w:rPr>
+          <w:color w:val="auto"/>
+          <w:lang w:val="en"/>
+        </w:rPr>
+      </w:pPr>
+    </w:p>
+    <w:p>
+      <w:pPr>
+        <w:jc w:val="both"/>
+        <w:rPr>
+          <w:color w:val="auto"/>
+          <w:lang w:val="en"/>
+        </w:rPr>
+      </w:pPr>
+      <w:r>
+        <w:rPr>
+          <w:noProof/>
+        </w:rPr>
+        <w:drawing>
+          <wp:anchor distT="0" distB="0" distL="114300" distR="114300" simplePos="0" relativeHeight="251678720" behindDoc="1" locked="0" layoutInCell="1" allowOverlap="1" wp14:anchorId="1619CDFB" wp14:editId="2AC23A00">
+            <wp:simplePos x="0" y="0"/>
+            <wp:positionH relativeFrom="column">
+              <wp:posOffset>3394710</wp:posOffset>
+            </wp:positionH>
+            <wp:positionV relativeFrom="paragraph">
+              <wp:posOffset>280035</wp:posOffset>
+            </wp:positionV>
+            <wp:extent cx="2705735" cy="2159635"/>
+            <wp:effectExtent l="19050" t="19050" r="18415" b="12065"/>
+            <wp:wrapTight wrapText="bothSides">
+              <wp:wrapPolygon edited="0">
+                <wp:start x="-152" y="-191"/>
+                <wp:lineTo x="-152" y="21530"/>
+                <wp:lineTo x="21595" y="21530"/>
+                <wp:lineTo x="21595" y="-191"/>
+                <wp:lineTo x="-152" y="-191"/>
+              </wp:wrapPolygon>
+            </wp:wrapTight>
+            <wp:docPr id="706208329" name="Immagine 1" descr="Immagine che contiene testo, schermata, diagramma, Diagramma&#10;&#10;Descrizione generata automaticamente"/>
+            <wp:cNvGraphicFramePr>
+              <a:graphicFrameLocks xmlns:a="http://schemas.openxmlformats.org/drawingml/2006/main" noChangeAspect="1"/>
+            </wp:cNvGraphicFramePr>
+            <a:graphic xmlns:a="http://schemas.openxmlformats.org/drawingml/2006/main">
+              <a:graphicData uri="http://schemas.openxmlformats.org/drawingml/2006/picture">
+                <pic:pic xmlns:pic="http://schemas.openxmlformats.org/drawingml/2006/picture">
+                  <pic:nvPicPr>
+                    <pic:cNvPr id="706208329" name="Immagine 1" descr="Immagine che contiene testo, schermata, diagramma, Diagramma&#10;&#10;Descrizione generata automaticamente"/>
+                    <pic:cNvPicPr/>
+                  </pic:nvPicPr>
+                  <pic:blipFill rotWithShape="1">
+                    <a:blip r:embed="rId26" cstate="print">
+                      <a:extLst>
+                        <a:ext uri="{28A0092B-C50C-407E-A947-70E740481C1C}">
+                          <a14:useLocalDpi xmlns:a14="http://schemas.microsoft.com/office/drawing/2010/main" val="0"/>
+                        </a:ext>
+                      </a:extLst>
+                    </a:blip>
+                    <a:srcRect l="699"/>
+                    <a:stretch/>
+                  </pic:blipFill>
+                  <pic:spPr bwMode="auto">
+                    <a:xfrm>
+                      <a:off x="0" y="0"/>
+                      <a:ext cx="2705735" cy="2159635"/>
+                    </a:xfrm>
+                    <a:prstGeom prst="rect">
+                      <a:avLst/>
+                    </a:prstGeom>
+                    <a:ln w="9525" cap="flat" cmpd="sng" algn="ctr">
+                      <a:solidFill>
+                        <a:sysClr val="windowText" lastClr="000000"/>
+                      </a:solidFill>
+                      <a:prstDash val="solid"/>
+                      <a:round/>
+                      <a:headEnd type="none" w="med" len="med"/>
+                      <a:tailEnd type="none" w="med" len="med"/>
+                      <a:extLst>
+                        <a:ext uri="{C807C97D-BFC1-408E-A445-0C87EB9F89A2}">
+                          <ask:lineSketchStyleProps xmlns:ask="http://schemas.microsoft.com/office/drawing/2018/sketchyshapes" sd="0">
+                            <a:custGeom>
+                              <a:avLst/>
+                              <a:gdLst/>
+                              <a:ahLst/>
+                              <a:cxnLst/>
+                              <a:rect l="0" t="0" r="0" b="0"/>
+                              <a:pathLst/>
+                            </a:custGeom>
+                            <ask:type/>
+                          </ask:lineSketchStyleProps>
+                        </a:ext>
+                      </a:extLst>
+                    </a:ln>
+                    <a:extLst>
+                      <a:ext uri="{53640926-AAD7-44D8-BBD7-CCE9431645EC}">
+                        <a14:shadowObscured xmlns:a14="http://schemas.microsoft.com/office/drawing/2010/main"/>
+                      </a:ext>
+                    </a:extLst>
+                  </pic:spPr>
+                </pic:pic>
+              </a:graphicData>
+            </a:graphic>
+            <wp14:sizeRelH relativeFrom="margin">
+              <wp14:pctWidth>0</wp14:pctWidth>
+            </wp14:sizeRelH>
+            <wp14:sizeRelV relativeFrom="margin">
+              <wp14:pctHeight>0</wp14:pctHeight>
+            </wp14:sizeRelV>
+          </wp:anchor>
+        </w:drawing>
+      </w:r>
+      <w:r>
+        <w:rPr>
+          <w:noProof/>
+        </w:rPr>
+        <w:drawing>
+          <wp:anchor distT="0" distB="0" distL="114300" distR="114300" simplePos="0" relativeHeight="251679744" behindDoc="1" locked="0" layoutInCell="1" allowOverlap="1" wp14:anchorId="2D4A96FE" wp14:editId="5F3FB9A8">
+            <wp:simplePos x="0" y="0"/>
+            <wp:positionH relativeFrom="column">
+              <wp:align>left</wp:align>
+            </wp:positionH>
+            <wp:positionV relativeFrom="paragraph">
+              <wp:posOffset>2622434</wp:posOffset>
+            </wp:positionV>
+            <wp:extent cx="2775600" cy="2160000"/>
+            <wp:effectExtent l="19050" t="19050" r="24765" b="12065"/>
+            <wp:wrapTight wrapText="bothSides">
+              <wp:wrapPolygon edited="0">
+                <wp:start x="-148" y="-191"/>
+                <wp:lineTo x="-148" y="21530"/>
+                <wp:lineTo x="21644" y="21530"/>
+                <wp:lineTo x="21644" y="-191"/>
+                <wp:lineTo x="-148" y="-191"/>
+              </wp:wrapPolygon>
+            </wp:wrapTight>
+            <wp:docPr id="793600220" name="Immagine 1" descr="Immagine che contiene testo, schermata, Diagramma, diagramma&#10;&#10;Descrizione generata automaticamente"/>
+            <wp:cNvGraphicFramePr>
+              <a:graphicFrameLocks xmlns:a="http://schemas.openxmlformats.org/drawingml/2006/main" noChangeAspect="1"/>
+            </wp:cNvGraphicFramePr>
+            <a:graphic xmlns:a="http://schemas.openxmlformats.org/drawingml/2006/main">
+              <a:graphicData uri="http://schemas.openxmlformats.org/drawingml/2006/picture">
+                <pic:pic xmlns:pic="http://schemas.openxmlformats.org/drawingml/2006/picture">
+                  <pic:nvPicPr>
+                    <pic:cNvPr id="793600220" name="Immagine 1" descr="Immagine che contiene testo, schermata, Diagramma, diagramma&#10;&#10;Descrizione generata automaticamente"/>
+                    <pic:cNvPicPr/>
+                  </pic:nvPicPr>
+                  <pic:blipFill>
+                    <a:blip r:embed="rId27" cstate="print">
+                      <a:extLst>
+                        <a:ext uri="{28A0092B-C50C-407E-A947-70E740481C1C}">
+                          <a14:useLocalDpi xmlns:a14="http://schemas.microsoft.com/office/drawing/2010/main" val="0"/>
+                        </a:ext>
+                      </a:extLst>
+                    </a:blip>
+                    <a:stretch>
+                      <a:fillRect/>
+                    </a:stretch>
+                  </pic:blipFill>
+                  <pic:spPr>
+                    <a:xfrm>
+                      <a:off x="0" y="0"/>
+                      <a:ext cx="2775600" cy="2160000"/>
+                    </a:xfrm>
+                    <a:prstGeom prst="rect">
+                      <a:avLst/>
+                    </a:prstGeom>
+                    <a:ln>
+                      <a:solidFill>
+                        <a:schemeClr val="tx1"/>
+                      </a:solidFill>
+                    </a:ln>
+                  </pic:spPr>
+                </pic:pic>
+              </a:graphicData>
+            </a:graphic>
+            <wp14:sizeRelV relativeFrom="margin">
+              <wp14:pctHeight>0</wp14:pctHeight>
+            </wp14:sizeRelV>
+          </wp:anchor>
+        </w:drawing>
+      </w:r>
+    </w:p>
+    <w:p>
+      <w:pPr>
+        <w:rPr>
+          <w:lang w:val="en"/>
+        </w:rPr>
+      </w:pPr>
+    </w:p>
+    <w:p>
+      <w:pPr>
+        <w:rPr>
+          <w:lang w:val="en"/>
+        </w:rPr>
+      </w:pPr>
+    </w:p>
+    <w:p>
+      <w:pPr>
+        <w:rPr>
+          <w:lang w:val="en"/>
+        </w:rPr>
+      </w:pPr>
+    </w:p>
+    <w:p>
+      <w:pPr>
+        <w:rPr>
+          <w:lang w:val="en"/>
+        </w:rPr>
+      </w:pPr>
+    </w:p>
+    <w:p>
+      <w:pPr>
+        <w:rPr>
+          <w:lang w:val="en"/>
+        </w:rPr>
+      </w:pPr>
+    </w:p>
+    <w:p>
+      <w:pPr>
+        <w:rPr>
+          <w:lang w:val="en"/>
+        </w:rPr>
+      </w:pPr>
+    </w:p>
+    <w:p>
+      <w:pPr>
+        <w:rPr>
+          <w:lang w:val="en"/>
+        </w:rPr>
+      </w:pPr>
+    </w:p>
+    <w:p>
+      <w:pPr>
+        <w:rPr>
+          <w:color w:val="auto"/>
+          <w:lang w:val="en"/>
+        </w:rPr>
+      </w:pPr>
+      <w:r>
+        <w:rPr>
+          <w:noProof/>
+        </w:rPr>
+        <w:drawing>
+          <wp:anchor distT="0" distB="0" distL="114300" distR="114300" simplePos="0" relativeHeight="251680768" behindDoc="1" locked="0" layoutInCell="1" allowOverlap="1" wp14:anchorId="332436D5" wp14:editId="335BAE6F">
+            <wp:simplePos x="0" y="0"/>
+            <wp:positionH relativeFrom="column">
+              <wp:posOffset>3392170</wp:posOffset>
+            </wp:positionH>
+            <wp:positionV relativeFrom="paragraph">
+              <wp:posOffset>207898</wp:posOffset>
+            </wp:positionV>
+            <wp:extent cx="2709545" cy="2159635"/>
+            <wp:effectExtent l="19050" t="19050" r="14605" b="12065"/>
+            <wp:wrapTight wrapText="bothSides">
+              <wp:wrapPolygon edited="0">
+                <wp:start x="-152" y="-191"/>
+                <wp:lineTo x="-152" y="21530"/>
+                <wp:lineTo x="21565" y="21530"/>
+                <wp:lineTo x="21565" y="-191"/>
+                <wp:lineTo x="-152" y="-191"/>
+              </wp:wrapPolygon>
+            </wp:wrapTight>
+            <wp:docPr id="469989889" name="Immagine 1" descr="Immagine che contiene schermata, testo, Diagramma, diagramma&#10;&#10;Descrizione generata automaticamente"/>
+            <wp:cNvGraphicFramePr>
+              <a:graphicFrameLocks xmlns:a="http://schemas.openxmlformats.org/drawingml/2006/main" noChangeAspect="1"/>
+            </wp:cNvGraphicFramePr>
+            <a:graphic xmlns:a="http://schemas.openxmlformats.org/drawingml/2006/main">
+              <a:graphicData uri="http://schemas.openxmlformats.org/drawingml/2006/picture">
+                <pic:pic xmlns:pic="http://schemas.openxmlformats.org/drawingml/2006/picture">
+                  <pic:nvPicPr>
+                    <pic:cNvPr id="469989889" name="Immagine 1" descr="Immagine che contiene schermata, testo, Diagramma, diagramma&#10;&#10;Descrizione generata automaticamente"/>
+                    <pic:cNvPicPr/>
+                  </pic:nvPicPr>
+                  <pic:blipFill rotWithShape="1">
+                    <a:blip r:embed="rId28" cstate="print">
+                      <a:extLst>
+                        <a:ext uri="{28A0092B-C50C-407E-A947-70E740481C1C}">
+                          <a14:useLocalDpi xmlns:a14="http://schemas.microsoft.com/office/drawing/2010/main" val="0"/>
+                        </a:ext>
+                      </a:extLst>
+                    </a:blip>
+                    <a:srcRect l="1" r="2730"/>
+                    <a:stretch/>
+                  </pic:blipFill>
+                  <pic:spPr bwMode="auto">
+                    <a:xfrm>
+                      <a:off x="0" y="0"/>
+                      <a:ext cx="2709545" cy="2159635"/>
+                    </a:xfrm>
+                    <a:prstGeom prst="rect">
+                      <a:avLst/>
+                    </a:prstGeom>
+                    <a:ln w="9525" cap="flat" cmpd="sng" algn="ctr">
+                      <a:solidFill>
+                        <a:sysClr val="windowText" lastClr="000000"/>
+                      </a:solidFill>
+                      <a:prstDash val="solid"/>
+                      <a:round/>
+                      <a:headEnd type="none" w="med" len="med"/>
+                      <a:tailEnd type="none" w="med" len="med"/>
+                      <a:extLst>
+                        <a:ext uri="{C807C97D-BFC1-408E-A445-0C87EB9F89A2}">
+                          <ask:lineSketchStyleProps xmlns:ask="http://schemas.microsoft.com/office/drawing/2018/sketchyshapes" sd="0">
+                            <a:custGeom>
+                              <a:avLst/>
+                              <a:gdLst/>
+                              <a:ahLst/>
+                              <a:cxnLst/>
+                              <a:rect l="0" t="0" r="0" b="0"/>
+                              <a:pathLst/>
+                            </a:custGeom>
+                            <ask:type/>
+                          </ask:lineSketchStyleProps>
+                        </a:ext>
+                      </a:extLst>
+                    </a:ln>
+                    <a:extLst>
+                      <a:ext uri="{53640926-AAD7-44D8-BBD7-CCE9431645EC}">
+                        <a14:shadowObscured xmlns:a14="http://schemas.microsoft.com/office/drawing/2010/main"/>
+                      </a:ext>
+                    </a:extLst>
+                  </pic:spPr>
+                </pic:pic>
+              </a:graphicData>
+            </a:graphic>
+            <wp14:sizeRelH relativeFrom="margin">
+              <wp14:pctWidth>0</wp14:pctWidth>
+            </wp14:sizeRelH>
+            <wp14:sizeRelV relativeFrom="margin">
+              <wp14:pctHeight>0</wp14:pctHeight>
+            </wp14:sizeRelV>
+          </wp:anchor>
+        </w:drawing>
+      </w:r>
+    </w:p>
+    <w:p>
+      <w:pPr>
+        <w:rPr>
+          <w:color w:val="auto"/>
+          <w:lang w:val="en"/>
+        </w:rPr>
+      </w:pPr>
+    </w:p>
+    <w:p>
+      <w:pPr>
+        <w:rPr>
+          <w:lang w:val="en"/>
+        </w:rPr>
+      </w:pPr>
     </w:p>
     <w:sectPr>
-      <w:footerReference w:type="default" r:id="rId20"/>
+      <w:footerReference w:type="default" r:id="rId29"/>
       <w:pgSz w:w="11906" w:h="16838"/>
       <w:pgMar w:top="1417" w:right="1134" w:bottom="1134" w:left="1134" w:header="708" w:footer="708" w:gutter="0"/>
       <w:cols w:space="708"/>
@@ -2004,6 +3921,119 @@
 <file path=word/numbering.xml><?xml version="1.0" encoding="utf-8"?>
 <w:numbering xmlns:wpc="http://schemas.microsoft.com/office/word/2010/wordprocessingCanvas" xmlns:cx="http://schemas.microsoft.com/office/drawing/2014/chartex" xmlns:cx1="http://schemas.microsoft.com/office/drawing/2015/9/8/chartex" xmlns:cx2="http://schemas.microsoft.com/office/drawing/2015/10/21/chartex" xmlns:cx3="http://schemas.microsoft.com/office/drawing/2016/5/9/chartex" xmlns:cx4="http://schemas.microsoft.com/office/drawing/2016/5/10/chartex" xmlns:cx5="http://schemas.microsoft.com/office/drawing/2016/5/11/chartex" xmlns:cx6="http://schemas.microsoft.com/office/drawing/2016/5/12/chartex" xmlns:cx7="http://schemas.microsoft.com/office/drawing/2016/5/13/chartex" xmlns:cx8="http://schemas.microsoft.com/office/drawing/2016/5/14/chartex" xmlns:mc="http://schemas.openxmlformats.org/markup-compatibility/2006" xmlns:aink="http://schemas.microsoft.com/office/drawing/2016/ink" xmlns:am3d="http://schemas.microsoft.com/office/drawing/2017/model3d" xmlns:o="urn:schemas-microsoft-com:office:office" xmlns:oel="http://schemas.microsoft.com/office/2019/extlst" xmlns:r="http://schemas.openxmlformats.org/officeDocument/2006/relationships" xmlns:m="http://schemas.openxmlformats.org/officeDocument/2006/math" xmlns:v="urn:schemas-microsoft-com:vml" xmlns:wp14="http://schemas.microsoft.com/office/word/2010/wordprocessingDrawing" xmlns:wp="http://schemas.openxmlformats.org/drawingml/2006/wordprocessingDrawing" xmlns:w10="urn:schemas-microsoft-com:office:word" xmlns:w="http://schemas.openxmlformats.org/wordprocessingml/2006/main" xmlns:w14="http://schemas.microsoft.com/office/word/2010/wordml" xmlns:w15="http://schemas.microsoft.com/office/word/2012/wordml" xmlns:w16cex="http://schemas.microsoft.com/office/word/2018/wordml/cex" xmlns:w16cid="http://schemas.microsoft.com/office/word/2016/wordml/cid" xmlns:w16="http://schemas.microsoft.com/office/word/2018/wordml" xmlns:w16du="http://schemas.microsoft.com/office/word/2023/wordml/word16du" xmlns:w16sdtdh="http://schemas.microsoft.com/office/word/2020/wordml/sdtdatahash" xmlns:w16se="http://schemas.microsoft.com/office/word/2015/wordml/symex" xmlns:wpg="http://schemas.microsoft.com/office/word/2010/wordprocessingGroup" xmlns:wpi="http://schemas.microsoft.com/office/word/2010/wordprocessingInk" xmlns:wne="http://schemas.microsoft.com/office/word/2006/wordml" xmlns:wps="http://schemas.microsoft.com/office/word/2010/wordprocessingShape" mc:Ignorable="w14 w15 w16se w16cid w16 w16cex w16sdtdh w16du wp14">
   <w:abstractNum w:abstractNumId="0" w15:restartNumberingAfterBreak="0">
+    <w:nsid w:val="11540164"/>
+    <w:multiLevelType w:val="hybridMultilevel"/>
+    <w:tmpl w:val="00CCE10C"/>
+    <w:lvl w:ilvl="0" w:tplc="08090001">
+      <w:start w:val="1"/>
+      <w:numFmt w:val="bullet"/>
+      <w:lvlText w:val=""/>
+      <w:lvlJc w:val="left"/>
+      <w:pPr>
+        <w:ind w:left="1440" w:hanging="360"/>
+      </w:pPr>
+      <w:rPr>
+        <w:rFonts w:ascii="Symbol" w:hAnsi="Symbol" w:hint="default"/>
+      </w:rPr>
+    </w:lvl>
+    <w:lvl w:ilvl="1" w:tplc="08090003" w:tentative="1">
+      <w:start w:val="1"/>
+      <w:numFmt w:val="bullet"/>
+      <w:lvlText w:val="o"/>
+      <w:lvlJc w:val="left"/>
+      <w:pPr>
+        <w:ind w:left="2160" w:hanging="360"/>
+      </w:pPr>
+      <w:rPr>
+        <w:rFonts w:ascii="Courier New" w:hAnsi="Courier New" w:cs="Courier New" w:hint="default"/>
+      </w:rPr>
+    </w:lvl>
+    <w:lvl w:ilvl="2" w:tplc="08090005" w:tentative="1">
+      <w:start w:val="1"/>
+      <w:numFmt w:val="bullet"/>
+      <w:lvlText w:val=""/>
+      <w:lvlJc w:val="left"/>
+      <w:pPr>
+        <w:ind w:left="2880" w:hanging="360"/>
+      </w:pPr>
+      <w:rPr>
+        <w:rFonts w:ascii="Wingdings" w:hAnsi="Wingdings" w:hint="default"/>
+      </w:rPr>
+    </w:lvl>
+    <w:lvl w:ilvl="3" w:tplc="08090001" w:tentative="1">
+      <w:start w:val="1"/>
+      <w:numFmt w:val="bullet"/>
+      <w:lvlText w:val=""/>
+      <w:lvlJc w:val="left"/>
+      <w:pPr>
+        <w:ind w:left="3600" w:hanging="360"/>
+      </w:pPr>
+      <w:rPr>
+        <w:rFonts w:ascii="Symbol" w:hAnsi="Symbol" w:hint="default"/>
+      </w:rPr>
+    </w:lvl>
+    <w:lvl w:ilvl="4" w:tplc="08090003" w:tentative="1">
+      <w:start w:val="1"/>
+      <w:numFmt w:val="bullet"/>
+      <w:lvlText w:val="o"/>
+      <w:lvlJc w:val="left"/>
+      <w:pPr>
+        <w:ind w:left="4320" w:hanging="360"/>
+      </w:pPr>
+      <w:rPr>
+        <w:rFonts w:ascii="Courier New" w:hAnsi="Courier New" w:cs="Courier New" w:hint="default"/>
+      </w:rPr>
+    </w:lvl>
+    <w:lvl w:ilvl="5" w:tplc="08090005" w:tentative="1">
+      <w:start w:val="1"/>
+      <w:numFmt w:val="bullet"/>
+      <w:lvlText w:val=""/>
+      <w:lvlJc w:val="left"/>
+      <w:pPr>
+        <w:ind w:left="5040" w:hanging="360"/>
+      </w:pPr>
+      <w:rPr>
+        <w:rFonts w:ascii="Wingdings" w:hAnsi="Wingdings" w:hint="default"/>
+      </w:rPr>
+    </w:lvl>
+    <w:lvl w:ilvl="6" w:tplc="08090001" w:tentative="1">
+      <w:start w:val="1"/>
+      <w:numFmt w:val="bullet"/>
+      <w:lvlText w:val=""/>
+      <w:lvlJc w:val="left"/>
+      <w:pPr>
+        <w:ind w:left="5760" w:hanging="360"/>
+      </w:pPr>
+      <w:rPr>
+        <w:rFonts w:ascii="Symbol" w:hAnsi="Symbol" w:hint="default"/>
+      </w:rPr>
+    </w:lvl>
+    <w:lvl w:ilvl="7" w:tplc="08090003" w:tentative="1">
+      <w:start w:val="1"/>
+      <w:numFmt w:val="bullet"/>
+      <w:lvlText w:val="o"/>
+      <w:lvlJc w:val="left"/>
+      <w:pPr>
+        <w:ind w:left="6480" w:hanging="360"/>
+      </w:pPr>
+      <w:rPr>
+        <w:rFonts w:ascii="Courier New" w:hAnsi="Courier New" w:cs="Courier New" w:hint="default"/>
+      </w:rPr>
+    </w:lvl>
+    <w:lvl w:ilvl="8" w:tplc="08090005" w:tentative="1">
+      <w:start w:val="1"/>
+      <w:numFmt w:val="bullet"/>
+      <w:lvlText w:val=""/>
+      <w:lvlJc w:val="left"/>
+      <w:pPr>
+        <w:ind w:left="7200" w:hanging="360"/>
+      </w:pPr>
+      <w:rPr>
+        <w:rFonts w:ascii="Wingdings" w:hAnsi="Wingdings" w:hint="default"/>
+      </w:rPr>
+    </w:lvl>
+  </w:abstractNum>
+  <w:abstractNum w:abstractNumId="1" w15:restartNumberingAfterBreak="0">
     <w:nsid w:val="311B0C7D"/>
     <w:multiLevelType w:val="multilevel"/>
     <w:tmpl w:val="8332A3F8"/>
@@ -2124,10 +4154,236 @@
       </w:pPr>
     </w:lvl>
   </w:abstractNum>
-  <w:abstractNum w:abstractNumId="1" w15:restartNumberingAfterBreak="0">
-    <w:nsid w:val="6B723406"/>
+  <w:abstractNum w:abstractNumId="2" w15:restartNumberingAfterBreak="0">
+    <w:nsid w:val="3E1327EC"/>
     <w:multiLevelType w:val="hybridMultilevel"/>
-    <w:tmpl w:val="B90484F6"/>
+    <w:tmpl w:val="6A64E97C"/>
+    <w:lvl w:ilvl="0" w:tplc="08090001">
+      <w:start w:val="1"/>
+      <w:numFmt w:val="bullet"/>
+      <w:lvlText w:val=""/>
+      <w:lvlJc w:val="left"/>
+      <w:pPr>
+        <w:ind w:left="1440" w:hanging="360"/>
+      </w:pPr>
+      <w:rPr>
+        <w:rFonts w:ascii="Symbol" w:hAnsi="Symbol" w:hint="default"/>
+      </w:rPr>
+    </w:lvl>
+    <w:lvl w:ilvl="1" w:tplc="08090003" w:tentative="1">
+      <w:start w:val="1"/>
+      <w:numFmt w:val="bullet"/>
+      <w:lvlText w:val="o"/>
+      <w:lvlJc w:val="left"/>
+      <w:pPr>
+        <w:ind w:left="2160" w:hanging="360"/>
+      </w:pPr>
+      <w:rPr>
+        <w:rFonts w:ascii="Courier New" w:hAnsi="Courier New" w:cs="Courier New" w:hint="default"/>
+      </w:rPr>
+    </w:lvl>
+    <w:lvl w:ilvl="2" w:tplc="08090005" w:tentative="1">
+      <w:start w:val="1"/>
+      <w:numFmt w:val="bullet"/>
+      <w:lvlText w:val=""/>
+      <w:lvlJc w:val="left"/>
+      <w:pPr>
+        <w:ind w:left="2880" w:hanging="360"/>
+      </w:pPr>
+      <w:rPr>
+        <w:rFonts w:ascii="Wingdings" w:hAnsi="Wingdings" w:hint="default"/>
+      </w:rPr>
+    </w:lvl>
+    <w:lvl w:ilvl="3" w:tplc="08090001" w:tentative="1">
+      <w:start w:val="1"/>
+      <w:numFmt w:val="bullet"/>
+      <w:lvlText w:val=""/>
+      <w:lvlJc w:val="left"/>
+      <w:pPr>
+        <w:ind w:left="3600" w:hanging="360"/>
+      </w:pPr>
+      <w:rPr>
+        <w:rFonts w:ascii="Symbol" w:hAnsi="Symbol" w:hint="default"/>
+      </w:rPr>
+    </w:lvl>
+    <w:lvl w:ilvl="4" w:tplc="08090003" w:tentative="1">
+      <w:start w:val="1"/>
+      <w:numFmt w:val="bullet"/>
+      <w:lvlText w:val="o"/>
+      <w:lvlJc w:val="left"/>
+      <w:pPr>
+        <w:ind w:left="4320" w:hanging="360"/>
+      </w:pPr>
+      <w:rPr>
+        <w:rFonts w:ascii="Courier New" w:hAnsi="Courier New" w:cs="Courier New" w:hint="default"/>
+      </w:rPr>
+    </w:lvl>
+    <w:lvl w:ilvl="5" w:tplc="08090005" w:tentative="1">
+      <w:start w:val="1"/>
+      <w:numFmt w:val="bullet"/>
+      <w:lvlText w:val=""/>
+      <w:lvlJc w:val="left"/>
+      <w:pPr>
+        <w:ind w:left="5040" w:hanging="360"/>
+      </w:pPr>
+      <w:rPr>
+        <w:rFonts w:ascii="Wingdings" w:hAnsi="Wingdings" w:hint="default"/>
+      </w:rPr>
+    </w:lvl>
+    <w:lvl w:ilvl="6" w:tplc="08090001" w:tentative="1">
+      <w:start w:val="1"/>
+      <w:numFmt w:val="bullet"/>
+      <w:lvlText w:val=""/>
+      <w:lvlJc w:val="left"/>
+      <w:pPr>
+        <w:ind w:left="5760" w:hanging="360"/>
+      </w:pPr>
+      <w:rPr>
+        <w:rFonts w:ascii="Symbol" w:hAnsi="Symbol" w:hint="default"/>
+      </w:rPr>
+    </w:lvl>
+    <w:lvl w:ilvl="7" w:tplc="08090003" w:tentative="1">
+      <w:start w:val="1"/>
+      <w:numFmt w:val="bullet"/>
+      <w:lvlText w:val="o"/>
+      <w:lvlJc w:val="left"/>
+      <w:pPr>
+        <w:ind w:left="6480" w:hanging="360"/>
+      </w:pPr>
+      <w:rPr>
+        <w:rFonts w:ascii="Courier New" w:hAnsi="Courier New" w:cs="Courier New" w:hint="default"/>
+      </w:rPr>
+    </w:lvl>
+    <w:lvl w:ilvl="8" w:tplc="08090005" w:tentative="1">
+      <w:start w:val="1"/>
+      <w:numFmt w:val="bullet"/>
+      <w:lvlText w:val=""/>
+      <w:lvlJc w:val="left"/>
+      <w:pPr>
+        <w:ind w:left="7200" w:hanging="360"/>
+      </w:pPr>
+      <w:rPr>
+        <w:rFonts w:ascii="Wingdings" w:hAnsi="Wingdings" w:hint="default"/>
+      </w:rPr>
+    </w:lvl>
+  </w:abstractNum>
+  <w:abstractNum w:abstractNumId="3" w15:restartNumberingAfterBreak="0">
+    <w:nsid w:val="46C77096"/>
+    <w:multiLevelType w:val="hybridMultilevel"/>
+    <w:tmpl w:val="E7401958"/>
+    <w:lvl w:ilvl="0" w:tplc="08090001">
+      <w:start w:val="1"/>
+      <w:numFmt w:val="bullet"/>
+      <w:lvlText w:val=""/>
+      <w:lvlJc w:val="left"/>
+      <w:pPr>
+        <w:ind w:left="1429" w:hanging="360"/>
+      </w:pPr>
+      <w:rPr>
+        <w:rFonts w:ascii="Symbol" w:hAnsi="Symbol" w:hint="default"/>
+      </w:rPr>
+    </w:lvl>
+    <w:lvl w:ilvl="1" w:tplc="08090003" w:tentative="1">
+      <w:start w:val="1"/>
+      <w:numFmt w:val="bullet"/>
+      <w:lvlText w:val="o"/>
+      <w:lvlJc w:val="left"/>
+      <w:pPr>
+        <w:ind w:left="2149" w:hanging="360"/>
+      </w:pPr>
+      <w:rPr>
+        <w:rFonts w:ascii="Courier New" w:hAnsi="Courier New" w:cs="Courier New" w:hint="default"/>
+      </w:rPr>
+    </w:lvl>
+    <w:lvl w:ilvl="2" w:tplc="08090005" w:tentative="1">
+      <w:start w:val="1"/>
+      <w:numFmt w:val="bullet"/>
+      <w:lvlText w:val=""/>
+      <w:lvlJc w:val="left"/>
+      <w:pPr>
+        <w:ind w:left="2869" w:hanging="360"/>
+      </w:pPr>
+      <w:rPr>
+        <w:rFonts w:ascii="Wingdings" w:hAnsi="Wingdings" w:hint="default"/>
+      </w:rPr>
+    </w:lvl>
+    <w:lvl w:ilvl="3" w:tplc="08090001" w:tentative="1">
+      <w:start w:val="1"/>
+      <w:numFmt w:val="bullet"/>
+      <w:lvlText w:val=""/>
+      <w:lvlJc w:val="left"/>
+      <w:pPr>
+        <w:ind w:left="3589" w:hanging="360"/>
+      </w:pPr>
+      <w:rPr>
+        <w:rFonts w:ascii="Symbol" w:hAnsi="Symbol" w:hint="default"/>
+      </w:rPr>
+    </w:lvl>
+    <w:lvl w:ilvl="4" w:tplc="08090003" w:tentative="1">
+      <w:start w:val="1"/>
+      <w:numFmt w:val="bullet"/>
+      <w:lvlText w:val="o"/>
+      <w:lvlJc w:val="left"/>
+      <w:pPr>
+        <w:ind w:left="4309" w:hanging="360"/>
+      </w:pPr>
+      <w:rPr>
+        <w:rFonts w:ascii="Courier New" w:hAnsi="Courier New" w:cs="Courier New" w:hint="default"/>
+      </w:rPr>
+    </w:lvl>
+    <w:lvl w:ilvl="5" w:tplc="08090005" w:tentative="1">
+      <w:start w:val="1"/>
+      <w:numFmt w:val="bullet"/>
+      <w:lvlText w:val=""/>
+      <w:lvlJc w:val="left"/>
+      <w:pPr>
+        <w:ind w:left="5029" w:hanging="360"/>
+      </w:pPr>
+      <w:rPr>
+        <w:rFonts w:ascii="Wingdings" w:hAnsi="Wingdings" w:hint="default"/>
+      </w:rPr>
+    </w:lvl>
+    <w:lvl w:ilvl="6" w:tplc="08090001" w:tentative="1">
+      <w:start w:val="1"/>
+      <w:numFmt w:val="bullet"/>
+      <w:lvlText w:val=""/>
+      <w:lvlJc w:val="left"/>
+      <w:pPr>
+        <w:ind w:left="5749" w:hanging="360"/>
+      </w:pPr>
+      <w:rPr>
+        <w:rFonts w:ascii="Symbol" w:hAnsi="Symbol" w:hint="default"/>
+      </w:rPr>
+    </w:lvl>
+    <w:lvl w:ilvl="7" w:tplc="08090003" w:tentative="1">
+      <w:start w:val="1"/>
+      <w:numFmt w:val="bullet"/>
+      <w:lvlText w:val="o"/>
+      <w:lvlJc w:val="left"/>
+      <w:pPr>
+        <w:ind w:left="6469" w:hanging="360"/>
+      </w:pPr>
+      <w:rPr>
+        <w:rFonts w:ascii="Courier New" w:hAnsi="Courier New" w:cs="Courier New" w:hint="default"/>
+      </w:rPr>
+    </w:lvl>
+    <w:lvl w:ilvl="8" w:tplc="08090005" w:tentative="1">
+      <w:start w:val="1"/>
+      <w:numFmt w:val="bullet"/>
+      <w:lvlText w:val=""/>
+      <w:lvlJc w:val="left"/>
+      <w:pPr>
+        <w:ind w:left="7189" w:hanging="360"/>
+      </w:pPr>
+      <w:rPr>
+        <w:rFonts w:ascii="Wingdings" w:hAnsi="Wingdings" w:hint="default"/>
+      </w:rPr>
+    </w:lvl>
+  </w:abstractNum>
+  <w:abstractNum w:abstractNumId="4" w15:restartNumberingAfterBreak="0">
+    <w:nsid w:val="665F1343"/>
+    <w:multiLevelType w:val="hybridMultilevel"/>
+    <w:tmpl w:val="5FC0ABA4"/>
     <w:lvl w:ilvl="0" w:tplc="0809000F">
       <w:start w:val="1"/>
       <w:numFmt w:val="decimal"/>
@@ -2213,11 +4469,228 @@
       </w:pPr>
     </w:lvl>
   </w:abstractNum>
+  <w:abstractNum w:abstractNumId="5" w15:restartNumberingAfterBreak="0">
+    <w:nsid w:val="6B723406"/>
+    <w:multiLevelType w:val="hybridMultilevel"/>
+    <w:tmpl w:val="419C81EC"/>
+    <w:lvl w:ilvl="0" w:tplc="0809000F">
+      <w:start w:val="1"/>
+      <w:numFmt w:val="decimal"/>
+      <w:lvlText w:val="%1."/>
+      <w:lvlJc w:val="left"/>
+      <w:pPr>
+        <w:ind w:left="720" w:hanging="360"/>
+      </w:pPr>
+      <w:rPr>
+        <w:rFonts w:hint="default"/>
+      </w:rPr>
+    </w:lvl>
+    <w:lvl w:ilvl="1" w:tplc="08090019" w:tentative="1">
+      <w:start w:val="1"/>
+      <w:numFmt w:val="lowerLetter"/>
+      <w:lvlText w:val="%2."/>
+      <w:lvlJc w:val="left"/>
+      <w:pPr>
+        <w:ind w:left="1440" w:hanging="360"/>
+      </w:pPr>
+    </w:lvl>
+    <w:lvl w:ilvl="2" w:tplc="0809001B" w:tentative="1">
+      <w:start w:val="1"/>
+      <w:numFmt w:val="lowerRoman"/>
+      <w:lvlText w:val="%3."/>
+      <w:lvlJc w:val="right"/>
+      <w:pPr>
+        <w:ind w:left="2160" w:hanging="180"/>
+      </w:pPr>
+    </w:lvl>
+    <w:lvl w:ilvl="3" w:tplc="0809000F" w:tentative="1">
+      <w:start w:val="1"/>
+      <w:numFmt w:val="decimal"/>
+      <w:lvlText w:val="%4."/>
+      <w:lvlJc w:val="left"/>
+      <w:pPr>
+        <w:ind w:left="2880" w:hanging="360"/>
+      </w:pPr>
+    </w:lvl>
+    <w:lvl w:ilvl="4" w:tplc="08090019" w:tentative="1">
+      <w:start w:val="1"/>
+      <w:numFmt w:val="lowerLetter"/>
+      <w:lvlText w:val="%5."/>
+      <w:lvlJc w:val="left"/>
+      <w:pPr>
+        <w:ind w:left="3600" w:hanging="360"/>
+      </w:pPr>
+    </w:lvl>
+    <w:lvl w:ilvl="5" w:tplc="0809001B" w:tentative="1">
+      <w:start w:val="1"/>
+      <w:numFmt w:val="lowerRoman"/>
+      <w:lvlText w:val="%6."/>
+      <w:lvlJc w:val="right"/>
+      <w:pPr>
+        <w:ind w:left="4320" w:hanging="180"/>
+      </w:pPr>
+    </w:lvl>
+    <w:lvl w:ilvl="6" w:tplc="0809000F" w:tentative="1">
+      <w:start w:val="1"/>
+      <w:numFmt w:val="decimal"/>
+      <w:lvlText w:val="%7."/>
+      <w:lvlJc w:val="left"/>
+      <w:pPr>
+        <w:ind w:left="5040" w:hanging="360"/>
+      </w:pPr>
+    </w:lvl>
+    <w:lvl w:ilvl="7" w:tplc="08090019" w:tentative="1">
+      <w:start w:val="1"/>
+      <w:numFmt w:val="lowerLetter"/>
+      <w:lvlText w:val="%8."/>
+      <w:lvlJc w:val="left"/>
+      <w:pPr>
+        <w:ind w:left="5760" w:hanging="360"/>
+      </w:pPr>
+    </w:lvl>
+    <w:lvl w:ilvl="8" w:tplc="0809001B" w:tentative="1">
+      <w:start w:val="1"/>
+      <w:numFmt w:val="lowerRoman"/>
+      <w:lvlText w:val="%9."/>
+      <w:lvlJc w:val="right"/>
+      <w:pPr>
+        <w:ind w:left="6480" w:hanging="180"/>
+      </w:pPr>
+    </w:lvl>
+  </w:abstractNum>
+  <w:abstractNum w:abstractNumId="6" w15:restartNumberingAfterBreak="0">
+    <w:nsid w:val="71A64487"/>
+    <w:multiLevelType w:val="hybridMultilevel"/>
+    <w:tmpl w:val="69066F2A"/>
+    <w:lvl w:ilvl="0" w:tplc="08090001">
+      <w:start w:val="1"/>
+      <w:numFmt w:val="bullet"/>
+      <w:lvlText w:val=""/>
+      <w:lvlJc w:val="left"/>
+      <w:pPr>
+        <w:ind w:left="1440" w:hanging="360"/>
+      </w:pPr>
+      <w:rPr>
+        <w:rFonts w:ascii="Symbol" w:hAnsi="Symbol" w:hint="default"/>
+      </w:rPr>
+    </w:lvl>
+    <w:lvl w:ilvl="1" w:tplc="08090003" w:tentative="1">
+      <w:start w:val="1"/>
+      <w:numFmt w:val="bullet"/>
+      <w:lvlText w:val="o"/>
+      <w:lvlJc w:val="left"/>
+      <w:pPr>
+        <w:ind w:left="2160" w:hanging="360"/>
+      </w:pPr>
+      <w:rPr>
+        <w:rFonts w:ascii="Courier New" w:hAnsi="Courier New" w:cs="Courier New" w:hint="default"/>
+      </w:rPr>
+    </w:lvl>
+    <w:lvl w:ilvl="2" w:tplc="08090005" w:tentative="1">
+      <w:start w:val="1"/>
+      <w:numFmt w:val="bullet"/>
+      <w:lvlText w:val=""/>
+      <w:lvlJc w:val="left"/>
+      <w:pPr>
+        <w:ind w:left="2880" w:hanging="360"/>
+      </w:pPr>
+      <w:rPr>
+        <w:rFonts w:ascii="Wingdings" w:hAnsi="Wingdings" w:hint="default"/>
+      </w:rPr>
+    </w:lvl>
+    <w:lvl w:ilvl="3" w:tplc="08090001" w:tentative="1">
+      <w:start w:val="1"/>
+      <w:numFmt w:val="bullet"/>
+      <w:lvlText w:val=""/>
+      <w:lvlJc w:val="left"/>
+      <w:pPr>
+        <w:ind w:left="3600" w:hanging="360"/>
+      </w:pPr>
+      <w:rPr>
+        <w:rFonts w:ascii="Symbol" w:hAnsi="Symbol" w:hint="default"/>
+      </w:rPr>
+    </w:lvl>
+    <w:lvl w:ilvl="4" w:tplc="08090003" w:tentative="1">
+      <w:start w:val="1"/>
+      <w:numFmt w:val="bullet"/>
+      <w:lvlText w:val="o"/>
+      <w:lvlJc w:val="left"/>
+      <w:pPr>
+        <w:ind w:left="4320" w:hanging="360"/>
+      </w:pPr>
+      <w:rPr>
+        <w:rFonts w:ascii="Courier New" w:hAnsi="Courier New" w:cs="Courier New" w:hint="default"/>
+      </w:rPr>
+    </w:lvl>
+    <w:lvl w:ilvl="5" w:tplc="08090005" w:tentative="1">
+      <w:start w:val="1"/>
+      <w:numFmt w:val="bullet"/>
+      <w:lvlText w:val=""/>
+      <w:lvlJc w:val="left"/>
+      <w:pPr>
+        <w:ind w:left="5040" w:hanging="360"/>
+      </w:pPr>
+      <w:rPr>
+        <w:rFonts w:ascii="Wingdings" w:hAnsi="Wingdings" w:hint="default"/>
+      </w:rPr>
+    </w:lvl>
+    <w:lvl w:ilvl="6" w:tplc="08090001" w:tentative="1">
+      <w:start w:val="1"/>
+      <w:numFmt w:val="bullet"/>
+      <w:lvlText w:val=""/>
+      <w:lvlJc w:val="left"/>
+      <w:pPr>
+        <w:ind w:left="5760" w:hanging="360"/>
+      </w:pPr>
+      <w:rPr>
+        <w:rFonts w:ascii="Symbol" w:hAnsi="Symbol" w:hint="default"/>
+      </w:rPr>
+    </w:lvl>
+    <w:lvl w:ilvl="7" w:tplc="08090003" w:tentative="1">
+      <w:start w:val="1"/>
+      <w:numFmt w:val="bullet"/>
+      <w:lvlText w:val="o"/>
+      <w:lvlJc w:val="left"/>
+      <w:pPr>
+        <w:ind w:left="6480" w:hanging="360"/>
+      </w:pPr>
+      <w:rPr>
+        <w:rFonts w:ascii="Courier New" w:hAnsi="Courier New" w:cs="Courier New" w:hint="default"/>
+      </w:rPr>
+    </w:lvl>
+    <w:lvl w:ilvl="8" w:tplc="08090005" w:tentative="1">
+      <w:start w:val="1"/>
+      <w:numFmt w:val="bullet"/>
+      <w:lvlText w:val=""/>
+      <w:lvlJc w:val="left"/>
+      <w:pPr>
+        <w:ind w:left="7200" w:hanging="360"/>
+      </w:pPr>
+      <w:rPr>
+        <w:rFonts w:ascii="Wingdings" w:hAnsi="Wingdings" w:hint="default"/>
+      </w:rPr>
+    </w:lvl>
+  </w:abstractNum>
   <w:num w:numId="1" w16cid:durableId="1999067019">
+    <w:abstractNumId w:val="1"/>
+  </w:num>
+  <w:num w:numId="2" w16cid:durableId="958678996">
+    <w:abstractNumId w:val="5"/>
+  </w:num>
+  <w:num w:numId="3" w16cid:durableId="617757942">
+    <w:abstractNumId w:val="6"/>
+  </w:num>
+  <w:num w:numId="4" w16cid:durableId="1132208830">
     <w:abstractNumId w:val="0"/>
   </w:num>
-  <w:num w:numId="2" w16cid:durableId="958678996">
-    <w:abstractNumId w:val="1"/>
+  <w:num w:numId="5" w16cid:durableId="494881401">
+    <w:abstractNumId w:val="2"/>
+  </w:num>
+  <w:num w:numId="6" w16cid:durableId="834417858">
+    <w:abstractNumId w:val="3"/>
+  </w:num>
+  <w:num w:numId="7" w16cid:durableId="314838517">
+    <w:abstractNumId w:val="4"/>
   </w:num>
 </w:numbering>
 </file>
@@ -3239,6 +5712,25 @@
       <w:lang w:val="en-GB"/>
     </w:rPr>
   </w:style>
+  <w:style w:type="table" w:styleId="Grigliatabella">
+    <w:name w:val="Table Grid"/>
+    <w:basedOn w:val="Tabellanormale"/>
+    <w:uiPriority w:val="39"/>
+    <w:rsid w:val="008D7D6F"/>
+    <w:pPr>
+      <w:spacing w:after="0" w:line="240" w:lineRule="auto"/>
+    </w:pPr>
+    <w:tblPr>
+      <w:tblBorders>
+        <w:top w:val="single" w:sz="4" w:space="0" w:color="auto"/>
+        <w:left w:val="single" w:sz="4" w:space="0" w:color="auto"/>
+        <w:bottom w:val="single" w:sz="4" w:space="0" w:color="auto"/>
+        <w:right w:val="single" w:sz="4" w:space="0" w:color="auto"/>
+        <w:insideH w:val="single" w:sz="4" w:space="0" w:color="auto"/>
+        <w:insideV w:val="single" w:sz="4" w:space="0" w:color="auto"/>
+      </w:tblBorders>
+    </w:tblPr>
+  </w:style>
 </w:styles>
 </file>
 

</xml_diff>

<commit_message>
Lab11 calibration/fusion completed TODO: - evaluation Report: done lab5
</commit_message>
<xml_diff>
--- a/323270_dd-mm-yyyy/report/report.docx
+++ b/323270_dd-mm-yyyy/report/report.docx
@@ -890,7 +890,25 @@
           <w:color w:val="1F0909"/>
           <w:lang w:val="en"/>
         </w:rPr>
-        <w:t xml:space="preserve"> class, the modal values are opposite.</w:t>
+        <w:t xml:space="preserve"> class, the </w:t>
+      </w:r>
+      <w:proofErr w:type="spellStart"/>
+      <w:r>
+        <w:rPr>
+          <w:rFonts w:ascii="Calibri" w:hAnsi="Calibri" w:cs="Calibri"/>
+          <w:color w:val="1F0909"/>
+          <w:lang w:val="en"/>
+        </w:rPr>
+        <w:t>modal</w:t>
+      </w:r>
+      <w:proofErr w:type="spellEnd"/>
+      <w:r>
+        <w:rPr>
+          <w:rFonts w:ascii="Calibri" w:hAnsi="Calibri" w:cs="Calibri"/>
+          <w:color w:val="1F0909"/>
+          <w:lang w:val="en"/>
+        </w:rPr>
+        <w:t xml:space="preserve"> values are opposite.</w:t>
       </w:r>
     </w:p>
     <w:p>
@@ -966,7 +984,41 @@
           <w:color w:val="1F0909"/>
           <w:lang w:val="en"/>
         </w:rPr>
-        <w:t xml:space="preserve">We observe that they overlap around the modal values of the </w:t>
+        <w:t xml:space="preserve">We observe that they overlap around the </w:t>
+      </w:r>
+      <w:proofErr w:type="spellStart"/>
+      <w:r>
+        <w:rPr>
+          <w:rFonts w:ascii="Calibri" w:hAnsi="Calibri" w:cs="Calibri"/>
+          <w:color w:val="1F0909"/>
+          <w:lang w:val="en"/>
+        </w:rPr>
+        <w:t>mo</w:t>
+      </w:r>
+      <w:r>
+        <w:rPr>
+          <w:rFonts w:ascii="Calibri" w:hAnsi="Calibri" w:cs="Calibri"/>
+          <w:color w:val="1F0909"/>
+          <w:lang w:val="en"/>
+        </w:rPr>
+        <w:t>d</w:t>
+      </w:r>
+      <w:r>
+        <w:rPr>
+          <w:rFonts w:ascii="Calibri" w:hAnsi="Calibri" w:cs="Calibri"/>
+          <w:color w:val="1F0909"/>
+          <w:lang w:val="en"/>
+        </w:rPr>
+        <w:t>al</w:t>
+      </w:r>
+      <w:proofErr w:type="spellEnd"/>
+      <w:r>
+        <w:rPr>
+          <w:rFonts w:ascii="Calibri" w:hAnsi="Calibri" w:cs="Calibri"/>
+          <w:color w:val="1F0909"/>
+          <w:lang w:val="en"/>
+        </w:rPr>
+        <w:t xml:space="preserve"> values of the </w:t>
       </w:r>
       <w:r>
         <w:rPr>
@@ -1195,7 +1247,7 @@
           <w:noProof/>
         </w:rPr>
         <w:drawing>
-          <wp:anchor distT="0" distB="0" distL="114300" distR="114300" simplePos="0" relativeHeight="251665408" behindDoc="1" locked="0" layoutInCell="1" allowOverlap="1" wp14:anchorId="2A90B2BC" wp14:editId="6D3CD68A">
+          <wp:anchor distT="0" distB="0" distL="114300" distR="114300" simplePos="0" relativeHeight="251665408" behindDoc="1" locked="0" layoutInCell="1" allowOverlap="1" wp14:anchorId="2A90B2BC" wp14:editId="5903C011">
             <wp:simplePos x="0" y="0"/>
             <wp:positionH relativeFrom="column">
               <wp:posOffset>1620520</wp:posOffset>
@@ -1323,7 +1375,7 @@
           <w:noProof/>
         </w:rPr>
         <w:drawing>
-          <wp:anchor distT="0" distB="0" distL="114300" distR="114300" simplePos="0" relativeHeight="251668480" behindDoc="1" locked="0" layoutInCell="1" allowOverlap="1" wp14:anchorId="6895E072" wp14:editId="5D17985C">
+          <wp:anchor distT="0" distB="0" distL="114300" distR="114300" simplePos="0" relativeHeight="251668480" behindDoc="1" locked="0" layoutInCell="1" allowOverlap="1" wp14:anchorId="6895E072" wp14:editId="4CCFBFF4">
             <wp:simplePos x="0" y="0"/>
             <wp:positionH relativeFrom="column">
               <wp:posOffset>457200</wp:posOffset>
@@ -1469,7 +1521,7 @@
           <w:noProof/>
         </w:rPr>
         <w:drawing>
-          <wp:anchor distT="0" distB="0" distL="114300" distR="114300" simplePos="0" relativeHeight="251666432" behindDoc="1" locked="0" layoutInCell="1" allowOverlap="1" wp14:anchorId="086C06F3" wp14:editId="5E2F713A">
+          <wp:anchor distT="0" distB="0" distL="114300" distR="114300" simplePos="0" relativeHeight="251666432" behindDoc="1" locked="0" layoutInCell="1" allowOverlap="1" wp14:anchorId="086C06F3" wp14:editId="69326168">
             <wp:simplePos x="0" y="0"/>
             <wp:positionH relativeFrom="column">
               <wp:posOffset>457200</wp:posOffset>
@@ -1557,7 +1609,7 @@
           <w:noProof/>
         </w:rPr>
         <w:drawing>
-          <wp:anchor distT="0" distB="0" distL="114300" distR="114300" simplePos="0" relativeHeight="251669504" behindDoc="1" locked="0" layoutInCell="1" allowOverlap="1" wp14:anchorId="57996CB9" wp14:editId="6C7BA32A">
+          <wp:anchor distT="0" distB="0" distL="114300" distR="114300" simplePos="0" relativeHeight="251669504" behindDoc="1" locked="0" layoutInCell="1" allowOverlap="1" wp14:anchorId="57996CB9" wp14:editId="4284515E">
             <wp:simplePos x="0" y="0"/>
             <wp:positionH relativeFrom="column">
               <wp:posOffset>3402330</wp:posOffset>
@@ -1630,7 +1682,7 @@
           <w:noProof/>
         </w:rPr>
         <w:drawing>
-          <wp:anchor distT="0" distB="0" distL="114300" distR="114300" simplePos="0" relativeHeight="251667456" behindDoc="1" locked="0" layoutInCell="1" allowOverlap="1" wp14:anchorId="20DDA799" wp14:editId="22D55070">
+          <wp:anchor distT="0" distB="0" distL="114300" distR="114300" simplePos="0" relativeHeight="251667456" behindDoc="1" locked="0" layoutInCell="1" allowOverlap="1" wp14:anchorId="20DDA799" wp14:editId="4DB20C07">
             <wp:simplePos x="0" y="0"/>
             <wp:positionH relativeFrom="column">
               <wp:posOffset>3401060</wp:posOffset>
@@ -1908,7 +1960,7 @@
           <w:noProof/>
         </w:rPr>
         <w:drawing>
-          <wp:anchor distT="0" distB="0" distL="114300" distR="114300" simplePos="0" relativeHeight="251672576" behindDoc="0" locked="0" layoutInCell="1" allowOverlap="1" wp14:anchorId="6D9E9860" wp14:editId="28FA3BD0">
+          <wp:anchor distT="0" distB="0" distL="114300" distR="114300" simplePos="0" relativeHeight="251672576" behindDoc="0" locked="0" layoutInCell="1" allowOverlap="1" wp14:anchorId="6D9E9860" wp14:editId="6BE86686">
             <wp:simplePos x="0" y="0"/>
             <wp:positionH relativeFrom="column">
               <wp:align>center</wp:align>
@@ -2273,7 +2325,7 @@
           <w:noProof/>
         </w:rPr>
         <w:drawing>
-          <wp:anchor distT="0" distB="0" distL="114300" distR="114300" simplePos="0" relativeHeight="251673600" behindDoc="0" locked="0" layoutInCell="1" allowOverlap="1" wp14:anchorId="1DDDFEC1" wp14:editId="7FA99D08">
+          <wp:anchor distT="0" distB="0" distL="114300" distR="114300" simplePos="0" relativeHeight="251673600" behindDoc="0" locked="0" layoutInCell="1" allowOverlap="1" wp14:anchorId="1DDDFEC1" wp14:editId="35251D78">
             <wp:simplePos x="0" y="0"/>
             <wp:positionH relativeFrom="column">
               <wp:posOffset>474980</wp:posOffset>
@@ -3372,7 +3424,14 @@
                 <w:color w:val="auto"/>
                 <w:lang w:val="en"/>
               </w:rPr>
-              <w:t>0.0895</w:t>
+              <w:t>0.0</w:t>
+            </w:r>
+            <w:r>
+              <w:rPr>
+                <w:color w:val="auto"/>
+                <w:lang w:val="en"/>
+              </w:rPr>
+              <w:t>925</w:t>
             </w:r>
           </w:p>
         </w:tc>
@@ -3395,7 +3454,14 @@
                 <w:color w:val="auto"/>
                 <w:lang w:val="en"/>
               </w:rPr>
-              <w:t>8.95</w:t>
+              <w:t>9.2</w:t>
+            </w:r>
+            <w:r>
+              <w:rPr>
+                <w:color w:val="auto"/>
+                <w:lang w:val="en"/>
+              </w:rPr>
+              <w:t>5</w:t>
             </w:r>
           </w:p>
         </w:tc>
@@ -3434,14 +3500,7 @@
           <w:color w:val="auto"/>
           <w:lang w:val="en"/>
         </w:rPr>
-        <w:t>, except for 5. Moreover, the optimal configuration consists in performing a PCA preprocessing by selecting the two projected directions with the higher variance, then applying LDA classification on them</w:t>
-      </w:r>
-      <w:r>
-        <w:rPr>
-          <w:color w:val="auto"/>
-          <w:lang w:val="en"/>
-        </w:rPr>
-        <w:t>.</w:t>
+        <w:t xml:space="preserve">, except for 5. </w:t>
       </w:r>
     </w:p>
     <w:p>
@@ -3495,7 +3554,7 @@
         </w:rPr>
         <w:lastRenderedPageBreak/>
         <w:drawing>
-          <wp:anchor distT="0" distB="0" distL="114300" distR="114300" simplePos="0" relativeHeight="251676672" behindDoc="1" locked="0" layoutInCell="1" allowOverlap="1" wp14:anchorId="0974BBF5" wp14:editId="4FAECADF">
+          <wp:anchor distT="0" distB="0" distL="114300" distR="114300" simplePos="0" relativeHeight="251676672" behindDoc="1" locked="0" layoutInCell="1" allowOverlap="1" wp14:anchorId="0974BBF5" wp14:editId="5DA8F0A7">
             <wp:simplePos x="0" y="0"/>
             <wp:positionH relativeFrom="column">
               <wp:align>right</wp:align>
@@ -3591,7 +3650,7 @@
           <w:noProof/>
         </w:rPr>
         <w:drawing>
-          <wp:anchor distT="0" distB="0" distL="114300" distR="114300" simplePos="0" relativeHeight="251677696" behindDoc="1" locked="0" layoutInCell="1" allowOverlap="1" wp14:anchorId="15C98DA9" wp14:editId="0F5F69DE">
+          <wp:anchor distT="0" distB="0" distL="114300" distR="114300" simplePos="0" relativeHeight="251677696" behindDoc="1" locked="0" layoutInCell="1" allowOverlap="1" wp14:anchorId="15C98DA9" wp14:editId="3816CC50">
             <wp:simplePos x="0" y="0"/>
             <wp:positionH relativeFrom="column">
               <wp:align>left</wp:align>
@@ -3661,7 +3720,7 @@
           <w:noProof/>
         </w:rPr>
         <w:drawing>
-          <wp:anchor distT="0" distB="0" distL="114300" distR="114300" simplePos="0" relativeHeight="251675648" behindDoc="1" locked="0" layoutInCell="1" allowOverlap="1" wp14:anchorId="4FC36CD9" wp14:editId="27C959B4">
+          <wp:anchor distT="0" distB="0" distL="114300" distR="114300" simplePos="0" relativeHeight="251675648" behindDoc="1" locked="0" layoutInCell="1" allowOverlap="1" wp14:anchorId="4FC36CD9" wp14:editId="6EF7EB9D">
             <wp:simplePos x="0" y="0"/>
             <wp:positionH relativeFrom="column">
               <wp:align>left</wp:align>
@@ -3794,7 +3853,7 @@
           <w:noProof/>
         </w:rPr>
         <w:drawing>
-          <wp:anchor distT="0" distB="0" distL="114300" distR="114300" simplePos="0" relativeHeight="251678720" behindDoc="1" locked="0" layoutInCell="1" allowOverlap="1" wp14:anchorId="1619CDFB" wp14:editId="1C975334">
+          <wp:anchor distT="0" distB="0" distL="114300" distR="114300" simplePos="0" relativeHeight="251678720" behindDoc="1" locked="0" layoutInCell="1" allowOverlap="1" wp14:anchorId="1619CDFB" wp14:editId="5563C135">
             <wp:simplePos x="0" y="0"/>
             <wp:positionH relativeFrom="column">
               <wp:posOffset>3394710</wp:posOffset>
@@ -3890,7 +3949,7 @@
           <w:noProof/>
         </w:rPr>
         <w:drawing>
-          <wp:anchor distT="0" distB="0" distL="114300" distR="114300" simplePos="0" relativeHeight="251679744" behindDoc="1" locked="0" layoutInCell="1" allowOverlap="1" wp14:anchorId="2D4A96FE" wp14:editId="374CE91A">
+          <wp:anchor distT="0" distB="0" distL="114300" distR="114300" simplePos="0" relativeHeight="251679744" behindDoc="1" locked="0" layoutInCell="1" allowOverlap="1" wp14:anchorId="2D4A96FE" wp14:editId="1C146497">
             <wp:simplePos x="0" y="0"/>
             <wp:positionH relativeFrom="column">
               <wp:align>left</wp:align>
@@ -4017,7 +4076,7 @@
           <w:noProof/>
         </w:rPr>
         <w:drawing>
-          <wp:anchor distT="0" distB="0" distL="114300" distR="114300" simplePos="0" relativeHeight="251680768" behindDoc="1" locked="0" layoutInCell="1" allowOverlap="1" wp14:anchorId="332436D5" wp14:editId="7DB58219">
+          <wp:anchor distT="0" distB="0" distL="114300" distR="114300" simplePos="0" relativeHeight="251680768" behindDoc="1" locked="0" layoutInCell="1" allowOverlap="1" wp14:anchorId="332436D5" wp14:editId="711DB778">
             <wp:simplePos x="0" y="0"/>
             <wp:positionH relativeFrom="column">
               <wp:posOffset>3392170</wp:posOffset>
@@ -4217,8 +4276,1837 @@
         <w:t>they differ in shape from it.</w:t>
       </w:r>
     </w:p>
+    <w:p>
+      <w:pPr>
+        <w:pStyle w:val="Titolo2"/>
+        <w:rPr>
+          <w:lang w:val="en"/>
+        </w:rPr>
+      </w:pPr>
+      <w:r>
+        <w:rPr>
+          <w:lang w:val="en"/>
+        </w:rPr>
+        <w:t>Laboratory 5 - Gaussian models</w:t>
+      </w:r>
+    </w:p>
+    <w:p>
+      <w:pPr>
+        <w:jc w:val="both"/>
+        <w:rPr>
+          <w:color w:val="auto"/>
+          <w:lang w:val="en"/>
+        </w:rPr>
+      </w:pPr>
+      <w:r>
+        <w:rPr>
+          <w:color w:val="auto"/>
+          <w:lang w:val="en"/>
+        </w:rPr>
+        <w:t>The application of MVG model on the dataset is performed by using the same splits as LDA, in three different variants (standard MVG, Tied MVG and Naïve Bayes MVG); the following error rates are obtained</w:t>
+      </w:r>
+      <w:r>
+        <w:rPr>
+          <w:color w:val="auto"/>
+          <w:lang w:val="en"/>
+        </w:rPr>
+        <w:t>:</w:t>
+      </w:r>
+    </w:p>
+    <w:tbl>
+      <w:tblPr>
+        <w:tblStyle w:val="Grigliatabella"/>
+        <w:tblW w:w="0" w:type="auto"/>
+        <w:tblLook w:val="04A0" w:firstRow="1" w:lastRow="0" w:firstColumn="1" w:lastColumn="0" w:noHBand="0" w:noVBand="1"/>
+      </w:tblPr>
+      <w:tblGrid>
+        <w:gridCol w:w="4814"/>
+        <w:gridCol w:w="4814"/>
+      </w:tblGrid>
+      <w:tr>
+        <w:tc>
+          <w:tcPr>
+            <w:tcW w:w="4814" w:type="dxa"/>
+          </w:tcPr>
+          <w:p>
+            <w:pPr>
+              <w:jc w:val="both"/>
+              <w:rPr>
+                <w:color w:val="auto"/>
+                <w:lang w:val="en"/>
+              </w:rPr>
+            </w:pPr>
+            <w:r>
+              <w:rPr>
+                <w:color w:val="auto"/>
+                <w:lang w:val="en"/>
+              </w:rPr>
+              <w:lastRenderedPageBreak/>
+              <w:t>Classifier</w:t>
+            </w:r>
+          </w:p>
+        </w:tc>
+        <w:tc>
+          <w:tcPr>
+            <w:tcW w:w="4814" w:type="dxa"/>
+          </w:tcPr>
+          <w:p>
+            <w:pPr>
+              <w:jc w:val="both"/>
+              <w:rPr>
+                <w:color w:val="auto"/>
+                <w:lang w:val="en"/>
+              </w:rPr>
+            </w:pPr>
+            <w:r>
+              <w:rPr>
+                <w:color w:val="auto"/>
+                <w:lang w:val="en"/>
+              </w:rPr>
+              <w:t>Error rate (%)</w:t>
+            </w:r>
+          </w:p>
+        </w:tc>
+      </w:tr>
+      <w:tr>
+        <w:tc>
+          <w:tcPr>
+            <w:tcW w:w="4814" w:type="dxa"/>
+          </w:tcPr>
+          <w:p>
+            <w:pPr>
+              <w:jc w:val="both"/>
+              <w:rPr>
+                <w:color w:val="auto"/>
+                <w:lang w:val="en"/>
+              </w:rPr>
+            </w:pPr>
+            <w:r>
+              <w:rPr>
+                <w:color w:val="auto"/>
+                <w:lang w:val="en"/>
+              </w:rPr>
+              <w:t>Standard MVG</w:t>
+            </w:r>
+          </w:p>
+        </w:tc>
+        <w:tc>
+          <w:tcPr>
+            <w:tcW w:w="4814" w:type="dxa"/>
+          </w:tcPr>
+          <w:p>
+            <w:pPr>
+              <w:jc w:val="both"/>
+              <w:rPr>
+                <w:color w:val="auto"/>
+                <w:lang w:val="en"/>
+              </w:rPr>
+            </w:pPr>
+            <w:r>
+              <w:rPr>
+                <w:color w:val="auto"/>
+                <w:lang w:val="en"/>
+              </w:rPr>
+              <w:t>7.</w:t>
+            </w:r>
+            <w:r>
+              <w:rPr>
+                <w:color w:val="auto"/>
+                <w:lang w:val="en"/>
+              </w:rPr>
+              <w:t>00</w:t>
+            </w:r>
+          </w:p>
+        </w:tc>
+      </w:tr>
+      <w:tr>
+        <w:tc>
+          <w:tcPr>
+            <w:tcW w:w="4814" w:type="dxa"/>
+          </w:tcPr>
+          <w:p>
+            <w:pPr>
+              <w:jc w:val="both"/>
+              <w:rPr>
+                <w:color w:val="auto"/>
+                <w:lang w:val="en"/>
+              </w:rPr>
+            </w:pPr>
+            <w:r>
+              <w:rPr>
+                <w:color w:val="auto"/>
+                <w:lang w:val="en"/>
+              </w:rPr>
+              <w:t>Tied MVG</w:t>
+            </w:r>
+          </w:p>
+        </w:tc>
+        <w:tc>
+          <w:tcPr>
+            <w:tcW w:w="4814" w:type="dxa"/>
+          </w:tcPr>
+          <w:p>
+            <w:pPr>
+              <w:jc w:val="both"/>
+              <w:rPr>
+                <w:color w:val="auto"/>
+                <w:lang w:val="en"/>
+              </w:rPr>
+            </w:pPr>
+            <w:r>
+              <w:rPr>
+                <w:color w:val="auto"/>
+                <w:lang w:val="en"/>
+              </w:rPr>
+              <w:t>9.</w:t>
+            </w:r>
+            <w:r>
+              <w:rPr>
+                <w:color w:val="auto"/>
+                <w:lang w:val="en"/>
+              </w:rPr>
+              <w:t>3</w:t>
+            </w:r>
+            <w:r>
+              <w:rPr>
+                <w:color w:val="auto"/>
+                <w:lang w:val="en"/>
+              </w:rPr>
+              <w:t>0</w:t>
+            </w:r>
+          </w:p>
+        </w:tc>
+      </w:tr>
+      <w:tr>
+        <w:tc>
+          <w:tcPr>
+            <w:tcW w:w="4814" w:type="dxa"/>
+          </w:tcPr>
+          <w:p>
+            <w:pPr>
+              <w:jc w:val="both"/>
+              <w:rPr>
+                <w:color w:val="auto"/>
+                <w:lang w:val="en"/>
+              </w:rPr>
+            </w:pPr>
+            <w:r>
+              <w:rPr>
+                <w:color w:val="auto"/>
+                <w:lang w:val="en"/>
+              </w:rPr>
+              <w:t>Naïve Bayes MVG</w:t>
+            </w:r>
+          </w:p>
+        </w:tc>
+        <w:tc>
+          <w:tcPr>
+            <w:tcW w:w="4814" w:type="dxa"/>
+          </w:tcPr>
+          <w:p>
+            <w:pPr>
+              <w:jc w:val="both"/>
+              <w:rPr>
+                <w:color w:val="auto"/>
+                <w:lang w:val="en"/>
+              </w:rPr>
+            </w:pPr>
+            <w:r>
+              <w:rPr>
+                <w:color w:val="auto"/>
+                <w:lang w:val="en"/>
+              </w:rPr>
+              <w:t>7.</w:t>
+            </w:r>
+            <w:r>
+              <w:rPr>
+                <w:color w:val="auto"/>
+                <w:lang w:val="en"/>
+              </w:rPr>
+              <w:t>20</w:t>
+            </w:r>
+          </w:p>
+        </w:tc>
+      </w:tr>
+    </w:tbl>
+    <w:p>
+      <w:pPr>
+        <w:jc w:val="both"/>
+        <w:rPr>
+          <w:color w:val="auto"/>
+          <w:lang w:val="en"/>
+        </w:rPr>
+      </w:pPr>
+    </w:p>
+    <w:p>
+      <w:pPr>
+        <w:jc w:val="both"/>
+        <w:rPr>
+          <w:color w:val="auto"/>
+          <w:lang w:val="en"/>
+        </w:rPr>
+      </w:pPr>
+      <w:r>
+        <w:rPr>
+          <w:color w:val="auto"/>
+          <w:lang w:val="en"/>
+        </w:rPr>
+        <w:t>As expected, we observe that:</w:t>
+      </w:r>
+    </w:p>
+    <w:p>
+      <w:pPr>
+        <w:pStyle w:val="Paragrafoelenco"/>
+        <w:numPr>
+          <w:ilvl w:val="0"/>
+          <w:numId w:val="9"/>
+        </w:numPr>
+        <w:jc w:val="both"/>
+        <w:rPr>
+          <w:color w:val="auto"/>
+          <w:lang w:val="en"/>
+        </w:rPr>
+      </w:pPr>
+      <w:r>
+        <w:rPr>
+          <w:color w:val="auto"/>
+          <w:lang w:val="en"/>
+        </w:rPr>
+        <w:t>Tied MVG classifier has the same error rate as LDA classifier, since are equivalent models</w:t>
+      </w:r>
+    </w:p>
+    <w:p>
+      <w:pPr>
+        <w:pStyle w:val="Paragrafoelenco"/>
+        <w:numPr>
+          <w:ilvl w:val="0"/>
+          <w:numId w:val="9"/>
+        </w:numPr>
+        <w:jc w:val="both"/>
+        <w:rPr>
+          <w:color w:val="auto"/>
+          <w:lang w:val="en"/>
+        </w:rPr>
+      </w:pPr>
+      <w:r>
+        <w:rPr>
+          <w:color w:val="auto"/>
+          <w:lang w:val="en"/>
+        </w:rPr>
+        <w:t xml:space="preserve">Naïve Bayes classifier in slightly worse than MVG, indeed per-class </w:t>
+      </w:r>
+      <w:r>
+        <w:rPr>
+          <w:color w:val="auto"/>
+          <w:lang w:val="en"/>
+        </w:rPr>
+        <w:t>correlation</w:t>
+      </w:r>
+      <w:r>
+        <w:rPr>
+          <w:color w:val="auto"/>
+          <w:lang w:val="en"/>
+        </w:rPr>
+        <w:t xml:space="preserve"> matrices </w:t>
+      </w:r>
+      <w:r>
+        <w:rPr>
+          <w:color w:val="auto"/>
+          <w:lang w:val="en"/>
+        </w:rPr>
+        <w:t>show a very low correlation among dataset features: since covariances are far smaller than feature variances, covariance matrices are almost diagonal, meaning that they have non-diagonal elements, but they are negligible due to their value. Thus, a diagonal representation of per-class covariance matrices is a very good approximation of actual ones.</w:t>
+      </w:r>
+    </w:p>
+    <w:p>
+      <w:pPr>
+        <w:jc w:val="both"/>
+        <w:rPr>
+          <w:color w:val="auto"/>
+          <w:lang w:val="en"/>
+        </w:rPr>
+      </w:pPr>
+      <w:r>
+        <w:rPr>
+          <w:color w:val="auto"/>
+          <w:lang w:val="en"/>
+        </w:rPr>
+        <w:t>Moreover, we can observe that dataset points seem to be not well-separable with linear surfaces, since LDA performs worse than other two classifiers.</w:t>
+      </w:r>
+    </w:p>
+    <w:p>
+      <w:pPr>
+        <w:jc w:val="both"/>
+        <w:rPr>
+          <w:color w:val="auto"/>
+          <w:lang w:val="en"/>
+        </w:rPr>
+      </w:pPr>
+      <w:r>
+        <w:rPr>
+          <w:color w:val="auto"/>
+          <w:lang w:val="en"/>
+        </w:rPr>
+        <w:t>As we can see in the previous plots, the Gaussian assumption holds only for both classes of features 1,2,3,4, whereas features 5,6 have per-class distributions that do not fit well with Gaussian estimation, thus a MVG classification performed only on them will surely lead to inaccurate results.</w:t>
+      </w:r>
+    </w:p>
+    <w:p>
+      <w:pPr>
+        <w:jc w:val="both"/>
+        <w:rPr>
+          <w:color w:val="auto"/>
+          <w:lang w:val="en"/>
+        </w:rPr>
+      </w:pPr>
+      <w:r>
+        <w:rPr>
+          <w:color w:val="auto"/>
+          <w:lang w:val="en"/>
+        </w:rPr>
+        <w:t xml:space="preserve">By applying the same classifiers on </w:t>
+      </w:r>
+      <w:r>
+        <w:rPr>
+          <w:color w:val="auto"/>
+          <w:lang w:val="en"/>
+        </w:rPr>
+        <w:t>features 1-4 (that is discarding the worst-fitted two), we obtain the following results:</w:t>
+      </w:r>
+    </w:p>
+    <w:tbl>
+      <w:tblPr>
+        <w:tblStyle w:val="Grigliatabella"/>
+        <w:tblW w:w="0" w:type="auto"/>
+        <w:tblLook w:val="04A0" w:firstRow="1" w:lastRow="0" w:firstColumn="1" w:lastColumn="0" w:noHBand="0" w:noVBand="1"/>
+      </w:tblPr>
+      <w:tblGrid>
+        <w:gridCol w:w="4814"/>
+        <w:gridCol w:w="4814"/>
+      </w:tblGrid>
+      <w:tr>
+        <w:tc>
+          <w:tcPr>
+            <w:tcW w:w="4814" w:type="dxa"/>
+          </w:tcPr>
+          <w:p>
+            <w:pPr>
+              <w:jc w:val="both"/>
+              <w:rPr>
+                <w:color w:val="auto"/>
+                <w:lang w:val="en"/>
+              </w:rPr>
+            </w:pPr>
+            <w:r>
+              <w:rPr>
+                <w:color w:val="auto"/>
+                <w:lang w:val="en"/>
+              </w:rPr>
+              <w:t>Classifier</w:t>
+            </w:r>
+          </w:p>
+        </w:tc>
+        <w:tc>
+          <w:tcPr>
+            <w:tcW w:w="4814" w:type="dxa"/>
+          </w:tcPr>
+          <w:p>
+            <w:pPr>
+              <w:jc w:val="both"/>
+              <w:rPr>
+                <w:color w:val="auto"/>
+                <w:lang w:val="en"/>
+              </w:rPr>
+            </w:pPr>
+            <w:r>
+              <w:rPr>
+                <w:color w:val="auto"/>
+                <w:lang w:val="en"/>
+              </w:rPr>
+              <w:t>Error rate (%)</w:t>
+            </w:r>
+          </w:p>
+        </w:tc>
+      </w:tr>
+      <w:tr>
+        <w:tc>
+          <w:tcPr>
+            <w:tcW w:w="4814" w:type="dxa"/>
+          </w:tcPr>
+          <w:p>
+            <w:pPr>
+              <w:jc w:val="both"/>
+              <w:rPr>
+                <w:color w:val="auto"/>
+                <w:lang w:val="en"/>
+              </w:rPr>
+            </w:pPr>
+            <w:r>
+              <w:rPr>
+                <w:color w:val="auto"/>
+                <w:lang w:val="en"/>
+              </w:rPr>
+              <w:t>Standard MVG</w:t>
+            </w:r>
+          </w:p>
+        </w:tc>
+        <w:tc>
+          <w:tcPr>
+            <w:tcW w:w="4814" w:type="dxa"/>
+          </w:tcPr>
+          <w:p>
+            <w:pPr>
+              <w:jc w:val="both"/>
+              <w:rPr>
+                <w:color w:val="auto"/>
+                <w:lang w:val="en"/>
+              </w:rPr>
+            </w:pPr>
+            <w:r>
+              <w:rPr>
+                <w:color w:val="auto"/>
+                <w:lang w:val="en"/>
+              </w:rPr>
+              <w:t>7.95</w:t>
+            </w:r>
+          </w:p>
+        </w:tc>
+      </w:tr>
+      <w:tr>
+        <w:tc>
+          <w:tcPr>
+            <w:tcW w:w="4814" w:type="dxa"/>
+          </w:tcPr>
+          <w:p>
+            <w:pPr>
+              <w:jc w:val="both"/>
+              <w:rPr>
+                <w:color w:val="auto"/>
+                <w:lang w:val="en"/>
+              </w:rPr>
+            </w:pPr>
+            <w:r>
+              <w:rPr>
+                <w:color w:val="auto"/>
+                <w:lang w:val="en"/>
+              </w:rPr>
+              <w:t>Tied MVG</w:t>
+            </w:r>
+          </w:p>
+        </w:tc>
+        <w:tc>
+          <w:tcPr>
+            <w:tcW w:w="4814" w:type="dxa"/>
+          </w:tcPr>
+          <w:p>
+            <w:pPr>
+              <w:jc w:val="both"/>
+              <w:rPr>
+                <w:color w:val="auto"/>
+                <w:lang w:val="en"/>
+              </w:rPr>
+            </w:pPr>
+            <w:r>
+              <w:rPr>
+                <w:color w:val="auto"/>
+                <w:lang w:val="en"/>
+              </w:rPr>
+              <w:t>9.50</w:t>
+            </w:r>
+          </w:p>
+        </w:tc>
+      </w:tr>
+      <w:tr>
+        <w:tc>
+          <w:tcPr>
+            <w:tcW w:w="4814" w:type="dxa"/>
+          </w:tcPr>
+          <w:p>
+            <w:pPr>
+              <w:jc w:val="both"/>
+              <w:rPr>
+                <w:color w:val="auto"/>
+                <w:lang w:val="en"/>
+              </w:rPr>
+            </w:pPr>
+            <w:r>
+              <w:rPr>
+                <w:color w:val="auto"/>
+                <w:lang w:val="en"/>
+              </w:rPr>
+              <w:t>Naïve Bayes MVG</w:t>
+            </w:r>
+          </w:p>
+        </w:tc>
+        <w:tc>
+          <w:tcPr>
+            <w:tcW w:w="4814" w:type="dxa"/>
+          </w:tcPr>
+          <w:p>
+            <w:pPr>
+              <w:jc w:val="both"/>
+              <w:rPr>
+                <w:color w:val="auto"/>
+                <w:lang w:val="en"/>
+              </w:rPr>
+            </w:pPr>
+            <w:r>
+              <w:rPr>
+                <w:color w:val="auto"/>
+                <w:lang w:val="en"/>
+              </w:rPr>
+              <w:t>7.65</w:t>
+            </w:r>
+          </w:p>
+        </w:tc>
+      </w:tr>
+    </w:tbl>
+    <w:p>
+      <w:pPr>
+        <w:jc w:val="both"/>
+        <w:rPr>
+          <w:color w:val="auto"/>
+          <w:lang w:val="en"/>
+        </w:rPr>
+      </w:pPr>
+    </w:p>
+    <w:p>
+      <w:pPr>
+        <w:jc w:val="both"/>
+        <w:rPr>
+          <w:color w:val="auto"/>
+          <w:lang w:val="en"/>
+        </w:rPr>
+      </w:pPr>
+      <w:r>
+        <w:rPr>
+          <w:color w:val="auto"/>
+          <w:lang w:val="en"/>
+        </w:rPr>
+        <w:t>Despite the last two features seem to be misleading for a MVG classifier, they carry some significant information on data distribution, since we observe an increase of error rates by removing them; moreover, since Naïve Bayes performs slightly better than a full covariance MVG, we can conclude that some overfitting has verified: the last two features help removing them, let the MVG performing better than Naïve Bayes, as expected.</w:t>
+      </w:r>
+    </w:p>
+    <w:p>
+      <w:pPr>
+        <w:jc w:val="both"/>
+        <w:rPr>
+          <w:color w:val="auto"/>
+          <w:lang w:val="en"/>
+        </w:rPr>
+      </w:pPr>
+      <w:r>
+        <w:rPr>
+          <w:color w:val="auto"/>
+          <w:lang w:val="en"/>
+        </w:rPr>
+        <w:t>By repeating the classification only on features 1-2, we obtain the following results:</w:t>
+      </w:r>
+    </w:p>
+    <w:tbl>
+      <w:tblPr>
+        <w:tblStyle w:val="Grigliatabella"/>
+        <w:tblW w:w="0" w:type="auto"/>
+        <w:tblLook w:val="04A0" w:firstRow="1" w:lastRow="0" w:firstColumn="1" w:lastColumn="0" w:noHBand="0" w:noVBand="1"/>
+      </w:tblPr>
+      <w:tblGrid>
+        <w:gridCol w:w="4814"/>
+        <w:gridCol w:w="4814"/>
+      </w:tblGrid>
+      <w:tr>
+        <w:tc>
+          <w:tcPr>
+            <w:tcW w:w="4814" w:type="dxa"/>
+          </w:tcPr>
+          <w:p>
+            <w:pPr>
+              <w:jc w:val="both"/>
+              <w:rPr>
+                <w:color w:val="auto"/>
+                <w:lang w:val="en"/>
+              </w:rPr>
+            </w:pPr>
+            <w:r>
+              <w:rPr>
+                <w:color w:val="auto"/>
+                <w:lang w:val="en"/>
+              </w:rPr>
+              <w:t>Classifier</w:t>
+            </w:r>
+          </w:p>
+        </w:tc>
+        <w:tc>
+          <w:tcPr>
+            <w:tcW w:w="4814" w:type="dxa"/>
+          </w:tcPr>
+          <w:p>
+            <w:pPr>
+              <w:jc w:val="both"/>
+              <w:rPr>
+                <w:color w:val="auto"/>
+                <w:lang w:val="en"/>
+              </w:rPr>
+            </w:pPr>
+            <w:r>
+              <w:rPr>
+                <w:color w:val="auto"/>
+                <w:lang w:val="en"/>
+              </w:rPr>
+              <w:t>Error rate (%)</w:t>
+            </w:r>
+          </w:p>
+        </w:tc>
+      </w:tr>
+      <w:tr>
+        <w:tc>
+          <w:tcPr>
+            <w:tcW w:w="4814" w:type="dxa"/>
+          </w:tcPr>
+          <w:p>
+            <w:pPr>
+              <w:jc w:val="both"/>
+              <w:rPr>
+                <w:color w:val="auto"/>
+                <w:lang w:val="en"/>
+              </w:rPr>
+            </w:pPr>
+            <w:r>
+              <w:rPr>
+                <w:color w:val="auto"/>
+                <w:lang w:val="en"/>
+              </w:rPr>
+              <w:t>Standard MVG</w:t>
+            </w:r>
+          </w:p>
+        </w:tc>
+        <w:tc>
+          <w:tcPr>
+            <w:tcW w:w="4814" w:type="dxa"/>
+          </w:tcPr>
+          <w:p>
+            <w:pPr>
+              <w:jc w:val="both"/>
+              <w:rPr>
+                <w:color w:val="auto"/>
+                <w:lang w:val="en"/>
+              </w:rPr>
+            </w:pPr>
+            <w:r>
+              <w:rPr>
+                <w:color w:val="auto"/>
+                <w:lang w:val="en"/>
+              </w:rPr>
+              <w:t>36.50</w:t>
+            </w:r>
+          </w:p>
+        </w:tc>
+      </w:tr>
+      <w:tr>
+        <w:tc>
+          <w:tcPr>
+            <w:tcW w:w="4814" w:type="dxa"/>
+          </w:tcPr>
+          <w:p>
+            <w:pPr>
+              <w:jc w:val="both"/>
+              <w:rPr>
+                <w:color w:val="auto"/>
+                <w:lang w:val="en"/>
+              </w:rPr>
+            </w:pPr>
+            <w:r>
+              <w:rPr>
+                <w:color w:val="auto"/>
+                <w:lang w:val="en"/>
+              </w:rPr>
+              <w:t>Tied MVG</w:t>
+            </w:r>
+          </w:p>
+        </w:tc>
+        <w:tc>
+          <w:tcPr>
+            <w:tcW w:w="4814" w:type="dxa"/>
+          </w:tcPr>
+          <w:p>
+            <w:pPr>
+              <w:jc w:val="both"/>
+              <w:rPr>
+                <w:color w:val="auto"/>
+                <w:lang w:val="en"/>
+              </w:rPr>
+            </w:pPr>
+            <w:r>
+              <w:rPr>
+                <w:color w:val="auto"/>
+                <w:lang w:val="en"/>
+              </w:rPr>
+              <w:t>49.45</w:t>
+            </w:r>
+          </w:p>
+        </w:tc>
+      </w:tr>
+      <w:tr>
+        <w:tc>
+          <w:tcPr>
+            <w:tcW w:w="4814" w:type="dxa"/>
+          </w:tcPr>
+          <w:p>
+            <w:pPr>
+              <w:jc w:val="both"/>
+              <w:rPr>
+                <w:color w:val="auto"/>
+                <w:lang w:val="en"/>
+              </w:rPr>
+            </w:pPr>
+            <w:r>
+              <w:rPr>
+                <w:color w:val="auto"/>
+                <w:lang w:val="en"/>
+              </w:rPr>
+              <w:t>Naïve Bayes MVG</w:t>
+            </w:r>
+          </w:p>
+        </w:tc>
+        <w:tc>
+          <w:tcPr>
+            <w:tcW w:w="4814" w:type="dxa"/>
+          </w:tcPr>
+          <w:p>
+            <w:pPr>
+              <w:jc w:val="both"/>
+              <w:rPr>
+                <w:color w:val="auto"/>
+                <w:lang w:val="en"/>
+              </w:rPr>
+            </w:pPr>
+            <w:r>
+              <w:rPr>
+                <w:color w:val="auto"/>
+                <w:lang w:val="en"/>
+              </w:rPr>
+              <w:t>36.30</w:t>
+            </w:r>
+          </w:p>
+        </w:tc>
+      </w:tr>
+    </w:tbl>
+    <w:p>
+      <w:pPr>
+        <w:rPr>
+          <w:color w:val="auto"/>
+          <w:lang w:val="en"/>
+        </w:rPr>
+      </w:pPr>
+    </w:p>
+    <w:p>
+      <w:pPr>
+        <w:jc w:val="both"/>
+        <w:rPr>
+          <w:color w:val="auto"/>
+          <w:lang w:val="en"/>
+        </w:rPr>
+      </w:pPr>
+      <w:r>
+        <w:rPr>
+          <w:color w:val="auto"/>
+          <w:lang w:val="en"/>
+        </w:rPr>
+        <w:t>We can observe the following:</w:t>
+      </w:r>
+    </w:p>
+    <w:p>
+      <w:pPr>
+        <w:pStyle w:val="Paragrafoelenco"/>
+        <w:numPr>
+          <w:ilvl w:val="0"/>
+          <w:numId w:val="10"/>
+        </w:numPr>
+        <w:jc w:val="both"/>
+        <w:rPr>
+          <w:color w:val="auto"/>
+          <w:lang w:val="en"/>
+        </w:rPr>
+      </w:pPr>
+      <w:r>
+        <w:rPr>
+          <w:color w:val="auto"/>
+          <w:lang w:val="en"/>
+        </w:rPr>
+        <w:t>Since feature</w:t>
+      </w:r>
+      <w:r>
+        <w:rPr>
+          <w:color w:val="auto"/>
+          <w:lang w:val="en"/>
+        </w:rPr>
+        <w:t>s</w:t>
+      </w:r>
+      <w:r>
+        <w:rPr>
+          <w:color w:val="auto"/>
+          <w:lang w:val="en"/>
+        </w:rPr>
+        <w:t xml:space="preserve"> 1-2 classes are not well-separable (as shown</w:t>
+      </w:r>
+      <w:r>
+        <w:rPr>
+          <w:color w:val="auto"/>
+          <w:lang w:val="en"/>
+        </w:rPr>
+        <w:t xml:space="preserve"> in the </w:t>
+      </w:r>
+      <w:r>
+        <w:rPr>
+          <w:color w:val="auto"/>
+          <w:lang w:val="en"/>
+        </w:rPr>
+        <w:t>scatter plot</w:t>
+      </w:r>
+      <w:r>
+        <w:rPr>
+          <w:color w:val="auto"/>
+          <w:lang w:val="en"/>
+        </w:rPr>
+        <w:t xml:space="preserve"> below</w:t>
+      </w:r>
+      <w:r>
+        <w:rPr>
+          <w:color w:val="auto"/>
+          <w:lang w:val="en"/>
+        </w:rPr>
+        <w:t>), all MVG classifiers perform far worse than when applied on all the features</w:t>
+      </w:r>
+    </w:p>
+    <w:p>
+      <w:pPr>
+        <w:pStyle w:val="Paragrafoelenco"/>
+        <w:numPr>
+          <w:ilvl w:val="0"/>
+          <w:numId w:val="10"/>
+        </w:numPr>
+        <w:jc w:val="both"/>
+        <w:rPr>
+          <w:color w:val="auto"/>
+          <w:lang w:val="en"/>
+        </w:rPr>
+      </w:pPr>
+      <w:r>
+        <w:rPr>
+          <w:color w:val="auto"/>
+          <w:lang w:val="en"/>
+        </w:rPr>
+        <w:lastRenderedPageBreak/>
+        <w:t>Tied MVG classifier performs worse than others since the two features have different per-class variances, thus per-class covariance matrices are surely different, and a tied covariance assumption is inaccurate</w:t>
+      </w:r>
+    </w:p>
+    <w:p>
+      <w:pPr>
+        <w:rPr>
+          <w:color w:val="auto"/>
+          <w:lang w:val="en"/>
+        </w:rPr>
+      </w:pPr>
+      <w:r>
+        <w:rPr>
+          <w:color w:val="auto"/>
+          <w:lang w:val="en"/>
+        </w:rPr>
+        <w:t>By repeating the classification on features 3-4, we obtain the following results:</w:t>
+      </w:r>
+    </w:p>
+    <w:tbl>
+      <w:tblPr>
+        <w:tblStyle w:val="Grigliatabella"/>
+        <w:tblW w:w="0" w:type="auto"/>
+        <w:tblLook w:val="04A0" w:firstRow="1" w:lastRow="0" w:firstColumn="1" w:lastColumn="0" w:noHBand="0" w:noVBand="1"/>
+      </w:tblPr>
+      <w:tblGrid>
+        <w:gridCol w:w="4814"/>
+        <w:gridCol w:w="4814"/>
+      </w:tblGrid>
+      <w:tr>
+        <w:tc>
+          <w:tcPr>
+            <w:tcW w:w="4814" w:type="dxa"/>
+          </w:tcPr>
+          <w:p>
+            <w:pPr>
+              <w:jc w:val="both"/>
+              <w:rPr>
+                <w:color w:val="auto"/>
+                <w:lang w:val="en"/>
+              </w:rPr>
+            </w:pPr>
+            <w:r>
+              <w:rPr>
+                <w:color w:val="auto"/>
+                <w:lang w:val="en"/>
+              </w:rPr>
+              <w:t>Classifier</w:t>
+            </w:r>
+          </w:p>
+        </w:tc>
+        <w:tc>
+          <w:tcPr>
+            <w:tcW w:w="4814" w:type="dxa"/>
+          </w:tcPr>
+          <w:p>
+            <w:pPr>
+              <w:jc w:val="both"/>
+              <w:rPr>
+                <w:color w:val="auto"/>
+                <w:lang w:val="en"/>
+              </w:rPr>
+            </w:pPr>
+            <w:r>
+              <w:rPr>
+                <w:color w:val="auto"/>
+                <w:lang w:val="en"/>
+              </w:rPr>
+              <w:t>Error rate (%)</w:t>
+            </w:r>
+          </w:p>
+        </w:tc>
+      </w:tr>
+      <w:tr>
+        <w:tc>
+          <w:tcPr>
+            <w:tcW w:w="4814" w:type="dxa"/>
+          </w:tcPr>
+          <w:p>
+            <w:pPr>
+              <w:jc w:val="both"/>
+              <w:rPr>
+                <w:color w:val="auto"/>
+                <w:lang w:val="en"/>
+              </w:rPr>
+            </w:pPr>
+            <w:r>
+              <w:rPr>
+                <w:color w:val="auto"/>
+                <w:lang w:val="en"/>
+              </w:rPr>
+              <w:t>Standard MVG</w:t>
+            </w:r>
+          </w:p>
+        </w:tc>
+        <w:tc>
+          <w:tcPr>
+            <w:tcW w:w="4814" w:type="dxa"/>
+          </w:tcPr>
+          <w:p>
+            <w:pPr>
+              <w:jc w:val="both"/>
+              <w:rPr>
+                <w:color w:val="auto"/>
+                <w:lang w:val="en"/>
+              </w:rPr>
+            </w:pPr>
+            <w:r>
+              <w:rPr>
+                <w:color w:val="auto"/>
+                <w:lang w:val="en"/>
+              </w:rPr>
+              <w:t>9.45</w:t>
+            </w:r>
+          </w:p>
+        </w:tc>
+      </w:tr>
+      <w:tr>
+        <w:tc>
+          <w:tcPr>
+            <w:tcW w:w="4814" w:type="dxa"/>
+          </w:tcPr>
+          <w:p>
+            <w:pPr>
+              <w:jc w:val="both"/>
+              <w:rPr>
+                <w:color w:val="auto"/>
+                <w:lang w:val="en"/>
+              </w:rPr>
+            </w:pPr>
+            <w:r>
+              <w:rPr>
+                <w:color w:val="auto"/>
+                <w:lang w:val="en"/>
+              </w:rPr>
+              <w:t>Tied MVG</w:t>
+            </w:r>
+          </w:p>
+        </w:tc>
+        <w:tc>
+          <w:tcPr>
+            <w:tcW w:w="4814" w:type="dxa"/>
+          </w:tcPr>
+          <w:p>
+            <w:pPr>
+              <w:jc w:val="both"/>
+              <w:rPr>
+                <w:color w:val="auto"/>
+                <w:lang w:val="en"/>
+              </w:rPr>
+            </w:pPr>
+            <w:r>
+              <w:rPr>
+                <w:color w:val="auto"/>
+                <w:lang w:val="en"/>
+              </w:rPr>
+              <w:t>9.40</w:t>
+            </w:r>
+          </w:p>
+        </w:tc>
+      </w:tr>
+      <w:tr>
+        <w:tc>
+          <w:tcPr>
+            <w:tcW w:w="4814" w:type="dxa"/>
+          </w:tcPr>
+          <w:p>
+            <w:pPr>
+              <w:jc w:val="both"/>
+              <w:rPr>
+                <w:color w:val="auto"/>
+                <w:lang w:val="en"/>
+              </w:rPr>
+            </w:pPr>
+            <w:r>
+              <w:rPr>
+                <w:color w:val="auto"/>
+                <w:lang w:val="en"/>
+              </w:rPr>
+              <w:t>Naïve Bayes MVG</w:t>
+            </w:r>
+          </w:p>
+        </w:tc>
+        <w:tc>
+          <w:tcPr>
+            <w:tcW w:w="4814" w:type="dxa"/>
+          </w:tcPr>
+          <w:p>
+            <w:pPr>
+              <w:jc w:val="both"/>
+              <w:rPr>
+                <w:color w:val="auto"/>
+                <w:lang w:val="en"/>
+              </w:rPr>
+            </w:pPr>
+            <w:r>
+              <w:rPr>
+                <w:color w:val="auto"/>
+                <w:lang w:val="en"/>
+              </w:rPr>
+              <w:t>9.45</w:t>
+            </w:r>
+          </w:p>
+        </w:tc>
+      </w:tr>
+    </w:tbl>
+    <w:p>
+      <w:pPr>
+        <w:rPr>
+          <w:color w:val="auto"/>
+          <w:lang w:val="en"/>
+        </w:rPr>
+      </w:pPr>
+    </w:p>
+    <w:p>
+      <w:pPr>
+        <w:jc w:val="both"/>
+        <w:rPr>
+          <w:color w:val="auto"/>
+          <w:lang w:val="en"/>
+        </w:rPr>
+      </w:pPr>
+      <w:r>
+        <w:rPr>
+          <w:color w:val="auto"/>
+          <w:lang w:val="en"/>
+        </w:rPr>
+        <w:t>We can observe the following:</w:t>
+      </w:r>
+    </w:p>
+    <w:p>
+      <w:pPr>
+        <w:pStyle w:val="Paragrafoelenco"/>
+        <w:numPr>
+          <w:ilvl w:val="0"/>
+          <w:numId w:val="11"/>
+        </w:numPr>
+        <w:jc w:val="both"/>
+        <w:rPr>
+          <w:color w:val="auto"/>
+          <w:lang w:val="en"/>
+        </w:rPr>
+      </w:pPr>
+      <w:r>
+        <w:rPr>
+          <w:color w:val="auto"/>
+          <w:lang w:val="en"/>
+        </w:rPr>
+        <w:t>Since features 3-4 classes are well separable (as shown in the scatter plot below), error rates do not increase significantly with respect to the model trained on all features</w:t>
+      </w:r>
+    </w:p>
+    <w:p>
+      <w:pPr>
+        <w:pStyle w:val="Paragrafoelenco"/>
+        <w:numPr>
+          <w:ilvl w:val="0"/>
+          <w:numId w:val="11"/>
+        </w:numPr>
+        <w:jc w:val="both"/>
+        <w:rPr>
+          <w:color w:val="auto"/>
+          <w:lang w:val="en"/>
+        </w:rPr>
+      </w:pPr>
+      <w:r>
+        <w:rPr>
+          <w:color w:val="auto"/>
+          <w:lang w:val="en"/>
+        </w:rPr>
+        <w:t>Since per-class variances are similar, tied covariance assumption works well; moreover, the simplification of the model is beneficial</w:t>
+      </w:r>
+      <w:r>
+        <w:rPr>
+          <w:color w:val="auto"/>
+          <w:lang w:val="en"/>
+        </w:rPr>
+        <w:t>, indeed this variant performs slightly better than full-covariance MVG, avoiding the risk of overfitting.</w:t>
+      </w:r>
+    </w:p>
+    <w:p>
+      <w:pPr>
+        <w:rPr>
+          <w:color w:val="auto"/>
+          <w:lang w:val="en"/>
+        </w:rPr>
+      </w:pPr>
+      <w:r>
+        <w:rPr>
+          <w:noProof/>
+        </w:rPr>
+        <w:drawing>
+          <wp:anchor distT="0" distB="0" distL="114300" distR="114300" simplePos="0" relativeHeight="251682816" behindDoc="1" locked="0" layoutInCell="1" allowOverlap="1" wp14:anchorId="1A6A2196" wp14:editId="7A4C402C">
+            <wp:simplePos x="0" y="0"/>
+            <wp:positionH relativeFrom="column">
+              <wp:align>right</wp:align>
+            </wp:positionH>
+            <wp:positionV relativeFrom="paragraph">
+              <wp:posOffset>19050</wp:posOffset>
+            </wp:positionV>
+            <wp:extent cx="2847600" cy="2257200"/>
+            <wp:effectExtent l="19050" t="19050" r="10160" b="10160"/>
+            <wp:wrapTight wrapText="bothSides">
+              <wp:wrapPolygon edited="0">
+                <wp:start x="-145" y="-182"/>
+                <wp:lineTo x="-145" y="21515"/>
+                <wp:lineTo x="21533" y="21515"/>
+                <wp:lineTo x="21533" y="-182"/>
+                <wp:lineTo x="-145" y="-182"/>
+              </wp:wrapPolygon>
+            </wp:wrapTight>
+            <wp:docPr id="604847494" name="Immagine 1" descr="Immagine che contiene schermata, testo, Policromia, diagramma&#10;&#10;Descrizione generata automaticamente"/>
+            <wp:cNvGraphicFramePr>
+              <a:graphicFrameLocks xmlns:a="http://schemas.openxmlformats.org/drawingml/2006/main" noChangeAspect="1"/>
+            </wp:cNvGraphicFramePr>
+            <a:graphic xmlns:a="http://schemas.openxmlformats.org/drawingml/2006/main">
+              <a:graphicData uri="http://schemas.openxmlformats.org/drawingml/2006/picture">
+                <pic:pic xmlns:pic="http://schemas.openxmlformats.org/drawingml/2006/picture">
+                  <pic:nvPicPr>
+                    <pic:cNvPr id="604847494" name="Immagine 1" descr="Immagine che contiene schermata, testo, Policromia, diagramma&#10;&#10;Descrizione generata automaticamente"/>
+                    <pic:cNvPicPr/>
+                  </pic:nvPicPr>
+                  <pic:blipFill>
+                    <a:blip r:embed="rId30">
+                      <a:extLst>
+                        <a:ext uri="{28A0092B-C50C-407E-A947-70E740481C1C}">
+                          <a14:useLocalDpi xmlns:a14="http://schemas.microsoft.com/office/drawing/2010/main" val="0"/>
+                        </a:ext>
+                      </a:extLst>
+                    </a:blip>
+                    <a:stretch>
+                      <a:fillRect/>
+                    </a:stretch>
+                  </pic:blipFill>
+                  <pic:spPr>
+                    <a:xfrm>
+                      <a:off x="0" y="0"/>
+                      <a:ext cx="2847600" cy="2257200"/>
+                    </a:xfrm>
+                    <a:prstGeom prst="rect">
+                      <a:avLst/>
+                    </a:prstGeom>
+                    <a:ln>
+                      <a:solidFill>
+                        <a:schemeClr val="tx1"/>
+                      </a:solidFill>
+                    </a:ln>
+                  </pic:spPr>
+                </pic:pic>
+              </a:graphicData>
+            </a:graphic>
+            <wp14:sizeRelH relativeFrom="margin">
+              <wp14:pctWidth>0</wp14:pctWidth>
+            </wp14:sizeRelH>
+            <wp14:sizeRelV relativeFrom="margin">
+              <wp14:pctHeight>0</wp14:pctHeight>
+            </wp14:sizeRelV>
+          </wp:anchor>
+        </w:drawing>
+      </w:r>
+      <w:r>
+        <w:rPr>
+          <w:noProof/>
+        </w:rPr>
+        <w:drawing>
+          <wp:anchor distT="0" distB="0" distL="114300" distR="114300" simplePos="0" relativeHeight="251681792" behindDoc="1" locked="0" layoutInCell="1" allowOverlap="1" wp14:anchorId="4A4A7A7F" wp14:editId="369AB4C9">
+            <wp:simplePos x="0" y="0"/>
+            <wp:positionH relativeFrom="column">
+              <wp:align>left</wp:align>
+            </wp:positionH>
+            <wp:positionV relativeFrom="paragraph">
+              <wp:posOffset>19050</wp:posOffset>
+            </wp:positionV>
+            <wp:extent cx="2908800" cy="2257200"/>
+            <wp:effectExtent l="19050" t="19050" r="25400" b="10160"/>
+            <wp:wrapTight wrapText="bothSides">
+              <wp:wrapPolygon edited="0">
+                <wp:start x="-141" y="-182"/>
+                <wp:lineTo x="-141" y="21515"/>
+                <wp:lineTo x="21647" y="21515"/>
+                <wp:lineTo x="21647" y="-182"/>
+                <wp:lineTo x="-141" y="-182"/>
+              </wp:wrapPolygon>
+            </wp:wrapTight>
+            <wp:docPr id="491538218" name="Immagine 1" descr="Immagine che contiene schermata, testo, diagramma, Policromia&#10;&#10;Descrizione generata automaticamente"/>
+            <wp:cNvGraphicFramePr>
+              <a:graphicFrameLocks xmlns:a="http://schemas.openxmlformats.org/drawingml/2006/main" noChangeAspect="1"/>
+            </wp:cNvGraphicFramePr>
+            <a:graphic xmlns:a="http://schemas.openxmlformats.org/drawingml/2006/main">
+              <a:graphicData uri="http://schemas.openxmlformats.org/drawingml/2006/picture">
+                <pic:pic xmlns:pic="http://schemas.openxmlformats.org/drawingml/2006/picture">
+                  <pic:nvPicPr>
+                    <pic:cNvPr id="491538218" name="Immagine 1" descr="Immagine che contiene schermata, testo, diagramma, Policromia&#10;&#10;Descrizione generata automaticamente"/>
+                    <pic:cNvPicPr/>
+                  </pic:nvPicPr>
+                  <pic:blipFill>
+                    <a:blip r:embed="rId31">
+                      <a:extLst>
+                        <a:ext uri="{28A0092B-C50C-407E-A947-70E740481C1C}">
+                          <a14:useLocalDpi xmlns:a14="http://schemas.microsoft.com/office/drawing/2010/main" val="0"/>
+                        </a:ext>
+                      </a:extLst>
+                    </a:blip>
+                    <a:stretch>
+                      <a:fillRect/>
+                    </a:stretch>
+                  </pic:blipFill>
+                  <pic:spPr>
+                    <a:xfrm>
+                      <a:off x="0" y="0"/>
+                      <a:ext cx="2908800" cy="2257200"/>
+                    </a:xfrm>
+                    <a:prstGeom prst="rect">
+                      <a:avLst/>
+                    </a:prstGeom>
+                    <a:ln>
+                      <a:solidFill>
+                        <a:schemeClr val="tx1"/>
+                      </a:solidFill>
+                    </a:ln>
+                  </pic:spPr>
+                </pic:pic>
+              </a:graphicData>
+            </a:graphic>
+            <wp14:sizeRelH relativeFrom="margin">
+              <wp14:pctWidth>0</wp14:pctWidth>
+            </wp14:sizeRelH>
+            <wp14:sizeRelV relativeFrom="margin">
+              <wp14:pctHeight>0</wp14:pctHeight>
+            </wp14:sizeRelV>
+          </wp:anchor>
+        </w:drawing>
+      </w:r>
+      <w:r>
+        <w:rPr>
+          <w:color w:val="auto"/>
+          <w:lang w:val="en"/>
+        </w:rPr>
+        <w:t>Finally, applying the same model with a preprocessing stage, implemented as a PCA application on the whole dataset, we obtain the following results, in terms of percentual error rates:</w:t>
+      </w:r>
+    </w:p>
+    <w:tbl>
+      <w:tblPr>
+        <w:tblStyle w:val="Grigliatabella"/>
+        <w:tblW w:w="0" w:type="auto"/>
+        <w:tblLook w:val="04A0" w:firstRow="1" w:lastRow="0" w:firstColumn="1" w:lastColumn="0" w:noHBand="0" w:noVBand="1"/>
+      </w:tblPr>
+      <w:tblGrid>
+        <w:gridCol w:w="2407"/>
+        <w:gridCol w:w="2407"/>
+        <w:gridCol w:w="2407"/>
+        <w:gridCol w:w="2407"/>
+      </w:tblGrid>
+      <w:tr>
+        <w:tc>
+          <w:tcPr>
+            <w:tcW w:w="2407" w:type="dxa"/>
+          </w:tcPr>
+          <w:p>
+            <w:pPr>
+              <w:rPr>
+                <w:color w:val="auto"/>
+                <w:lang w:val="en"/>
+              </w:rPr>
+            </w:pPr>
+            <w:r>
+              <w:rPr>
+                <w:color w:val="auto"/>
+                <w:lang w:val="en"/>
+              </w:rPr>
+              <w:t>PCA components</w:t>
+            </w:r>
+          </w:p>
+        </w:tc>
+        <w:tc>
+          <w:tcPr>
+            <w:tcW w:w="2407" w:type="dxa"/>
+          </w:tcPr>
+          <w:p>
+            <w:pPr>
+              <w:rPr>
+                <w:color w:val="auto"/>
+                <w:lang w:val="en"/>
+              </w:rPr>
+            </w:pPr>
+            <w:r>
+              <w:rPr>
+                <w:color w:val="auto"/>
+                <w:lang w:val="en"/>
+              </w:rPr>
+              <w:t>Standard MVG</w:t>
+            </w:r>
+          </w:p>
+        </w:tc>
+        <w:tc>
+          <w:tcPr>
+            <w:tcW w:w="2407" w:type="dxa"/>
+          </w:tcPr>
+          <w:p>
+            <w:pPr>
+              <w:rPr>
+                <w:color w:val="auto"/>
+                <w:lang w:val="en"/>
+              </w:rPr>
+            </w:pPr>
+            <w:r>
+              <w:rPr>
+                <w:color w:val="auto"/>
+                <w:lang w:val="en"/>
+              </w:rPr>
+              <w:t>Tied MVG</w:t>
+            </w:r>
+          </w:p>
+        </w:tc>
+        <w:tc>
+          <w:tcPr>
+            <w:tcW w:w="2407" w:type="dxa"/>
+          </w:tcPr>
+          <w:p>
+            <w:pPr>
+              <w:rPr>
+                <w:color w:val="auto"/>
+                <w:lang w:val="en"/>
+              </w:rPr>
+            </w:pPr>
+            <w:r>
+              <w:rPr>
+                <w:color w:val="auto"/>
+                <w:lang w:val="en"/>
+              </w:rPr>
+              <w:t>Naïve Bayes MVG</w:t>
+            </w:r>
+          </w:p>
+        </w:tc>
+      </w:tr>
+      <w:tr>
+        <w:tc>
+          <w:tcPr>
+            <w:tcW w:w="2407" w:type="dxa"/>
+          </w:tcPr>
+          <w:p>
+            <w:pPr>
+              <w:rPr>
+                <w:color w:val="auto"/>
+                <w:lang w:val="en"/>
+              </w:rPr>
+            </w:pPr>
+            <w:r>
+              <w:rPr>
+                <w:color w:val="auto"/>
+                <w:lang w:val="en"/>
+              </w:rPr>
+              <w:t>2</w:t>
+            </w:r>
+          </w:p>
+        </w:tc>
+        <w:tc>
+          <w:tcPr>
+            <w:tcW w:w="2407" w:type="dxa"/>
+          </w:tcPr>
+          <w:p>
+            <w:pPr>
+              <w:rPr>
+                <w:color w:val="auto"/>
+                <w:lang w:val="en"/>
+              </w:rPr>
+            </w:pPr>
+            <w:r>
+              <w:rPr>
+                <w:color w:val="auto"/>
+                <w:lang w:val="en"/>
+              </w:rPr>
+              <w:t>8.80</w:t>
+            </w:r>
+          </w:p>
+        </w:tc>
+        <w:tc>
+          <w:tcPr>
+            <w:tcW w:w="2407" w:type="dxa"/>
+          </w:tcPr>
+          <w:p>
+            <w:pPr>
+              <w:rPr>
+                <w:color w:val="auto"/>
+                <w:lang w:val="en"/>
+              </w:rPr>
+            </w:pPr>
+            <w:r>
+              <w:rPr>
+                <w:color w:val="auto"/>
+                <w:lang w:val="en"/>
+              </w:rPr>
+              <w:t>9.25</w:t>
+            </w:r>
+          </w:p>
+        </w:tc>
+        <w:tc>
+          <w:tcPr>
+            <w:tcW w:w="2407" w:type="dxa"/>
+          </w:tcPr>
+          <w:p>
+            <w:pPr>
+              <w:rPr>
+                <w:color w:val="auto"/>
+                <w:lang w:val="en"/>
+              </w:rPr>
+            </w:pPr>
+            <w:r>
+              <w:rPr>
+                <w:color w:val="auto"/>
+                <w:lang w:val="en"/>
+              </w:rPr>
+              <w:t>8.85</w:t>
+            </w:r>
+          </w:p>
+        </w:tc>
+      </w:tr>
+      <w:tr>
+        <w:tc>
+          <w:tcPr>
+            <w:tcW w:w="2407" w:type="dxa"/>
+          </w:tcPr>
+          <w:p>
+            <w:pPr>
+              <w:rPr>
+                <w:color w:val="auto"/>
+                <w:lang w:val="en"/>
+              </w:rPr>
+            </w:pPr>
+            <w:r>
+              <w:rPr>
+                <w:color w:val="auto"/>
+                <w:lang w:val="en"/>
+              </w:rPr>
+              <w:t>3</w:t>
+            </w:r>
+          </w:p>
+        </w:tc>
+        <w:tc>
+          <w:tcPr>
+            <w:tcW w:w="2407" w:type="dxa"/>
+          </w:tcPr>
+          <w:p>
+            <w:pPr>
+              <w:rPr>
+                <w:color w:val="auto"/>
+                <w:lang w:val="en"/>
+              </w:rPr>
+            </w:pPr>
+            <w:r>
+              <w:rPr>
+                <w:color w:val="auto"/>
+                <w:lang w:val="en"/>
+              </w:rPr>
+              <w:t>8.80</w:t>
+            </w:r>
+          </w:p>
+        </w:tc>
+        <w:tc>
+          <w:tcPr>
+            <w:tcW w:w="2407" w:type="dxa"/>
+          </w:tcPr>
+          <w:p>
+            <w:pPr>
+              <w:rPr>
+                <w:color w:val="auto"/>
+                <w:lang w:val="en"/>
+              </w:rPr>
+            </w:pPr>
+            <w:r>
+              <w:rPr>
+                <w:color w:val="auto"/>
+                <w:lang w:val="en"/>
+              </w:rPr>
+              <w:t>9.25</w:t>
+            </w:r>
+          </w:p>
+        </w:tc>
+        <w:tc>
+          <w:tcPr>
+            <w:tcW w:w="2407" w:type="dxa"/>
+          </w:tcPr>
+          <w:p>
+            <w:pPr>
+              <w:rPr>
+                <w:color w:val="auto"/>
+                <w:lang w:val="en"/>
+              </w:rPr>
+            </w:pPr>
+            <w:r>
+              <w:rPr>
+                <w:color w:val="auto"/>
+                <w:lang w:val="en"/>
+              </w:rPr>
+              <w:t>9.00</w:t>
+            </w:r>
+          </w:p>
+        </w:tc>
+      </w:tr>
+      <w:tr>
+        <w:tc>
+          <w:tcPr>
+            <w:tcW w:w="2407" w:type="dxa"/>
+          </w:tcPr>
+          <w:p>
+            <w:pPr>
+              <w:rPr>
+                <w:color w:val="auto"/>
+                <w:lang w:val="en"/>
+              </w:rPr>
+            </w:pPr>
+            <w:r>
+              <w:rPr>
+                <w:color w:val="auto"/>
+                <w:lang w:val="en"/>
+              </w:rPr>
+              <w:t>4</w:t>
+            </w:r>
+          </w:p>
+        </w:tc>
+        <w:tc>
+          <w:tcPr>
+            <w:tcW w:w="2407" w:type="dxa"/>
+          </w:tcPr>
+          <w:p>
+            <w:pPr>
+              <w:rPr>
+                <w:color w:val="auto"/>
+                <w:lang w:val="en"/>
+              </w:rPr>
+            </w:pPr>
+            <w:r>
+              <w:rPr>
+                <w:color w:val="auto"/>
+                <w:lang w:val="en"/>
+              </w:rPr>
+              <w:t>8.05</w:t>
+            </w:r>
+          </w:p>
+        </w:tc>
+        <w:tc>
+          <w:tcPr>
+            <w:tcW w:w="2407" w:type="dxa"/>
+          </w:tcPr>
+          <w:p>
+            <w:pPr>
+              <w:rPr>
+                <w:color w:val="auto"/>
+                <w:lang w:val="en"/>
+              </w:rPr>
+            </w:pPr>
+            <w:r>
+              <w:rPr>
+                <w:color w:val="auto"/>
+                <w:lang w:val="en"/>
+              </w:rPr>
+              <w:t>9.25</w:t>
+            </w:r>
+          </w:p>
+        </w:tc>
+        <w:tc>
+          <w:tcPr>
+            <w:tcW w:w="2407" w:type="dxa"/>
+          </w:tcPr>
+          <w:p>
+            <w:pPr>
+              <w:rPr>
+                <w:color w:val="auto"/>
+                <w:lang w:val="en"/>
+              </w:rPr>
+            </w:pPr>
+            <w:r>
+              <w:rPr>
+                <w:color w:val="auto"/>
+                <w:lang w:val="en"/>
+              </w:rPr>
+              <w:t>8.85</w:t>
+            </w:r>
+          </w:p>
+        </w:tc>
+      </w:tr>
+      <w:tr>
+        <w:tc>
+          <w:tcPr>
+            <w:tcW w:w="2407" w:type="dxa"/>
+          </w:tcPr>
+          <w:p>
+            <w:pPr>
+              <w:rPr>
+                <w:color w:val="auto"/>
+                <w:lang w:val="en"/>
+              </w:rPr>
+            </w:pPr>
+            <w:r>
+              <w:rPr>
+                <w:color w:val="auto"/>
+                <w:lang w:val="en"/>
+              </w:rPr>
+              <w:t>5</w:t>
+            </w:r>
+          </w:p>
+        </w:tc>
+        <w:tc>
+          <w:tcPr>
+            <w:tcW w:w="2407" w:type="dxa"/>
+          </w:tcPr>
+          <w:p>
+            <w:pPr>
+              <w:rPr>
+                <w:color w:val="auto"/>
+                <w:lang w:val="en"/>
+              </w:rPr>
+            </w:pPr>
+            <w:r>
+              <w:rPr>
+                <w:color w:val="auto"/>
+                <w:lang w:val="en"/>
+              </w:rPr>
+              <w:t>7.10</w:t>
+            </w:r>
+          </w:p>
+        </w:tc>
+        <w:tc>
+          <w:tcPr>
+            <w:tcW w:w="2407" w:type="dxa"/>
+          </w:tcPr>
+          <w:p>
+            <w:pPr>
+              <w:rPr>
+                <w:color w:val="auto"/>
+                <w:lang w:val="en"/>
+              </w:rPr>
+            </w:pPr>
+            <w:r>
+              <w:rPr>
+                <w:color w:val="auto"/>
+                <w:lang w:val="en"/>
+              </w:rPr>
+              <w:t>9.30</w:t>
+            </w:r>
+          </w:p>
+        </w:tc>
+        <w:tc>
+          <w:tcPr>
+            <w:tcW w:w="2407" w:type="dxa"/>
+          </w:tcPr>
+          <w:p>
+            <w:pPr>
+              <w:rPr>
+                <w:color w:val="auto"/>
+                <w:lang w:val="en"/>
+              </w:rPr>
+            </w:pPr>
+            <w:r>
+              <w:rPr>
+                <w:color w:val="auto"/>
+                <w:lang w:val="en"/>
+              </w:rPr>
+              <w:t>8.75</w:t>
+            </w:r>
+          </w:p>
+        </w:tc>
+      </w:tr>
+    </w:tbl>
+    <w:p>
+      <w:pPr>
+        <w:rPr>
+          <w:color w:val="auto"/>
+          <w:lang w:val="en"/>
+        </w:rPr>
+      </w:pPr>
+    </w:p>
+    <w:p>
+      <w:pPr>
+        <w:jc w:val="both"/>
+        <w:rPr>
+          <w:color w:val="auto"/>
+          <w:lang w:val="en"/>
+        </w:rPr>
+      </w:pPr>
+      <w:r>
+        <w:rPr>
+          <w:color w:val="auto"/>
+          <w:lang w:val="en"/>
+        </w:rPr>
+        <w:t>We can observe a general decrease of the accuracy for both Naïve Bayes and standard MVG classifier, due to the reduction of the information extracted from data. Tied MVG performs slightly better for small number of components (less than 5)</w:t>
+      </w:r>
+      <w:r>
+        <w:rPr>
+          <w:color w:val="auto"/>
+          <w:lang w:val="en"/>
+        </w:rPr>
+        <w:t xml:space="preserve">: this is possible since all PCA features (except for the second and, partially, the fifth) have similar per-class covariances, thus the tied covariance assumption is slightly better in this case than in the case without PCA preprocessing. </w:t>
+      </w:r>
+    </w:p>
+    <w:p>
+      <w:pPr>
+        <w:jc w:val="both"/>
+        <w:rPr>
+          <w:color w:val="auto"/>
+          <w:sz w:val="18"/>
+          <w:szCs w:val="28"/>
+          <w:lang w:val="en"/>
+        </w:rPr>
+      </w:pPr>
+      <w:r>
+        <w:rPr>
+          <w:color w:val="auto"/>
+          <w:lang w:val="en"/>
+        </w:rPr>
+        <w:lastRenderedPageBreak/>
+        <w:t>In conclusion, the best overall Gaussian model (in terms of error rate) is the standard MVG classifier, with an error rate of 7 % on the validation set.</w:t>
+      </w:r>
+    </w:p>
     <w:sectPr>
-      <w:footerReference w:type="default" r:id="rId30"/>
+      <w:footerReference w:type="default" r:id="rId32"/>
       <w:pgSz w:w="11906" w:h="16838"/>
       <w:pgMar w:top="1417" w:right="1134" w:bottom="1134" w:left="1134" w:header="708" w:footer="708" w:gutter="0"/>
       <w:cols w:space="708"/>
@@ -4439,6 +6327,119 @@
     </w:lvl>
   </w:abstractNum>
   <w:abstractNum w:abstractNumId="1" w15:restartNumberingAfterBreak="0">
+    <w:nsid w:val="1B251021"/>
+    <w:multiLevelType w:val="hybridMultilevel"/>
+    <w:tmpl w:val="CE9240BE"/>
+    <w:lvl w:ilvl="0" w:tplc="08090001">
+      <w:start w:val="1"/>
+      <w:numFmt w:val="bullet"/>
+      <w:lvlText w:val=""/>
+      <w:lvlJc w:val="left"/>
+      <w:pPr>
+        <w:ind w:left="720" w:hanging="360"/>
+      </w:pPr>
+      <w:rPr>
+        <w:rFonts w:ascii="Symbol" w:hAnsi="Symbol" w:hint="default"/>
+      </w:rPr>
+    </w:lvl>
+    <w:lvl w:ilvl="1" w:tplc="08090003" w:tentative="1">
+      <w:start w:val="1"/>
+      <w:numFmt w:val="bullet"/>
+      <w:lvlText w:val="o"/>
+      <w:lvlJc w:val="left"/>
+      <w:pPr>
+        <w:ind w:left="1440" w:hanging="360"/>
+      </w:pPr>
+      <w:rPr>
+        <w:rFonts w:ascii="Courier New" w:hAnsi="Courier New" w:cs="Courier New" w:hint="default"/>
+      </w:rPr>
+    </w:lvl>
+    <w:lvl w:ilvl="2" w:tplc="08090005" w:tentative="1">
+      <w:start w:val="1"/>
+      <w:numFmt w:val="bullet"/>
+      <w:lvlText w:val=""/>
+      <w:lvlJc w:val="left"/>
+      <w:pPr>
+        <w:ind w:left="2160" w:hanging="360"/>
+      </w:pPr>
+      <w:rPr>
+        <w:rFonts w:ascii="Wingdings" w:hAnsi="Wingdings" w:hint="default"/>
+      </w:rPr>
+    </w:lvl>
+    <w:lvl w:ilvl="3" w:tplc="08090001" w:tentative="1">
+      <w:start w:val="1"/>
+      <w:numFmt w:val="bullet"/>
+      <w:lvlText w:val=""/>
+      <w:lvlJc w:val="left"/>
+      <w:pPr>
+        <w:ind w:left="2880" w:hanging="360"/>
+      </w:pPr>
+      <w:rPr>
+        <w:rFonts w:ascii="Symbol" w:hAnsi="Symbol" w:hint="default"/>
+      </w:rPr>
+    </w:lvl>
+    <w:lvl w:ilvl="4" w:tplc="08090003" w:tentative="1">
+      <w:start w:val="1"/>
+      <w:numFmt w:val="bullet"/>
+      <w:lvlText w:val="o"/>
+      <w:lvlJc w:val="left"/>
+      <w:pPr>
+        <w:ind w:left="3600" w:hanging="360"/>
+      </w:pPr>
+      <w:rPr>
+        <w:rFonts w:ascii="Courier New" w:hAnsi="Courier New" w:cs="Courier New" w:hint="default"/>
+      </w:rPr>
+    </w:lvl>
+    <w:lvl w:ilvl="5" w:tplc="08090005" w:tentative="1">
+      <w:start w:val="1"/>
+      <w:numFmt w:val="bullet"/>
+      <w:lvlText w:val=""/>
+      <w:lvlJc w:val="left"/>
+      <w:pPr>
+        <w:ind w:left="4320" w:hanging="360"/>
+      </w:pPr>
+      <w:rPr>
+        <w:rFonts w:ascii="Wingdings" w:hAnsi="Wingdings" w:hint="default"/>
+      </w:rPr>
+    </w:lvl>
+    <w:lvl w:ilvl="6" w:tplc="08090001" w:tentative="1">
+      <w:start w:val="1"/>
+      <w:numFmt w:val="bullet"/>
+      <w:lvlText w:val=""/>
+      <w:lvlJc w:val="left"/>
+      <w:pPr>
+        <w:ind w:left="5040" w:hanging="360"/>
+      </w:pPr>
+      <w:rPr>
+        <w:rFonts w:ascii="Symbol" w:hAnsi="Symbol" w:hint="default"/>
+      </w:rPr>
+    </w:lvl>
+    <w:lvl w:ilvl="7" w:tplc="08090003" w:tentative="1">
+      <w:start w:val="1"/>
+      <w:numFmt w:val="bullet"/>
+      <w:lvlText w:val="o"/>
+      <w:lvlJc w:val="left"/>
+      <w:pPr>
+        <w:ind w:left="5760" w:hanging="360"/>
+      </w:pPr>
+      <w:rPr>
+        <w:rFonts w:ascii="Courier New" w:hAnsi="Courier New" w:cs="Courier New" w:hint="default"/>
+      </w:rPr>
+    </w:lvl>
+    <w:lvl w:ilvl="8" w:tplc="08090005" w:tentative="1">
+      <w:start w:val="1"/>
+      <w:numFmt w:val="bullet"/>
+      <w:lvlText w:val=""/>
+      <w:lvlJc w:val="left"/>
+      <w:pPr>
+        <w:ind w:left="6480" w:hanging="360"/>
+      </w:pPr>
+      <w:rPr>
+        <w:rFonts w:ascii="Wingdings" w:hAnsi="Wingdings" w:hint="default"/>
+      </w:rPr>
+    </w:lvl>
+  </w:abstractNum>
+  <w:abstractNum w:abstractNumId="2" w15:restartNumberingAfterBreak="0">
     <w:nsid w:val="311B0C7D"/>
     <w:multiLevelType w:val="multilevel"/>
     <w:tmpl w:val="8332A3F8"/>
@@ -4559,7 +6560,7 @@
       </w:pPr>
     </w:lvl>
   </w:abstractNum>
-  <w:abstractNum w:abstractNumId="2" w15:restartNumberingAfterBreak="0">
+  <w:abstractNum w:abstractNumId="3" w15:restartNumberingAfterBreak="0">
     <w:nsid w:val="3E1327EC"/>
     <w:multiLevelType w:val="hybridMultilevel"/>
     <w:tmpl w:val="6A64E97C"/>
@@ -4672,7 +6673,120 @@
       </w:rPr>
     </w:lvl>
   </w:abstractNum>
-  <w:abstractNum w:abstractNumId="3" w15:restartNumberingAfterBreak="0">
+  <w:abstractNum w:abstractNumId="4" w15:restartNumberingAfterBreak="0">
+    <w:nsid w:val="421F6BF7"/>
+    <w:multiLevelType w:val="hybridMultilevel"/>
+    <w:tmpl w:val="52A2A8F6"/>
+    <w:lvl w:ilvl="0" w:tplc="08090001">
+      <w:start w:val="1"/>
+      <w:numFmt w:val="bullet"/>
+      <w:lvlText w:val=""/>
+      <w:lvlJc w:val="left"/>
+      <w:pPr>
+        <w:ind w:left="720" w:hanging="360"/>
+      </w:pPr>
+      <w:rPr>
+        <w:rFonts w:ascii="Symbol" w:hAnsi="Symbol" w:hint="default"/>
+      </w:rPr>
+    </w:lvl>
+    <w:lvl w:ilvl="1" w:tplc="08090003" w:tentative="1">
+      <w:start w:val="1"/>
+      <w:numFmt w:val="bullet"/>
+      <w:lvlText w:val="o"/>
+      <w:lvlJc w:val="left"/>
+      <w:pPr>
+        <w:ind w:left="1440" w:hanging="360"/>
+      </w:pPr>
+      <w:rPr>
+        <w:rFonts w:ascii="Courier New" w:hAnsi="Courier New" w:cs="Courier New" w:hint="default"/>
+      </w:rPr>
+    </w:lvl>
+    <w:lvl w:ilvl="2" w:tplc="08090005" w:tentative="1">
+      <w:start w:val="1"/>
+      <w:numFmt w:val="bullet"/>
+      <w:lvlText w:val=""/>
+      <w:lvlJc w:val="left"/>
+      <w:pPr>
+        <w:ind w:left="2160" w:hanging="360"/>
+      </w:pPr>
+      <w:rPr>
+        <w:rFonts w:ascii="Wingdings" w:hAnsi="Wingdings" w:hint="default"/>
+      </w:rPr>
+    </w:lvl>
+    <w:lvl w:ilvl="3" w:tplc="08090001" w:tentative="1">
+      <w:start w:val="1"/>
+      <w:numFmt w:val="bullet"/>
+      <w:lvlText w:val=""/>
+      <w:lvlJc w:val="left"/>
+      <w:pPr>
+        <w:ind w:left="2880" w:hanging="360"/>
+      </w:pPr>
+      <w:rPr>
+        <w:rFonts w:ascii="Symbol" w:hAnsi="Symbol" w:hint="default"/>
+      </w:rPr>
+    </w:lvl>
+    <w:lvl w:ilvl="4" w:tplc="08090003" w:tentative="1">
+      <w:start w:val="1"/>
+      <w:numFmt w:val="bullet"/>
+      <w:lvlText w:val="o"/>
+      <w:lvlJc w:val="left"/>
+      <w:pPr>
+        <w:ind w:left="3600" w:hanging="360"/>
+      </w:pPr>
+      <w:rPr>
+        <w:rFonts w:ascii="Courier New" w:hAnsi="Courier New" w:cs="Courier New" w:hint="default"/>
+      </w:rPr>
+    </w:lvl>
+    <w:lvl w:ilvl="5" w:tplc="08090005" w:tentative="1">
+      <w:start w:val="1"/>
+      <w:numFmt w:val="bullet"/>
+      <w:lvlText w:val=""/>
+      <w:lvlJc w:val="left"/>
+      <w:pPr>
+        <w:ind w:left="4320" w:hanging="360"/>
+      </w:pPr>
+      <w:rPr>
+        <w:rFonts w:ascii="Wingdings" w:hAnsi="Wingdings" w:hint="default"/>
+      </w:rPr>
+    </w:lvl>
+    <w:lvl w:ilvl="6" w:tplc="08090001" w:tentative="1">
+      <w:start w:val="1"/>
+      <w:numFmt w:val="bullet"/>
+      <w:lvlText w:val=""/>
+      <w:lvlJc w:val="left"/>
+      <w:pPr>
+        <w:ind w:left="5040" w:hanging="360"/>
+      </w:pPr>
+      <w:rPr>
+        <w:rFonts w:ascii="Symbol" w:hAnsi="Symbol" w:hint="default"/>
+      </w:rPr>
+    </w:lvl>
+    <w:lvl w:ilvl="7" w:tplc="08090003" w:tentative="1">
+      <w:start w:val="1"/>
+      <w:numFmt w:val="bullet"/>
+      <w:lvlText w:val="o"/>
+      <w:lvlJc w:val="left"/>
+      <w:pPr>
+        <w:ind w:left="5760" w:hanging="360"/>
+      </w:pPr>
+      <w:rPr>
+        <w:rFonts w:ascii="Courier New" w:hAnsi="Courier New" w:cs="Courier New" w:hint="default"/>
+      </w:rPr>
+    </w:lvl>
+    <w:lvl w:ilvl="8" w:tplc="08090005" w:tentative="1">
+      <w:start w:val="1"/>
+      <w:numFmt w:val="bullet"/>
+      <w:lvlText w:val=""/>
+      <w:lvlJc w:val="left"/>
+      <w:pPr>
+        <w:ind w:left="6480" w:hanging="360"/>
+      </w:pPr>
+      <w:rPr>
+        <w:rFonts w:ascii="Wingdings" w:hAnsi="Wingdings" w:hint="default"/>
+      </w:rPr>
+    </w:lvl>
+  </w:abstractNum>
+  <w:abstractNum w:abstractNumId="5" w15:restartNumberingAfterBreak="0">
     <w:nsid w:val="46C77096"/>
     <w:multiLevelType w:val="hybridMultilevel"/>
     <w:tmpl w:val="E7401958"/>
@@ -4785,7 +6899,7 @@
       </w:rPr>
     </w:lvl>
   </w:abstractNum>
-  <w:abstractNum w:abstractNumId="4" w15:restartNumberingAfterBreak="0">
+  <w:abstractNum w:abstractNumId="6" w15:restartNumberingAfterBreak="0">
     <w:nsid w:val="665F1343"/>
     <w:multiLevelType w:val="hybridMultilevel"/>
     <w:tmpl w:val="5FC0ABA4"/>
@@ -4874,7 +6988,7 @@
       </w:pPr>
     </w:lvl>
   </w:abstractNum>
-  <w:abstractNum w:abstractNumId="5" w15:restartNumberingAfterBreak="0">
+  <w:abstractNum w:abstractNumId="7" w15:restartNumberingAfterBreak="0">
     <w:nsid w:val="6B723406"/>
     <w:multiLevelType w:val="hybridMultilevel"/>
     <w:tmpl w:val="419C81EC"/>
@@ -4963,7 +7077,7 @@
       </w:pPr>
     </w:lvl>
   </w:abstractNum>
-  <w:abstractNum w:abstractNumId="6" w15:restartNumberingAfterBreak="0">
+  <w:abstractNum w:abstractNumId="8" w15:restartNumberingAfterBreak="0">
     <w:nsid w:val="71A64487"/>
     <w:multiLevelType w:val="hybridMultilevel"/>
     <w:tmpl w:val="69066F2A"/>
@@ -5076,26 +7190,264 @@
       </w:rPr>
     </w:lvl>
   </w:abstractNum>
+  <w:abstractNum w:abstractNumId="9" w15:restartNumberingAfterBreak="0">
+    <w:nsid w:val="73597086"/>
+    <w:multiLevelType w:val="hybridMultilevel"/>
+    <w:tmpl w:val="38323D8C"/>
+    <w:lvl w:ilvl="0" w:tplc="08090001">
+      <w:start w:val="1"/>
+      <w:numFmt w:val="bullet"/>
+      <w:lvlText w:val=""/>
+      <w:lvlJc w:val="left"/>
+      <w:pPr>
+        <w:ind w:left="720" w:hanging="360"/>
+      </w:pPr>
+      <w:rPr>
+        <w:rFonts w:ascii="Symbol" w:hAnsi="Symbol" w:hint="default"/>
+      </w:rPr>
+    </w:lvl>
+    <w:lvl w:ilvl="1" w:tplc="08090003" w:tentative="1">
+      <w:start w:val="1"/>
+      <w:numFmt w:val="bullet"/>
+      <w:lvlText w:val="o"/>
+      <w:lvlJc w:val="left"/>
+      <w:pPr>
+        <w:ind w:left="1440" w:hanging="360"/>
+      </w:pPr>
+      <w:rPr>
+        <w:rFonts w:ascii="Courier New" w:hAnsi="Courier New" w:cs="Courier New" w:hint="default"/>
+      </w:rPr>
+    </w:lvl>
+    <w:lvl w:ilvl="2" w:tplc="08090005" w:tentative="1">
+      <w:start w:val="1"/>
+      <w:numFmt w:val="bullet"/>
+      <w:lvlText w:val=""/>
+      <w:lvlJc w:val="left"/>
+      <w:pPr>
+        <w:ind w:left="2160" w:hanging="360"/>
+      </w:pPr>
+      <w:rPr>
+        <w:rFonts w:ascii="Wingdings" w:hAnsi="Wingdings" w:hint="default"/>
+      </w:rPr>
+    </w:lvl>
+    <w:lvl w:ilvl="3" w:tplc="08090001" w:tentative="1">
+      <w:start w:val="1"/>
+      <w:numFmt w:val="bullet"/>
+      <w:lvlText w:val=""/>
+      <w:lvlJc w:val="left"/>
+      <w:pPr>
+        <w:ind w:left="2880" w:hanging="360"/>
+      </w:pPr>
+      <w:rPr>
+        <w:rFonts w:ascii="Symbol" w:hAnsi="Symbol" w:hint="default"/>
+      </w:rPr>
+    </w:lvl>
+    <w:lvl w:ilvl="4" w:tplc="08090003" w:tentative="1">
+      <w:start w:val="1"/>
+      <w:numFmt w:val="bullet"/>
+      <w:lvlText w:val="o"/>
+      <w:lvlJc w:val="left"/>
+      <w:pPr>
+        <w:ind w:left="3600" w:hanging="360"/>
+      </w:pPr>
+      <w:rPr>
+        <w:rFonts w:ascii="Courier New" w:hAnsi="Courier New" w:cs="Courier New" w:hint="default"/>
+      </w:rPr>
+    </w:lvl>
+    <w:lvl w:ilvl="5" w:tplc="08090005" w:tentative="1">
+      <w:start w:val="1"/>
+      <w:numFmt w:val="bullet"/>
+      <w:lvlText w:val=""/>
+      <w:lvlJc w:val="left"/>
+      <w:pPr>
+        <w:ind w:left="4320" w:hanging="360"/>
+      </w:pPr>
+      <w:rPr>
+        <w:rFonts w:ascii="Wingdings" w:hAnsi="Wingdings" w:hint="default"/>
+      </w:rPr>
+    </w:lvl>
+    <w:lvl w:ilvl="6" w:tplc="08090001" w:tentative="1">
+      <w:start w:val="1"/>
+      <w:numFmt w:val="bullet"/>
+      <w:lvlText w:val=""/>
+      <w:lvlJc w:val="left"/>
+      <w:pPr>
+        <w:ind w:left="5040" w:hanging="360"/>
+      </w:pPr>
+      <w:rPr>
+        <w:rFonts w:ascii="Symbol" w:hAnsi="Symbol" w:hint="default"/>
+      </w:rPr>
+    </w:lvl>
+    <w:lvl w:ilvl="7" w:tplc="08090003" w:tentative="1">
+      <w:start w:val="1"/>
+      <w:numFmt w:val="bullet"/>
+      <w:lvlText w:val="o"/>
+      <w:lvlJc w:val="left"/>
+      <w:pPr>
+        <w:ind w:left="5760" w:hanging="360"/>
+      </w:pPr>
+      <w:rPr>
+        <w:rFonts w:ascii="Courier New" w:hAnsi="Courier New" w:cs="Courier New" w:hint="default"/>
+      </w:rPr>
+    </w:lvl>
+    <w:lvl w:ilvl="8" w:tplc="08090005" w:tentative="1">
+      <w:start w:val="1"/>
+      <w:numFmt w:val="bullet"/>
+      <w:lvlText w:val=""/>
+      <w:lvlJc w:val="left"/>
+      <w:pPr>
+        <w:ind w:left="6480" w:hanging="360"/>
+      </w:pPr>
+      <w:rPr>
+        <w:rFonts w:ascii="Wingdings" w:hAnsi="Wingdings" w:hint="default"/>
+      </w:rPr>
+    </w:lvl>
+  </w:abstractNum>
+  <w:abstractNum w:abstractNumId="10" w15:restartNumberingAfterBreak="0">
+    <w:nsid w:val="76B9653B"/>
+    <w:multiLevelType w:val="hybridMultilevel"/>
+    <w:tmpl w:val="C416FBF8"/>
+    <w:lvl w:ilvl="0" w:tplc="08090001">
+      <w:start w:val="1"/>
+      <w:numFmt w:val="bullet"/>
+      <w:lvlText w:val=""/>
+      <w:lvlJc w:val="left"/>
+      <w:pPr>
+        <w:ind w:left="720" w:hanging="360"/>
+      </w:pPr>
+      <w:rPr>
+        <w:rFonts w:ascii="Symbol" w:hAnsi="Symbol" w:hint="default"/>
+      </w:rPr>
+    </w:lvl>
+    <w:lvl w:ilvl="1" w:tplc="08090003" w:tentative="1">
+      <w:start w:val="1"/>
+      <w:numFmt w:val="bullet"/>
+      <w:lvlText w:val="o"/>
+      <w:lvlJc w:val="left"/>
+      <w:pPr>
+        <w:ind w:left="1440" w:hanging="360"/>
+      </w:pPr>
+      <w:rPr>
+        <w:rFonts w:ascii="Courier New" w:hAnsi="Courier New" w:cs="Courier New" w:hint="default"/>
+      </w:rPr>
+    </w:lvl>
+    <w:lvl w:ilvl="2" w:tplc="08090005" w:tentative="1">
+      <w:start w:val="1"/>
+      <w:numFmt w:val="bullet"/>
+      <w:lvlText w:val=""/>
+      <w:lvlJc w:val="left"/>
+      <w:pPr>
+        <w:ind w:left="2160" w:hanging="360"/>
+      </w:pPr>
+      <w:rPr>
+        <w:rFonts w:ascii="Wingdings" w:hAnsi="Wingdings" w:hint="default"/>
+      </w:rPr>
+    </w:lvl>
+    <w:lvl w:ilvl="3" w:tplc="08090001" w:tentative="1">
+      <w:start w:val="1"/>
+      <w:numFmt w:val="bullet"/>
+      <w:lvlText w:val=""/>
+      <w:lvlJc w:val="left"/>
+      <w:pPr>
+        <w:ind w:left="2880" w:hanging="360"/>
+      </w:pPr>
+      <w:rPr>
+        <w:rFonts w:ascii="Symbol" w:hAnsi="Symbol" w:hint="default"/>
+      </w:rPr>
+    </w:lvl>
+    <w:lvl w:ilvl="4" w:tplc="08090003" w:tentative="1">
+      <w:start w:val="1"/>
+      <w:numFmt w:val="bullet"/>
+      <w:lvlText w:val="o"/>
+      <w:lvlJc w:val="left"/>
+      <w:pPr>
+        <w:ind w:left="3600" w:hanging="360"/>
+      </w:pPr>
+      <w:rPr>
+        <w:rFonts w:ascii="Courier New" w:hAnsi="Courier New" w:cs="Courier New" w:hint="default"/>
+      </w:rPr>
+    </w:lvl>
+    <w:lvl w:ilvl="5" w:tplc="08090005" w:tentative="1">
+      <w:start w:val="1"/>
+      <w:numFmt w:val="bullet"/>
+      <w:lvlText w:val=""/>
+      <w:lvlJc w:val="left"/>
+      <w:pPr>
+        <w:ind w:left="4320" w:hanging="360"/>
+      </w:pPr>
+      <w:rPr>
+        <w:rFonts w:ascii="Wingdings" w:hAnsi="Wingdings" w:hint="default"/>
+      </w:rPr>
+    </w:lvl>
+    <w:lvl w:ilvl="6" w:tplc="08090001" w:tentative="1">
+      <w:start w:val="1"/>
+      <w:numFmt w:val="bullet"/>
+      <w:lvlText w:val=""/>
+      <w:lvlJc w:val="left"/>
+      <w:pPr>
+        <w:ind w:left="5040" w:hanging="360"/>
+      </w:pPr>
+      <w:rPr>
+        <w:rFonts w:ascii="Symbol" w:hAnsi="Symbol" w:hint="default"/>
+      </w:rPr>
+    </w:lvl>
+    <w:lvl w:ilvl="7" w:tplc="08090003" w:tentative="1">
+      <w:start w:val="1"/>
+      <w:numFmt w:val="bullet"/>
+      <w:lvlText w:val="o"/>
+      <w:lvlJc w:val="left"/>
+      <w:pPr>
+        <w:ind w:left="5760" w:hanging="360"/>
+      </w:pPr>
+      <w:rPr>
+        <w:rFonts w:ascii="Courier New" w:hAnsi="Courier New" w:cs="Courier New" w:hint="default"/>
+      </w:rPr>
+    </w:lvl>
+    <w:lvl w:ilvl="8" w:tplc="08090005" w:tentative="1">
+      <w:start w:val="1"/>
+      <w:numFmt w:val="bullet"/>
+      <w:lvlText w:val=""/>
+      <w:lvlJc w:val="left"/>
+      <w:pPr>
+        <w:ind w:left="6480" w:hanging="360"/>
+      </w:pPr>
+      <w:rPr>
+        <w:rFonts w:ascii="Wingdings" w:hAnsi="Wingdings" w:hint="default"/>
+      </w:rPr>
+    </w:lvl>
+  </w:abstractNum>
   <w:num w:numId="1" w16cid:durableId="1999067019">
-    <w:abstractNumId w:val="1"/>
+    <w:abstractNumId w:val="2"/>
   </w:num>
   <w:num w:numId="2" w16cid:durableId="958678996">
-    <w:abstractNumId w:val="5"/>
+    <w:abstractNumId w:val="7"/>
   </w:num>
   <w:num w:numId="3" w16cid:durableId="617757942">
-    <w:abstractNumId w:val="6"/>
+    <w:abstractNumId w:val="8"/>
   </w:num>
   <w:num w:numId="4" w16cid:durableId="1132208830">
     <w:abstractNumId w:val="0"/>
   </w:num>
   <w:num w:numId="5" w16cid:durableId="494881401">
-    <w:abstractNumId w:val="2"/>
+    <w:abstractNumId w:val="3"/>
   </w:num>
   <w:num w:numId="6" w16cid:durableId="834417858">
-    <w:abstractNumId w:val="3"/>
+    <w:abstractNumId w:val="5"/>
   </w:num>
   <w:num w:numId="7" w16cid:durableId="314838517">
+    <w:abstractNumId w:val="6"/>
+  </w:num>
+  <w:num w:numId="8" w16cid:durableId="425657503">
+    <w:abstractNumId w:val="9"/>
+  </w:num>
+  <w:num w:numId="9" w16cid:durableId="1545752017">
+    <w:abstractNumId w:val="1"/>
+  </w:num>
+  <w:num w:numId="10" w16cid:durableId="1106077420">
     <w:abstractNumId w:val="4"/>
+  </w:num>
+  <w:num w:numId="11" w16cid:durableId="960380040">
+    <w:abstractNumId w:val="10"/>
   </w:num>
 </w:numbering>
 </file>
@@ -6136,6 +8488,19 @@
       </w:tblBorders>
     </w:tblPr>
   </w:style>
+  <w:style w:type="paragraph" w:styleId="Revisione">
+    <w:name w:val="Revision"/>
+    <w:hidden/>
+    <w:uiPriority w:val="99"/>
+    <w:semiHidden/>
+    <w:rsid w:val="00E6541E"/>
+    <w:pPr>
+      <w:spacing w:after="0" w:line="240" w:lineRule="auto"/>
+    </w:pPr>
+    <w:rPr>
+      <w:lang w:val="en-GB"/>
+    </w:rPr>
+  </w:style>
 </w:styles>
 </file>
 

</xml_diff>

<commit_message>
Fix in code LR variant Report lab 8
</commit_message>
<xml_diff>
--- a/323270_dd-mm-yyyy/report/report.docx
+++ b/323270_dd-mm-yyyy/report/report.docx
@@ -537,25 +537,7 @@
           <w:color w:val="1F0909"/>
           <w:lang w:val="en"/>
         </w:rPr>
-        <w:t xml:space="preserve">the mean values are opposite but </w:t>
-      </w:r>
-      <w:proofErr w:type="gramStart"/>
-      <w:r>
-        <w:rPr>
-          <w:rFonts w:ascii="Calibri" w:hAnsi="Calibri" w:cs="Calibri"/>
-          <w:color w:val="1F0909"/>
-          <w:lang w:val="en"/>
-        </w:rPr>
-        <w:t>nearly equal</w:t>
-      </w:r>
-      <w:proofErr w:type="gramEnd"/>
-      <w:r>
-        <w:rPr>
-          <w:rFonts w:ascii="Calibri" w:hAnsi="Calibri" w:cs="Calibri"/>
-          <w:color w:val="1F0909"/>
-          <w:lang w:val="en"/>
-        </w:rPr>
-        <w:t xml:space="preserve"> in magnitude (between 0.6 and 0.7)</w:t>
+        <w:t>the mean values are opposite but nearly equal in magnitude (between 0.6 and 0.7)</w:t>
       </w:r>
       <w:r>
         <w:rPr>
@@ -586,25 +568,7 @@
           <w:color w:val="1F0909"/>
           <w:lang w:val="en"/>
         </w:rPr>
-        <w:t xml:space="preserve">the variances are </w:t>
-      </w:r>
-      <w:proofErr w:type="gramStart"/>
-      <w:r>
-        <w:rPr>
-          <w:rFonts w:ascii="Calibri" w:hAnsi="Calibri" w:cs="Calibri"/>
-          <w:color w:val="1F0909"/>
-          <w:lang w:val="en"/>
-        </w:rPr>
-        <w:t>nearly equal</w:t>
-      </w:r>
-      <w:proofErr w:type="gramEnd"/>
-      <w:r>
-        <w:rPr>
-          <w:rFonts w:ascii="Calibri" w:hAnsi="Calibri" w:cs="Calibri"/>
-          <w:color w:val="1F0909"/>
-          <w:lang w:val="en"/>
-        </w:rPr>
-        <w:t xml:space="preserve"> (between 0.5 and 0.6).</w:t>
+        <w:t>the variances are nearly equal (between 0.5 and 0.6).</w:t>
       </w:r>
     </w:p>
     <w:p>
@@ -926,25 +890,7 @@
           <w:color w:val="1F0909"/>
           <w:lang w:val="en"/>
         </w:rPr>
-        <w:t xml:space="preserve"> class, the </w:t>
-      </w:r>
-      <w:proofErr w:type="spellStart"/>
-      <w:r>
-        <w:rPr>
-          <w:rFonts w:ascii="Calibri" w:hAnsi="Calibri" w:cs="Calibri"/>
-          <w:color w:val="1F0909"/>
-          <w:lang w:val="en"/>
-        </w:rPr>
-        <w:t>modal</w:t>
-      </w:r>
-      <w:proofErr w:type="spellEnd"/>
-      <w:r>
-        <w:rPr>
-          <w:rFonts w:ascii="Calibri" w:hAnsi="Calibri" w:cs="Calibri"/>
-          <w:color w:val="1F0909"/>
-          <w:lang w:val="en"/>
-        </w:rPr>
-        <w:t xml:space="preserve"> values are opposite.</w:t>
+        <w:t xml:space="preserve"> class, the modal values are opposite.</w:t>
       </w:r>
     </w:p>
     <w:p>
@@ -1020,16 +966,15 @@
           <w:color w:val="1F0909"/>
           <w:lang w:val="en"/>
         </w:rPr>
-        <w:t xml:space="preserve">We observe that they overlap around the </w:t>
-      </w:r>
-      <w:proofErr w:type="spellStart"/>
+        <w:t>We observe that they overlap around the mo</w:t>
+      </w:r>
       <w:r>
         <w:rPr>
           <w:rFonts w:ascii="Calibri" w:hAnsi="Calibri" w:cs="Calibri"/>
           <w:color w:val="1F0909"/>
           <w:lang w:val="en"/>
         </w:rPr>
-        <w:t>mo</w:t>
+        <w:t>d</w:t>
       </w:r>
       <w:r>
         <w:rPr>
@@ -1037,24 +982,7 @@
           <w:color w:val="1F0909"/>
           <w:lang w:val="en"/>
         </w:rPr>
-        <w:t>d</w:t>
-      </w:r>
-      <w:r>
-        <w:rPr>
-          <w:rFonts w:ascii="Calibri" w:hAnsi="Calibri" w:cs="Calibri"/>
-          <w:color w:val="1F0909"/>
-          <w:lang w:val="en"/>
-        </w:rPr>
-        <w:t>al</w:t>
-      </w:r>
-      <w:proofErr w:type="spellEnd"/>
-      <w:r>
-        <w:rPr>
-          <w:rFonts w:ascii="Calibri" w:hAnsi="Calibri" w:cs="Calibri"/>
-          <w:color w:val="1F0909"/>
-          <w:lang w:val="en"/>
-        </w:rPr>
-        <w:t xml:space="preserve"> values of the </w:t>
+        <w:t xml:space="preserve">al values of the </w:t>
       </w:r>
       <w:r>
         <w:rPr>
@@ -1283,7 +1211,7 @@
           <w:noProof/>
         </w:rPr>
         <w:drawing>
-          <wp:anchor distT="0" distB="0" distL="114300" distR="114300" simplePos="0" relativeHeight="251665408" behindDoc="1" locked="0" layoutInCell="1" allowOverlap="1" wp14:anchorId="2A90B2BC" wp14:editId="3097272F">
+          <wp:anchor distT="0" distB="0" distL="114300" distR="114300" simplePos="0" relativeHeight="251665408" behindDoc="1" locked="0" layoutInCell="1" allowOverlap="1" wp14:anchorId="2A90B2BC" wp14:editId="64903AB1">
             <wp:simplePos x="0" y="0"/>
             <wp:positionH relativeFrom="column">
               <wp:posOffset>1620520</wp:posOffset>
@@ -1411,7 +1339,7 @@
           <w:noProof/>
         </w:rPr>
         <w:drawing>
-          <wp:anchor distT="0" distB="0" distL="114300" distR="114300" simplePos="0" relativeHeight="251668480" behindDoc="1" locked="0" layoutInCell="1" allowOverlap="1" wp14:anchorId="6895E072" wp14:editId="2817B568">
+          <wp:anchor distT="0" distB="0" distL="114300" distR="114300" simplePos="0" relativeHeight="251668480" behindDoc="1" locked="0" layoutInCell="1" allowOverlap="1" wp14:anchorId="6895E072" wp14:editId="62DA1CD0">
             <wp:simplePos x="0" y="0"/>
             <wp:positionH relativeFrom="column">
               <wp:posOffset>457200</wp:posOffset>
@@ -1557,7 +1485,7 @@
           <w:noProof/>
         </w:rPr>
         <w:drawing>
-          <wp:anchor distT="0" distB="0" distL="114300" distR="114300" simplePos="0" relativeHeight="251666432" behindDoc="1" locked="0" layoutInCell="1" allowOverlap="1" wp14:anchorId="086C06F3" wp14:editId="02984EE7">
+          <wp:anchor distT="0" distB="0" distL="114300" distR="114300" simplePos="0" relativeHeight="251666432" behindDoc="1" locked="0" layoutInCell="1" allowOverlap="1" wp14:anchorId="086C06F3" wp14:editId="034756D0">
             <wp:simplePos x="0" y="0"/>
             <wp:positionH relativeFrom="column">
               <wp:posOffset>457200</wp:posOffset>
@@ -1645,7 +1573,7 @@
           <w:noProof/>
         </w:rPr>
         <w:drawing>
-          <wp:anchor distT="0" distB="0" distL="114300" distR="114300" simplePos="0" relativeHeight="251669504" behindDoc="1" locked="0" layoutInCell="1" allowOverlap="1" wp14:anchorId="57996CB9" wp14:editId="64328EAC">
+          <wp:anchor distT="0" distB="0" distL="114300" distR="114300" simplePos="0" relativeHeight="251669504" behindDoc="1" locked="0" layoutInCell="1" allowOverlap="1" wp14:anchorId="57996CB9" wp14:editId="0B31744D">
             <wp:simplePos x="0" y="0"/>
             <wp:positionH relativeFrom="column">
               <wp:posOffset>3402330</wp:posOffset>
@@ -1718,7 +1646,7 @@
           <w:noProof/>
         </w:rPr>
         <w:drawing>
-          <wp:anchor distT="0" distB="0" distL="114300" distR="114300" simplePos="0" relativeHeight="251667456" behindDoc="1" locked="0" layoutInCell="1" allowOverlap="1" wp14:anchorId="20DDA799" wp14:editId="6FD547DB">
+          <wp:anchor distT="0" distB="0" distL="114300" distR="114300" simplePos="0" relativeHeight="251667456" behindDoc="1" locked="0" layoutInCell="1" allowOverlap="1" wp14:anchorId="20DDA799" wp14:editId="13CBC42B">
             <wp:simplePos x="0" y="0"/>
             <wp:positionH relativeFrom="column">
               <wp:posOffset>3401060</wp:posOffset>
@@ -1996,7 +1924,7 @@
           <w:noProof/>
         </w:rPr>
         <w:drawing>
-          <wp:anchor distT="0" distB="0" distL="114300" distR="114300" simplePos="0" relativeHeight="251672576" behindDoc="0" locked="0" layoutInCell="1" allowOverlap="1" wp14:anchorId="6D9E9860" wp14:editId="223F420A">
+          <wp:anchor distT="0" distB="0" distL="114300" distR="114300" simplePos="0" relativeHeight="251672576" behindDoc="0" locked="0" layoutInCell="1" allowOverlap="1" wp14:anchorId="6D9E9860" wp14:editId="1047210E">
             <wp:simplePos x="0" y="0"/>
             <wp:positionH relativeFrom="column">
               <wp:align>center</wp:align>
@@ -2214,23 +2142,7 @@
           <w:color w:val="auto"/>
           <w:lang w:val="en"/>
         </w:rPr>
-        <w:t xml:space="preserve"> LDA as a classifier, the dataset </w:t>
-      </w:r>
-      <w:proofErr w:type="gramStart"/>
-      <w:r>
-        <w:rPr>
-          <w:color w:val="auto"/>
-          <w:lang w:val="en"/>
-        </w:rPr>
-        <w:t>is split</w:t>
-      </w:r>
-      <w:proofErr w:type="gramEnd"/>
-      <w:r>
-        <w:rPr>
-          <w:color w:val="auto"/>
-          <w:lang w:val="en"/>
-        </w:rPr>
-        <w:t xml:space="preserve"> randomly into training and validation set, with a dimension of </w:t>
+        <w:t xml:space="preserve"> LDA as a classifier, the dataset is split randomly into training and validation set, with a dimension of </w:t>
       </w:r>
       <w:r>
         <w:rPr>
@@ -2265,15 +2177,7 @@
           <w:color w:val="auto"/>
           <w:lang w:val="en"/>
         </w:rPr>
-        <w:t xml:space="preserve"> with respect to the original dataset, respectively. The threshold </w:t>
-      </w:r>
-      <w:proofErr w:type="gramStart"/>
-      <w:r>
-        <w:rPr>
-          <w:color w:val="auto"/>
-          <w:lang w:val="en"/>
-        </w:rPr>
-        <w:t>is compute</w:t>
+        <w:t xml:space="preserve"> with respect to the original dataset, respectively. The threshold is compute</w:t>
       </w:r>
       <w:r>
         <w:rPr>
@@ -2282,7 +2186,6 @@
         </w:rPr>
         <w:t>d</w:t>
       </w:r>
-      <w:proofErr w:type="gramEnd"/>
       <w:r>
         <w:rPr>
           <w:color w:val="auto"/>
@@ -2337,23 +2240,7 @@
           <w:color w:val="auto"/>
           <w:lang w:val="en"/>
         </w:rPr>
-        <w:t xml:space="preserve">. The error rate obtained is 0.093 (9.3 %): the accuracy is greater than 90%, thus the classifier could </w:t>
-      </w:r>
-      <w:proofErr w:type="gramStart"/>
-      <w:r>
-        <w:rPr>
-          <w:color w:val="auto"/>
-          <w:lang w:val="en"/>
-        </w:rPr>
-        <w:t>be considered</w:t>
-      </w:r>
-      <w:proofErr w:type="gramEnd"/>
-      <w:r>
-        <w:rPr>
-          <w:color w:val="auto"/>
-          <w:lang w:val="en"/>
-        </w:rPr>
-        <w:t xml:space="preserve"> as </w:t>
+        <w:t xml:space="preserve">. The error rate obtained is 0.093 (9.3 %): the accuracy is greater than 90%, thus the classifier could be considered as </w:t>
       </w:r>
       <w:r>
         <w:rPr>
@@ -2402,7 +2289,7 @@
           <w:noProof/>
         </w:rPr>
         <w:drawing>
-          <wp:anchor distT="0" distB="0" distL="114300" distR="114300" simplePos="0" relativeHeight="251673600" behindDoc="0" locked="0" layoutInCell="1" allowOverlap="1" wp14:anchorId="1DDDFEC1" wp14:editId="337B74DE">
+          <wp:anchor distT="0" distB="0" distL="114300" distR="114300" simplePos="0" relativeHeight="251673600" behindDoc="0" locked="0" layoutInCell="1" allowOverlap="1" wp14:anchorId="1DDDFEC1" wp14:editId="2DC59739">
             <wp:simplePos x="0" y="0"/>
             <wp:positionH relativeFrom="column">
               <wp:posOffset>474980</wp:posOffset>
@@ -2635,17 +2522,15 @@
           <w:color w:val="auto"/>
           <w:lang w:val="en"/>
         </w:rPr>
-        <w:t xml:space="preserve"> with different values of the threshold. The results </w:t>
-      </w:r>
-      <w:proofErr w:type="gramStart"/>
-      <w:r>
-        <w:rPr>
-          <w:color w:val="auto"/>
-          <w:lang w:val="en"/>
-        </w:rPr>
-        <w:t>are showed</w:t>
-      </w:r>
-      <w:proofErr w:type="gramEnd"/>
+        <w:t xml:space="preserve"> with different values of the threshold. The results are show</w:t>
+      </w:r>
+      <w:r>
+        <w:rPr>
+          <w:color w:val="auto"/>
+          <w:lang w:val="en"/>
+        </w:rPr>
+        <w:t>n</w:t>
+      </w:r>
       <w:r>
         <w:rPr>
           <w:color w:val="auto"/>
@@ -2749,23 +2634,7 @@
           <w:color w:val="auto"/>
           <w:lang w:val="en"/>
         </w:rPr>
-        <w:t xml:space="preserve">Therefore, the accuracy can </w:t>
-      </w:r>
-      <w:proofErr w:type="gramStart"/>
-      <w:r>
-        <w:rPr>
-          <w:color w:val="auto"/>
-          <w:lang w:val="en"/>
-        </w:rPr>
-        <w:t>be improved</w:t>
-      </w:r>
-      <w:proofErr w:type="gramEnd"/>
-      <w:r>
-        <w:rPr>
-          <w:color w:val="auto"/>
-          <w:lang w:val="en"/>
-        </w:rPr>
-        <w:t xml:space="preserve"> by a little quantity, but the error rate computed at the previous point is higher than the minimum one by less than 1</w:t>
+        <w:t>Therefore, the accuracy can be improved by a little quantity, but the error rate computed at the previous point is higher than the minimum one by less than 1</w:t>
       </w:r>
       <w:r>
         <w:rPr>
@@ -3001,23 +2870,7 @@
           <w:color w:val="auto"/>
           <w:lang w:val="en"/>
         </w:rPr>
-        <w:t xml:space="preserve">This task has </w:t>
-      </w:r>
-      <w:proofErr w:type="gramStart"/>
-      <w:r>
-        <w:rPr>
-          <w:color w:val="auto"/>
-          <w:lang w:val="en"/>
-        </w:rPr>
-        <w:t>been implemented</w:t>
-      </w:r>
-      <w:proofErr w:type="gramEnd"/>
-      <w:r>
-        <w:rPr>
-          <w:color w:val="auto"/>
-          <w:lang w:val="en"/>
-        </w:rPr>
-        <w:t xml:space="preserve"> by iterating over valid (and meaningful) values of </w:t>
+        <w:t xml:space="preserve">This task has been implemented by iterating over valid (and meaningful) values of </w:t>
       </w:r>
       <w:r>
         <w:rPr>
@@ -3609,23 +3462,7 @@
           <w:color w:val="auto"/>
           <w:lang w:val="en"/>
         </w:rPr>
-        <w:t xml:space="preserve">Therefore, we can observe that PCA preprocessing is beneficial for LDA classification in </w:t>
-      </w:r>
-      <w:proofErr w:type="gramStart"/>
-      <w:r>
-        <w:rPr>
-          <w:color w:val="auto"/>
-          <w:lang w:val="en"/>
-        </w:rPr>
-        <w:t>almost all</w:t>
-      </w:r>
-      <w:proofErr w:type="gramEnd"/>
-      <w:r>
-        <w:rPr>
-          <w:color w:val="auto"/>
-          <w:lang w:val="en"/>
-        </w:rPr>
-        <w:t xml:space="preserve"> cases, with an accuracy improvement for each value of </w:t>
+        <w:t xml:space="preserve">Therefore, we can observe that PCA preprocessing is beneficial for LDA classification in all cases, with an accuracy improvement for each value of </w:t>
       </w:r>
       <w:r>
         <w:rPr>
@@ -3641,7 +3478,21 @@
           <w:color w:val="auto"/>
           <w:lang w:val="en"/>
         </w:rPr>
-        <w:t xml:space="preserve">, except for 5. </w:t>
+        <w:t xml:space="preserve">, except for </w:t>
+      </w:r>
+      <w:r>
+        <w:rPr>
+          <w:color w:val="auto"/>
+          <w:lang w:val="en"/>
+        </w:rPr>
+        <w:t>five</w:t>
+      </w:r>
+      <w:r>
+        <w:rPr>
+          <w:color w:val="auto"/>
+          <w:lang w:val="en"/>
+        </w:rPr>
+        <w:t xml:space="preserve">. </w:t>
       </w:r>
     </w:p>
     <w:p>
@@ -3678,23 +3529,7 @@
           <w:color w:val="auto"/>
           <w:lang w:val="en"/>
         </w:rPr>
-        <w:t xml:space="preserve"> perform Gaussian estimation, original dataset </w:t>
-      </w:r>
-      <w:proofErr w:type="gramStart"/>
-      <w:r>
-        <w:rPr>
-          <w:color w:val="auto"/>
-          <w:lang w:val="en"/>
-        </w:rPr>
-        <w:t>is split</w:t>
-      </w:r>
-      <w:proofErr w:type="gramEnd"/>
-      <w:r>
-        <w:rPr>
-          <w:color w:val="auto"/>
-          <w:lang w:val="en"/>
-        </w:rPr>
-        <w:t xml:space="preserve"> in two parts (by class), for each feature; then, the best Gaussian fitting is estimated by computing mean and variance with the maximum likelihood method and then by plotting the corresponding Gaussian distribution over the feature histogram. The results obtained are the following:</w:t>
+        <w:t xml:space="preserve"> perform Gaussian estimation, original dataset is split in two parts (by class), for each feature; then, the best Gaussian fitting is estimated by computing mean and variance with the maximum likelihood method and then by plotting the corresponding Gaussian distribution over the feature histogram. The results obtained are the following:</w:t>
       </w:r>
     </w:p>
     <w:p>
@@ -3711,7 +3546,7 @@
         </w:rPr>
         <w:lastRenderedPageBreak/>
         <w:drawing>
-          <wp:anchor distT="0" distB="0" distL="114300" distR="114300" simplePos="0" relativeHeight="251676672" behindDoc="1" locked="0" layoutInCell="1" allowOverlap="1" wp14:anchorId="0974BBF5" wp14:editId="09B658DB">
+          <wp:anchor distT="0" distB="0" distL="114300" distR="114300" simplePos="0" relativeHeight="251676672" behindDoc="1" locked="0" layoutInCell="1" allowOverlap="1" wp14:anchorId="0974BBF5" wp14:editId="309A629B">
             <wp:simplePos x="0" y="0"/>
             <wp:positionH relativeFrom="column">
               <wp:align>right</wp:align>
@@ -3807,7 +3642,7 @@
           <w:noProof/>
         </w:rPr>
         <w:drawing>
-          <wp:anchor distT="0" distB="0" distL="114300" distR="114300" simplePos="0" relativeHeight="251677696" behindDoc="1" locked="0" layoutInCell="1" allowOverlap="1" wp14:anchorId="15C98DA9" wp14:editId="557F24DF">
+          <wp:anchor distT="0" distB="0" distL="114300" distR="114300" simplePos="0" relativeHeight="251677696" behindDoc="1" locked="0" layoutInCell="1" allowOverlap="1" wp14:anchorId="15C98DA9" wp14:editId="6EEDB735">
             <wp:simplePos x="0" y="0"/>
             <wp:positionH relativeFrom="column">
               <wp:align>left</wp:align>
@@ -3877,7 +3712,7 @@
           <w:noProof/>
         </w:rPr>
         <w:drawing>
-          <wp:anchor distT="0" distB="0" distL="114300" distR="114300" simplePos="0" relativeHeight="251675648" behindDoc="1" locked="0" layoutInCell="1" allowOverlap="1" wp14:anchorId="4FC36CD9" wp14:editId="79E15B79">
+          <wp:anchor distT="0" distB="0" distL="114300" distR="114300" simplePos="0" relativeHeight="251675648" behindDoc="1" locked="0" layoutInCell="1" allowOverlap="1" wp14:anchorId="4FC36CD9" wp14:editId="1DD0D0FA">
             <wp:simplePos x="0" y="0"/>
             <wp:positionH relativeFrom="column">
               <wp:align>left</wp:align>
@@ -4010,7 +3845,7 @@
           <w:noProof/>
         </w:rPr>
         <w:drawing>
-          <wp:anchor distT="0" distB="0" distL="114300" distR="114300" simplePos="0" relativeHeight="251678720" behindDoc="1" locked="0" layoutInCell="1" allowOverlap="1" wp14:anchorId="1619CDFB" wp14:editId="708A04A7">
+          <wp:anchor distT="0" distB="0" distL="114300" distR="114300" simplePos="0" relativeHeight="251678720" behindDoc="1" locked="0" layoutInCell="1" allowOverlap="1" wp14:anchorId="1619CDFB" wp14:editId="047529CA">
             <wp:simplePos x="0" y="0"/>
             <wp:positionH relativeFrom="column">
               <wp:posOffset>3394710</wp:posOffset>
@@ -4106,7 +3941,7 @@
           <w:noProof/>
         </w:rPr>
         <w:drawing>
-          <wp:anchor distT="0" distB="0" distL="114300" distR="114300" simplePos="0" relativeHeight="251679744" behindDoc="1" locked="0" layoutInCell="1" allowOverlap="1" wp14:anchorId="2D4A96FE" wp14:editId="2EA7A5A2">
+          <wp:anchor distT="0" distB="0" distL="114300" distR="114300" simplePos="0" relativeHeight="251679744" behindDoc="1" locked="0" layoutInCell="1" allowOverlap="1" wp14:anchorId="2D4A96FE" wp14:editId="003821CB">
             <wp:simplePos x="0" y="0"/>
             <wp:positionH relativeFrom="column">
               <wp:align>left</wp:align>
@@ -4233,7 +4068,7 @@
           <w:noProof/>
         </w:rPr>
         <w:drawing>
-          <wp:anchor distT="0" distB="0" distL="114300" distR="114300" simplePos="0" relativeHeight="251680768" behindDoc="1" locked="0" layoutInCell="1" allowOverlap="1" wp14:anchorId="332436D5" wp14:editId="65D81B99">
+          <wp:anchor distT="0" distB="0" distL="114300" distR="114300" simplePos="0" relativeHeight="251680768" behindDoc="1" locked="0" layoutInCell="1" allowOverlap="1" wp14:anchorId="332436D5" wp14:editId="0A9E9148">
             <wp:simplePos x="0" y="0"/>
             <wp:positionH relativeFrom="column">
               <wp:posOffset>3392170</wp:posOffset>
@@ -4460,23 +4295,7 @@
           <w:color w:val="auto"/>
           <w:lang w:val="en"/>
         </w:rPr>
-        <w:t xml:space="preserve">The application of MVG model on the dataset </w:t>
-      </w:r>
-      <w:proofErr w:type="gramStart"/>
-      <w:r>
-        <w:rPr>
-          <w:color w:val="auto"/>
-          <w:lang w:val="en"/>
-        </w:rPr>
-        <w:t>is performed</w:t>
-      </w:r>
-      <w:proofErr w:type="gramEnd"/>
-      <w:r>
-        <w:rPr>
-          <w:color w:val="auto"/>
-          <w:lang w:val="en"/>
-        </w:rPr>
-        <w:t xml:space="preserve"> by using the same splits as LDA, in three different variants (standard MVG, Tied MVG and Naïve Bayes MVG); the following error rates are obtained</w:t>
+        <w:t>The application of MVG model on the dataset is performed by using the same splits as LDA, in three different variants (standard MVG, Tied MVG and Naïve Bayes MVG); the following error rates are obtained</w:t>
       </w:r>
       <w:r>
         <w:rPr>
@@ -4766,7 +4585,21 @@
           <w:color w:val="auto"/>
           <w:lang w:val="en"/>
         </w:rPr>
-        <w:t xml:space="preserve">Naïve Bayes classifier in slightly worse than MVG, indeed per-class </w:t>
+        <w:t>Naïve Bayes classifier i</w:t>
+      </w:r>
+      <w:r>
+        <w:rPr>
+          <w:color w:val="auto"/>
+          <w:lang w:val="en"/>
+        </w:rPr>
+        <w:t>s</w:t>
+      </w:r>
+      <w:r>
+        <w:rPr>
+          <w:color w:val="auto"/>
+          <w:lang w:val="en"/>
+        </w:rPr>
+        <w:t xml:space="preserve"> slightly worse than MVG, indeed per-class </w:t>
       </w:r>
       <w:r>
         <w:rPr>
@@ -4787,23 +4620,7 @@
           <w:color w:val="auto"/>
           <w:lang w:val="en"/>
         </w:rPr>
-        <w:t xml:space="preserve">show a low correlation among dataset features: since covariances are far smaller than feature variances, covariance matrices are almost diagonal, meaning that they have non-diagonal elements, but they are negligible due to their value. Thus, a diagonal representation of per-class covariance matrices is </w:t>
-      </w:r>
-      <w:proofErr w:type="gramStart"/>
-      <w:r>
-        <w:rPr>
-          <w:color w:val="auto"/>
-          <w:lang w:val="en"/>
-        </w:rPr>
-        <w:t>a very good</w:t>
-      </w:r>
-      <w:proofErr w:type="gramEnd"/>
-      <w:r>
-        <w:rPr>
-          <w:color w:val="auto"/>
-          <w:lang w:val="en"/>
-        </w:rPr>
-        <w:t xml:space="preserve"> approximation of actual ones.</w:t>
+        <w:t>show a low correlation among dataset features: since covariances are far smaller than feature variances, covariance matrices are almost diagonal, meaning that they have non-diagonal elements, but they are negligible due to their value. Thus, a diagonal representation of per-class covariance matrices is a good approximation of actual ones.</w:t>
       </w:r>
     </w:p>
     <w:p>
@@ -4819,23 +4636,7 @@
           <w:color w:val="auto"/>
           <w:lang w:val="en"/>
         </w:rPr>
-        <w:t xml:space="preserve">Moreover, we can observe that dataset points </w:t>
-      </w:r>
-      <w:proofErr w:type="gramStart"/>
-      <w:r>
-        <w:rPr>
-          <w:color w:val="auto"/>
-          <w:lang w:val="en"/>
-        </w:rPr>
-        <w:t>seem to be</w:t>
-      </w:r>
-      <w:proofErr w:type="gramEnd"/>
-      <w:r>
-        <w:rPr>
-          <w:color w:val="auto"/>
-          <w:lang w:val="en"/>
-        </w:rPr>
-        <w:t xml:space="preserve"> not well-separable with linear surfaces, since LDA performs worse than other two classifiers.</w:t>
+        <w:t>Moreover, we can observe that dataset points seem to be not well-separable with linear surfaces, since LDA performs worse than other two classifiers.</w:t>
       </w:r>
     </w:p>
     <w:p>
@@ -5378,15 +5179,13 @@
         </w:rPr>
         <w:t xml:space="preserve">), all MVG classifiers perform far worse than when applied on all the </w:t>
       </w:r>
-      <w:proofErr w:type="gramStart"/>
-      <w:r>
-        <w:rPr>
-          <w:color w:val="auto"/>
-          <w:lang w:val="en"/>
-        </w:rPr>
-        <w:t>features</w:t>
-      </w:r>
-      <w:proofErr w:type="gramEnd"/>
+      <w:r>
+        <w:rPr>
+          <w:color w:val="auto"/>
+          <w:lang w:val="en"/>
+        </w:rPr>
+        <w:t>features.</w:t>
+      </w:r>
     </w:p>
     <w:p>
       <w:pPr>
@@ -5409,15 +5208,13 @@
         <w:lastRenderedPageBreak/>
         <w:t xml:space="preserve">Tied MVG classifier performs worse than others since the two features have different per-class variances, thus per-class covariance matrices are surely different, and a tied covariance assumption is </w:t>
       </w:r>
-      <w:proofErr w:type="gramStart"/>
-      <w:r>
-        <w:rPr>
-          <w:color w:val="auto"/>
-          <w:lang w:val="en"/>
-        </w:rPr>
-        <w:t>inaccurate</w:t>
-      </w:r>
-      <w:proofErr w:type="gramEnd"/>
+      <w:r>
+        <w:rPr>
+          <w:color w:val="auto"/>
+          <w:lang w:val="en"/>
+        </w:rPr>
+        <w:t>inaccurate.</w:t>
+      </w:r>
     </w:p>
     <w:p>
       <w:pPr>
@@ -5665,15 +5462,13 @@
         </w:rPr>
         <w:t xml:space="preserve">Since features 3-4 classes are well separable (as shown in the scatter plot below), error rates do not increase significantly with respect to the model trained on all </w:t>
       </w:r>
-      <w:proofErr w:type="gramStart"/>
-      <w:r>
-        <w:rPr>
-          <w:color w:val="auto"/>
-          <w:lang w:val="en"/>
-        </w:rPr>
-        <w:t>features</w:t>
-      </w:r>
-      <w:proofErr w:type="gramEnd"/>
+      <w:r>
+        <w:rPr>
+          <w:color w:val="auto"/>
+          <w:lang w:val="en"/>
+        </w:rPr>
+        <w:t>features.</w:t>
+      </w:r>
     </w:p>
     <w:p>
       <w:pPr>
@@ -6362,23 +6157,7 @@
           <w:color w:val="auto"/>
           <w:lang w:val="en"/>
         </w:rPr>
-        <w:t xml:space="preserve">Model evaluation </w:t>
-      </w:r>
-      <w:proofErr w:type="gramStart"/>
-      <w:r>
-        <w:rPr>
-          <w:color w:val="auto"/>
-          <w:lang w:val="en"/>
-        </w:rPr>
-        <w:t>is performed</w:t>
-      </w:r>
-      <w:proofErr w:type="gramEnd"/>
-      <w:r>
-        <w:rPr>
-          <w:color w:val="auto"/>
-          <w:lang w:val="en"/>
-        </w:rPr>
-        <w:t xml:space="preserve"> by computing DCF (both actual and minimum values) considering a set of given application priors, and their corresponding prior log-odds, after having performed label predictions basing on optimal Bayes decisions.</w:t>
+        <w:t>Model evaluation is performed by computing DCF (both actual and minimum values) considering a set of given application priors, and their corresponding prior log-odds, after having performed label predictions basing on optimal Bayes decisions.</w:t>
       </w:r>
     </w:p>
     <w:p>
@@ -6394,23 +6173,7 @@
           <w:color w:val="auto"/>
           <w:lang w:val="en"/>
         </w:rPr>
-        <w:t xml:space="preserve">First, the analysis </w:t>
-      </w:r>
-      <w:proofErr w:type="gramStart"/>
-      <w:r>
-        <w:rPr>
-          <w:color w:val="auto"/>
-          <w:lang w:val="en"/>
-        </w:rPr>
-        <w:t>is focused</w:t>
-      </w:r>
-      <w:proofErr w:type="gramEnd"/>
-      <w:r>
-        <w:rPr>
-          <w:color w:val="auto"/>
-          <w:lang w:val="en"/>
-        </w:rPr>
-        <w:t xml:space="preserve"> on </w:t>
+        <w:t xml:space="preserve">First, the analysis is focused on </w:t>
       </w:r>
       <w:r>
         <w:rPr>
@@ -7187,46 +6950,14 @@
           <w:color w:val="auto"/>
           <w:lang w:val="en"/>
         </w:rPr>
-        <w:t xml:space="preserve">We can observe that different costs of misclassification </w:t>
-      </w:r>
-      <w:proofErr w:type="gramStart"/>
-      <w:r>
-        <w:rPr>
-          <w:color w:val="auto"/>
-          <w:lang w:val="en"/>
-        </w:rPr>
-        <w:t>are reflected</w:t>
-      </w:r>
-      <w:proofErr w:type="gramEnd"/>
-      <w:r>
-        <w:rPr>
-          <w:color w:val="auto"/>
-          <w:lang w:val="en"/>
-        </w:rPr>
-        <w:t xml:space="preserve"> into the effective prior: stronger security value, represented by a high false positive cost, corresponds to a lower prior probability of a genuine fingerprint.</w:t>
-      </w:r>
-      <w:r>
-        <w:rPr>
-          <w:color w:val="auto"/>
-          <w:lang w:val="en"/>
-        </w:rPr>
-        <w:t xml:space="preserve"> Indeed, we can also notice that </w:t>
-      </w:r>
-      <w:proofErr w:type="gramStart"/>
-      <w:r>
-        <w:rPr>
-          <w:color w:val="auto"/>
-          <w:lang w:val="en"/>
-        </w:rPr>
-        <w:t>some of</w:t>
-      </w:r>
-      <w:proofErr w:type="gramEnd"/>
-      <w:r>
-        <w:rPr>
-          <w:color w:val="auto"/>
-          <w:lang w:val="en"/>
-        </w:rPr>
-        <w:t xml:space="preserve"> these applications are equivalent, due to the reason just explained, thus we are going to analyze MVG classifier performance on three different applications, given only their effective priors (0.1, 0.5, 0.9), and considering unitary misclassification costs.</w:t>
+        <w:t>We can observe that different costs of misclassification are reflected into the effective prior: stronger security value, represented by a high false positive cost, corresponds to a lower prior probability of a genuine fingerprint.</w:t>
+      </w:r>
+      <w:r>
+        <w:rPr>
+          <w:color w:val="auto"/>
+          <w:lang w:val="en"/>
+        </w:rPr>
+        <w:t xml:space="preserve"> Indeed, we can also notice that some of these applications are equivalent, due to the reason just explained, thus we are going to analyze MVG classifier performance on three different applications, given only their effective priors (0.1, 0.5, 0.9), and considering unitary misclassification costs.</w:t>
       </w:r>
     </w:p>
     <w:p>
@@ -7242,23 +6973,7 @@
           <w:color w:val="auto"/>
           <w:lang w:val="en"/>
         </w:rPr>
-        <w:t xml:space="preserve">Optimal Bayes decisions </w:t>
-      </w:r>
-      <w:proofErr w:type="gramStart"/>
-      <w:r>
-        <w:rPr>
-          <w:color w:val="auto"/>
-          <w:lang w:val="en"/>
-        </w:rPr>
-        <w:t>are computed</w:t>
-      </w:r>
-      <w:proofErr w:type="gramEnd"/>
-      <w:r>
-        <w:rPr>
-          <w:color w:val="auto"/>
-          <w:lang w:val="en"/>
-        </w:rPr>
-        <w:t>, in terms on both actual DCF and minimum DCF; the results are shown in the following table:</w:t>
+        <w:t>Optimal Bayes decisions are computed, in terms on both actual DCF and minimum DCF; the results are shown in the following table:</w:t>
       </w:r>
     </w:p>
     <w:tbl>
@@ -10227,23 +9942,7 @@
           <w:color w:val="auto"/>
           <w:lang w:val="en"/>
         </w:rPr>
-        <w:t xml:space="preserve">Since scores are not necessarily well-calibrated, quality comparisons </w:t>
-      </w:r>
-      <w:proofErr w:type="gramStart"/>
-      <w:r>
-        <w:rPr>
-          <w:color w:val="auto"/>
-          <w:lang w:val="en"/>
-        </w:rPr>
-        <w:t>are performed</w:t>
-      </w:r>
-      <w:proofErr w:type="gramEnd"/>
-      <w:r>
-        <w:rPr>
-          <w:color w:val="auto"/>
-          <w:lang w:val="en"/>
-        </w:rPr>
-        <w:t xml:space="preserve"> basing on minimum DCF: </w:t>
+        <w:t xml:space="preserve">Since scores are not necessarily well-calibrated, quality comparisons are performed basing on minimum DCF: </w:t>
       </w:r>
     </w:p>
     <w:p>
@@ -10357,17 +10056,29 @@
           <w:color w:val="auto"/>
           <w:lang w:val="en"/>
         </w:rPr>
-        <w:t xml:space="preserve">Full covariance performs better without PCA preprocessing, since some information is lost while reducing </w:t>
-      </w:r>
-      <w:proofErr w:type="gramStart"/>
-      <w:r>
-        <w:rPr>
-          <w:color w:val="auto"/>
-          <w:lang w:val="en"/>
-        </w:rPr>
-        <w:t>dimensionality</w:t>
-      </w:r>
-      <w:proofErr w:type="gramEnd"/>
+        <w:t xml:space="preserve">Full covariance performs better without PCA </w:t>
+      </w:r>
+      <w:r>
+        <w:rPr>
+          <w:color w:val="auto"/>
+          <w:lang w:val="en"/>
+        </w:rPr>
+        <w:t>preprocessing since</w:t>
+      </w:r>
+      <w:r>
+        <w:rPr>
+          <w:color w:val="auto"/>
+          <w:lang w:val="en"/>
+        </w:rPr>
+        <w:t xml:space="preserve"> some information is lost while reducing </w:t>
+      </w:r>
+      <w:r>
+        <w:rPr>
+          <w:color w:val="auto"/>
+          <w:lang w:val="en"/>
+        </w:rPr>
+        <w:t>dimensionality.</w:t>
+      </w:r>
     </w:p>
     <w:p>
       <w:pPr>
@@ -10389,15 +10100,13 @@
         </w:rPr>
         <w:t xml:space="preserve">Tied covariance performs better with PCA preprocessing (with different number of components, depending on the application): here, PCA helps finding features with similar covariances, so that tied model is more </w:t>
       </w:r>
-      <w:proofErr w:type="gramStart"/>
-      <w:r>
-        <w:rPr>
-          <w:color w:val="auto"/>
-          <w:lang w:val="en"/>
-        </w:rPr>
-        <w:t>suitable</w:t>
-      </w:r>
-      <w:proofErr w:type="gramEnd"/>
+      <w:r>
+        <w:rPr>
+          <w:color w:val="auto"/>
+          <w:lang w:val="en"/>
+        </w:rPr>
+        <w:t>suitable.</w:t>
+      </w:r>
     </w:p>
     <w:p>
       <w:pPr>
@@ -10419,15 +10128,13 @@
         </w:rPr>
         <w:t xml:space="preserve">Naïve Bayes variant performs better without PCA preprocessing, like full covariance </w:t>
       </w:r>
-      <w:proofErr w:type="gramStart"/>
-      <w:r>
-        <w:rPr>
-          <w:color w:val="auto"/>
-          <w:lang w:val="en"/>
-        </w:rPr>
-        <w:t>model</w:t>
-      </w:r>
-      <w:proofErr w:type="gramEnd"/>
+      <w:r>
+        <w:rPr>
+          <w:color w:val="auto"/>
+          <w:lang w:val="en"/>
+        </w:rPr>
+        <w:t>model.</w:t>
+      </w:r>
     </w:p>
     <w:p>
       <w:pPr>
@@ -10447,23 +10154,7 @@
           <w:color w:val="auto"/>
           <w:lang w:val="en"/>
         </w:rPr>
-        <w:t xml:space="preserve">Moreover, relative performance results are consistent for different application: in general, full covariance model performs better than tied covariance model and slightly better than Naïve Bayes one, independently from the application chosen. More details </w:t>
-      </w:r>
-      <w:proofErr w:type="gramStart"/>
-      <w:r>
-        <w:rPr>
-          <w:color w:val="auto"/>
-          <w:lang w:val="en"/>
-        </w:rPr>
-        <w:t>are explained</w:t>
-      </w:r>
-      <w:proofErr w:type="gramEnd"/>
-      <w:r>
-        <w:rPr>
-          <w:color w:val="auto"/>
-          <w:lang w:val="en"/>
-        </w:rPr>
-        <w:t xml:space="preserve"> in the previous points.</w:t>
+        <w:t>Moreover, relative performance results are consistent for different application: in general, full covariance model performs better than tied covariance model and slightly better than Naïve Bayes one, independently from the application chosen. More details are explained in the previous points.</w:t>
       </w:r>
     </w:p>
     <w:p>
@@ -10479,23 +10170,7 @@
           <w:color w:val="auto"/>
           <w:lang w:val="en"/>
         </w:rPr>
-        <w:t xml:space="preserve">Scores </w:t>
-      </w:r>
-      <w:proofErr w:type="gramStart"/>
-      <w:r>
-        <w:rPr>
-          <w:color w:val="auto"/>
-          <w:lang w:val="en"/>
-        </w:rPr>
-        <w:t>are not explicitly calibrated</w:t>
-      </w:r>
-      <w:proofErr w:type="gramEnd"/>
-      <w:r>
-        <w:rPr>
-          <w:color w:val="auto"/>
-          <w:lang w:val="en"/>
-        </w:rPr>
-        <w:t>:</w:t>
+        <w:t>Scores are not explicitly calibrated:</w:t>
       </w:r>
       <w:r>
         <w:rPr>
@@ -10675,23 +10350,7 @@
           <w:color w:val="auto"/>
           <w:lang w:val="en"/>
         </w:rPr>
-        <w:t xml:space="preserve">Its values </w:t>
-      </w:r>
-      <w:proofErr w:type="gramStart"/>
-      <w:r>
-        <w:rPr>
-          <w:color w:val="auto"/>
-          <w:lang w:val="en"/>
-        </w:rPr>
-        <w:t>are shown</w:t>
-      </w:r>
-      <w:proofErr w:type="gramEnd"/>
-      <w:r>
-        <w:rPr>
-          <w:color w:val="auto"/>
-          <w:lang w:val="en"/>
-        </w:rPr>
-        <w:t xml:space="preserve"> in the following table:</w:t>
+        <w:t>Its values are shown in the following table:</w:t>
       </w:r>
     </w:p>
     <w:tbl>
@@ -12492,23 +12151,7 @@
           <w:color w:val="auto"/>
           <w:lang w:val="en"/>
         </w:rPr>
-        <w:t xml:space="preserve"> = 0.1. Scores are not well-calibrated for each application: this </w:t>
-      </w:r>
-      <w:proofErr w:type="gramStart"/>
-      <w:r>
-        <w:rPr>
-          <w:color w:val="auto"/>
-          <w:lang w:val="en"/>
-        </w:rPr>
-        <w:t>is caused</w:t>
-      </w:r>
-      <w:proofErr w:type="gramEnd"/>
-      <w:r>
-        <w:rPr>
-          <w:color w:val="auto"/>
-          <w:lang w:val="en"/>
-        </w:rPr>
-        <w:t xml:space="preserve"> by lack of precision in Gaussian estimation related to data distribution, since MVG produces LLR scores, which represent logarithmic ratios between class conditional distributions.</w:t>
+        <w:t xml:space="preserve"> = 0.1. Scores are not well-calibrated for each application: this is caused by lack of precision in Gaussian estimation related to data distribution, since MVG produces LLR scores, which represent logarithmic ratios between class conditional distributions.</w:t>
       </w:r>
     </w:p>
     <w:p>
@@ -12590,15 +12233,13 @@
         </w:rPr>
         <w:t xml:space="preserve">Tied covariance: </w:t>
       </w:r>
-      <w:proofErr w:type="gramStart"/>
-      <w:r>
-        <w:rPr>
-          <w:color w:val="auto"/>
-          <w:lang w:val="en"/>
-        </w:rPr>
-        <w:t>0.361</w:t>
-      </w:r>
-      <w:proofErr w:type="gramEnd"/>
+      <w:r>
+        <w:rPr>
+          <w:color w:val="auto"/>
+          <w:lang w:val="en"/>
+        </w:rPr>
+        <w:t>0.361.</w:t>
+      </w:r>
     </w:p>
     <w:p>
       <w:pPr>
@@ -12634,7 +12275,7 @@
           <w:noProof/>
         </w:rPr>
         <w:drawing>
-          <wp:anchor distT="0" distB="0" distL="114300" distR="114300" simplePos="0" relativeHeight="251683840" behindDoc="1" locked="0" layoutInCell="1" allowOverlap="1" wp14:anchorId="64FBE7EC" wp14:editId="18EA0BEC">
+          <wp:anchor distT="0" distB="0" distL="114300" distR="114300" simplePos="0" relativeHeight="251683840" behindDoc="1" locked="0" layoutInCell="1" allowOverlap="1" wp14:anchorId="64FBE7EC" wp14:editId="5EC6C5C9">
             <wp:simplePos x="0" y="0"/>
             <wp:positionH relativeFrom="column">
               <wp:posOffset>-3175</wp:posOffset>
@@ -12838,7 +12479,7 @@
         </w:rPr>
         <w:lastRenderedPageBreak/>
         <w:drawing>
-          <wp:anchor distT="0" distB="0" distL="114300" distR="114300" simplePos="0" relativeHeight="251685888" behindDoc="1" locked="0" layoutInCell="1" allowOverlap="1" wp14:anchorId="0CC1F0E9" wp14:editId="7BEEF2EB">
+          <wp:anchor distT="0" distB="0" distL="114300" distR="114300" simplePos="0" relativeHeight="251685888" behindDoc="1" locked="0" layoutInCell="1" allowOverlap="1" wp14:anchorId="0CC1F0E9" wp14:editId="39647AC6">
             <wp:simplePos x="0" y="0"/>
             <wp:positionH relativeFrom="column">
               <wp:align>center</wp:align>
@@ -13008,15 +12649,13 @@
         </w:rPr>
         <w:t xml:space="preserve">Scores are not well-calibrated on the </w:t>
       </w:r>
-      <w:proofErr w:type="gramStart"/>
-      <w:r>
-        <w:rPr>
-          <w:color w:val="auto"/>
-          <w:lang w:val="en"/>
-        </w:rPr>
-        <w:t>whole range</w:t>
-      </w:r>
-      <w:proofErr w:type="gramEnd"/>
+      <w:r>
+        <w:rPr>
+          <w:color w:val="auto"/>
+          <w:lang w:val="en"/>
+        </w:rPr>
+        <w:t>full range</w:t>
+      </w:r>
       <w:r>
         <w:rPr>
           <w:color w:val="auto"/>
@@ -13029,6 +12668,7 @@
       <w:pPr>
         <w:jc w:val="both"/>
         <w:rPr>
+          <w:rFonts w:eastAsiaTheme="minorEastAsia"/>
           <w:color w:val="auto"/>
           <w:lang w:val="en"/>
         </w:rPr>
@@ -13104,8 +12744,1858 @@
         </m:oMath>
       </m:oMathPara>
     </w:p>
+    <w:p>
+      <w:pPr>
+        <w:pStyle w:val="Titolo2"/>
+        <w:rPr>
+          <w:lang w:val="en"/>
+        </w:rPr>
+      </w:pPr>
+      <w:r>
+        <w:rPr>
+          <w:lang w:val="en"/>
+        </w:rPr>
+        <w:t>Lab 8 – Logistic regression</w:t>
+      </w:r>
+    </w:p>
+    <w:p>
+      <w:pPr>
+        <w:jc w:val="both"/>
+        <w:rPr>
+          <w:color w:val="auto"/>
+          <w:lang w:val="en"/>
+        </w:rPr>
+      </w:pPr>
+      <w:r>
+        <w:rPr>
+          <w:color w:val="auto"/>
+          <w:lang w:val="en"/>
+        </w:rPr>
+        <w:t xml:space="preserve">The first task is employed by using an unweighted logistic regression, using different values as regularization coefficient; by </w:t>
+      </w:r>
+      <w:r>
+        <w:rPr>
+          <w:color w:val="auto"/>
+          <w:lang w:val="en"/>
+        </w:rPr>
+        <w:t xml:space="preserve">considering an application prior </w:t>
+      </w:r>
+      <w:r>
+        <w:rPr>
+          <w:rFonts w:cs="Calibri"/>
+          <w:color w:val="auto"/>
+          <w:lang w:val="en"/>
+        </w:rPr>
+        <w:t>π</w:t>
+      </w:r>
+      <w:r>
+        <w:rPr>
+          <w:color w:val="auto"/>
+          <w:vertAlign w:val="subscript"/>
+          <w:lang w:val="en"/>
+        </w:rPr>
+        <w:t>T</w:t>
+      </w:r>
+      <w:r>
+        <w:rPr>
+          <w:color w:val="auto"/>
+          <w:lang w:val="en"/>
+        </w:rPr>
+        <w:t xml:space="preserve"> = 0.1, </w:t>
+      </w:r>
+      <w:r>
+        <w:rPr>
+          <w:color w:val="auto"/>
+          <w:lang w:val="en"/>
+        </w:rPr>
+        <w:t>minimum DCF and actual DCF</w:t>
+      </w:r>
+      <w:r>
+        <w:rPr>
+          <w:color w:val="auto"/>
+          <w:lang w:val="en"/>
+        </w:rPr>
+        <w:t xml:space="preserve"> are measured, and </w:t>
+      </w:r>
+      <w:r>
+        <w:rPr>
+          <w:color w:val="auto"/>
+          <w:lang w:val="en"/>
+        </w:rPr>
+        <w:t>the following results are obtained:</w:t>
+      </w:r>
+    </w:p>
+    <w:p>
+      <w:pPr>
+        <w:jc w:val="center"/>
+        <w:rPr>
+          <w:color w:val="auto"/>
+          <w:lang w:val="en"/>
+        </w:rPr>
+      </w:pPr>
+      <w:r>
+        <w:rPr>
+          <w:noProof/>
+        </w:rPr>
+        <w:drawing>
+          <wp:inline distT="0" distB="0" distL="0" distR="0" wp14:anchorId="3D2751D7" wp14:editId="247C3139">
+            <wp:extent cx="3870000" cy="3207600"/>
+            <wp:effectExtent l="19050" t="19050" r="16510" b="12065"/>
+            <wp:docPr id="1600129547" name="Immagine 1"/>
+            <wp:cNvGraphicFramePr>
+              <a:graphicFrameLocks xmlns:a="http://schemas.openxmlformats.org/drawingml/2006/main" noChangeAspect="1"/>
+            </wp:cNvGraphicFramePr>
+            <a:graphic xmlns:a="http://schemas.openxmlformats.org/drawingml/2006/main">
+              <a:graphicData uri="http://schemas.openxmlformats.org/drawingml/2006/picture">
+                <pic:pic xmlns:pic="http://schemas.openxmlformats.org/drawingml/2006/picture">
+                  <pic:nvPicPr>
+                    <pic:cNvPr id="1600129547" name=""/>
+                    <pic:cNvPicPr/>
+                  </pic:nvPicPr>
+                  <pic:blipFill>
+                    <a:blip r:embed="rId35"/>
+                    <a:stretch>
+                      <a:fillRect/>
+                    </a:stretch>
+                  </pic:blipFill>
+                  <pic:spPr>
+                    <a:xfrm>
+                      <a:off x="0" y="0"/>
+                      <a:ext cx="3870000" cy="3207600"/>
+                    </a:xfrm>
+                    <a:prstGeom prst="rect">
+                      <a:avLst/>
+                    </a:prstGeom>
+                    <a:ln>
+                      <a:solidFill>
+                        <a:schemeClr val="tx1"/>
+                      </a:solidFill>
+                    </a:ln>
+                  </pic:spPr>
+                </pic:pic>
+              </a:graphicData>
+            </a:graphic>
+          </wp:inline>
+        </w:drawing>
+      </w:r>
+      <w:r>
+        <w:rPr>
+          <w:color w:val="auto"/>
+          <w:lang w:val="en"/>
+        </w:rPr>
+        <w:t xml:space="preserve">                                          </w:t>
+      </w:r>
+    </w:p>
+    <w:p>
+      <w:pPr>
+        <w:jc w:val="both"/>
+        <w:rPr>
+          <w:color w:val="auto"/>
+          <w:lang w:val="en"/>
+        </w:rPr>
+      </w:pPr>
+      <w:r>
+        <w:rPr>
+          <w:color w:val="auto"/>
+          <w:lang w:val="en"/>
+        </w:rPr>
+        <w:lastRenderedPageBreak/>
+        <w:t>As we can see:</w:t>
+      </w:r>
+    </w:p>
+    <w:p>
+      <w:pPr>
+        <w:pStyle w:val="Paragrafoelenco"/>
+        <w:numPr>
+          <w:ilvl w:val="0"/>
+          <w:numId w:val="16"/>
+        </w:numPr>
+        <w:jc w:val="both"/>
+        <w:rPr>
+          <w:color w:val="auto"/>
+          <w:lang w:val="en"/>
+        </w:rPr>
+      </w:pPr>
+      <w:r>
+        <w:rPr>
+          <w:color w:val="auto"/>
+          <w:lang w:val="en"/>
+        </w:rPr>
+        <w:t xml:space="preserve">Minimum DCF is almost invariant to regularization, indeed its value is always included in the interval 0.35 – 0.4: the best one is 0.361, corresponding to </w:t>
+      </w:r>
+      <w:r>
+        <w:rPr>
+          <w:rFonts w:cs="Calibri"/>
+          <w:color w:val="auto"/>
+          <w:lang w:val="en"/>
+        </w:rPr>
+        <w:t>λ</w:t>
+      </w:r>
+      <w:r>
+        <w:rPr>
+          <w:color w:val="auto"/>
+          <w:lang w:val="en"/>
+        </w:rPr>
+        <w:t xml:space="preserve"> = 0.01</w:t>
+      </w:r>
+    </w:p>
+    <w:p>
+      <w:pPr>
+        <w:pStyle w:val="Paragrafoelenco"/>
+        <w:numPr>
+          <w:ilvl w:val="0"/>
+          <w:numId w:val="16"/>
+        </w:numPr>
+        <w:jc w:val="both"/>
+        <w:rPr>
+          <w:color w:val="auto"/>
+          <w:lang w:val="en"/>
+        </w:rPr>
+      </w:pPr>
+      <w:r>
+        <w:rPr>
+          <w:color w:val="auto"/>
+          <w:lang w:val="en"/>
+        </w:rPr>
+        <w:t xml:space="preserve">Actual DCF is strongly influenced by regularization: its value grows quickly, saturating to </w:t>
+      </w:r>
+      <w:r>
+        <w:rPr>
+          <w:color w:val="auto"/>
+          <w:lang w:val="en"/>
+        </w:rPr>
+        <w:t>one</w:t>
+      </w:r>
+      <w:r>
+        <w:rPr>
+          <w:color w:val="auto"/>
+          <w:lang w:val="en"/>
+        </w:rPr>
+        <w:t xml:space="preserve"> for regularization coefficient values greater than 0.01; it is caused by the loss of probabilistic meaning of this metric when strong regularization is employed. Actual DCF corresponding to best minimum DCF is 0.457. Thus, miscalibration is worse for higher values of regularization, for the reason previously mentioned.</w:t>
+      </w:r>
+    </w:p>
+    <w:p>
+      <w:pPr>
+        <w:pStyle w:val="Paragrafoelenco"/>
+        <w:numPr>
+          <w:ilvl w:val="0"/>
+          <w:numId w:val="16"/>
+        </w:numPr>
+        <w:jc w:val="both"/>
+        <w:rPr>
+          <w:color w:val="auto"/>
+          <w:lang w:val="en"/>
+        </w:rPr>
+      </w:pPr>
+      <w:r>
+        <w:rPr>
+          <w:color w:val="auto"/>
+          <w:lang w:val="en"/>
+        </w:rPr>
+        <w:t xml:space="preserve">No significant overfitting phenomena are observed, even with lower values of regularization coefficient, since actual DCF </w:t>
+      </w:r>
+      <w:r>
+        <w:rPr>
+          <w:color w:val="auto"/>
+          <w:lang w:val="en"/>
+        </w:rPr>
+        <w:t xml:space="preserve">does not increase for smaller values of </w:t>
+      </w:r>
+      <w:r>
+        <w:rPr>
+          <w:rFonts w:cs="Calibri"/>
+          <w:color w:val="auto"/>
+          <w:lang w:val="en"/>
+        </w:rPr>
+        <w:t>λ</w:t>
+      </w:r>
+      <w:r>
+        <w:rPr>
+          <w:color w:val="auto"/>
+          <w:lang w:val="en"/>
+        </w:rPr>
+        <w:t xml:space="preserve"> and minimum DCF is almost constant over the range of observed </w:t>
+      </w:r>
+      <w:r>
+        <w:rPr>
+          <w:color w:val="auto"/>
+          <w:lang w:val="en"/>
+        </w:rPr>
+        <w:t>values.</w:t>
+      </w:r>
+    </w:p>
+    <w:p>
+      <w:pPr>
+        <w:jc w:val="both"/>
+        <w:rPr>
+          <w:color w:val="auto"/>
+          <w:lang w:val="en"/>
+        </w:rPr>
+      </w:pPr>
+      <w:r>
+        <w:rPr>
+          <w:color w:val="auto"/>
+          <w:lang w:val="en"/>
+        </w:rPr>
+        <w:t xml:space="preserve">Since overfitting is more relevant for smaller datasets (given the number of parameters to estimate), the same task is performed on a filtered training dataset, with only </w:t>
+      </w:r>
+      <w:r>
+        <w:rPr>
+          <w:color w:val="auto"/>
+          <w:lang w:val="en"/>
+        </w:rPr>
+        <w:t>fifty</w:t>
+      </w:r>
+      <w:r>
+        <w:rPr>
+          <w:color w:val="auto"/>
+          <w:lang w:val="en"/>
+        </w:rPr>
+        <w:t xml:space="preserve"> samples (instead of </w:t>
+      </w:r>
+      <w:r>
+        <w:rPr>
+          <w:color w:val="auto"/>
+          <w:lang w:val="en"/>
+        </w:rPr>
+        <w:t>four thousand</w:t>
+      </w:r>
+      <w:r>
+        <w:rPr>
+          <w:color w:val="auto"/>
+          <w:lang w:val="en"/>
+        </w:rPr>
+        <w:t>); the results are shown in the following plot:</w:t>
+      </w:r>
+    </w:p>
+    <w:p>
+      <w:pPr>
+        <w:jc w:val="center"/>
+        <w:rPr>
+          <w:color w:val="auto"/>
+          <w:lang w:val="en"/>
+        </w:rPr>
+      </w:pPr>
+      <w:r>
+        <w:rPr>
+          <w:noProof/>
+        </w:rPr>
+        <w:drawing>
+          <wp:inline distT="0" distB="0" distL="0" distR="0" wp14:anchorId="2FFE3BAA" wp14:editId="3536A5FD">
+            <wp:extent cx="3862800" cy="3211200"/>
+            <wp:effectExtent l="19050" t="19050" r="23495" b="27305"/>
+            <wp:docPr id="755979276" name="Immagine 1"/>
+            <wp:cNvGraphicFramePr>
+              <a:graphicFrameLocks xmlns:a="http://schemas.openxmlformats.org/drawingml/2006/main" noChangeAspect="1"/>
+            </wp:cNvGraphicFramePr>
+            <a:graphic xmlns:a="http://schemas.openxmlformats.org/drawingml/2006/main">
+              <a:graphicData uri="http://schemas.openxmlformats.org/drawingml/2006/picture">
+                <pic:pic xmlns:pic="http://schemas.openxmlformats.org/drawingml/2006/picture">
+                  <pic:nvPicPr>
+                    <pic:cNvPr id="755979276" name=""/>
+                    <pic:cNvPicPr/>
+                  </pic:nvPicPr>
+                  <pic:blipFill>
+                    <a:blip r:embed="rId36"/>
+                    <a:stretch>
+                      <a:fillRect/>
+                    </a:stretch>
+                  </pic:blipFill>
+                  <pic:spPr>
+                    <a:xfrm>
+                      <a:off x="0" y="0"/>
+                      <a:ext cx="3862800" cy="3211200"/>
+                    </a:xfrm>
+                    <a:prstGeom prst="rect">
+                      <a:avLst/>
+                    </a:prstGeom>
+                    <a:ln>
+                      <a:solidFill>
+                        <a:schemeClr val="tx1"/>
+                      </a:solidFill>
+                    </a:ln>
+                  </pic:spPr>
+                </pic:pic>
+              </a:graphicData>
+            </a:graphic>
+          </wp:inline>
+        </w:drawing>
+      </w:r>
+    </w:p>
+    <w:p>
+      <w:pPr>
+        <w:jc w:val="both"/>
+        <w:rPr>
+          <w:color w:val="auto"/>
+          <w:lang w:val="en"/>
+        </w:rPr>
+      </w:pPr>
+      <w:r>
+        <w:rPr>
+          <w:color w:val="auto"/>
+          <w:lang w:val="en"/>
+        </w:rPr>
+        <w:t>We can observe that:</w:t>
+      </w:r>
+    </w:p>
+    <w:p>
+      <w:pPr>
+        <w:pStyle w:val="Paragrafoelenco"/>
+        <w:numPr>
+          <w:ilvl w:val="0"/>
+          <w:numId w:val="17"/>
+        </w:numPr>
+        <w:jc w:val="both"/>
+        <w:rPr>
+          <w:color w:val="auto"/>
+          <w:lang w:val="en"/>
+        </w:rPr>
+      </w:pPr>
+      <w:r>
+        <w:rPr>
+          <w:color w:val="auto"/>
+          <w:lang w:val="en"/>
+        </w:rPr>
+        <w:t xml:space="preserve">Both actual and minimum DCF grow for lower values of </w:t>
+      </w:r>
+      <w:r>
+        <w:rPr>
+          <w:rFonts w:cs="Calibri"/>
+          <w:color w:val="auto"/>
+          <w:lang w:val="en"/>
+        </w:rPr>
+        <w:t>λ</w:t>
+      </w:r>
+      <w:r>
+        <w:rPr>
+          <w:color w:val="auto"/>
+          <w:lang w:val="en"/>
+        </w:rPr>
+        <w:t xml:space="preserve">: in particular, minimum DCF is an almost-decreasing curve, so that it stays constant for smaller values of </w:t>
+      </w:r>
+      <w:r>
+        <w:rPr>
+          <w:rFonts w:cs="Calibri"/>
+          <w:color w:val="auto"/>
+          <w:lang w:val="en"/>
+        </w:rPr>
+        <w:t>λ</w:t>
+      </w:r>
+      <w:r>
+        <w:rPr>
+          <w:color w:val="auto"/>
+          <w:lang w:val="en"/>
+        </w:rPr>
+        <w:t xml:space="preserve">, than it decreases until </w:t>
+      </w:r>
+      <w:r>
+        <w:rPr>
+          <w:rFonts w:cs="Calibri"/>
+          <w:color w:val="auto"/>
+          <w:lang w:val="en"/>
+        </w:rPr>
+        <w:t>λ</w:t>
+      </w:r>
+      <w:r>
+        <w:rPr>
+          <w:color w:val="auto"/>
+          <w:lang w:val="en"/>
+        </w:rPr>
+        <w:t xml:space="preserve"> = 10 (0.378), remaining constant again until the end of the range. This is evidence of an overfitting phenomenon, which is mitigated only with strong </w:t>
+      </w:r>
+      <w:r>
+        <w:rPr>
+          <w:color w:val="auto"/>
+          <w:lang w:val="en"/>
+        </w:rPr>
+        <w:t>regularization.</w:t>
+      </w:r>
+    </w:p>
+    <w:p>
+      <w:pPr>
+        <w:pStyle w:val="Paragrafoelenco"/>
+        <w:numPr>
+          <w:ilvl w:val="0"/>
+          <w:numId w:val="17"/>
+        </w:numPr>
+        <w:jc w:val="both"/>
+        <w:rPr>
+          <w:color w:val="auto"/>
+          <w:lang w:val="en"/>
+        </w:rPr>
+      </w:pPr>
+      <w:r>
+        <w:rPr>
+          <w:color w:val="auto"/>
+          <w:lang w:val="en"/>
+        </w:rPr>
+        <w:t xml:space="preserve">As in the previous task, actual DCF loses its probabilistic meaning when strong regularization is </w:t>
+      </w:r>
+      <w:r>
+        <w:rPr>
+          <w:color w:val="auto"/>
+          <w:lang w:val="en"/>
+        </w:rPr>
+        <w:t>used.</w:t>
+      </w:r>
+    </w:p>
+    <w:p>
+      <w:pPr>
+        <w:jc w:val="both"/>
+        <w:rPr>
+          <w:color w:val="auto"/>
+          <w:lang w:val="en"/>
+        </w:rPr>
+      </w:pPr>
+      <w:r>
+        <w:rPr>
+          <w:color w:val="auto"/>
+          <w:lang w:val="en"/>
+        </w:rPr>
+        <w:t>By using a prior-weighted variant, the information about the application prior is used both to build the model and to compute the scores in prediction step; the following results are obtained:</w:t>
+      </w:r>
+    </w:p>
+    <w:p>
+      <w:pPr>
+        <w:jc w:val="center"/>
+        <w:rPr>
+          <w:color w:val="auto"/>
+          <w:lang w:val="en"/>
+        </w:rPr>
+      </w:pPr>
+      <w:r>
+        <w:rPr>
+          <w:noProof/>
+        </w:rPr>
+        <w:lastRenderedPageBreak/>
+        <w:drawing>
+          <wp:inline distT="0" distB="0" distL="0" distR="0" wp14:anchorId="658FDF48" wp14:editId="676A07D9">
+            <wp:extent cx="3967200" cy="3207600"/>
+            <wp:effectExtent l="19050" t="19050" r="14605" b="12065"/>
+            <wp:docPr id="916246831" name="Immagine 1" descr="Immagine che contiene testo, linea, Diagramma, diagramma&#10;&#10;Descrizione generata automaticamente"/>
+            <wp:cNvGraphicFramePr>
+              <a:graphicFrameLocks xmlns:a="http://schemas.openxmlformats.org/drawingml/2006/main" noChangeAspect="1"/>
+            </wp:cNvGraphicFramePr>
+            <a:graphic xmlns:a="http://schemas.openxmlformats.org/drawingml/2006/main">
+              <a:graphicData uri="http://schemas.openxmlformats.org/drawingml/2006/picture">
+                <pic:pic xmlns:pic="http://schemas.openxmlformats.org/drawingml/2006/picture">
+                  <pic:nvPicPr>
+                    <pic:cNvPr id="916246831" name="Immagine 1" descr="Immagine che contiene testo, linea, Diagramma, diagramma&#10;&#10;Descrizione generata automaticamente"/>
+                    <pic:cNvPicPr/>
+                  </pic:nvPicPr>
+                  <pic:blipFill>
+                    <a:blip r:embed="rId37"/>
+                    <a:stretch>
+                      <a:fillRect/>
+                    </a:stretch>
+                  </pic:blipFill>
+                  <pic:spPr>
+                    <a:xfrm>
+                      <a:off x="0" y="0"/>
+                      <a:ext cx="3967200" cy="3207600"/>
+                    </a:xfrm>
+                    <a:prstGeom prst="rect">
+                      <a:avLst/>
+                    </a:prstGeom>
+                    <a:ln>
+                      <a:solidFill>
+                        <a:schemeClr val="tx1"/>
+                      </a:solidFill>
+                    </a:ln>
+                  </pic:spPr>
+                </pic:pic>
+              </a:graphicData>
+            </a:graphic>
+          </wp:inline>
+        </w:drawing>
+      </w:r>
+    </w:p>
+    <w:p>
+      <w:pPr>
+        <w:jc w:val="both"/>
+        <w:rPr>
+          <w:color w:val="auto"/>
+          <w:lang w:val="en"/>
+        </w:rPr>
+      </w:pPr>
+      <w:r>
+        <w:rPr>
+          <w:color w:val="auto"/>
+          <w:lang w:val="en"/>
+        </w:rPr>
+        <w:t>We can observe that:</w:t>
+      </w:r>
+    </w:p>
+    <w:p>
+      <w:pPr>
+        <w:pStyle w:val="Paragrafoelenco"/>
+        <w:numPr>
+          <w:ilvl w:val="0"/>
+          <w:numId w:val="18"/>
+        </w:numPr>
+        <w:jc w:val="both"/>
+        <w:rPr>
+          <w:color w:val="auto"/>
+          <w:lang w:val="en"/>
+        </w:rPr>
+      </w:pPr>
+      <w:r>
+        <w:rPr>
+          <w:color w:val="auto"/>
+          <w:lang w:val="en"/>
+        </w:rPr>
+        <w:t xml:space="preserve">Actual DCF </w:t>
+      </w:r>
+      <w:r>
+        <w:rPr>
+          <w:color w:val="auto"/>
+          <w:lang w:val="en"/>
+        </w:rPr>
+        <w:t xml:space="preserve">grows </w:t>
+      </w:r>
+      <w:r>
+        <w:rPr>
+          <w:color w:val="auto"/>
+          <w:lang w:val="en"/>
+        </w:rPr>
+        <w:t>due to los</w:t>
+      </w:r>
+      <w:r>
+        <w:rPr>
+          <w:color w:val="auto"/>
+          <w:lang w:val="en"/>
+        </w:rPr>
+        <w:t>s</w:t>
+      </w:r>
+      <w:r>
+        <w:rPr>
+          <w:color w:val="auto"/>
+          <w:lang w:val="en"/>
+        </w:rPr>
+        <w:t xml:space="preserve"> of probabilistic interpretation, as in the previous </w:t>
+      </w:r>
+      <w:r>
+        <w:rPr>
+          <w:color w:val="auto"/>
+          <w:lang w:val="en"/>
+        </w:rPr>
+        <w:t>tasks.</w:t>
+      </w:r>
+    </w:p>
+    <w:p>
+      <w:pPr>
+        <w:pStyle w:val="Paragrafoelenco"/>
+        <w:numPr>
+          <w:ilvl w:val="0"/>
+          <w:numId w:val="18"/>
+        </w:numPr>
+        <w:jc w:val="both"/>
+        <w:rPr>
+          <w:color w:val="auto"/>
+          <w:lang w:val="en"/>
+        </w:rPr>
+      </w:pPr>
+      <w:r>
+        <w:rPr>
+          <w:color w:val="auto"/>
+          <w:lang w:val="en"/>
+        </w:rPr>
+        <w:t xml:space="preserve">Both actual and minimum DCF </w:t>
+      </w:r>
+      <w:r>
+        <w:rPr>
+          <w:color w:val="auto"/>
+          <w:lang w:val="en"/>
+        </w:rPr>
+        <w:t xml:space="preserve">highlight </w:t>
+      </w:r>
+      <w:r>
+        <w:rPr>
+          <w:color w:val="auto"/>
+          <w:lang w:val="en"/>
+        </w:rPr>
+        <w:t>a slight overfitting phenomenon, since the</w:t>
+      </w:r>
+      <w:r>
+        <w:rPr>
+          <w:color w:val="auto"/>
+          <w:lang w:val="en"/>
+        </w:rPr>
+        <w:t>y grow for low values of the regularization coefficient (</w:t>
+      </w:r>
+      <w:r>
+        <w:rPr>
+          <w:rFonts w:cs="Calibri"/>
+          <w:color w:val="auto"/>
+          <w:lang w:val="en"/>
+        </w:rPr>
+        <w:t>λ</w:t>
+      </w:r>
+      <w:r>
+        <w:rPr>
+          <w:color w:val="auto"/>
+          <w:lang w:val="en"/>
+        </w:rPr>
+        <w:t xml:space="preserve"> &lt; 0.001)</w:t>
+      </w:r>
+    </w:p>
+    <w:p>
+      <w:pPr>
+        <w:pStyle w:val="Paragrafoelenco"/>
+        <w:numPr>
+          <w:ilvl w:val="0"/>
+          <w:numId w:val="18"/>
+        </w:numPr>
+        <w:jc w:val="both"/>
+        <w:rPr>
+          <w:color w:val="auto"/>
+          <w:lang w:val="en"/>
+        </w:rPr>
+      </w:pPr>
+      <w:r>
+        <w:rPr>
+          <w:color w:val="auto"/>
+          <w:lang w:val="en"/>
+        </w:rPr>
+        <w:t xml:space="preserve">The best result is obtained for minimum DCF equal to 0.362, which corresponds to </w:t>
+      </w:r>
+      <w:r>
+        <w:rPr>
+          <w:rFonts w:cs="Calibri"/>
+          <w:color w:val="auto"/>
+          <w:lang w:val="en"/>
+        </w:rPr>
+        <w:t>λ</w:t>
+      </w:r>
+      <w:r>
+        <w:rPr>
+          <w:color w:val="auto"/>
+          <w:lang w:val="en"/>
+        </w:rPr>
+        <w:t xml:space="preserve"> = 31.62; since this configuration has a strong regularization, the actual DCF is 1.00, due to loss of probabilistic meaning</w:t>
+      </w:r>
+    </w:p>
+    <w:p>
+      <w:pPr>
+        <w:pStyle w:val="Paragrafoelenco"/>
+        <w:numPr>
+          <w:ilvl w:val="0"/>
+          <w:numId w:val="18"/>
+        </w:numPr>
+        <w:jc w:val="both"/>
+        <w:rPr>
+          <w:color w:val="auto"/>
+          <w:lang w:val="en"/>
+        </w:rPr>
+      </w:pPr>
+      <w:r>
+        <w:rPr>
+          <w:color w:val="auto"/>
+          <w:lang w:val="en"/>
+        </w:rPr>
+        <w:t>Except for few, not significant differences</w:t>
+      </w:r>
+      <w:r>
+        <w:rPr>
+          <w:color w:val="auto"/>
+          <w:lang w:val="en"/>
+        </w:rPr>
+        <w:t xml:space="preserve">, the results are </w:t>
+      </w:r>
+      <w:r>
+        <w:rPr>
+          <w:color w:val="auto"/>
+          <w:lang w:val="en"/>
+        </w:rPr>
+        <w:t>like</w:t>
+      </w:r>
+      <w:r>
+        <w:rPr>
+          <w:color w:val="auto"/>
+          <w:lang w:val="en"/>
+        </w:rPr>
+        <w:t xml:space="preserve"> those obtained with an unweighted </w:t>
+      </w:r>
+      <w:r>
+        <w:rPr>
+          <w:color w:val="auto"/>
+          <w:lang w:val="en"/>
+        </w:rPr>
+        <w:t>model.</w:t>
+      </w:r>
+    </w:p>
+    <w:p>
+      <w:pPr>
+        <w:jc w:val="both"/>
+        <w:rPr>
+          <w:color w:val="auto"/>
+          <w:lang w:val="en"/>
+        </w:rPr>
+      </w:pPr>
+      <w:r>
+        <w:rPr>
+          <w:color w:val="auto"/>
+          <w:lang w:val="en"/>
+        </w:rPr>
+        <w:t>Since the regularized LR is not invariant to transformations of data features, doing some preprocessing could lead to variations in the results; by centering (both training and validation) data with respect to the training set mean</w:t>
+      </w:r>
+      <w:r>
+        <w:rPr>
+          <w:color w:val="auto"/>
+          <w:lang w:val="en"/>
+        </w:rPr>
+        <w:t xml:space="preserve"> and applying the prior-weighted LR, </w:t>
+      </w:r>
+      <w:r>
+        <w:rPr>
+          <w:color w:val="auto"/>
+          <w:lang w:val="en"/>
+        </w:rPr>
+        <w:t>the following results are obtained:</w:t>
+      </w:r>
+    </w:p>
+    <w:p>
+      <w:pPr>
+        <w:jc w:val="both"/>
+        <w:rPr>
+          <w:color w:val="auto"/>
+          <w:lang w:val="en"/>
+        </w:rPr>
+      </w:pPr>
+    </w:p>
+    <w:p>
+      <w:pPr>
+        <w:jc w:val="both"/>
+        <w:rPr>
+          <w:color w:val="auto"/>
+          <w:lang w:val="en"/>
+        </w:rPr>
+      </w:pPr>
+    </w:p>
+    <w:p>
+      <w:pPr>
+        <w:jc w:val="center"/>
+        <w:rPr>
+          <w:color w:val="auto"/>
+          <w:lang w:val="en"/>
+        </w:rPr>
+      </w:pPr>
+      <w:r>
+        <w:rPr>
+          <w:noProof/>
+        </w:rPr>
+        <w:drawing>
+          <wp:anchor distT="0" distB="0" distL="114300" distR="114300" simplePos="0" relativeHeight="251686912" behindDoc="1" locked="0" layoutInCell="1" allowOverlap="1" wp14:anchorId="16C26F3C" wp14:editId="4D2932D4">
+            <wp:simplePos x="0" y="0"/>
+            <wp:positionH relativeFrom="column">
+              <wp:posOffset>1701800</wp:posOffset>
+            </wp:positionH>
+            <wp:positionV relativeFrom="paragraph">
+              <wp:posOffset>-530225</wp:posOffset>
+            </wp:positionV>
+            <wp:extent cx="3146400" cy="2581200"/>
+            <wp:effectExtent l="19050" t="19050" r="16510" b="10160"/>
+            <wp:wrapTight wrapText="bothSides">
+              <wp:wrapPolygon edited="0">
+                <wp:start x="-131" y="-159"/>
+                <wp:lineTo x="-131" y="21526"/>
+                <wp:lineTo x="21583" y="21526"/>
+                <wp:lineTo x="21583" y="-159"/>
+                <wp:lineTo x="-131" y="-159"/>
+              </wp:wrapPolygon>
+            </wp:wrapTight>
+            <wp:docPr id="1586116628" name="Immagine 1"/>
+            <wp:cNvGraphicFramePr>
+              <a:graphicFrameLocks xmlns:a="http://schemas.openxmlformats.org/drawingml/2006/main" noChangeAspect="1"/>
+            </wp:cNvGraphicFramePr>
+            <a:graphic xmlns:a="http://schemas.openxmlformats.org/drawingml/2006/main">
+              <a:graphicData uri="http://schemas.openxmlformats.org/drawingml/2006/picture">
+                <pic:pic xmlns:pic="http://schemas.openxmlformats.org/drawingml/2006/picture">
+                  <pic:nvPicPr>
+                    <pic:cNvPr id="1586116628" name=""/>
+                    <pic:cNvPicPr/>
+                  </pic:nvPicPr>
+                  <pic:blipFill>
+                    <a:blip r:embed="rId38">
+                      <a:extLst>
+                        <a:ext uri="{28A0092B-C50C-407E-A947-70E740481C1C}">
+                          <a14:useLocalDpi xmlns:a14="http://schemas.microsoft.com/office/drawing/2010/main" val="0"/>
+                        </a:ext>
+                      </a:extLst>
+                    </a:blip>
+                    <a:stretch>
+                      <a:fillRect/>
+                    </a:stretch>
+                  </pic:blipFill>
+                  <pic:spPr>
+                    <a:xfrm>
+                      <a:off x="0" y="0"/>
+                      <a:ext cx="3146400" cy="2581200"/>
+                    </a:xfrm>
+                    <a:prstGeom prst="rect">
+                      <a:avLst/>
+                    </a:prstGeom>
+                    <a:ln>
+                      <a:solidFill>
+                        <a:schemeClr val="tx1"/>
+                      </a:solidFill>
+                    </a:ln>
+                  </pic:spPr>
+                </pic:pic>
+              </a:graphicData>
+            </a:graphic>
+            <wp14:sizeRelH relativeFrom="margin">
+              <wp14:pctWidth>0</wp14:pctWidth>
+            </wp14:sizeRelH>
+            <wp14:sizeRelV relativeFrom="margin">
+              <wp14:pctHeight>0</wp14:pctHeight>
+            </wp14:sizeRelV>
+          </wp:anchor>
+        </w:drawing>
+      </w:r>
+    </w:p>
+    <w:p>
+      <w:pPr>
+        <w:jc w:val="both"/>
+        <w:rPr>
+          <w:color w:val="auto"/>
+          <w:lang w:val="en"/>
+        </w:rPr>
+      </w:pPr>
+    </w:p>
+    <w:p>
+      <w:pPr>
+        <w:jc w:val="center"/>
+        <w:rPr>
+          <w:color w:val="auto"/>
+          <w:lang w:val="en"/>
+        </w:rPr>
+      </w:pPr>
+    </w:p>
+    <w:p>
+      <w:pPr>
+        <w:jc w:val="both"/>
+        <w:rPr>
+          <w:color w:val="auto"/>
+          <w:lang w:val="en"/>
+        </w:rPr>
+      </w:pPr>
+    </w:p>
+    <w:p>
+      <w:pPr>
+        <w:jc w:val="center"/>
+        <w:rPr>
+          <w:color w:val="auto"/>
+          <w:lang w:val="en"/>
+        </w:rPr>
+      </w:pPr>
+    </w:p>
+    <w:p>
+      <w:pPr>
+        <w:jc w:val="both"/>
+        <w:rPr>
+          <w:color w:val="auto"/>
+          <w:lang w:val="en"/>
+        </w:rPr>
+      </w:pPr>
+    </w:p>
+    <w:p>
+      <w:pPr>
+        <w:jc w:val="both"/>
+        <w:rPr>
+          <w:color w:val="auto"/>
+          <w:lang w:val="en"/>
+        </w:rPr>
+      </w:pPr>
+      <w:r>
+        <w:rPr>
+          <w:color w:val="auto"/>
+          <w:lang w:val="en"/>
+        </w:rPr>
+        <w:lastRenderedPageBreak/>
+        <w:t xml:space="preserve">As we can see, data centering does not </w:t>
+      </w:r>
+      <w:r>
+        <w:rPr>
+          <w:color w:val="auto"/>
+          <w:lang w:val="en"/>
+        </w:rPr>
+        <w:t>significantly affect</w:t>
+      </w:r>
+      <w:r>
+        <w:rPr>
+          <w:color w:val="auto"/>
+          <w:lang w:val="en"/>
+        </w:rPr>
+        <w:t xml:space="preserve"> the results, thus we can observe that data features were already centered with respect </w:t>
+      </w:r>
+      <w:r>
+        <w:rPr>
+          <w:color w:val="auto"/>
+          <w:lang w:val="en"/>
+        </w:rPr>
+        <w:t>to the training set mean</w:t>
+      </w:r>
+      <w:r>
+        <w:rPr>
+          <w:color w:val="auto"/>
+          <w:lang w:val="en"/>
+        </w:rPr>
+        <w:t xml:space="preserve">; in fact, the obtained plot is the same as the prior-weighted LR without data centering. </w:t>
+      </w:r>
+    </w:p>
+    <w:p>
+      <w:pPr>
+        <w:jc w:val="both"/>
+        <w:rPr>
+          <w:color w:val="auto"/>
+          <w:lang w:val="en"/>
+        </w:rPr>
+      </w:pPr>
+      <w:r>
+        <w:rPr>
+          <w:color w:val="auto"/>
+          <w:lang w:val="en"/>
+        </w:rPr>
+        <w:t>By expanding the feature space</w:t>
+      </w:r>
+      <w:r>
+        <w:rPr>
+          <w:color w:val="auto"/>
+          <w:lang w:val="en"/>
+        </w:rPr>
+        <w:t xml:space="preserve"> and applying a prior-weighted LR, it is possible to obtain </w:t>
+      </w:r>
+      <w:r>
+        <w:rPr>
+          <w:color w:val="auto"/>
+          <w:lang w:val="en"/>
+        </w:rPr>
+        <w:t>quadratic boundary surfaces; the results are the following:</w:t>
+      </w:r>
+    </w:p>
+    <w:p>
+      <w:pPr>
+        <w:jc w:val="center"/>
+        <w:rPr>
+          <w:color w:val="auto"/>
+          <w:lang w:val="en"/>
+        </w:rPr>
+      </w:pPr>
+      <w:r>
+        <w:rPr>
+          <w:noProof/>
+        </w:rPr>
+        <w:drawing>
+          <wp:inline distT="0" distB="0" distL="0" distR="0" wp14:anchorId="24F71E99" wp14:editId="5EBD28B5">
+            <wp:extent cx="3906000" cy="3189600"/>
+            <wp:effectExtent l="19050" t="19050" r="18415" b="11430"/>
+            <wp:docPr id="2043214899" name="Immagine 1"/>
+            <wp:cNvGraphicFramePr>
+              <a:graphicFrameLocks xmlns:a="http://schemas.openxmlformats.org/drawingml/2006/main" noChangeAspect="1"/>
+            </wp:cNvGraphicFramePr>
+            <a:graphic xmlns:a="http://schemas.openxmlformats.org/drawingml/2006/main">
+              <a:graphicData uri="http://schemas.openxmlformats.org/drawingml/2006/picture">
+                <pic:pic xmlns:pic="http://schemas.openxmlformats.org/drawingml/2006/picture">
+                  <pic:nvPicPr>
+                    <pic:cNvPr id="2043214899" name=""/>
+                    <pic:cNvPicPr/>
+                  </pic:nvPicPr>
+                  <pic:blipFill>
+                    <a:blip r:embed="rId39"/>
+                    <a:stretch>
+                      <a:fillRect/>
+                    </a:stretch>
+                  </pic:blipFill>
+                  <pic:spPr>
+                    <a:xfrm>
+                      <a:off x="0" y="0"/>
+                      <a:ext cx="3906000" cy="3189600"/>
+                    </a:xfrm>
+                    <a:prstGeom prst="rect">
+                      <a:avLst/>
+                    </a:prstGeom>
+                    <a:ln>
+                      <a:solidFill>
+                        <a:schemeClr val="tx1"/>
+                      </a:solidFill>
+                    </a:ln>
+                  </pic:spPr>
+                </pic:pic>
+              </a:graphicData>
+            </a:graphic>
+          </wp:inline>
+        </w:drawing>
+      </w:r>
+    </w:p>
+    <w:p>
+      <w:pPr>
+        <w:jc w:val="both"/>
+        <w:rPr>
+          <w:color w:val="auto"/>
+          <w:lang w:val="en"/>
+        </w:rPr>
+      </w:pPr>
+      <w:r>
+        <w:rPr>
+          <w:color w:val="auto"/>
+          <w:lang w:val="en"/>
+        </w:rPr>
+        <w:t>We can observe that:</w:t>
+      </w:r>
+    </w:p>
+    <w:p>
+      <w:pPr>
+        <w:pStyle w:val="Paragrafoelenco"/>
+        <w:numPr>
+          <w:ilvl w:val="0"/>
+          <w:numId w:val="20"/>
+        </w:numPr>
+        <w:jc w:val="both"/>
+        <w:rPr>
+          <w:color w:val="auto"/>
+          <w:lang w:val="en"/>
+        </w:rPr>
+      </w:pPr>
+      <w:r>
+        <w:rPr>
+          <w:color w:val="auto"/>
+          <w:lang w:val="en"/>
+        </w:rPr>
+        <w:t xml:space="preserve">A phenomenon of overfitting has happened, since actual DCF increases for low values of </w:t>
+      </w:r>
+      <w:r>
+        <w:rPr>
+          <w:rFonts w:cs="Calibri"/>
+          <w:color w:val="auto"/>
+          <w:lang w:val="en"/>
+        </w:rPr>
+        <w:t>λ.</w:t>
+      </w:r>
+    </w:p>
+    <w:p>
+      <w:pPr>
+        <w:pStyle w:val="Paragrafoelenco"/>
+        <w:numPr>
+          <w:ilvl w:val="0"/>
+          <w:numId w:val="20"/>
+        </w:numPr>
+        <w:jc w:val="both"/>
+        <w:rPr>
+          <w:color w:val="auto"/>
+          <w:lang w:val="en"/>
+        </w:rPr>
+      </w:pPr>
+      <w:r>
+        <w:rPr>
+          <w:color w:val="auto"/>
+          <w:lang w:val="en"/>
+        </w:rPr>
+        <w:t xml:space="preserve">The best result is given by a minimum DCF of 0.244, corresponding to </w:t>
+      </w:r>
+      <w:r>
+        <w:rPr>
+          <w:rFonts w:cs="Calibri"/>
+          <w:color w:val="auto"/>
+          <w:lang w:val="en"/>
+        </w:rPr>
+        <w:t xml:space="preserve">λ = </w:t>
+      </w:r>
+      <w:r>
+        <w:rPr>
+          <w:rFonts w:cs="Calibri"/>
+          <w:color w:val="auto"/>
+          <w:lang w:val="en"/>
+        </w:rPr>
+        <w:t>0.03 and an actual DCF of 0.</w:t>
+      </w:r>
+      <w:r>
+        <w:rPr>
+          <w:rFonts w:cs="Calibri"/>
+          <w:color w:val="auto"/>
+          <w:lang w:val="en"/>
+        </w:rPr>
+        <w:t>505</w:t>
+      </w:r>
+    </w:p>
+    <w:p>
+      <w:pPr>
+        <w:pStyle w:val="Paragrafoelenco"/>
+        <w:numPr>
+          <w:ilvl w:val="0"/>
+          <w:numId w:val="20"/>
+        </w:numPr>
+        <w:jc w:val="both"/>
+        <w:rPr>
+          <w:color w:val="auto"/>
+          <w:lang w:val="en"/>
+        </w:rPr>
+      </w:pPr>
+      <w:r>
+        <w:rPr>
+          <w:rFonts w:cs="Calibri"/>
+          <w:color w:val="auto"/>
+          <w:lang w:val="en"/>
+        </w:rPr>
+        <w:t xml:space="preserve">Data are better separable by a quadratic surface than a linear </w:t>
+      </w:r>
+      <w:r>
+        <w:rPr>
+          <w:rFonts w:cs="Calibri"/>
+          <w:color w:val="auto"/>
+          <w:lang w:val="en"/>
+        </w:rPr>
+        <w:t>one since</w:t>
+      </w:r>
+      <w:r>
+        <w:rPr>
+          <w:rFonts w:cs="Calibri"/>
+          <w:color w:val="auto"/>
+          <w:lang w:val="en"/>
+        </w:rPr>
+        <w:t xml:space="preserve"> this model works better than a linear </w:t>
+      </w:r>
+      <w:r>
+        <w:rPr>
+          <w:rFonts w:cs="Calibri"/>
+          <w:color w:val="auto"/>
+          <w:lang w:val="en"/>
+        </w:rPr>
+        <w:t>LR.</w:t>
+      </w:r>
+    </w:p>
+    <w:p>
+      <w:pPr>
+        <w:jc w:val="both"/>
+        <w:rPr>
+          <w:color w:val="auto"/>
+          <w:lang w:val="en"/>
+        </w:rPr>
+      </w:pPr>
+      <w:r>
+        <w:rPr>
+          <w:color w:val="auto"/>
+          <w:lang w:val="en"/>
+        </w:rPr>
+        <w:t>The following table summarizes the best results for MVG and LR classifiers:</w:t>
+      </w:r>
+    </w:p>
+    <w:tbl>
+      <w:tblPr>
+        <w:tblStyle w:val="Grigliatabella"/>
+        <w:tblW w:w="0" w:type="auto"/>
+        <w:tblLook w:val="04A0" w:firstRow="1" w:lastRow="0" w:firstColumn="1" w:lastColumn="0" w:noHBand="0" w:noVBand="1"/>
+      </w:tblPr>
+      <w:tblGrid>
+        <w:gridCol w:w="3209"/>
+        <w:gridCol w:w="3209"/>
+        <w:gridCol w:w="3210"/>
+      </w:tblGrid>
+      <w:tr>
+        <w:tc>
+          <w:tcPr>
+            <w:tcW w:w="3209" w:type="dxa"/>
+          </w:tcPr>
+          <w:p>
+            <w:pPr>
+              <w:jc w:val="both"/>
+              <w:rPr>
+                <w:color w:val="auto"/>
+                <w:lang w:val="en"/>
+              </w:rPr>
+            </w:pPr>
+            <w:r>
+              <w:rPr>
+                <w:color w:val="auto"/>
+                <w:lang w:val="en"/>
+              </w:rPr>
+              <w:t>Model</w:t>
+            </w:r>
+          </w:p>
+        </w:tc>
+        <w:tc>
+          <w:tcPr>
+            <w:tcW w:w="3209" w:type="dxa"/>
+          </w:tcPr>
+          <w:p>
+            <w:pPr>
+              <w:jc w:val="both"/>
+              <w:rPr>
+                <w:color w:val="auto"/>
+                <w:lang w:val="en"/>
+              </w:rPr>
+            </w:pPr>
+            <w:r>
+              <w:rPr>
+                <w:color w:val="auto"/>
+                <w:lang w:val="en"/>
+              </w:rPr>
+              <w:t>Minimum DCF</w:t>
+            </w:r>
+          </w:p>
+        </w:tc>
+        <w:tc>
+          <w:tcPr>
+            <w:tcW w:w="3210" w:type="dxa"/>
+          </w:tcPr>
+          <w:p>
+            <w:pPr>
+              <w:jc w:val="both"/>
+              <w:rPr>
+                <w:color w:val="auto"/>
+                <w:lang w:val="en"/>
+              </w:rPr>
+            </w:pPr>
+            <w:r>
+              <w:rPr>
+                <w:color w:val="auto"/>
+                <w:lang w:val="en"/>
+              </w:rPr>
+              <w:t>Actual DCF</w:t>
+            </w:r>
+          </w:p>
+        </w:tc>
+      </w:tr>
+      <w:tr>
+        <w:tc>
+          <w:tcPr>
+            <w:tcW w:w="3209" w:type="dxa"/>
+          </w:tcPr>
+          <w:p>
+            <w:pPr>
+              <w:jc w:val="both"/>
+              <w:rPr>
+                <w:color w:val="auto"/>
+                <w:lang w:val="en"/>
+              </w:rPr>
+            </w:pPr>
+            <w:r>
+              <w:rPr>
+                <w:color w:val="auto"/>
+                <w:lang w:val="en"/>
+              </w:rPr>
+              <w:t>MVG – Full covariance</w:t>
+            </w:r>
+          </w:p>
+        </w:tc>
+        <w:tc>
+          <w:tcPr>
+            <w:tcW w:w="3209" w:type="dxa"/>
+          </w:tcPr>
+          <w:p>
+            <w:pPr>
+              <w:jc w:val="both"/>
+              <w:rPr>
+                <w:color w:val="auto"/>
+                <w:lang w:val="en"/>
+              </w:rPr>
+            </w:pPr>
+            <w:r>
+              <w:rPr>
+                <w:color w:val="auto"/>
+                <w:lang w:val="en"/>
+              </w:rPr>
+              <w:t>0.263</w:t>
+            </w:r>
+          </w:p>
+        </w:tc>
+        <w:tc>
+          <w:tcPr>
+            <w:tcW w:w="3210" w:type="dxa"/>
+          </w:tcPr>
+          <w:p>
+            <w:pPr>
+              <w:jc w:val="both"/>
+              <w:rPr>
+                <w:color w:val="auto"/>
+                <w:lang w:val="en"/>
+              </w:rPr>
+            </w:pPr>
+            <w:r>
+              <w:rPr>
+                <w:color w:val="auto"/>
+                <w:lang w:val="en"/>
+              </w:rPr>
+              <w:t>0.305</w:t>
+            </w:r>
+          </w:p>
+        </w:tc>
+      </w:tr>
+      <w:tr>
+        <w:tc>
+          <w:tcPr>
+            <w:tcW w:w="3209" w:type="dxa"/>
+          </w:tcPr>
+          <w:p>
+            <w:pPr>
+              <w:jc w:val="both"/>
+              <w:rPr>
+                <w:color w:val="auto"/>
+                <w:lang w:val="en"/>
+              </w:rPr>
+            </w:pPr>
+            <w:r>
+              <w:rPr>
+                <w:color w:val="auto"/>
+                <w:lang w:val="en"/>
+              </w:rPr>
+              <w:t>MVG – Tied covariance</w:t>
+            </w:r>
+          </w:p>
+        </w:tc>
+        <w:tc>
+          <w:tcPr>
+            <w:tcW w:w="3209" w:type="dxa"/>
+          </w:tcPr>
+          <w:p>
+            <w:pPr>
+              <w:jc w:val="both"/>
+              <w:rPr>
+                <w:color w:val="auto"/>
+                <w:lang w:val="en"/>
+              </w:rPr>
+            </w:pPr>
+            <w:r>
+              <w:rPr>
+                <w:color w:val="auto"/>
+                <w:lang w:val="en"/>
+              </w:rPr>
+              <w:t>0.351</w:t>
+            </w:r>
+          </w:p>
+        </w:tc>
+        <w:tc>
+          <w:tcPr>
+            <w:tcW w:w="3210" w:type="dxa"/>
+          </w:tcPr>
+          <w:p>
+            <w:pPr>
+              <w:jc w:val="both"/>
+              <w:rPr>
+                <w:color w:val="auto"/>
+                <w:lang w:val="en"/>
+              </w:rPr>
+            </w:pPr>
+            <w:r>
+              <w:rPr>
+                <w:color w:val="auto"/>
+                <w:lang w:val="en"/>
+              </w:rPr>
+              <w:t>0.403</w:t>
+            </w:r>
+          </w:p>
+        </w:tc>
+      </w:tr>
+      <w:tr>
+        <w:tc>
+          <w:tcPr>
+            <w:tcW w:w="3209" w:type="dxa"/>
+          </w:tcPr>
+          <w:p>
+            <w:pPr>
+              <w:jc w:val="both"/>
+              <w:rPr>
+                <w:color w:val="auto"/>
+                <w:lang w:val="en"/>
+              </w:rPr>
+            </w:pPr>
+            <w:r>
+              <w:rPr>
+                <w:color w:val="auto"/>
+                <w:lang w:val="en"/>
+              </w:rPr>
+              <w:t>MVG – Naïve Bayes</w:t>
+            </w:r>
+          </w:p>
+        </w:tc>
+        <w:tc>
+          <w:tcPr>
+            <w:tcW w:w="3209" w:type="dxa"/>
+          </w:tcPr>
+          <w:p>
+            <w:pPr>
+              <w:jc w:val="both"/>
+              <w:rPr>
+                <w:color w:val="auto"/>
+                <w:lang w:val="en"/>
+              </w:rPr>
+            </w:pPr>
+            <w:r>
+              <w:rPr>
+                <w:color w:val="auto"/>
+                <w:lang w:val="en"/>
+              </w:rPr>
+              <w:t>0.257</w:t>
+            </w:r>
+          </w:p>
+        </w:tc>
+        <w:tc>
+          <w:tcPr>
+            <w:tcW w:w="3210" w:type="dxa"/>
+          </w:tcPr>
+          <w:p>
+            <w:pPr>
+              <w:jc w:val="both"/>
+              <w:rPr>
+                <w:color w:val="auto"/>
+                <w:lang w:val="en"/>
+              </w:rPr>
+            </w:pPr>
+            <w:r>
+              <w:rPr>
+                <w:color w:val="auto"/>
+                <w:lang w:val="en"/>
+              </w:rPr>
+              <w:t>0.302</w:t>
+            </w:r>
+          </w:p>
+        </w:tc>
+      </w:tr>
+      <w:tr>
+        <w:tc>
+          <w:tcPr>
+            <w:tcW w:w="3209" w:type="dxa"/>
+          </w:tcPr>
+          <w:p>
+            <w:pPr>
+              <w:jc w:val="both"/>
+              <w:rPr>
+                <w:color w:val="auto"/>
+                <w:lang w:val="en"/>
+              </w:rPr>
+            </w:pPr>
+            <w:r>
+              <w:rPr>
+                <w:color w:val="auto"/>
+                <w:lang w:val="en"/>
+              </w:rPr>
+              <w:t>LR – Unweighted</w:t>
+            </w:r>
+          </w:p>
+        </w:tc>
+        <w:tc>
+          <w:tcPr>
+            <w:tcW w:w="3209" w:type="dxa"/>
+          </w:tcPr>
+          <w:p>
+            <w:pPr>
+              <w:jc w:val="both"/>
+              <w:rPr>
+                <w:color w:val="auto"/>
+                <w:lang w:val="en"/>
+              </w:rPr>
+            </w:pPr>
+            <w:r>
+              <w:rPr>
+                <w:color w:val="auto"/>
+                <w:lang w:val="en"/>
+              </w:rPr>
+              <w:t>0.361</w:t>
+            </w:r>
+          </w:p>
+        </w:tc>
+        <w:tc>
+          <w:tcPr>
+            <w:tcW w:w="3210" w:type="dxa"/>
+          </w:tcPr>
+          <w:p>
+            <w:pPr>
+              <w:jc w:val="both"/>
+              <w:rPr>
+                <w:color w:val="auto"/>
+                <w:lang w:val="en"/>
+              </w:rPr>
+            </w:pPr>
+            <w:r>
+              <w:rPr>
+                <w:color w:val="auto"/>
+                <w:lang w:val="en"/>
+              </w:rPr>
+              <w:t>0.457</w:t>
+            </w:r>
+          </w:p>
+        </w:tc>
+      </w:tr>
+      <w:tr>
+        <w:tc>
+          <w:tcPr>
+            <w:tcW w:w="3209" w:type="dxa"/>
+          </w:tcPr>
+          <w:p>
+            <w:pPr>
+              <w:jc w:val="both"/>
+              <w:rPr>
+                <w:color w:val="auto"/>
+                <w:lang w:val="en"/>
+              </w:rPr>
+            </w:pPr>
+            <w:r>
+              <w:rPr>
+                <w:color w:val="auto"/>
+                <w:lang w:val="en"/>
+              </w:rPr>
+              <w:t>LR – Prior-weighted</w:t>
+            </w:r>
+          </w:p>
+        </w:tc>
+        <w:tc>
+          <w:tcPr>
+            <w:tcW w:w="3209" w:type="dxa"/>
+          </w:tcPr>
+          <w:p>
+            <w:pPr>
+              <w:jc w:val="both"/>
+              <w:rPr>
+                <w:color w:val="auto"/>
+                <w:lang w:val="en"/>
+              </w:rPr>
+            </w:pPr>
+            <w:r>
+              <w:rPr>
+                <w:color w:val="auto"/>
+                <w:lang w:val="en"/>
+              </w:rPr>
+              <w:t>0.362</w:t>
+            </w:r>
+          </w:p>
+        </w:tc>
+        <w:tc>
+          <w:tcPr>
+            <w:tcW w:w="3210" w:type="dxa"/>
+          </w:tcPr>
+          <w:p>
+            <w:pPr>
+              <w:jc w:val="both"/>
+              <w:rPr>
+                <w:color w:val="auto"/>
+                <w:lang w:val="en"/>
+              </w:rPr>
+            </w:pPr>
+            <w:r>
+              <w:rPr>
+                <w:color w:val="auto"/>
+                <w:lang w:val="en"/>
+              </w:rPr>
+              <w:t>1.000</w:t>
+            </w:r>
+          </w:p>
+        </w:tc>
+      </w:tr>
+      <w:tr>
+        <w:tc>
+          <w:tcPr>
+            <w:tcW w:w="3209" w:type="dxa"/>
+          </w:tcPr>
+          <w:p>
+            <w:pPr>
+              <w:jc w:val="both"/>
+              <w:rPr>
+                <w:color w:val="auto"/>
+                <w:lang w:val="en"/>
+              </w:rPr>
+            </w:pPr>
+            <w:r>
+              <w:rPr>
+                <w:color w:val="auto"/>
+                <w:lang w:val="en"/>
+              </w:rPr>
+              <w:t>LR – Prior-weighted expanded</w:t>
+            </w:r>
+          </w:p>
+        </w:tc>
+        <w:tc>
+          <w:tcPr>
+            <w:tcW w:w="3209" w:type="dxa"/>
+          </w:tcPr>
+          <w:p>
+            <w:pPr>
+              <w:jc w:val="both"/>
+              <w:rPr>
+                <w:color w:val="auto"/>
+                <w:lang w:val="en"/>
+              </w:rPr>
+            </w:pPr>
+            <w:r>
+              <w:rPr>
+                <w:color w:val="auto"/>
+                <w:lang w:val="en"/>
+              </w:rPr>
+              <w:t>0.244</w:t>
+            </w:r>
+          </w:p>
+        </w:tc>
+        <w:tc>
+          <w:tcPr>
+            <w:tcW w:w="3210" w:type="dxa"/>
+          </w:tcPr>
+          <w:p>
+            <w:pPr>
+              <w:jc w:val="both"/>
+              <w:rPr>
+                <w:color w:val="auto"/>
+                <w:lang w:val="en"/>
+              </w:rPr>
+            </w:pPr>
+            <w:r>
+              <w:rPr>
+                <w:color w:val="auto"/>
+                <w:lang w:val="en"/>
+              </w:rPr>
+              <w:t>0.497</w:t>
+            </w:r>
+          </w:p>
+        </w:tc>
+      </w:tr>
+    </w:tbl>
+    <w:p>
+      <w:pPr>
+        <w:jc w:val="both"/>
+        <w:rPr>
+          <w:color w:val="auto"/>
+          <w:lang w:val="en"/>
+        </w:rPr>
+      </w:pPr>
+    </w:p>
+    <w:p>
+      <w:pPr>
+        <w:jc w:val="both"/>
+        <w:rPr>
+          <w:color w:val="auto"/>
+          <w:lang w:val="en"/>
+        </w:rPr>
+      </w:pPr>
+      <w:r>
+        <w:rPr>
+          <w:color w:val="auto"/>
+          <w:lang w:val="en"/>
+        </w:rPr>
+        <w:t>We can observe</w:t>
+      </w:r>
+      <w:r>
+        <w:rPr>
+          <w:color w:val="auto"/>
+          <w:lang w:val="en"/>
+        </w:rPr>
+        <w:t xml:space="preserve"> that</w:t>
+      </w:r>
+      <w:r>
+        <w:rPr>
+          <w:color w:val="auto"/>
+          <w:lang w:val="en"/>
+        </w:rPr>
+        <w:t>:</w:t>
+      </w:r>
+    </w:p>
+    <w:p>
+      <w:pPr>
+        <w:pStyle w:val="Paragrafoelenco"/>
+        <w:numPr>
+          <w:ilvl w:val="0"/>
+          <w:numId w:val="24"/>
+        </w:numPr>
+        <w:jc w:val="both"/>
+        <w:rPr>
+          <w:color w:val="auto"/>
+          <w:lang w:val="en"/>
+        </w:rPr>
+      </w:pPr>
+      <w:r>
+        <w:rPr>
+          <w:color w:val="auto"/>
+          <w:lang w:val="en"/>
+        </w:rPr>
+        <w:t xml:space="preserve">Models that find quadratic boundary surfaces perform better, in terms of minimum </w:t>
+      </w:r>
+      <w:r>
+        <w:rPr>
+          <w:color w:val="auto"/>
+          <w:lang w:val="en"/>
+        </w:rPr>
+        <w:t>DCF.</w:t>
+      </w:r>
+    </w:p>
+    <w:p>
+      <w:pPr>
+        <w:pStyle w:val="Paragrafoelenco"/>
+        <w:numPr>
+          <w:ilvl w:val="0"/>
+          <w:numId w:val="24"/>
+        </w:numPr>
+        <w:jc w:val="both"/>
+        <w:rPr>
+          <w:color w:val="auto"/>
+          <w:lang w:val="en"/>
+        </w:rPr>
+      </w:pPr>
+      <w:r>
+        <w:rPr>
+          <w:color w:val="auto"/>
+          <w:lang w:val="en"/>
+        </w:rPr>
+        <w:t xml:space="preserve">MVG models produce scores which are better calibrated than LR </w:t>
+      </w:r>
+      <w:r>
+        <w:rPr>
+          <w:color w:val="auto"/>
+          <w:lang w:val="en"/>
+        </w:rPr>
+        <w:t>models.</w:t>
+      </w:r>
+    </w:p>
+    <w:p>
+      <w:pPr>
+        <w:jc w:val="both"/>
+        <w:rPr>
+          <w:color w:val="auto"/>
+          <w:lang w:val="en"/>
+        </w:rPr>
+      </w:pPr>
+      <w:r>
+        <w:rPr>
+          <w:color w:val="auto"/>
+          <w:lang w:val="en"/>
+        </w:rPr>
+        <w:lastRenderedPageBreak/>
+        <w:t>thus,</w:t>
+      </w:r>
+      <w:r>
+        <w:rPr>
+          <w:color w:val="auto"/>
+          <w:lang w:val="en"/>
+        </w:rPr>
+        <w:t xml:space="preserve"> we can </w:t>
+      </w:r>
+      <w:r>
+        <w:rPr>
+          <w:color w:val="auto"/>
+          <w:lang w:val="en"/>
+        </w:rPr>
+        <w:t>say that the dataset has features that are better separable by quadratic surfaces than linear ones</w:t>
+      </w:r>
+      <w:r>
+        <w:rPr>
+          <w:color w:val="auto"/>
+          <w:lang w:val="en"/>
+        </w:rPr>
+        <w:t xml:space="preserve">, and it is coherent with the results obtained in the LR tasks. In conclusion, we observe that a prior-weighted, quadratic logistic regression performs slightly better than a MVG model, even if its results are worse calibrated, having </w:t>
+      </w:r>
+      <w:r>
+        <w:rPr>
+          <w:color w:val="auto"/>
+          <w:lang w:val="en"/>
+        </w:rPr>
+        <w:t>a</w:t>
+      </w:r>
+      <w:r>
+        <w:rPr>
+          <w:color w:val="auto"/>
+          <w:lang w:val="en"/>
+        </w:rPr>
+        <w:t xml:space="preserve"> higher actual DCF than Gaussian models.</w:t>
+      </w:r>
+    </w:p>
     <w:sectPr>
-      <w:footerReference w:type="default" r:id="rId35"/>
+      <w:footerReference w:type="default" r:id="rId40"/>
       <w:pgSz w:w="11906" w:h="16838"/>
       <w:pgMar w:top="1417" w:right="1134" w:bottom="1134" w:left="1134" w:header="708" w:footer="708" w:gutter="0"/>
       <w:cols w:space="708"/>
@@ -13213,6 +14703,231 @@
 <file path=word/numbering.xml><?xml version="1.0" encoding="utf-8"?>
 <w:numbering xmlns:wpc="http://schemas.microsoft.com/office/word/2010/wordprocessingCanvas" xmlns:cx="http://schemas.microsoft.com/office/drawing/2014/chartex" xmlns:cx1="http://schemas.microsoft.com/office/drawing/2015/9/8/chartex" xmlns:cx2="http://schemas.microsoft.com/office/drawing/2015/10/21/chartex" xmlns:cx3="http://schemas.microsoft.com/office/drawing/2016/5/9/chartex" xmlns:cx4="http://schemas.microsoft.com/office/drawing/2016/5/10/chartex" xmlns:cx5="http://schemas.microsoft.com/office/drawing/2016/5/11/chartex" xmlns:cx6="http://schemas.microsoft.com/office/drawing/2016/5/12/chartex" xmlns:cx7="http://schemas.microsoft.com/office/drawing/2016/5/13/chartex" xmlns:cx8="http://schemas.microsoft.com/office/drawing/2016/5/14/chartex" xmlns:mc="http://schemas.openxmlformats.org/markup-compatibility/2006" xmlns:aink="http://schemas.microsoft.com/office/drawing/2016/ink" xmlns:am3d="http://schemas.microsoft.com/office/drawing/2017/model3d" xmlns:o="urn:schemas-microsoft-com:office:office" xmlns:oel="http://schemas.microsoft.com/office/2019/extlst" xmlns:r="http://schemas.openxmlformats.org/officeDocument/2006/relationships" xmlns:m="http://schemas.openxmlformats.org/officeDocument/2006/math" xmlns:v="urn:schemas-microsoft-com:vml" xmlns:wp14="http://schemas.microsoft.com/office/word/2010/wordprocessingDrawing" xmlns:wp="http://schemas.openxmlformats.org/drawingml/2006/wordprocessingDrawing" xmlns:w10="urn:schemas-microsoft-com:office:word" xmlns:w="http://schemas.openxmlformats.org/wordprocessingml/2006/main" xmlns:w14="http://schemas.microsoft.com/office/word/2010/wordml" xmlns:w15="http://schemas.microsoft.com/office/word/2012/wordml" xmlns:w16cex="http://schemas.microsoft.com/office/word/2018/wordml/cex" xmlns:w16cid="http://schemas.microsoft.com/office/word/2016/wordml/cid" xmlns:w16="http://schemas.microsoft.com/office/word/2018/wordml" xmlns:w16du="http://schemas.microsoft.com/office/word/2023/wordml/word16du" xmlns:w16sdtdh="http://schemas.microsoft.com/office/word/2020/wordml/sdtdatahash" xmlns:w16se="http://schemas.microsoft.com/office/word/2015/wordml/symex" xmlns:wpg="http://schemas.microsoft.com/office/word/2010/wordprocessingGroup" xmlns:wpi="http://schemas.microsoft.com/office/word/2010/wordprocessingInk" xmlns:wne="http://schemas.microsoft.com/office/word/2006/wordml" xmlns:wps="http://schemas.microsoft.com/office/word/2010/wordprocessingShape" mc:Ignorable="w14 w15 w16se w16cid w16 w16cex w16sdtdh w16du wp14">
   <w:abstractNum w:abstractNumId="0" w15:restartNumberingAfterBreak="0">
+    <w:nsid w:val="00B97696"/>
+    <w:multiLevelType w:val="hybridMultilevel"/>
+    <w:tmpl w:val="7AB00E10"/>
+    <w:lvl w:ilvl="0" w:tplc="325E8800">
+      <w:numFmt w:val="bullet"/>
+      <w:lvlText w:val="-"/>
+      <w:lvlJc w:val="left"/>
+      <w:pPr>
+        <w:ind w:left="1440" w:hanging="360"/>
+      </w:pPr>
+      <w:rPr>
+        <w:rFonts w:ascii="Calibri" w:eastAsiaTheme="minorHAnsi" w:hAnsi="Calibri" w:cs="Calibri" w:hint="default"/>
+      </w:rPr>
+    </w:lvl>
+    <w:lvl w:ilvl="1" w:tplc="08090003" w:tentative="1">
+      <w:start w:val="1"/>
+      <w:numFmt w:val="bullet"/>
+      <w:lvlText w:val="o"/>
+      <w:lvlJc w:val="left"/>
+      <w:pPr>
+        <w:ind w:left="2160" w:hanging="360"/>
+      </w:pPr>
+      <w:rPr>
+        <w:rFonts w:ascii="Courier New" w:hAnsi="Courier New" w:cs="Courier New" w:hint="default"/>
+      </w:rPr>
+    </w:lvl>
+    <w:lvl w:ilvl="2" w:tplc="08090005" w:tentative="1">
+      <w:start w:val="1"/>
+      <w:numFmt w:val="bullet"/>
+      <w:lvlText w:val=""/>
+      <w:lvlJc w:val="left"/>
+      <w:pPr>
+        <w:ind w:left="2880" w:hanging="360"/>
+      </w:pPr>
+      <w:rPr>
+        <w:rFonts w:ascii="Wingdings" w:hAnsi="Wingdings" w:hint="default"/>
+      </w:rPr>
+    </w:lvl>
+    <w:lvl w:ilvl="3" w:tplc="08090001" w:tentative="1">
+      <w:start w:val="1"/>
+      <w:numFmt w:val="bullet"/>
+      <w:lvlText w:val=""/>
+      <w:lvlJc w:val="left"/>
+      <w:pPr>
+        <w:ind w:left="3600" w:hanging="360"/>
+      </w:pPr>
+      <w:rPr>
+        <w:rFonts w:ascii="Symbol" w:hAnsi="Symbol" w:hint="default"/>
+      </w:rPr>
+    </w:lvl>
+    <w:lvl w:ilvl="4" w:tplc="08090003" w:tentative="1">
+      <w:start w:val="1"/>
+      <w:numFmt w:val="bullet"/>
+      <w:lvlText w:val="o"/>
+      <w:lvlJc w:val="left"/>
+      <w:pPr>
+        <w:ind w:left="4320" w:hanging="360"/>
+      </w:pPr>
+      <w:rPr>
+        <w:rFonts w:ascii="Courier New" w:hAnsi="Courier New" w:cs="Courier New" w:hint="default"/>
+      </w:rPr>
+    </w:lvl>
+    <w:lvl w:ilvl="5" w:tplc="08090005" w:tentative="1">
+      <w:start w:val="1"/>
+      <w:numFmt w:val="bullet"/>
+      <w:lvlText w:val=""/>
+      <w:lvlJc w:val="left"/>
+      <w:pPr>
+        <w:ind w:left="5040" w:hanging="360"/>
+      </w:pPr>
+      <w:rPr>
+        <w:rFonts w:ascii="Wingdings" w:hAnsi="Wingdings" w:hint="default"/>
+      </w:rPr>
+    </w:lvl>
+    <w:lvl w:ilvl="6" w:tplc="08090001" w:tentative="1">
+      <w:start w:val="1"/>
+      <w:numFmt w:val="bullet"/>
+      <w:lvlText w:val=""/>
+      <w:lvlJc w:val="left"/>
+      <w:pPr>
+        <w:ind w:left="5760" w:hanging="360"/>
+      </w:pPr>
+      <w:rPr>
+        <w:rFonts w:ascii="Symbol" w:hAnsi="Symbol" w:hint="default"/>
+      </w:rPr>
+    </w:lvl>
+    <w:lvl w:ilvl="7" w:tplc="08090003" w:tentative="1">
+      <w:start w:val="1"/>
+      <w:numFmt w:val="bullet"/>
+      <w:lvlText w:val="o"/>
+      <w:lvlJc w:val="left"/>
+      <w:pPr>
+        <w:ind w:left="6480" w:hanging="360"/>
+      </w:pPr>
+      <w:rPr>
+        <w:rFonts w:ascii="Courier New" w:hAnsi="Courier New" w:cs="Courier New" w:hint="default"/>
+      </w:rPr>
+    </w:lvl>
+    <w:lvl w:ilvl="8" w:tplc="08090005" w:tentative="1">
+      <w:start w:val="1"/>
+      <w:numFmt w:val="bullet"/>
+      <w:lvlText w:val=""/>
+      <w:lvlJc w:val="left"/>
+      <w:pPr>
+        <w:ind w:left="7200" w:hanging="360"/>
+      </w:pPr>
+      <w:rPr>
+        <w:rFonts w:ascii="Wingdings" w:hAnsi="Wingdings" w:hint="default"/>
+      </w:rPr>
+    </w:lvl>
+  </w:abstractNum>
+  <w:abstractNum w:abstractNumId="1" w15:restartNumberingAfterBreak="0">
+    <w:nsid w:val="0D8C63BF"/>
+    <w:multiLevelType w:val="hybridMultilevel"/>
+    <w:tmpl w:val="DF3ED87A"/>
+    <w:lvl w:ilvl="0" w:tplc="08090001">
+      <w:start w:val="1"/>
+      <w:numFmt w:val="bullet"/>
+      <w:lvlText w:val=""/>
+      <w:lvlJc w:val="left"/>
+      <w:pPr>
+        <w:ind w:left="720" w:hanging="360"/>
+      </w:pPr>
+      <w:rPr>
+        <w:rFonts w:ascii="Symbol" w:hAnsi="Symbol" w:hint="default"/>
+      </w:rPr>
+    </w:lvl>
+    <w:lvl w:ilvl="1" w:tplc="08090003" w:tentative="1">
+      <w:start w:val="1"/>
+      <w:numFmt w:val="bullet"/>
+      <w:lvlText w:val="o"/>
+      <w:lvlJc w:val="left"/>
+      <w:pPr>
+        <w:ind w:left="1440" w:hanging="360"/>
+      </w:pPr>
+      <w:rPr>
+        <w:rFonts w:ascii="Courier New" w:hAnsi="Courier New" w:cs="Courier New" w:hint="default"/>
+      </w:rPr>
+    </w:lvl>
+    <w:lvl w:ilvl="2" w:tplc="08090005" w:tentative="1">
+      <w:start w:val="1"/>
+      <w:numFmt w:val="bullet"/>
+      <w:lvlText w:val=""/>
+      <w:lvlJc w:val="left"/>
+      <w:pPr>
+        <w:ind w:left="2160" w:hanging="360"/>
+      </w:pPr>
+      <w:rPr>
+        <w:rFonts w:ascii="Wingdings" w:hAnsi="Wingdings" w:hint="default"/>
+      </w:rPr>
+    </w:lvl>
+    <w:lvl w:ilvl="3" w:tplc="08090001" w:tentative="1">
+      <w:start w:val="1"/>
+      <w:numFmt w:val="bullet"/>
+      <w:lvlText w:val=""/>
+      <w:lvlJc w:val="left"/>
+      <w:pPr>
+        <w:ind w:left="2880" w:hanging="360"/>
+      </w:pPr>
+      <w:rPr>
+        <w:rFonts w:ascii="Symbol" w:hAnsi="Symbol" w:hint="default"/>
+      </w:rPr>
+    </w:lvl>
+    <w:lvl w:ilvl="4" w:tplc="08090003" w:tentative="1">
+      <w:start w:val="1"/>
+      <w:numFmt w:val="bullet"/>
+      <w:lvlText w:val="o"/>
+      <w:lvlJc w:val="left"/>
+      <w:pPr>
+        <w:ind w:left="3600" w:hanging="360"/>
+      </w:pPr>
+      <w:rPr>
+        <w:rFonts w:ascii="Courier New" w:hAnsi="Courier New" w:cs="Courier New" w:hint="default"/>
+      </w:rPr>
+    </w:lvl>
+    <w:lvl w:ilvl="5" w:tplc="08090005" w:tentative="1">
+      <w:start w:val="1"/>
+      <w:numFmt w:val="bullet"/>
+      <w:lvlText w:val=""/>
+      <w:lvlJc w:val="left"/>
+      <w:pPr>
+        <w:ind w:left="4320" w:hanging="360"/>
+      </w:pPr>
+      <w:rPr>
+        <w:rFonts w:ascii="Wingdings" w:hAnsi="Wingdings" w:hint="default"/>
+      </w:rPr>
+    </w:lvl>
+    <w:lvl w:ilvl="6" w:tplc="08090001" w:tentative="1">
+      <w:start w:val="1"/>
+      <w:numFmt w:val="bullet"/>
+      <w:lvlText w:val=""/>
+      <w:lvlJc w:val="left"/>
+      <w:pPr>
+        <w:ind w:left="5040" w:hanging="360"/>
+      </w:pPr>
+      <w:rPr>
+        <w:rFonts w:ascii="Symbol" w:hAnsi="Symbol" w:hint="default"/>
+      </w:rPr>
+    </w:lvl>
+    <w:lvl w:ilvl="7" w:tplc="08090003" w:tentative="1">
+      <w:start w:val="1"/>
+      <w:numFmt w:val="bullet"/>
+      <w:lvlText w:val="o"/>
+      <w:lvlJc w:val="left"/>
+      <w:pPr>
+        <w:ind w:left="5760" w:hanging="360"/>
+      </w:pPr>
+      <w:rPr>
+        <w:rFonts w:ascii="Courier New" w:hAnsi="Courier New" w:cs="Courier New" w:hint="default"/>
+      </w:rPr>
+    </w:lvl>
+    <w:lvl w:ilvl="8" w:tplc="08090005" w:tentative="1">
+      <w:start w:val="1"/>
+      <w:numFmt w:val="bullet"/>
+      <w:lvlText w:val=""/>
+      <w:lvlJc w:val="left"/>
+      <w:pPr>
+        <w:ind w:left="6480" w:hanging="360"/>
+      </w:pPr>
+      <w:rPr>
+        <w:rFonts w:ascii="Wingdings" w:hAnsi="Wingdings" w:hint="default"/>
+      </w:rPr>
+    </w:lvl>
+  </w:abstractNum>
+  <w:abstractNum w:abstractNumId="2" w15:restartNumberingAfterBreak="0">
     <w:nsid w:val="11540164"/>
     <w:multiLevelType w:val="hybridMultilevel"/>
     <w:tmpl w:val="00CCE10C"/>
@@ -13325,7 +15040,120 @@
       </w:rPr>
     </w:lvl>
   </w:abstractNum>
-  <w:abstractNum w:abstractNumId="1" w15:restartNumberingAfterBreak="0">
+  <w:abstractNum w:abstractNumId="3" w15:restartNumberingAfterBreak="0">
+    <w:nsid w:val="16310A04"/>
+    <w:multiLevelType w:val="hybridMultilevel"/>
+    <w:tmpl w:val="B5E0D924"/>
+    <w:lvl w:ilvl="0" w:tplc="08090001">
+      <w:start w:val="1"/>
+      <w:numFmt w:val="bullet"/>
+      <w:lvlText w:val=""/>
+      <w:lvlJc w:val="left"/>
+      <w:pPr>
+        <w:ind w:left="720" w:hanging="360"/>
+      </w:pPr>
+      <w:rPr>
+        <w:rFonts w:ascii="Symbol" w:hAnsi="Symbol" w:hint="default"/>
+      </w:rPr>
+    </w:lvl>
+    <w:lvl w:ilvl="1" w:tplc="08090003" w:tentative="1">
+      <w:start w:val="1"/>
+      <w:numFmt w:val="bullet"/>
+      <w:lvlText w:val="o"/>
+      <w:lvlJc w:val="left"/>
+      <w:pPr>
+        <w:ind w:left="1440" w:hanging="360"/>
+      </w:pPr>
+      <w:rPr>
+        <w:rFonts w:ascii="Courier New" w:hAnsi="Courier New" w:cs="Courier New" w:hint="default"/>
+      </w:rPr>
+    </w:lvl>
+    <w:lvl w:ilvl="2" w:tplc="08090005" w:tentative="1">
+      <w:start w:val="1"/>
+      <w:numFmt w:val="bullet"/>
+      <w:lvlText w:val=""/>
+      <w:lvlJc w:val="left"/>
+      <w:pPr>
+        <w:ind w:left="2160" w:hanging="360"/>
+      </w:pPr>
+      <w:rPr>
+        <w:rFonts w:ascii="Wingdings" w:hAnsi="Wingdings" w:hint="default"/>
+      </w:rPr>
+    </w:lvl>
+    <w:lvl w:ilvl="3" w:tplc="08090001" w:tentative="1">
+      <w:start w:val="1"/>
+      <w:numFmt w:val="bullet"/>
+      <w:lvlText w:val=""/>
+      <w:lvlJc w:val="left"/>
+      <w:pPr>
+        <w:ind w:left="2880" w:hanging="360"/>
+      </w:pPr>
+      <w:rPr>
+        <w:rFonts w:ascii="Symbol" w:hAnsi="Symbol" w:hint="default"/>
+      </w:rPr>
+    </w:lvl>
+    <w:lvl w:ilvl="4" w:tplc="08090003" w:tentative="1">
+      <w:start w:val="1"/>
+      <w:numFmt w:val="bullet"/>
+      <w:lvlText w:val="o"/>
+      <w:lvlJc w:val="left"/>
+      <w:pPr>
+        <w:ind w:left="3600" w:hanging="360"/>
+      </w:pPr>
+      <w:rPr>
+        <w:rFonts w:ascii="Courier New" w:hAnsi="Courier New" w:cs="Courier New" w:hint="default"/>
+      </w:rPr>
+    </w:lvl>
+    <w:lvl w:ilvl="5" w:tplc="08090005" w:tentative="1">
+      <w:start w:val="1"/>
+      <w:numFmt w:val="bullet"/>
+      <w:lvlText w:val=""/>
+      <w:lvlJc w:val="left"/>
+      <w:pPr>
+        <w:ind w:left="4320" w:hanging="360"/>
+      </w:pPr>
+      <w:rPr>
+        <w:rFonts w:ascii="Wingdings" w:hAnsi="Wingdings" w:hint="default"/>
+      </w:rPr>
+    </w:lvl>
+    <w:lvl w:ilvl="6" w:tplc="08090001" w:tentative="1">
+      <w:start w:val="1"/>
+      <w:numFmt w:val="bullet"/>
+      <w:lvlText w:val=""/>
+      <w:lvlJc w:val="left"/>
+      <w:pPr>
+        <w:ind w:left="5040" w:hanging="360"/>
+      </w:pPr>
+      <w:rPr>
+        <w:rFonts w:ascii="Symbol" w:hAnsi="Symbol" w:hint="default"/>
+      </w:rPr>
+    </w:lvl>
+    <w:lvl w:ilvl="7" w:tplc="08090003" w:tentative="1">
+      <w:start w:val="1"/>
+      <w:numFmt w:val="bullet"/>
+      <w:lvlText w:val="o"/>
+      <w:lvlJc w:val="left"/>
+      <w:pPr>
+        <w:ind w:left="5760" w:hanging="360"/>
+      </w:pPr>
+      <w:rPr>
+        <w:rFonts w:ascii="Courier New" w:hAnsi="Courier New" w:cs="Courier New" w:hint="default"/>
+      </w:rPr>
+    </w:lvl>
+    <w:lvl w:ilvl="8" w:tplc="08090005" w:tentative="1">
+      <w:start w:val="1"/>
+      <w:numFmt w:val="bullet"/>
+      <w:lvlText w:val=""/>
+      <w:lvlJc w:val="left"/>
+      <w:pPr>
+        <w:ind w:left="6480" w:hanging="360"/>
+      </w:pPr>
+      <w:rPr>
+        <w:rFonts w:ascii="Wingdings" w:hAnsi="Wingdings" w:hint="default"/>
+      </w:rPr>
+    </w:lvl>
+  </w:abstractNum>
+  <w:abstractNum w:abstractNumId="4" w15:restartNumberingAfterBreak="0">
     <w:nsid w:val="1A8A451F"/>
     <w:multiLevelType w:val="hybridMultilevel"/>
     <w:tmpl w:val="E028EE80"/>
@@ -13438,7 +15266,7 @@
       </w:rPr>
     </w:lvl>
   </w:abstractNum>
-  <w:abstractNum w:abstractNumId="2" w15:restartNumberingAfterBreak="0">
+  <w:abstractNum w:abstractNumId="5" w15:restartNumberingAfterBreak="0">
     <w:nsid w:val="1B251021"/>
     <w:multiLevelType w:val="hybridMultilevel"/>
     <w:tmpl w:val="CE9240BE"/>
@@ -13551,7 +15379,233 @@
       </w:rPr>
     </w:lvl>
   </w:abstractNum>
-  <w:abstractNum w:abstractNumId="3" w15:restartNumberingAfterBreak="0">
+  <w:abstractNum w:abstractNumId="6" w15:restartNumberingAfterBreak="0">
+    <w:nsid w:val="2B9B026A"/>
+    <w:multiLevelType w:val="hybridMultilevel"/>
+    <w:tmpl w:val="9E3C06F8"/>
+    <w:lvl w:ilvl="0" w:tplc="08090001">
+      <w:start w:val="1"/>
+      <w:numFmt w:val="bullet"/>
+      <w:lvlText w:val=""/>
+      <w:lvlJc w:val="left"/>
+      <w:pPr>
+        <w:ind w:left="720" w:hanging="360"/>
+      </w:pPr>
+      <w:rPr>
+        <w:rFonts w:ascii="Symbol" w:hAnsi="Symbol" w:hint="default"/>
+      </w:rPr>
+    </w:lvl>
+    <w:lvl w:ilvl="1" w:tplc="08090003" w:tentative="1">
+      <w:start w:val="1"/>
+      <w:numFmt w:val="bullet"/>
+      <w:lvlText w:val="o"/>
+      <w:lvlJc w:val="left"/>
+      <w:pPr>
+        <w:ind w:left="1440" w:hanging="360"/>
+      </w:pPr>
+      <w:rPr>
+        <w:rFonts w:ascii="Courier New" w:hAnsi="Courier New" w:cs="Courier New" w:hint="default"/>
+      </w:rPr>
+    </w:lvl>
+    <w:lvl w:ilvl="2" w:tplc="08090005" w:tentative="1">
+      <w:start w:val="1"/>
+      <w:numFmt w:val="bullet"/>
+      <w:lvlText w:val=""/>
+      <w:lvlJc w:val="left"/>
+      <w:pPr>
+        <w:ind w:left="2160" w:hanging="360"/>
+      </w:pPr>
+      <w:rPr>
+        <w:rFonts w:ascii="Wingdings" w:hAnsi="Wingdings" w:hint="default"/>
+      </w:rPr>
+    </w:lvl>
+    <w:lvl w:ilvl="3" w:tplc="08090001" w:tentative="1">
+      <w:start w:val="1"/>
+      <w:numFmt w:val="bullet"/>
+      <w:lvlText w:val=""/>
+      <w:lvlJc w:val="left"/>
+      <w:pPr>
+        <w:ind w:left="2880" w:hanging="360"/>
+      </w:pPr>
+      <w:rPr>
+        <w:rFonts w:ascii="Symbol" w:hAnsi="Symbol" w:hint="default"/>
+      </w:rPr>
+    </w:lvl>
+    <w:lvl w:ilvl="4" w:tplc="08090003" w:tentative="1">
+      <w:start w:val="1"/>
+      <w:numFmt w:val="bullet"/>
+      <w:lvlText w:val="o"/>
+      <w:lvlJc w:val="left"/>
+      <w:pPr>
+        <w:ind w:left="3600" w:hanging="360"/>
+      </w:pPr>
+      <w:rPr>
+        <w:rFonts w:ascii="Courier New" w:hAnsi="Courier New" w:cs="Courier New" w:hint="default"/>
+      </w:rPr>
+    </w:lvl>
+    <w:lvl w:ilvl="5" w:tplc="08090005" w:tentative="1">
+      <w:start w:val="1"/>
+      <w:numFmt w:val="bullet"/>
+      <w:lvlText w:val=""/>
+      <w:lvlJc w:val="left"/>
+      <w:pPr>
+        <w:ind w:left="4320" w:hanging="360"/>
+      </w:pPr>
+      <w:rPr>
+        <w:rFonts w:ascii="Wingdings" w:hAnsi="Wingdings" w:hint="default"/>
+      </w:rPr>
+    </w:lvl>
+    <w:lvl w:ilvl="6" w:tplc="08090001" w:tentative="1">
+      <w:start w:val="1"/>
+      <w:numFmt w:val="bullet"/>
+      <w:lvlText w:val=""/>
+      <w:lvlJc w:val="left"/>
+      <w:pPr>
+        <w:ind w:left="5040" w:hanging="360"/>
+      </w:pPr>
+      <w:rPr>
+        <w:rFonts w:ascii="Symbol" w:hAnsi="Symbol" w:hint="default"/>
+      </w:rPr>
+    </w:lvl>
+    <w:lvl w:ilvl="7" w:tplc="08090003" w:tentative="1">
+      <w:start w:val="1"/>
+      <w:numFmt w:val="bullet"/>
+      <w:lvlText w:val="o"/>
+      <w:lvlJc w:val="left"/>
+      <w:pPr>
+        <w:ind w:left="5760" w:hanging="360"/>
+      </w:pPr>
+      <w:rPr>
+        <w:rFonts w:ascii="Courier New" w:hAnsi="Courier New" w:cs="Courier New" w:hint="default"/>
+      </w:rPr>
+    </w:lvl>
+    <w:lvl w:ilvl="8" w:tplc="08090005" w:tentative="1">
+      <w:start w:val="1"/>
+      <w:numFmt w:val="bullet"/>
+      <w:lvlText w:val=""/>
+      <w:lvlJc w:val="left"/>
+      <w:pPr>
+        <w:ind w:left="6480" w:hanging="360"/>
+      </w:pPr>
+      <w:rPr>
+        <w:rFonts w:ascii="Wingdings" w:hAnsi="Wingdings" w:hint="default"/>
+      </w:rPr>
+    </w:lvl>
+  </w:abstractNum>
+  <w:abstractNum w:abstractNumId="7" w15:restartNumberingAfterBreak="0">
+    <w:nsid w:val="2F39630B"/>
+    <w:multiLevelType w:val="hybridMultilevel"/>
+    <w:tmpl w:val="F0DA6328"/>
+    <w:lvl w:ilvl="0" w:tplc="08090001">
+      <w:start w:val="1"/>
+      <w:numFmt w:val="bullet"/>
+      <w:lvlText w:val=""/>
+      <w:lvlJc w:val="left"/>
+      <w:pPr>
+        <w:ind w:left="720" w:hanging="360"/>
+      </w:pPr>
+      <w:rPr>
+        <w:rFonts w:ascii="Symbol" w:hAnsi="Symbol" w:hint="default"/>
+      </w:rPr>
+    </w:lvl>
+    <w:lvl w:ilvl="1" w:tplc="08090003" w:tentative="1">
+      <w:start w:val="1"/>
+      <w:numFmt w:val="bullet"/>
+      <w:lvlText w:val="o"/>
+      <w:lvlJc w:val="left"/>
+      <w:pPr>
+        <w:ind w:left="1440" w:hanging="360"/>
+      </w:pPr>
+      <w:rPr>
+        <w:rFonts w:ascii="Courier New" w:hAnsi="Courier New" w:cs="Courier New" w:hint="default"/>
+      </w:rPr>
+    </w:lvl>
+    <w:lvl w:ilvl="2" w:tplc="08090005" w:tentative="1">
+      <w:start w:val="1"/>
+      <w:numFmt w:val="bullet"/>
+      <w:lvlText w:val=""/>
+      <w:lvlJc w:val="left"/>
+      <w:pPr>
+        <w:ind w:left="2160" w:hanging="360"/>
+      </w:pPr>
+      <w:rPr>
+        <w:rFonts w:ascii="Wingdings" w:hAnsi="Wingdings" w:hint="default"/>
+      </w:rPr>
+    </w:lvl>
+    <w:lvl w:ilvl="3" w:tplc="08090001" w:tentative="1">
+      <w:start w:val="1"/>
+      <w:numFmt w:val="bullet"/>
+      <w:lvlText w:val=""/>
+      <w:lvlJc w:val="left"/>
+      <w:pPr>
+        <w:ind w:left="2880" w:hanging="360"/>
+      </w:pPr>
+      <w:rPr>
+        <w:rFonts w:ascii="Symbol" w:hAnsi="Symbol" w:hint="default"/>
+      </w:rPr>
+    </w:lvl>
+    <w:lvl w:ilvl="4" w:tplc="08090003" w:tentative="1">
+      <w:start w:val="1"/>
+      <w:numFmt w:val="bullet"/>
+      <w:lvlText w:val="o"/>
+      <w:lvlJc w:val="left"/>
+      <w:pPr>
+        <w:ind w:left="3600" w:hanging="360"/>
+      </w:pPr>
+      <w:rPr>
+        <w:rFonts w:ascii="Courier New" w:hAnsi="Courier New" w:cs="Courier New" w:hint="default"/>
+      </w:rPr>
+    </w:lvl>
+    <w:lvl w:ilvl="5" w:tplc="08090005" w:tentative="1">
+      <w:start w:val="1"/>
+      <w:numFmt w:val="bullet"/>
+      <w:lvlText w:val=""/>
+      <w:lvlJc w:val="left"/>
+      <w:pPr>
+        <w:ind w:left="4320" w:hanging="360"/>
+      </w:pPr>
+      <w:rPr>
+        <w:rFonts w:ascii="Wingdings" w:hAnsi="Wingdings" w:hint="default"/>
+      </w:rPr>
+    </w:lvl>
+    <w:lvl w:ilvl="6" w:tplc="08090001" w:tentative="1">
+      <w:start w:val="1"/>
+      <w:numFmt w:val="bullet"/>
+      <w:lvlText w:val=""/>
+      <w:lvlJc w:val="left"/>
+      <w:pPr>
+        <w:ind w:left="5040" w:hanging="360"/>
+      </w:pPr>
+      <w:rPr>
+        <w:rFonts w:ascii="Symbol" w:hAnsi="Symbol" w:hint="default"/>
+      </w:rPr>
+    </w:lvl>
+    <w:lvl w:ilvl="7" w:tplc="08090003" w:tentative="1">
+      <w:start w:val="1"/>
+      <w:numFmt w:val="bullet"/>
+      <w:lvlText w:val="o"/>
+      <w:lvlJc w:val="left"/>
+      <w:pPr>
+        <w:ind w:left="5760" w:hanging="360"/>
+      </w:pPr>
+      <w:rPr>
+        <w:rFonts w:ascii="Courier New" w:hAnsi="Courier New" w:cs="Courier New" w:hint="default"/>
+      </w:rPr>
+    </w:lvl>
+    <w:lvl w:ilvl="8" w:tplc="08090005" w:tentative="1">
+      <w:start w:val="1"/>
+      <w:numFmt w:val="bullet"/>
+      <w:lvlText w:val=""/>
+      <w:lvlJc w:val="left"/>
+      <w:pPr>
+        <w:ind w:left="6480" w:hanging="360"/>
+      </w:pPr>
+      <w:rPr>
+        <w:rFonts w:ascii="Wingdings" w:hAnsi="Wingdings" w:hint="default"/>
+      </w:rPr>
+    </w:lvl>
+  </w:abstractNum>
+  <w:abstractNum w:abstractNumId="8" w15:restartNumberingAfterBreak="0">
     <w:nsid w:val="311B0C7D"/>
     <w:multiLevelType w:val="multilevel"/>
     <w:tmpl w:val="8332A3F8"/>
@@ -13672,7 +15726,233 @@
       </w:pPr>
     </w:lvl>
   </w:abstractNum>
-  <w:abstractNum w:abstractNumId="4" w15:restartNumberingAfterBreak="0">
+  <w:abstractNum w:abstractNumId="9" w15:restartNumberingAfterBreak="0">
+    <w:nsid w:val="35535D11"/>
+    <w:multiLevelType w:val="hybridMultilevel"/>
+    <w:tmpl w:val="46C8E4CC"/>
+    <w:lvl w:ilvl="0" w:tplc="08090001">
+      <w:start w:val="1"/>
+      <w:numFmt w:val="bullet"/>
+      <w:lvlText w:val=""/>
+      <w:lvlJc w:val="left"/>
+      <w:pPr>
+        <w:ind w:left="720" w:hanging="360"/>
+      </w:pPr>
+      <w:rPr>
+        <w:rFonts w:ascii="Symbol" w:hAnsi="Symbol" w:hint="default"/>
+      </w:rPr>
+    </w:lvl>
+    <w:lvl w:ilvl="1" w:tplc="08090003" w:tentative="1">
+      <w:start w:val="1"/>
+      <w:numFmt w:val="bullet"/>
+      <w:lvlText w:val="o"/>
+      <w:lvlJc w:val="left"/>
+      <w:pPr>
+        <w:ind w:left="1440" w:hanging="360"/>
+      </w:pPr>
+      <w:rPr>
+        <w:rFonts w:ascii="Courier New" w:hAnsi="Courier New" w:cs="Courier New" w:hint="default"/>
+      </w:rPr>
+    </w:lvl>
+    <w:lvl w:ilvl="2" w:tplc="08090005" w:tentative="1">
+      <w:start w:val="1"/>
+      <w:numFmt w:val="bullet"/>
+      <w:lvlText w:val=""/>
+      <w:lvlJc w:val="left"/>
+      <w:pPr>
+        <w:ind w:left="2160" w:hanging="360"/>
+      </w:pPr>
+      <w:rPr>
+        <w:rFonts w:ascii="Wingdings" w:hAnsi="Wingdings" w:hint="default"/>
+      </w:rPr>
+    </w:lvl>
+    <w:lvl w:ilvl="3" w:tplc="08090001" w:tentative="1">
+      <w:start w:val="1"/>
+      <w:numFmt w:val="bullet"/>
+      <w:lvlText w:val=""/>
+      <w:lvlJc w:val="left"/>
+      <w:pPr>
+        <w:ind w:left="2880" w:hanging="360"/>
+      </w:pPr>
+      <w:rPr>
+        <w:rFonts w:ascii="Symbol" w:hAnsi="Symbol" w:hint="default"/>
+      </w:rPr>
+    </w:lvl>
+    <w:lvl w:ilvl="4" w:tplc="08090003" w:tentative="1">
+      <w:start w:val="1"/>
+      <w:numFmt w:val="bullet"/>
+      <w:lvlText w:val="o"/>
+      <w:lvlJc w:val="left"/>
+      <w:pPr>
+        <w:ind w:left="3600" w:hanging="360"/>
+      </w:pPr>
+      <w:rPr>
+        <w:rFonts w:ascii="Courier New" w:hAnsi="Courier New" w:cs="Courier New" w:hint="default"/>
+      </w:rPr>
+    </w:lvl>
+    <w:lvl w:ilvl="5" w:tplc="08090005" w:tentative="1">
+      <w:start w:val="1"/>
+      <w:numFmt w:val="bullet"/>
+      <w:lvlText w:val=""/>
+      <w:lvlJc w:val="left"/>
+      <w:pPr>
+        <w:ind w:left="4320" w:hanging="360"/>
+      </w:pPr>
+      <w:rPr>
+        <w:rFonts w:ascii="Wingdings" w:hAnsi="Wingdings" w:hint="default"/>
+      </w:rPr>
+    </w:lvl>
+    <w:lvl w:ilvl="6" w:tplc="08090001" w:tentative="1">
+      <w:start w:val="1"/>
+      <w:numFmt w:val="bullet"/>
+      <w:lvlText w:val=""/>
+      <w:lvlJc w:val="left"/>
+      <w:pPr>
+        <w:ind w:left="5040" w:hanging="360"/>
+      </w:pPr>
+      <w:rPr>
+        <w:rFonts w:ascii="Symbol" w:hAnsi="Symbol" w:hint="default"/>
+      </w:rPr>
+    </w:lvl>
+    <w:lvl w:ilvl="7" w:tplc="08090003" w:tentative="1">
+      <w:start w:val="1"/>
+      <w:numFmt w:val="bullet"/>
+      <w:lvlText w:val="o"/>
+      <w:lvlJc w:val="left"/>
+      <w:pPr>
+        <w:ind w:left="5760" w:hanging="360"/>
+      </w:pPr>
+      <w:rPr>
+        <w:rFonts w:ascii="Courier New" w:hAnsi="Courier New" w:cs="Courier New" w:hint="default"/>
+      </w:rPr>
+    </w:lvl>
+    <w:lvl w:ilvl="8" w:tplc="08090005" w:tentative="1">
+      <w:start w:val="1"/>
+      <w:numFmt w:val="bullet"/>
+      <w:lvlText w:val=""/>
+      <w:lvlJc w:val="left"/>
+      <w:pPr>
+        <w:ind w:left="6480" w:hanging="360"/>
+      </w:pPr>
+      <w:rPr>
+        <w:rFonts w:ascii="Wingdings" w:hAnsi="Wingdings" w:hint="default"/>
+      </w:rPr>
+    </w:lvl>
+  </w:abstractNum>
+  <w:abstractNum w:abstractNumId="10" w15:restartNumberingAfterBreak="0">
+    <w:nsid w:val="37916842"/>
+    <w:multiLevelType w:val="hybridMultilevel"/>
+    <w:tmpl w:val="0BC4D882"/>
+    <w:lvl w:ilvl="0" w:tplc="08090001">
+      <w:start w:val="1"/>
+      <w:numFmt w:val="bullet"/>
+      <w:lvlText w:val=""/>
+      <w:lvlJc w:val="left"/>
+      <w:pPr>
+        <w:ind w:left="720" w:hanging="360"/>
+      </w:pPr>
+      <w:rPr>
+        <w:rFonts w:ascii="Symbol" w:hAnsi="Symbol" w:hint="default"/>
+      </w:rPr>
+    </w:lvl>
+    <w:lvl w:ilvl="1" w:tplc="08090003" w:tentative="1">
+      <w:start w:val="1"/>
+      <w:numFmt w:val="bullet"/>
+      <w:lvlText w:val="o"/>
+      <w:lvlJc w:val="left"/>
+      <w:pPr>
+        <w:ind w:left="1440" w:hanging="360"/>
+      </w:pPr>
+      <w:rPr>
+        <w:rFonts w:ascii="Courier New" w:hAnsi="Courier New" w:cs="Courier New" w:hint="default"/>
+      </w:rPr>
+    </w:lvl>
+    <w:lvl w:ilvl="2" w:tplc="08090005" w:tentative="1">
+      <w:start w:val="1"/>
+      <w:numFmt w:val="bullet"/>
+      <w:lvlText w:val=""/>
+      <w:lvlJc w:val="left"/>
+      <w:pPr>
+        <w:ind w:left="2160" w:hanging="360"/>
+      </w:pPr>
+      <w:rPr>
+        <w:rFonts w:ascii="Wingdings" w:hAnsi="Wingdings" w:hint="default"/>
+      </w:rPr>
+    </w:lvl>
+    <w:lvl w:ilvl="3" w:tplc="08090001" w:tentative="1">
+      <w:start w:val="1"/>
+      <w:numFmt w:val="bullet"/>
+      <w:lvlText w:val=""/>
+      <w:lvlJc w:val="left"/>
+      <w:pPr>
+        <w:ind w:left="2880" w:hanging="360"/>
+      </w:pPr>
+      <w:rPr>
+        <w:rFonts w:ascii="Symbol" w:hAnsi="Symbol" w:hint="default"/>
+      </w:rPr>
+    </w:lvl>
+    <w:lvl w:ilvl="4" w:tplc="08090003" w:tentative="1">
+      <w:start w:val="1"/>
+      <w:numFmt w:val="bullet"/>
+      <w:lvlText w:val="o"/>
+      <w:lvlJc w:val="left"/>
+      <w:pPr>
+        <w:ind w:left="3600" w:hanging="360"/>
+      </w:pPr>
+      <w:rPr>
+        <w:rFonts w:ascii="Courier New" w:hAnsi="Courier New" w:cs="Courier New" w:hint="default"/>
+      </w:rPr>
+    </w:lvl>
+    <w:lvl w:ilvl="5" w:tplc="08090005" w:tentative="1">
+      <w:start w:val="1"/>
+      <w:numFmt w:val="bullet"/>
+      <w:lvlText w:val=""/>
+      <w:lvlJc w:val="left"/>
+      <w:pPr>
+        <w:ind w:left="4320" w:hanging="360"/>
+      </w:pPr>
+      <w:rPr>
+        <w:rFonts w:ascii="Wingdings" w:hAnsi="Wingdings" w:hint="default"/>
+      </w:rPr>
+    </w:lvl>
+    <w:lvl w:ilvl="6" w:tplc="08090001" w:tentative="1">
+      <w:start w:val="1"/>
+      <w:numFmt w:val="bullet"/>
+      <w:lvlText w:val=""/>
+      <w:lvlJc w:val="left"/>
+      <w:pPr>
+        <w:ind w:left="5040" w:hanging="360"/>
+      </w:pPr>
+      <w:rPr>
+        <w:rFonts w:ascii="Symbol" w:hAnsi="Symbol" w:hint="default"/>
+      </w:rPr>
+    </w:lvl>
+    <w:lvl w:ilvl="7" w:tplc="08090003" w:tentative="1">
+      <w:start w:val="1"/>
+      <w:numFmt w:val="bullet"/>
+      <w:lvlText w:val="o"/>
+      <w:lvlJc w:val="left"/>
+      <w:pPr>
+        <w:ind w:left="5760" w:hanging="360"/>
+      </w:pPr>
+      <w:rPr>
+        <w:rFonts w:ascii="Courier New" w:hAnsi="Courier New" w:cs="Courier New" w:hint="default"/>
+      </w:rPr>
+    </w:lvl>
+    <w:lvl w:ilvl="8" w:tplc="08090005" w:tentative="1">
+      <w:start w:val="1"/>
+      <w:numFmt w:val="bullet"/>
+      <w:lvlText w:val=""/>
+      <w:lvlJc w:val="left"/>
+      <w:pPr>
+        <w:ind w:left="6480" w:hanging="360"/>
+      </w:pPr>
+      <w:rPr>
+        <w:rFonts w:ascii="Wingdings" w:hAnsi="Wingdings" w:hint="default"/>
+      </w:rPr>
+    </w:lvl>
+  </w:abstractNum>
+  <w:abstractNum w:abstractNumId="11" w15:restartNumberingAfterBreak="0">
     <w:nsid w:val="3E1327EC"/>
     <w:multiLevelType w:val="hybridMultilevel"/>
     <w:tmpl w:val="6A64E97C"/>
@@ -13785,7 +16065,7 @@
       </w:rPr>
     </w:lvl>
   </w:abstractNum>
-  <w:abstractNum w:abstractNumId="5" w15:restartNumberingAfterBreak="0">
+  <w:abstractNum w:abstractNumId="12" w15:restartNumberingAfterBreak="0">
     <w:nsid w:val="421F6BF7"/>
     <w:multiLevelType w:val="hybridMultilevel"/>
     <w:tmpl w:val="52A2A8F6"/>
@@ -13898,7 +16178,7 @@
       </w:rPr>
     </w:lvl>
   </w:abstractNum>
-  <w:abstractNum w:abstractNumId="6" w15:restartNumberingAfterBreak="0">
+  <w:abstractNum w:abstractNumId="13" w15:restartNumberingAfterBreak="0">
     <w:nsid w:val="46421C9C"/>
     <w:multiLevelType w:val="multilevel"/>
     <w:tmpl w:val="A43619E0"/>
@@ -14047,7 +16327,7 @@
       </w:rPr>
     </w:lvl>
   </w:abstractNum>
-  <w:abstractNum w:abstractNumId="7" w15:restartNumberingAfterBreak="0">
+  <w:abstractNum w:abstractNumId="14" w15:restartNumberingAfterBreak="0">
     <w:nsid w:val="46C77096"/>
     <w:multiLevelType w:val="hybridMultilevel"/>
     <w:tmpl w:val="E7401958"/>
@@ -14160,7 +16440,119 @@
       </w:rPr>
     </w:lvl>
   </w:abstractNum>
-  <w:abstractNum w:abstractNumId="8" w15:restartNumberingAfterBreak="0">
+  <w:abstractNum w:abstractNumId="15" w15:restartNumberingAfterBreak="0">
+    <w:nsid w:val="63CF43EC"/>
+    <w:multiLevelType w:val="hybridMultilevel"/>
+    <w:tmpl w:val="D918271C"/>
+    <w:lvl w:ilvl="0" w:tplc="325E8800">
+      <w:numFmt w:val="bullet"/>
+      <w:lvlText w:val="-"/>
+      <w:lvlJc w:val="left"/>
+      <w:pPr>
+        <w:ind w:left="720" w:hanging="360"/>
+      </w:pPr>
+      <w:rPr>
+        <w:rFonts w:ascii="Calibri" w:eastAsiaTheme="minorHAnsi" w:hAnsi="Calibri" w:cs="Calibri" w:hint="default"/>
+      </w:rPr>
+    </w:lvl>
+    <w:lvl w:ilvl="1" w:tplc="08090003" w:tentative="1">
+      <w:start w:val="1"/>
+      <w:numFmt w:val="bullet"/>
+      <w:lvlText w:val="o"/>
+      <w:lvlJc w:val="left"/>
+      <w:pPr>
+        <w:ind w:left="1440" w:hanging="360"/>
+      </w:pPr>
+      <w:rPr>
+        <w:rFonts w:ascii="Courier New" w:hAnsi="Courier New" w:cs="Courier New" w:hint="default"/>
+      </w:rPr>
+    </w:lvl>
+    <w:lvl w:ilvl="2" w:tplc="08090005" w:tentative="1">
+      <w:start w:val="1"/>
+      <w:numFmt w:val="bullet"/>
+      <w:lvlText w:val=""/>
+      <w:lvlJc w:val="left"/>
+      <w:pPr>
+        <w:ind w:left="2160" w:hanging="360"/>
+      </w:pPr>
+      <w:rPr>
+        <w:rFonts w:ascii="Wingdings" w:hAnsi="Wingdings" w:hint="default"/>
+      </w:rPr>
+    </w:lvl>
+    <w:lvl w:ilvl="3" w:tplc="08090001" w:tentative="1">
+      <w:start w:val="1"/>
+      <w:numFmt w:val="bullet"/>
+      <w:lvlText w:val=""/>
+      <w:lvlJc w:val="left"/>
+      <w:pPr>
+        <w:ind w:left="2880" w:hanging="360"/>
+      </w:pPr>
+      <w:rPr>
+        <w:rFonts w:ascii="Symbol" w:hAnsi="Symbol" w:hint="default"/>
+      </w:rPr>
+    </w:lvl>
+    <w:lvl w:ilvl="4" w:tplc="08090003" w:tentative="1">
+      <w:start w:val="1"/>
+      <w:numFmt w:val="bullet"/>
+      <w:lvlText w:val="o"/>
+      <w:lvlJc w:val="left"/>
+      <w:pPr>
+        <w:ind w:left="3600" w:hanging="360"/>
+      </w:pPr>
+      <w:rPr>
+        <w:rFonts w:ascii="Courier New" w:hAnsi="Courier New" w:cs="Courier New" w:hint="default"/>
+      </w:rPr>
+    </w:lvl>
+    <w:lvl w:ilvl="5" w:tplc="08090005" w:tentative="1">
+      <w:start w:val="1"/>
+      <w:numFmt w:val="bullet"/>
+      <w:lvlText w:val=""/>
+      <w:lvlJc w:val="left"/>
+      <w:pPr>
+        <w:ind w:left="4320" w:hanging="360"/>
+      </w:pPr>
+      <w:rPr>
+        <w:rFonts w:ascii="Wingdings" w:hAnsi="Wingdings" w:hint="default"/>
+      </w:rPr>
+    </w:lvl>
+    <w:lvl w:ilvl="6" w:tplc="08090001" w:tentative="1">
+      <w:start w:val="1"/>
+      <w:numFmt w:val="bullet"/>
+      <w:lvlText w:val=""/>
+      <w:lvlJc w:val="left"/>
+      <w:pPr>
+        <w:ind w:left="5040" w:hanging="360"/>
+      </w:pPr>
+      <w:rPr>
+        <w:rFonts w:ascii="Symbol" w:hAnsi="Symbol" w:hint="default"/>
+      </w:rPr>
+    </w:lvl>
+    <w:lvl w:ilvl="7" w:tplc="08090003" w:tentative="1">
+      <w:start w:val="1"/>
+      <w:numFmt w:val="bullet"/>
+      <w:lvlText w:val="o"/>
+      <w:lvlJc w:val="left"/>
+      <w:pPr>
+        <w:ind w:left="5760" w:hanging="360"/>
+      </w:pPr>
+      <w:rPr>
+        <w:rFonts w:ascii="Courier New" w:hAnsi="Courier New" w:cs="Courier New" w:hint="default"/>
+      </w:rPr>
+    </w:lvl>
+    <w:lvl w:ilvl="8" w:tplc="08090005" w:tentative="1">
+      <w:start w:val="1"/>
+      <w:numFmt w:val="bullet"/>
+      <w:lvlText w:val=""/>
+      <w:lvlJc w:val="left"/>
+      <w:pPr>
+        <w:ind w:left="6480" w:hanging="360"/>
+      </w:pPr>
+      <w:rPr>
+        <w:rFonts w:ascii="Wingdings" w:hAnsi="Wingdings" w:hint="default"/>
+      </w:rPr>
+    </w:lvl>
+  </w:abstractNum>
+  <w:abstractNum w:abstractNumId="16" w15:restartNumberingAfterBreak="0">
     <w:nsid w:val="665F1343"/>
     <w:multiLevelType w:val="hybridMultilevel"/>
     <w:tmpl w:val="5FC0ABA4"/>
@@ -14249,7 +16641,7 @@
       </w:pPr>
     </w:lvl>
   </w:abstractNum>
-  <w:abstractNum w:abstractNumId="9" w15:restartNumberingAfterBreak="0">
+  <w:abstractNum w:abstractNumId="17" w15:restartNumberingAfterBreak="0">
     <w:nsid w:val="6B723406"/>
     <w:multiLevelType w:val="hybridMultilevel"/>
     <w:tmpl w:val="419C81EC"/>
@@ -14338,7 +16730,7 @@
       </w:pPr>
     </w:lvl>
   </w:abstractNum>
-  <w:abstractNum w:abstractNumId="10" w15:restartNumberingAfterBreak="0">
+  <w:abstractNum w:abstractNumId="18" w15:restartNumberingAfterBreak="0">
     <w:nsid w:val="6BE2793D"/>
     <w:multiLevelType w:val="hybridMultilevel"/>
     <w:tmpl w:val="B3FAF5C6"/>
@@ -14451,7 +16843,7 @@
       </w:rPr>
     </w:lvl>
   </w:abstractNum>
-  <w:abstractNum w:abstractNumId="11" w15:restartNumberingAfterBreak="0">
+  <w:abstractNum w:abstractNumId="19" w15:restartNumberingAfterBreak="0">
     <w:nsid w:val="6F1D0263"/>
     <w:multiLevelType w:val="hybridMultilevel"/>
     <w:tmpl w:val="935A6DEC"/>
@@ -14564,7 +16956,7 @@
       </w:rPr>
     </w:lvl>
   </w:abstractNum>
-  <w:abstractNum w:abstractNumId="12" w15:restartNumberingAfterBreak="0">
+  <w:abstractNum w:abstractNumId="20" w15:restartNumberingAfterBreak="0">
     <w:nsid w:val="71A64487"/>
     <w:multiLevelType w:val="hybridMultilevel"/>
     <w:tmpl w:val="69066F2A"/>
@@ -14677,7 +17069,7 @@
       </w:rPr>
     </w:lvl>
   </w:abstractNum>
-  <w:abstractNum w:abstractNumId="13" w15:restartNumberingAfterBreak="0">
+  <w:abstractNum w:abstractNumId="21" w15:restartNumberingAfterBreak="0">
     <w:nsid w:val="73597086"/>
     <w:multiLevelType w:val="hybridMultilevel"/>
     <w:tmpl w:val="38323D8C"/>
@@ -14790,7 +17182,119 @@
       </w:rPr>
     </w:lvl>
   </w:abstractNum>
-  <w:abstractNum w:abstractNumId="14" w15:restartNumberingAfterBreak="0">
+  <w:abstractNum w:abstractNumId="22" w15:restartNumberingAfterBreak="0">
+    <w:nsid w:val="76085262"/>
+    <w:multiLevelType w:val="hybridMultilevel"/>
+    <w:tmpl w:val="13341690"/>
+    <w:lvl w:ilvl="0" w:tplc="325E8800">
+      <w:numFmt w:val="bullet"/>
+      <w:lvlText w:val="-"/>
+      <w:lvlJc w:val="left"/>
+      <w:pPr>
+        <w:ind w:left="720" w:hanging="360"/>
+      </w:pPr>
+      <w:rPr>
+        <w:rFonts w:ascii="Calibri" w:eastAsiaTheme="minorHAnsi" w:hAnsi="Calibri" w:cs="Calibri" w:hint="default"/>
+      </w:rPr>
+    </w:lvl>
+    <w:lvl w:ilvl="1" w:tplc="08090003" w:tentative="1">
+      <w:start w:val="1"/>
+      <w:numFmt w:val="bullet"/>
+      <w:lvlText w:val="o"/>
+      <w:lvlJc w:val="left"/>
+      <w:pPr>
+        <w:ind w:left="1440" w:hanging="360"/>
+      </w:pPr>
+      <w:rPr>
+        <w:rFonts w:ascii="Courier New" w:hAnsi="Courier New" w:cs="Courier New" w:hint="default"/>
+      </w:rPr>
+    </w:lvl>
+    <w:lvl w:ilvl="2" w:tplc="08090005" w:tentative="1">
+      <w:start w:val="1"/>
+      <w:numFmt w:val="bullet"/>
+      <w:lvlText w:val=""/>
+      <w:lvlJc w:val="left"/>
+      <w:pPr>
+        <w:ind w:left="2160" w:hanging="360"/>
+      </w:pPr>
+      <w:rPr>
+        <w:rFonts w:ascii="Wingdings" w:hAnsi="Wingdings" w:hint="default"/>
+      </w:rPr>
+    </w:lvl>
+    <w:lvl w:ilvl="3" w:tplc="08090001" w:tentative="1">
+      <w:start w:val="1"/>
+      <w:numFmt w:val="bullet"/>
+      <w:lvlText w:val=""/>
+      <w:lvlJc w:val="left"/>
+      <w:pPr>
+        <w:ind w:left="2880" w:hanging="360"/>
+      </w:pPr>
+      <w:rPr>
+        <w:rFonts w:ascii="Symbol" w:hAnsi="Symbol" w:hint="default"/>
+      </w:rPr>
+    </w:lvl>
+    <w:lvl w:ilvl="4" w:tplc="08090003" w:tentative="1">
+      <w:start w:val="1"/>
+      <w:numFmt w:val="bullet"/>
+      <w:lvlText w:val="o"/>
+      <w:lvlJc w:val="left"/>
+      <w:pPr>
+        <w:ind w:left="3600" w:hanging="360"/>
+      </w:pPr>
+      <w:rPr>
+        <w:rFonts w:ascii="Courier New" w:hAnsi="Courier New" w:cs="Courier New" w:hint="default"/>
+      </w:rPr>
+    </w:lvl>
+    <w:lvl w:ilvl="5" w:tplc="08090005" w:tentative="1">
+      <w:start w:val="1"/>
+      <w:numFmt w:val="bullet"/>
+      <w:lvlText w:val=""/>
+      <w:lvlJc w:val="left"/>
+      <w:pPr>
+        <w:ind w:left="4320" w:hanging="360"/>
+      </w:pPr>
+      <w:rPr>
+        <w:rFonts w:ascii="Wingdings" w:hAnsi="Wingdings" w:hint="default"/>
+      </w:rPr>
+    </w:lvl>
+    <w:lvl w:ilvl="6" w:tplc="08090001" w:tentative="1">
+      <w:start w:val="1"/>
+      <w:numFmt w:val="bullet"/>
+      <w:lvlText w:val=""/>
+      <w:lvlJc w:val="left"/>
+      <w:pPr>
+        <w:ind w:left="5040" w:hanging="360"/>
+      </w:pPr>
+      <w:rPr>
+        <w:rFonts w:ascii="Symbol" w:hAnsi="Symbol" w:hint="default"/>
+      </w:rPr>
+    </w:lvl>
+    <w:lvl w:ilvl="7" w:tplc="08090003" w:tentative="1">
+      <w:start w:val="1"/>
+      <w:numFmt w:val="bullet"/>
+      <w:lvlText w:val="o"/>
+      <w:lvlJc w:val="left"/>
+      <w:pPr>
+        <w:ind w:left="5760" w:hanging="360"/>
+      </w:pPr>
+      <w:rPr>
+        <w:rFonts w:ascii="Courier New" w:hAnsi="Courier New" w:cs="Courier New" w:hint="default"/>
+      </w:rPr>
+    </w:lvl>
+    <w:lvl w:ilvl="8" w:tplc="08090005" w:tentative="1">
+      <w:start w:val="1"/>
+      <w:numFmt w:val="bullet"/>
+      <w:lvlText w:val=""/>
+      <w:lvlJc w:val="left"/>
+      <w:pPr>
+        <w:ind w:left="6480" w:hanging="360"/>
+      </w:pPr>
+      <w:rPr>
+        <w:rFonts w:ascii="Wingdings" w:hAnsi="Wingdings" w:hint="default"/>
+      </w:rPr>
+    </w:lvl>
+  </w:abstractNum>
+  <w:abstractNum w:abstractNumId="23" w15:restartNumberingAfterBreak="0">
     <w:nsid w:val="76B9653B"/>
     <w:multiLevelType w:val="hybridMultilevel"/>
     <w:tmpl w:val="C416FBF8"/>
@@ -14904,48 +17408,75 @@
     </w:lvl>
   </w:abstractNum>
   <w:num w:numId="1" w16cid:durableId="1999067019">
+    <w:abstractNumId w:val="8"/>
+  </w:num>
+  <w:num w:numId="2" w16cid:durableId="958678996">
+    <w:abstractNumId w:val="17"/>
+  </w:num>
+  <w:num w:numId="3" w16cid:durableId="617757942">
+    <w:abstractNumId w:val="20"/>
+  </w:num>
+  <w:num w:numId="4" w16cid:durableId="1132208830">
+    <w:abstractNumId w:val="2"/>
+  </w:num>
+  <w:num w:numId="5" w16cid:durableId="494881401">
+    <w:abstractNumId w:val="11"/>
+  </w:num>
+  <w:num w:numId="6" w16cid:durableId="834417858">
+    <w:abstractNumId w:val="14"/>
+  </w:num>
+  <w:num w:numId="7" w16cid:durableId="314838517">
+    <w:abstractNumId w:val="16"/>
+  </w:num>
+  <w:num w:numId="8" w16cid:durableId="425657503">
+    <w:abstractNumId w:val="21"/>
+  </w:num>
+  <w:num w:numId="9" w16cid:durableId="1545752017">
+    <w:abstractNumId w:val="5"/>
+  </w:num>
+  <w:num w:numId="10" w16cid:durableId="1106077420">
+    <w:abstractNumId w:val="12"/>
+  </w:num>
+  <w:num w:numId="11" w16cid:durableId="960380040">
+    <w:abstractNumId w:val="23"/>
+  </w:num>
+  <w:num w:numId="12" w16cid:durableId="217059545">
+    <w:abstractNumId w:val="13"/>
+  </w:num>
+  <w:num w:numId="13" w16cid:durableId="1112096517">
+    <w:abstractNumId w:val="19"/>
+  </w:num>
+  <w:num w:numId="14" w16cid:durableId="887885661">
+    <w:abstractNumId w:val="4"/>
+  </w:num>
+  <w:num w:numId="15" w16cid:durableId="817304195">
+    <w:abstractNumId w:val="18"/>
+  </w:num>
+  <w:num w:numId="16" w16cid:durableId="364791722">
+    <w:abstractNumId w:val="1"/>
+  </w:num>
+  <w:num w:numId="17" w16cid:durableId="537157896">
+    <w:abstractNumId w:val="9"/>
+  </w:num>
+  <w:num w:numId="18" w16cid:durableId="692729196">
+    <w:abstractNumId w:val="7"/>
+  </w:num>
+  <w:num w:numId="19" w16cid:durableId="1629582988">
+    <w:abstractNumId w:val="6"/>
+  </w:num>
+  <w:num w:numId="20" w16cid:durableId="719209867">
     <w:abstractNumId w:val="3"/>
   </w:num>
-  <w:num w:numId="2" w16cid:durableId="958678996">
-    <w:abstractNumId w:val="9"/>
+  <w:num w:numId="21" w16cid:durableId="1043595904">
+    <w:abstractNumId w:val="22"/>
   </w:num>
-  <w:num w:numId="3" w16cid:durableId="617757942">
-    <w:abstractNumId w:val="12"/>
+  <w:num w:numId="22" w16cid:durableId="1488588776">
+    <w:abstractNumId w:val="15"/>
   </w:num>
-  <w:num w:numId="4" w16cid:durableId="1132208830">
+  <w:num w:numId="23" w16cid:durableId="819733128">
     <w:abstractNumId w:val="0"/>
   </w:num>
-  <w:num w:numId="5" w16cid:durableId="494881401">
-    <w:abstractNumId w:val="4"/>
-  </w:num>
-  <w:num w:numId="6" w16cid:durableId="834417858">
-    <w:abstractNumId w:val="7"/>
-  </w:num>
-  <w:num w:numId="7" w16cid:durableId="314838517">
-    <w:abstractNumId w:val="8"/>
-  </w:num>
-  <w:num w:numId="8" w16cid:durableId="425657503">
-    <w:abstractNumId w:val="13"/>
-  </w:num>
-  <w:num w:numId="9" w16cid:durableId="1545752017">
-    <w:abstractNumId w:val="2"/>
-  </w:num>
-  <w:num w:numId="10" w16cid:durableId="1106077420">
-    <w:abstractNumId w:val="5"/>
-  </w:num>
-  <w:num w:numId="11" w16cid:durableId="960380040">
-    <w:abstractNumId w:val="14"/>
-  </w:num>
-  <w:num w:numId="12" w16cid:durableId="217059545">
-    <w:abstractNumId w:val="6"/>
-  </w:num>
-  <w:num w:numId="13" w16cid:durableId="1112096517">
-    <w:abstractNumId w:val="11"/>
-  </w:num>
-  <w:num w:numId="14" w16cid:durableId="887885661">
-    <w:abstractNumId w:val="1"/>
-  </w:num>
-  <w:num w:numId="15" w16cid:durableId="817304195">
+  <w:num w:numId="24" w16cid:durableId="767585051">
     <w:abstractNumId w:val="10"/>
   </w:num>
 </w:numbering>
@@ -16035,6 +18566,74 @@
       <w:color w:val="666666"/>
     </w:rPr>
   </w:style>
+  <w:style w:type="character" w:styleId="Rimandocommento">
+    <w:name w:val="annotation reference"/>
+    <w:basedOn w:val="Carpredefinitoparagrafo"/>
+    <w:uiPriority w:val="99"/>
+    <w:semiHidden/>
+    <w:unhideWhenUsed/>
+    <w:rsid w:val="00D67B7F"/>
+    <w:rPr>
+      <w:sz w:val="16"/>
+      <w:szCs w:val="16"/>
+    </w:rPr>
+  </w:style>
+  <w:style w:type="paragraph" w:styleId="Testocommento">
+    <w:name w:val="annotation text"/>
+    <w:basedOn w:val="Normale"/>
+    <w:link w:val="TestocommentoCarattere"/>
+    <w:uiPriority w:val="99"/>
+    <w:unhideWhenUsed/>
+    <w:rsid w:val="00D67B7F"/>
+    <w:pPr>
+      <w:spacing w:line="240" w:lineRule="auto"/>
+    </w:pPr>
+    <w:rPr>
+      <w:sz w:val="20"/>
+      <w:szCs w:val="20"/>
+    </w:rPr>
+  </w:style>
+  <w:style w:type="character" w:customStyle="1" w:styleId="TestocommentoCarattere">
+    <w:name w:val="Testo commento Carattere"/>
+    <w:basedOn w:val="Carpredefinitoparagrafo"/>
+    <w:link w:val="Testocommento"/>
+    <w:uiPriority w:val="99"/>
+    <w:rsid w:val="00D67B7F"/>
+    <w:rPr>
+      <w:sz w:val="20"/>
+      <w:szCs w:val="20"/>
+      <w:lang w:val="en-GB"/>
+    </w:rPr>
+  </w:style>
+  <w:style w:type="paragraph" w:styleId="Soggettocommento">
+    <w:name w:val="annotation subject"/>
+    <w:basedOn w:val="Testocommento"/>
+    <w:next w:val="Testocommento"/>
+    <w:link w:val="SoggettocommentoCarattere"/>
+    <w:uiPriority w:val="99"/>
+    <w:semiHidden/>
+    <w:unhideWhenUsed/>
+    <w:rsid w:val="00D67B7F"/>
+    <w:rPr>
+      <w:b/>
+      <w:bCs/>
+    </w:rPr>
+  </w:style>
+  <w:style w:type="character" w:customStyle="1" w:styleId="SoggettocommentoCarattere">
+    <w:name w:val="Soggetto commento Carattere"/>
+    <w:basedOn w:val="TestocommentoCarattere"/>
+    <w:link w:val="Soggettocommento"/>
+    <w:uiPriority w:val="99"/>
+    <w:semiHidden/>
+    <w:rsid w:val="00D67B7F"/>
+    <w:rPr>
+      <w:b/>
+      <w:bCs/>
+      <w:sz w:val="20"/>
+      <w:szCs w:val="20"/>
+      <w:lang w:val="en-GB"/>
+    </w:rPr>
+  </w:style>
 </w:styles>
 </file>
 

</xml_diff>